<commit_message>
Fejlesztői dokumentáció Fixes #6
</commit_message>
<xml_diff>
--- a/Dokumentumok/Szakdolgozat_dokumentáció.docx
+++ b/Dokumentumok/Szakdolgozat_dokumentáció.docx
@@ -7980,6 +7980,88 @@
           <w:szCs w:val="24"/>
         </w:rPr>
       </w:pPr>
+      <w:r>
+        <w:rPr>
+          <w:rFonts w:ascii="Times New Roman" w:hAnsi="Times New Roman" w:cs="Times New Roman"/>
+          <w:sz w:val="24"/>
+          <w:szCs w:val="24"/>
+        </w:rPr>
+        <w:t>A REST mindennemű mögöttes protokolltól független, és nem feltétlenül kötődik a HTTP-</w:t>
+      </w:r>
+      <w:proofErr w:type="spellStart"/>
+      <w:r>
+        <w:rPr>
+          <w:rFonts w:ascii="Times New Roman" w:hAnsi="Times New Roman" w:cs="Times New Roman"/>
+          <w:sz w:val="24"/>
+          <w:szCs w:val="24"/>
+        </w:rPr>
+        <w:t>hez</w:t>
+      </w:r>
+      <w:proofErr w:type="spellEnd"/>
+      <w:r>
+        <w:rPr>
+          <w:rFonts w:ascii="Times New Roman" w:hAnsi="Times New Roman" w:cs="Times New Roman"/>
+          <w:sz w:val="24"/>
+          <w:szCs w:val="24"/>
+        </w:rPr>
+        <w:t>. A leggyakoribb implementációk REST API HTTP-t használják alkalmazás-protokollként</w:t>
+      </w:r>
+      <w:r>
+        <w:rPr>
+          <w:rFonts w:ascii="Times New Roman" w:hAnsi="Times New Roman" w:cs="Times New Roman"/>
+          <w:sz w:val="24"/>
+          <w:szCs w:val="24"/>
+        </w:rPr>
+        <w:t xml:space="preserve">. </w:t>
+      </w:r>
+    </w:p>
+    <w:p>
+      <w:pPr>
+        <w:ind w:left="384"/>
+        <w:jc w:val="both"/>
+        <w:rPr>
+          <w:rFonts w:ascii="Times New Roman" w:hAnsi="Times New Roman" w:cs="Times New Roman"/>
+          <w:sz w:val="24"/>
+          <w:szCs w:val="24"/>
+        </w:rPr>
+      </w:pPr>
+      <w:r>
+        <w:rPr>
+          <w:rFonts w:ascii="Times New Roman" w:hAnsi="Times New Roman" w:cs="Times New Roman"/>
+          <w:sz w:val="24"/>
+          <w:szCs w:val="24"/>
+        </w:rPr>
+        <w:t>A REST elsődleges előnye a HTTP-</w:t>
+      </w:r>
+      <w:proofErr w:type="spellStart"/>
+      <w:r>
+        <w:rPr>
+          <w:rFonts w:ascii="Times New Roman" w:hAnsi="Times New Roman" w:cs="Times New Roman"/>
+          <w:sz w:val="24"/>
+          <w:szCs w:val="24"/>
+        </w:rPr>
+        <w:t>hez</w:t>
+      </w:r>
+      <w:proofErr w:type="spellEnd"/>
+      <w:r>
+        <w:rPr>
+          <w:rFonts w:ascii="Times New Roman" w:hAnsi="Times New Roman" w:cs="Times New Roman"/>
+          <w:sz w:val="24"/>
+          <w:szCs w:val="24"/>
+        </w:rPr>
+        <w:t xml:space="preserve"> szemben az, hogy nyílt szabványokat használ, és nem köti az API vagy az ügyfélalkalmazások implementációját semmilyen konkrét megvalósításhoz.</w:t>
+      </w:r>
+    </w:p>
+    <w:p>
+      <w:pPr>
+        <w:ind w:left="384"/>
+        <w:jc w:val="both"/>
+        <w:rPr>
+          <w:rFonts w:ascii="Times New Roman" w:hAnsi="Times New Roman" w:cs="Times New Roman"/>
+          <w:sz w:val="24"/>
+          <w:szCs w:val="24"/>
+        </w:rPr>
+      </w:pPr>
     </w:p>
     <w:p>
       <w:pPr>
@@ -8613,7 +8695,16 @@
           <w:sz w:val="24"/>
           <w:szCs w:val="24"/>
         </w:rPr>
-        <w:t xml:space="preserve"> A PHP kód megírásával és a keretrendszer adta lehetőségekkel kötöttük össze a </w:t>
+        <w:t xml:space="preserve"> A PHP kód megírásával </w:t>
+      </w:r>
+      <w:r>
+        <w:rPr>
+          <w:rFonts w:ascii="Times New Roman" w:hAnsi="Times New Roman" w:cs="Times New Roman"/>
+          <w:sz w:val="24"/>
+          <w:szCs w:val="24"/>
+        </w:rPr>
+        <w:lastRenderedPageBreak/>
+        <w:t xml:space="preserve">és a keretrendszer adta lehetőségekkel kötöttük össze a </w:t>
       </w:r>
       <w:proofErr w:type="spellStart"/>
       <w:r>
@@ -9704,6 +9795,7 @@
           <w:sz w:val="24"/>
           <w:szCs w:val="24"/>
         </w:rPr>
+        <w:lastRenderedPageBreak/>
         <w:t>PHP</w:t>
       </w:r>
     </w:p>
@@ -9804,7 +9896,6 @@
           <w:sz w:val="24"/>
           <w:szCs w:val="24"/>
         </w:rPr>
-        <w:lastRenderedPageBreak/>
         <w:t>Fejlesztés menete</w:t>
       </w:r>
       <w:bookmarkEnd w:id="15"/>
@@ -10590,7 +10681,6 @@
           <w:sz w:val="24"/>
           <w:szCs w:val="24"/>
         </w:rPr>
-        <w:lastRenderedPageBreak/>
         <w:t>Navigáció</w:t>
       </w:r>
     </w:p>
@@ -10920,6 +11010,7 @@
           <w:sz w:val="24"/>
           <w:szCs w:val="24"/>
         </w:rPr>
+        <w:lastRenderedPageBreak/>
         <w:t>Adminisztrátori bejelentkezést követően láthatóvá válnak a következő menüpontok:</w:t>
       </w:r>
     </w:p>
@@ -11077,7 +11168,6 @@
           <w:sz w:val="24"/>
           <w:szCs w:val="24"/>
         </w:rPr>
-        <w:lastRenderedPageBreak/>
         <w:t xml:space="preserve">Ezen menüpontok megjelenítésénél a könnyebb érthetőséget különböző ikonok segítségével is kiemeltük, mely ikonokat a </w:t>
       </w:r>
       <w:proofErr w:type="spellStart"/>
@@ -11633,6 +11723,7 @@
           <w:sz w:val="24"/>
           <w:szCs w:val="24"/>
         </w:rPr>
+        <w:lastRenderedPageBreak/>
         <w:t>A REST API felépítéséhez végpontokat hoztunk létre a szerveroldalon, melyek a következőek voltak:</w:t>
       </w:r>
     </w:p>

</xml_diff>

<commit_message>
Bevezetés megírása Fixes #3
</commit_message>
<xml_diff>
--- a/Dokumentumok/Szakdolgozat_dokumentáció.docx
+++ b/Dokumentumok/Szakdolgozat_dokumentáció.docx
@@ -4871,15 +4871,129 @@
           <w:sz w:val="24"/>
           <w:szCs w:val="24"/>
         </w:rPr>
-        <w:t xml:space="preserve"> védeni manapság, hiszen egy nyilvános felületről beszélünk, amit az autósiskola adminisztrátorai és dolgozói, munka közben távolról a világháló segítségével is el szeretnének érni.</w:t>
-      </w:r>
-      <w:r>
-        <w:rPr>
-          <w:rFonts w:ascii="Times New Roman" w:hAnsi="Times New Roman" w:cs="Times New Roman"/>
-          <w:sz w:val="24"/>
-          <w:szCs w:val="24"/>
-        </w:rPr>
-        <w:t xml:space="preserve"> Fontos hogy naprakész backup</w:t>
+        <w:t xml:space="preserve"> </w:t>
+      </w:r>
+      <w:proofErr w:type="spellStart"/>
+      <w:r>
+        <w:rPr>
+          <w:rFonts w:ascii="Times New Roman" w:hAnsi="Times New Roman" w:cs="Times New Roman"/>
+          <w:sz w:val="24"/>
+          <w:szCs w:val="24"/>
+        </w:rPr>
+        <w:t>véden</w:t>
+      </w:r>
+      <w:proofErr w:type="spellEnd"/>
+      <w:r>
+        <w:rPr>
+          <w:rFonts w:ascii="Times New Roman" w:hAnsi="Times New Roman" w:cs="Times New Roman"/>
+          <w:sz w:val="24"/>
+          <w:szCs w:val="24"/>
+        </w:rPr>
+        <w:t>, hiszen egy nyilvános</w:t>
+      </w:r>
+      <w:r>
+        <w:rPr>
+          <w:rFonts w:ascii="Times New Roman" w:hAnsi="Times New Roman" w:cs="Times New Roman"/>
+          <w:sz w:val="24"/>
+          <w:szCs w:val="24"/>
+        </w:rPr>
+        <w:t>an elérhető</w:t>
+      </w:r>
+      <w:r>
+        <w:rPr>
+          <w:rFonts w:ascii="Times New Roman" w:hAnsi="Times New Roman" w:cs="Times New Roman"/>
+          <w:sz w:val="24"/>
+          <w:szCs w:val="24"/>
+        </w:rPr>
+        <w:t xml:space="preserve"> </w:t>
+      </w:r>
+      <w:r>
+        <w:rPr>
+          <w:rFonts w:ascii="Times New Roman" w:hAnsi="Times New Roman" w:cs="Times New Roman"/>
+          <w:sz w:val="24"/>
+          <w:szCs w:val="24"/>
+        </w:rPr>
+        <w:t>program</w:t>
+      </w:r>
+      <w:r>
+        <w:rPr>
+          <w:rFonts w:ascii="Times New Roman" w:hAnsi="Times New Roman" w:cs="Times New Roman"/>
+          <w:sz w:val="24"/>
+          <w:szCs w:val="24"/>
+        </w:rPr>
+        <w:t>felületről beszélünk, amit az autósiskola adminisztrátorai</w:t>
+      </w:r>
+      <w:r>
+        <w:rPr>
+          <w:rFonts w:ascii="Times New Roman" w:hAnsi="Times New Roman" w:cs="Times New Roman"/>
+          <w:sz w:val="24"/>
+          <w:szCs w:val="24"/>
+        </w:rPr>
+        <w:t>,</w:t>
+      </w:r>
+      <w:r>
+        <w:rPr>
+          <w:rFonts w:ascii="Times New Roman" w:hAnsi="Times New Roman" w:cs="Times New Roman"/>
+          <w:sz w:val="24"/>
+          <w:szCs w:val="24"/>
+        </w:rPr>
+        <w:t xml:space="preserve"> dolgozói</w:t>
+      </w:r>
+      <w:r>
+        <w:rPr>
+          <w:rFonts w:ascii="Times New Roman" w:hAnsi="Times New Roman" w:cs="Times New Roman"/>
+          <w:sz w:val="24"/>
+          <w:szCs w:val="24"/>
+        </w:rPr>
+        <w:t xml:space="preserve"> és tanulói is</w:t>
+      </w:r>
+      <w:r>
+        <w:rPr>
+          <w:rFonts w:ascii="Times New Roman" w:hAnsi="Times New Roman" w:cs="Times New Roman"/>
+          <w:sz w:val="24"/>
+          <w:szCs w:val="24"/>
+        </w:rPr>
+        <w:t>, munka</w:t>
+      </w:r>
+      <w:r>
+        <w:rPr>
+          <w:rFonts w:ascii="Times New Roman" w:hAnsi="Times New Roman" w:cs="Times New Roman"/>
+          <w:sz w:val="24"/>
+          <w:szCs w:val="24"/>
+        </w:rPr>
+        <w:t xml:space="preserve"> és tanulás</w:t>
+      </w:r>
+      <w:r>
+        <w:rPr>
+          <w:rFonts w:ascii="Times New Roman" w:hAnsi="Times New Roman" w:cs="Times New Roman"/>
+          <w:sz w:val="24"/>
+          <w:szCs w:val="24"/>
+        </w:rPr>
+        <w:t xml:space="preserve"> közben távolról a világháló segítségével is el szeretnének érni.</w:t>
+      </w:r>
+      <w:r>
+        <w:rPr>
+          <w:rFonts w:ascii="Times New Roman" w:hAnsi="Times New Roman" w:cs="Times New Roman"/>
+          <w:sz w:val="24"/>
+          <w:szCs w:val="24"/>
+        </w:rPr>
+        <w:t xml:space="preserve"> </w:t>
+      </w:r>
+      <w:r>
+        <w:rPr>
+          <w:rFonts w:ascii="Times New Roman" w:hAnsi="Times New Roman" w:cs="Times New Roman"/>
+          <w:sz w:val="24"/>
+          <w:szCs w:val="24"/>
+        </w:rPr>
+        <w:t>Fontos,</w:t>
+      </w:r>
+      <w:r>
+        <w:rPr>
+          <w:rFonts w:ascii="Times New Roman" w:hAnsi="Times New Roman" w:cs="Times New Roman"/>
+          <w:sz w:val="24"/>
+          <w:szCs w:val="24"/>
+        </w:rPr>
+        <w:t xml:space="preserve"> hogy naprakész backup</w:t>
       </w:r>
       <w:r>
         <w:rPr>
@@ -4903,7 +5017,25 @@
           <w:sz w:val="24"/>
           <w:szCs w:val="24"/>
         </w:rPr>
-        <w:t>rolt adatokról, amit ha kell azonnal vissza tudjunk állítani minimális adatvesztéssel. C</w:t>
+        <w:t xml:space="preserve">rolt adatokról, amit ha kell azonnal vissza tudjunk állítani minimális adatvesztéssel. </w:t>
+      </w:r>
+    </w:p>
+    <w:p>
+      <w:pPr>
+        <w:jc w:val="both"/>
+        <w:rPr>
+          <w:rFonts w:ascii="Times New Roman" w:hAnsi="Times New Roman" w:cs="Times New Roman"/>
+          <w:sz w:val="24"/>
+          <w:szCs w:val="24"/>
+        </w:rPr>
+      </w:pPr>
+      <w:r>
+        <w:rPr>
+          <w:rFonts w:ascii="Times New Roman" w:hAnsi="Times New Roman" w:cs="Times New Roman"/>
+          <w:sz w:val="24"/>
+          <w:szCs w:val="24"/>
+        </w:rPr>
+        <w:t>C</w:t>
       </w:r>
       <w:r>
         <w:rPr>
@@ -4955,7 +5087,31 @@
           <w:sz w:val="24"/>
           <w:szCs w:val="24"/>
         </w:rPr>
-        <w:t xml:space="preserve">A jövőben nagyon fontos lesz a biztonság kérdése, mi sem bizonyítja ezt a mostanság sajnos igen aktuális Ukrán-Orosz konfliktus, ami háborúvá fajult és csak reménykedhetünk benne, hogy a történelemkönyvekbe nem a harmadik világháborúként kerül be. Jelenkori ismereteink alapján a katonai akciók mellett különböző </w:t>
+        <w:t>A jövőben nagyon fontos lesz a biztonság kérdése</w:t>
+      </w:r>
+      <w:r>
+        <w:rPr>
+          <w:rFonts w:ascii="Times New Roman" w:hAnsi="Times New Roman" w:cs="Times New Roman"/>
+          <w:sz w:val="24"/>
+          <w:szCs w:val="24"/>
+        </w:rPr>
+        <w:t xml:space="preserve">. </w:t>
+      </w:r>
+      <w:r>
+        <w:rPr>
+          <w:rFonts w:ascii="Times New Roman" w:hAnsi="Times New Roman" w:cs="Times New Roman"/>
+          <w:sz w:val="24"/>
+          <w:szCs w:val="24"/>
+        </w:rPr>
+        <w:t>Jelenkori ismereteink alapján</w:t>
+      </w:r>
+      <w:r>
+        <w:rPr>
+          <w:rFonts w:ascii="Times New Roman" w:hAnsi="Times New Roman" w:cs="Times New Roman"/>
+          <w:sz w:val="24"/>
+          <w:szCs w:val="24"/>
+        </w:rPr>
+        <w:t xml:space="preserve"> nagyon sok kisebb-nagyobb </w:t>
       </w:r>
       <w:proofErr w:type="spellStart"/>
       <w:r>
@@ -4973,7 +5129,15 @@
           <w:sz w:val="24"/>
           <w:szCs w:val="24"/>
         </w:rPr>
-        <w:t xml:space="preserve"> csoportok is „bombázni” kezdték a világhálón található tartalmakat. Ártatlan civil</w:t>
+        <w:t xml:space="preserve"> csoport működik a világon, akik á</w:t>
+      </w:r>
+      <w:r>
+        <w:rPr>
+          <w:rFonts w:ascii="Times New Roman" w:hAnsi="Times New Roman" w:cs="Times New Roman"/>
+          <w:sz w:val="24"/>
+          <w:szCs w:val="24"/>
+        </w:rPr>
+        <w:t>rtatlan civil</w:t>
       </w:r>
       <w:r>
         <w:rPr>
@@ -4989,7 +5153,31 @@
           <w:sz w:val="24"/>
           <w:szCs w:val="24"/>
         </w:rPr>
-        <w:t xml:space="preserve">honlapokat, szervereket és eszközöket </w:t>
+        <w:t>honlapokat, szervereket és eszközöket használ</w:t>
+      </w:r>
+      <w:r>
+        <w:rPr>
+          <w:rFonts w:ascii="Times New Roman" w:hAnsi="Times New Roman" w:cs="Times New Roman"/>
+          <w:sz w:val="24"/>
+          <w:szCs w:val="24"/>
+        </w:rPr>
+        <w:t>nak</w:t>
+      </w:r>
+      <w:r>
+        <w:rPr>
+          <w:rFonts w:ascii="Times New Roman" w:hAnsi="Times New Roman" w:cs="Times New Roman"/>
+          <w:sz w:val="24"/>
+          <w:szCs w:val="24"/>
+        </w:rPr>
+        <w:t xml:space="preserve"> céljaik eléréséhez.</w:t>
+      </w:r>
+      <w:r>
+        <w:rPr>
+          <w:rFonts w:ascii="Times New Roman" w:hAnsi="Times New Roman" w:cs="Times New Roman"/>
+          <w:sz w:val="24"/>
+          <w:szCs w:val="24"/>
+        </w:rPr>
+        <w:t xml:space="preserve"> Senki sem szeretné, ha a saját honlapján </w:t>
       </w:r>
       <w:r>
         <w:rPr>
@@ -4998,15 +5186,31 @@
           <w:szCs w:val="24"/>
         </w:rPr>
         <w:lastRenderedPageBreak/>
-        <w:t>használtak céljaik eléréséhez.</w:t>
-      </w:r>
-      <w:r>
-        <w:rPr>
-          <w:rFonts w:ascii="Times New Roman" w:hAnsi="Times New Roman" w:cs="Times New Roman"/>
-          <w:sz w:val="24"/>
-          <w:szCs w:val="24"/>
-        </w:rPr>
-        <w:t xml:space="preserve"> Senki sem szeretné, ha a saját honlapján idegenektől származó illegális tartalom jelenlen meg.</w:t>
+        <w:t>idegenektől származó illegális tartalom jelen</w:t>
+      </w:r>
+      <w:r>
+        <w:rPr>
+          <w:rFonts w:ascii="Times New Roman" w:hAnsi="Times New Roman" w:cs="Times New Roman"/>
+          <w:sz w:val="24"/>
+          <w:szCs w:val="24"/>
+        </w:rPr>
+        <w:t>j</w:t>
+      </w:r>
+      <w:r>
+        <w:rPr>
+          <w:rFonts w:ascii="Times New Roman" w:hAnsi="Times New Roman" w:cs="Times New Roman"/>
+          <w:sz w:val="24"/>
+          <w:szCs w:val="24"/>
+        </w:rPr>
+        <w:t>en meg</w:t>
+      </w:r>
+      <w:r>
+        <w:rPr>
+          <w:rFonts w:ascii="Times New Roman" w:hAnsi="Times New Roman" w:cs="Times New Roman"/>
+          <w:sz w:val="24"/>
+          <w:szCs w:val="24"/>
+        </w:rPr>
+        <w:t xml:space="preserve">, vagy éppen a levelezőszervere SPAM üzeneteket kezdjen el terjeszteni. </w:t>
       </w:r>
     </w:p>
     <w:p>

</xml_diff>

<commit_message>
Tervezési dokumentáció elkészítése Fixes #5
</commit_message>
<xml_diff>
--- a/Dokumentumok/Szakdolgozat_dokumentáció.docx
+++ b/Dokumentumok/Szakdolgozat_dokumentáció.docx
@@ -768,7 +768,25 @@
           <w:sz w:val="24"/>
           <w:szCs w:val="24"/>
         </w:rPr>
-        <w:t>Győr, 2022. ………………………..</w:t>
+        <w:t>Győr, 2022. …………………</w:t>
+      </w:r>
+      <w:proofErr w:type="gramStart"/>
+      <w:r>
+        <w:rPr>
+          <w:rFonts w:ascii="Times New Roman" w:hAnsi="Times New Roman" w:cs="Times New Roman"/>
+          <w:sz w:val="24"/>
+          <w:szCs w:val="24"/>
+        </w:rPr>
+        <w:t>…….</w:t>
+      </w:r>
+      <w:proofErr w:type="gramEnd"/>
+      <w:r>
+        <w:rPr>
+          <w:rFonts w:ascii="Times New Roman" w:hAnsi="Times New Roman" w:cs="Times New Roman"/>
+          <w:sz w:val="24"/>
+          <w:szCs w:val="24"/>
+        </w:rPr>
+        <w:t>.</w:t>
       </w:r>
     </w:p>
     <w:p>
@@ -2098,7 +2116,25 @@
           <w:sz w:val="24"/>
           <w:szCs w:val="24"/>
         </w:rPr>
-        <w:t>Győr, 2022. ………………………………..</w:t>
+        <w:t>Győr, 2022. …………………………</w:t>
+      </w:r>
+      <w:proofErr w:type="gramStart"/>
+      <w:r>
+        <w:rPr>
+          <w:rFonts w:ascii="Times New Roman" w:hAnsi="Times New Roman" w:cs="Times New Roman"/>
+          <w:sz w:val="24"/>
+          <w:szCs w:val="24"/>
+        </w:rPr>
+        <w:t>…….</w:t>
+      </w:r>
+      <w:proofErr w:type="gramEnd"/>
+      <w:r>
+        <w:rPr>
+          <w:rFonts w:ascii="Times New Roman" w:hAnsi="Times New Roman" w:cs="Times New Roman"/>
+          <w:sz w:val="24"/>
+          <w:szCs w:val="24"/>
+        </w:rPr>
+        <w:t>.</w:t>
       </w:r>
     </w:p>
     <w:p>
@@ -5017,7 +5053,25 @@
           <w:sz w:val="24"/>
           <w:szCs w:val="24"/>
         </w:rPr>
-        <w:t xml:space="preserve">rolt adatokról, amit ha kell azonnal vissza tudjunk állítani minimális adatvesztéssel. </w:t>
+        <w:t xml:space="preserve">rolt adatokról, </w:t>
+      </w:r>
+      <w:proofErr w:type="gramStart"/>
+      <w:r>
+        <w:rPr>
+          <w:rFonts w:ascii="Times New Roman" w:hAnsi="Times New Roman" w:cs="Times New Roman"/>
+          <w:sz w:val="24"/>
+          <w:szCs w:val="24"/>
+        </w:rPr>
+        <w:t>amit</w:t>
+      </w:r>
+      <w:proofErr w:type="gramEnd"/>
+      <w:r>
+        <w:rPr>
+          <w:rFonts w:ascii="Times New Roman" w:hAnsi="Times New Roman" w:cs="Times New Roman"/>
+          <w:sz w:val="24"/>
+          <w:szCs w:val="24"/>
+        </w:rPr>
+        <w:t xml:space="preserve"> ha kell azonnal vissza tudjunk állítani minimális adatvesztéssel. </w:t>
       </w:r>
     </w:p>
     <w:p>
@@ -5273,6 +5327,7 @@
         <w:t xml:space="preserve"> eszközökön is, mint </w:t>
       </w:r>
       <w:proofErr w:type="spellStart"/>
+      <w:proofErr w:type="gramStart"/>
       <w:r>
         <w:rPr>
           <w:rFonts w:ascii="Times New Roman" w:hAnsi="Times New Roman" w:cs="Times New Roman"/>
@@ -5288,7 +5343,16 @@
           <w:sz w:val="24"/>
           <w:szCs w:val="24"/>
         </w:rPr>
-        <w:t xml:space="preserve">:. okostévék - </w:t>
+        <w:t>:.</w:t>
+      </w:r>
+      <w:proofErr w:type="gramEnd"/>
+      <w:r>
+        <w:rPr>
+          <w:rFonts w:ascii="Times New Roman" w:hAnsi="Times New Roman" w:cs="Times New Roman"/>
+          <w:sz w:val="24"/>
+          <w:szCs w:val="24"/>
+        </w:rPr>
+        <w:t xml:space="preserve"> okostévék - </w:t>
       </w:r>
       <w:r>
         <w:rPr>
@@ -7811,9 +7875,9 @@
           <w:noProof/>
         </w:rPr>
         <w:drawing>
-          <wp:inline distT="0" distB="0" distL="0" distR="0" wp14:anchorId="033F811C" wp14:editId="3648C007">
-            <wp:extent cx="2529840" cy="1856388"/>
-            <wp:effectExtent l="0" t="0" r="3810" b="0"/>
+          <wp:inline distT="0" distB="0" distL="0" distR="0" wp14:anchorId="033F811C" wp14:editId="4816E63C">
+            <wp:extent cx="2425611" cy="1779905"/>
+            <wp:effectExtent l="0" t="0" r="0" b="0"/>
             <wp:docPr id="13" name="Kép 13" descr="A képen szöveg látható&#10;&#10;Automatikusan generált leírás"/>
             <wp:cNvGraphicFramePr>
               <a:graphicFrameLocks xmlns:a="http://schemas.openxmlformats.org/drawingml/2006/main" noChangeAspect="1"/>
@@ -7834,7 +7898,7 @@
                   <pic:spPr>
                     <a:xfrm>
                       <a:off x="0" y="0"/>
-                      <a:ext cx="2537980" cy="1862361"/>
+                      <a:ext cx="2435434" cy="1787113"/>
                     </a:xfrm>
                     <a:prstGeom prst="rect">
                       <a:avLst/>
@@ -7905,9 +7969,9 @@
           <w:szCs w:val="24"/>
         </w:rPr>
         <w:drawing>
-          <wp:inline distT="0" distB="0" distL="0" distR="0" wp14:anchorId="2F69931C" wp14:editId="0F45A7A6">
-            <wp:extent cx="4152900" cy="2043490"/>
-            <wp:effectExtent l="0" t="0" r="0" b="0"/>
+          <wp:inline distT="0" distB="0" distL="0" distR="0" wp14:anchorId="2F69931C" wp14:editId="033D1F61">
+            <wp:extent cx="4051300" cy="1993496"/>
+            <wp:effectExtent l="0" t="0" r="6350" b="6985"/>
             <wp:docPr id="28" name="Kép 28" descr="A képen asztal látható&#10;&#10;Automatikusan generált leírás"/>
             <wp:cNvGraphicFramePr>
               <a:graphicFrameLocks xmlns:a="http://schemas.openxmlformats.org/drawingml/2006/main" noChangeAspect="1"/>
@@ -7934,7 +7998,7 @@
                   <pic:spPr>
                     <a:xfrm>
                       <a:off x="0" y="0"/>
-                      <a:ext cx="4165437" cy="2049659"/>
+                      <a:ext cx="4065125" cy="2000299"/>
                     </a:xfrm>
                     <a:prstGeom prst="rect">
                       <a:avLst/>
@@ -8000,8 +8064,8 @@
           <w:szCs w:val="24"/>
         </w:rPr>
         <w:drawing>
-          <wp:inline distT="0" distB="0" distL="0" distR="0" wp14:anchorId="78B26F64" wp14:editId="2C5BF27D">
-            <wp:extent cx="5205263" cy="1892300"/>
+          <wp:inline distT="0" distB="0" distL="0" distR="0" wp14:anchorId="78B26F64" wp14:editId="774FD305">
+            <wp:extent cx="5207000" cy="1892931"/>
             <wp:effectExtent l="0" t="0" r="0" b="0"/>
             <wp:docPr id="29" name="Kép 29"/>
             <wp:cNvGraphicFramePr>
@@ -8029,7 +8093,7 @@
                   <pic:spPr>
                     <a:xfrm>
                       <a:off x="0" y="0"/>
-                      <a:ext cx="5226231" cy="1899923"/>
+                      <a:ext cx="5253536" cy="1909849"/>
                     </a:xfrm>
                     <a:prstGeom prst="rect">
                       <a:avLst/>
@@ -8490,7 +8554,25 @@
           <w:sz w:val="24"/>
           <w:szCs w:val="24"/>
         </w:rPr>
-        <w:t xml:space="preserve"> számára. Széleskörű támogatottsága miatt több operációs rendszeren fut, a kiegészítők révén pedig  más rendszer</w:t>
+        <w:t xml:space="preserve"> számára. Széleskörű támogatottsága miatt több operációs rendszeren fut, a kiegészítők révén </w:t>
+      </w:r>
+      <w:proofErr w:type="gramStart"/>
+      <w:r>
+        <w:rPr>
+          <w:rFonts w:ascii="Times New Roman" w:hAnsi="Times New Roman" w:cs="Times New Roman"/>
+          <w:sz w:val="24"/>
+          <w:szCs w:val="24"/>
+        </w:rPr>
+        <w:t>pedig  más</w:t>
+      </w:r>
+      <w:proofErr w:type="gramEnd"/>
+      <w:r>
+        <w:rPr>
+          <w:rFonts w:ascii="Times New Roman" w:hAnsi="Times New Roman" w:cs="Times New Roman"/>
+          <w:sz w:val="24"/>
+          <w:szCs w:val="24"/>
+        </w:rPr>
+        <w:t xml:space="preserve"> rendszer</w:t>
       </w:r>
       <w:r>
         <w:rPr>
@@ -11489,6 +11571,7 @@
         <w:t xml:space="preserve">A csomag telepítése után az </w:t>
       </w:r>
       <w:proofErr w:type="spellStart"/>
+      <w:proofErr w:type="gramStart"/>
       <w:r>
         <w:rPr>
           <w:rFonts w:ascii="Times New Roman" w:hAnsi="Times New Roman" w:cs="Times New Roman"/>
@@ -11498,6 +11581,7 @@
         <w:t>angular.json</w:t>
       </w:r>
       <w:proofErr w:type="spellEnd"/>
+      <w:proofErr w:type="gramEnd"/>
       <w:r>
         <w:rPr>
           <w:rFonts w:ascii="Times New Roman" w:hAnsi="Times New Roman" w:cs="Times New Roman"/>
@@ -12674,6 +12758,7 @@
         <w:t xml:space="preserve">használata. (képernyőképek </w:t>
       </w:r>
       <w:proofErr w:type="spellStart"/>
+      <w:proofErr w:type="gramStart"/>
       <w:r>
         <w:rPr>
           <w:rFonts w:ascii="Times New Roman" w:hAnsi="Times New Roman" w:cs="Times New Roman"/>
@@ -12689,7 +12774,16 @@
           <w:sz w:val="24"/>
           <w:szCs w:val="24"/>
         </w:rPr>
-        <w:t>….)</w:t>
+        <w:t>….</w:t>
+      </w:r>
+      <w:proofErr w:type="gramEnd"/>
+      <w:r>
+        <w:rPr>
+          <w:rFonts w:ascii="Times New Roman" w:hAnsi="Times New Roman" w:cs="Times New Roman"/>
+          <w:sz w:val="24"/>
+          <w:szCs w:val="24"/>
+        </w:rPr>
+        <w:t>)</w:t>
       </w:r>
     </w:p>
     <w:p>

</xml_diff>

<commit_message>
Dokumentáció tartalmi vázlat Fixes #13
</commit_message>
<xml_diff>
--- a/Dokumentumok/Szakdolgozat_dokumentáció.docx
+++ b/Dokumentumok/Szakdolgozat_dokumentáció.docx
@@ -301,13 +301,28 @@
     <w:p>
       <w:pPr>
         <w:pStyle w:val="Cmsor1"/>
-      </w:pPr>
-      <w:bookmarkStart w:id="1" w:name="_Toc98871829"/>
-      <w:r>
+        <w:rPr>
+          <w:rFonts w:ascii="Times New Roman" w:eastAsiaTheme="minorHAnsi" w:hAnsi="Times New Roman" w:cs="Times New Roman"/>
+          <w:bCs/>
+          <w:color w:val="auto"/>
+          <w:sz w:val="24"/>
+          <w:szCs w:val="24"/>
+        </w:rPr>
+      </w:pPr>
+      <w:bookmarkStart w:id="1" w:name="_Toc98874011"/>
+      <w:r>
+        <w:rPr>
+          <w:rFonts w:ascii="Times New Roman" w:eastAsiaTheme="minorHAnsi" w:hAnsi="Times New Roman" w:cs="Times New Roman"/>
+          <w:bCs/>
+          <w:color w:val="auto"/>
+          <w:sz w:val="24"/>
+          <w:szCs w:val="24"/>
+        </w:rPr>
         <w:t>Záródolgozat feladatkiírás</w:t>
       </w:r>
       <w:bookmarkEnd w:id="1"/>
     </w:p>
+    <w:p/>
     <w:p>
       <w:pPr>
         <w:spacing w:after="0" w:line="360" w:lineRule="auto"/>
@@ -324,25 +339,7 @@
           <w:sz w:val="24"/>
           <w:szCs w:val="24"/>
         </w:rPr>
-        <w:t xml:space="preserve">A csoport tagjai: Kiss Milán, </w:t>
-      </w:r>
-      <w:proofErr w:type="spellStart"/>
-      <w:r>
-        <w:rPr>
-          <w:rFonts w:ascii="Times New Roman" w:hAnsi="Times New Roman" w:cs="Times New Roman"/>
-          <w:sz w:val="24"/>
-          <w:szCs w:val="24"/>
-        </w:rPr>
-        <w:t>Nedvesi</w:t>
-      </w:r>
-      <w:proofErr w:type="spellEnd"/>
-      <w:r>
-        <w:rPr>
-          <w:rFonts w:ascii="Times New Roman" w:hAnsi="Times New Roman" w:cs="Times New Roman"/>
-          <w:sz w:val="24"/>
-          <w:szCs w:val="24"/>
-        </w:rPr>
-        <w:t xml:space="preserve"> Csaba Péter</w:t>
+        <w:t>A csoport tagjai: Kiss Milán, Nedvesi Csaba Péter</w:t>
       </w:r>
     </w:p>
     <w:p>
@@ -768,25 +765,7 @@
           <w:sz w:val="24"/>
           <w:szCs w:val="24"/>
         </w:rPr>
-        <w:t>Győr, 2022. …………………</w:t>
-      </w:r>
-      <w:proofErr w:type="gramStart"/>
-      <w:r>
-        <w:rPr>
-          <w:rFonts w:ascii="Times New Roman" w:hAnsi="Times New Roman" w:cs="Times New Roman"/>
-          <w:sz w:val="24"/>
-          <w:szCs w:val="24"/>
-        </w:rPr>
-        <w:t>…….</w:t>
-      </w:r>
-      <w:proofErr w:type="gramEnd"/>
-      <w:r>
-        <w:rPr>
-          <w:rFonts w:ascii="Times New Roman" w:hAnsi="Times New Roman" w:cs="Times New Roman"/>
-          <w:sz w:val="24"/>
-          <w:szCs w:val="24"/>
-        </w:rPr>
-        <w:t>.</w:t>
+        <w:t>Győr, 2022. ………………………..</w:t>
       </w:r>
     </w:p>
     <w:p>
@@ -831,6 +810,7 @@
           <w:sz w:val="24"/>
           <w:szCs w:val="24"/>
         </w:rPr>
+        <w:lastRenderedPageBreak/>
         <w:tab/>
         <w:t>konzulens</w:t>
       </w:r>
@@ -871,7 +851,6 @@
                 <w:sz w:val="24"/>
                 <w:szCs w:val="24"/>
               </w:rPr>
-              <w:lastRenderedPageBreak/>
               <w:drawing>
                 <wp:inline distT="0" distB="0" distL="0" distR="0" wp14:anchorId="3AAD661B" wp14:editId="0ABE5763">
                   <wp:extent cx="609600" cy="861060"/>
@@ -1102,6 +1081,7 @@
         <w:jc w:val="both"/>
         <w:rPr>
           <w:rFonts w:ascii="Times New Roman" w:hAnsi="Times New Roman" w:cs="Times New Roman"/>
+          <w:bCs/>
           <w:sz w:val="24"/>
           <w:szCs w:val="24"/>
         </w:rPr>
@@ -1110,9 +1090,23 @@
     <w:p>
       <w:pPr>
         <w:pStyle w:val="Cmsor1"/>
-      </w:pPr>
-      <w:bookmarkStart w:id="2" w:name="_Toc98871830"/>
-      <w:r>
+        <w:rPr>
+          <w:rFonts w:ascii="Times New Roman" w:eastAsiaTheme="minorHAnsi" w:hAnsi="Times New Roman" w:cs="Times New Roman"/>
+          <w:bCs/>
+          <w:color w:val="auto"/>
+          <w:sz w:val="24"/>
+          <w:szCs w:val="24"/>
+        </w:rPr>
+      </w:pPr>
+      <w:bookmarkStart w:id="2" w:name="_Toc98874012"/>
+      <w:r>
+        <w:rPr>
+          <w:rFonts w:ascii="Times New Roman" w:eastAsiaTheme="minorHAnsi" w:hAnsi="Times New Roman" w:cs="Times New Roman"/>
+          <w:bCs/>
+          <w:color w:val="auto"/>
+          <w:sz w:val="24"/>
+          <w:szCs w:val="24"/>
+        </w:rPr>
         <w:t>Záródolgozat konzultációs lap</w:t>
       </w:r>
       <w:bookmarkEnd w:id="2"/>
@@ -2116,25 +2110,7 @@
           <w:sz w:val="24"/>
           <w:szCs w:val="24"/>
         </w:rPr>
-        <w:t>Győr, 2022. …………………………</w:t>
-      </w:r>
-      <w:proofErr w:type="gramStart"/>
-      <w:r>
-        <w:rPr>
-          <w:rFonts w:ascii="Times New Roman" w:hAnsi="Times New Roman" w:cs="Times New Roman"/>
-          <w:sz w:val="24"/>
-          <w:szCs w:val="24"/>
-        </w:rPr>
-        <w:t>…….</w:t>
-      </w:r>
-      <w:proofErr w:type="gramEnd"/>
-      <w:r>
-        <w:rPr>
-          <w:rFonts w:ascii="Times New Roman" w:hAnsi="Times New Roman" w:cs="Times New Roman"/>
-          <w:sz w:val="24"/>
-          <w:szCs w:val="24"/>
-        </w:rPr>
-        <w:t>.</w:t>
+        <w:t>Győr, 2022. ………………………………..</w:t>
       </w:r>
     </w:p>
     <w:p>
@@ -2256,25 +2232,6 @@
         <w:tab/>
         <w:t>Tanuló aláírása</w:t>
       </w:r>
-    </w:p>
-    <w:p>
-      <w:pPr>
-        <w:tabs>
-          <w:tab w:val="left" w:pos="567"/>
-          <w:tab w:val="center" w:pos="1985"/>
-          <w:tab w:val="left" w:pos="3402"/>
-          <w:tab w:val="left" w:pos="5670"/>
-          <w:tab w:val="center" w:pos="7088"/>
-          <w:tab w:val="left" w:leader="dot" w:pos="8505"/>
-        </w:tabs>
-        <w:spacing w:line="360" w:lineRule="auto"/>
-        <w:jc w:val="both"/>
-        <w:rPr>
-          <w:rFonts w:ascii="Times New Roman" w:hAnsi="Times New Roman" w:cs="Times New Roman"/>
-          <w:sz w:val="24"/>
-          <w:szCs w:val="24"/>
-        </w:rPr>
-      </w:pPr>
     </w:p>
     <w:sdt>
       <w:sdtPr>
@@ -2353,10 +2310,12 @@
             </w:rPr>
             <w:fldChar w:fldCharType="separate"/>
           </w:r>
-          <w:hyperlink w:anchor="_Toc98871829" w:history="1">
+          <w:hyperlink w:anchor="_Toc98874011" w:history="1">
             <w:r>
               <w:rPr>
                 <w:rStyle w:val="Hiperhivatkozs"/>
+                <w:rFonts w:ascii="Times New Roman" w:hAnsi="Times New Roman" w:cs="Times New Roman"/>
+                <w:b/>
                 <w:noProof/>
               </w:rPr>
               <w:t>Záródolgozat feladatkiírás</w:t>
@@ -2380,7 +2339,7 @@
                 <w:noProof/>
                 <w:webHidden/>
               </w:rPr>
-              <w:instrText xml:space="preserve"> PAGEREF _Toc98871829 \h </w:instrText>
+              <w:instrText xml:space="preserve"> PAGEREF _Toc98874011 \h </w:instrText>
             </w:r>
             <w:r>
               <w:rPr>
@@ -2423,10 +2382,12 @@
               <w:lang w:eastAsia="hu-HU"/>
             </w:rPr>
           </w:pPr>
-          <w:hyperlink w:anchor="_Toc98871830" w:history="1">
+          <w:hyperlink w:anchor="_Toc98874012" w:history="1">
             <w:r>
               <w:rPr>
                 <w:rStyle w:val="Hiperhivatkozs"/>
+                <w:rFonts w:ascii="Times New Roman" w:hAnsi="Times New Roman" w:cs="Times New Roman"/>
+                <w:b/>
                 <w:noProof/>
               </w:rPr>
               <w:t>Záródolgozat konzultációs lap</w:t>
@@ -2450,7 +2411,7 @@
                 <w:noProof/>
                 <w:webHidden/>
               </w:rPr>
-              <w:instrText xml:space="preserve"> PAGEREF _Toc98871830 \h </w:instrText>
+              <w:instrText xml:space="preserve"> PAGEREF _Toc98874012 \h </w:instrText>
             </w:r>
             <w:r>
               <w:rPr>
@@ -2493,7 +2454,7 @@
               <w:lang w:eastAsia="hu-HU"/>
             </w:rPr>
           </w:pPr>
-          <w:hyperlink w:anchor="_Toc98871831" w:history="1">
+          <w:hyperlink w:anchor="_Toc98874013" w:history="1">
             <w:r>
               <w:rPr>
                 <w:rStyle w:val="Hiperhivatkozs"/>
@@ -2520,7 +2481,7 @@
                 <w:noProof/>
                 <w:webHidden/>
               </w:rPr>
-              <w:instrText xml:space="preserve"> PAGEREF _Toc98871831 \h </w:instrText>
+              <w:instrText xml:space="preserve"> PAGEREF _Toc98874013 \h </w:instrText>
             </w:r>
             <w:r>
               <w:rPr>
@@ -2564,7 +2525,7 @@
               <w:lang w:eastAsia="hu-HU"/>
             </w:rPr>
           </w:pPr>
-          <w:hyperlink w:anchor="_Toc98871832" w:history="1">
+          <w:hyperlink w:anchor="_Toc98874014" w:history="1">
             <w:r>
               <w:rPr>
                 <w:rStyle w:val="Hiperhivatkozs"/>
@@ -2608,7 +2569,7 @@
                 <w:noProof/>
                 <w:webHidden/>
               </w:rPr>
-              <w:instrText xml:space="preserve"> PAGEREF _Toc98871832 \h </w:instrText>
+              <w:instrText xml:space="preserve"> PAGEREF _Toc98874014 \h </w:instrText>
             </w:r>
             <w:r>
               <w:rPr>
@@ -2652,7 +2613,7 @@
               <w:lang w:eastAsia="hu-HU"/>
             </w:rPr>
           </w:pPr>
-          <w:hyperlink w:anchor="_Toc98871833" w:history="1">
+          <w:hyperlink w:anchor="_Toc98874015" w:history="1">
             <w:r>
               <w:rPr>
                 <w:rStyle w:val="Hiperhivatkozs"/>
@@ -2696,7 +2657,7 @@
                 <w:noProof/>
                 <w:webHidden/>
               </w:rPr>
-              <w:instrText xml:space="preserve"> PAGEREF _Toc98871833 \h </w:instrText>
+              <w:instrText xml:space="preserve"> PAGEREF _Toc98874015 \h </w:instrText>
             </w:r>
             <w:r>
               <w:rPr>
@@ -2740,7 +2701,7 @@
               <w:lang w:eastAsia="hu-HU"/>
             </w:rPr>
           </w:pPr>
-          <w:hyperlink w:anchor="_Toc98871834" w:history="1">
+          <w:hyperlink w:anchor="_Toc98874016" w:history="1">
             <w:r>
               <w:rPr>
                 <w:rStyle w:val="Hiperhivatkozs"/>
@@ -2784,7 +2745,7 @@
                 <w:noProof/>
                 <w:webHidden/>
               </w:rPr>
-              <w:instrText xml:space="preserve"> PAGEREF _Toc98871834 \h </w:instrText>
+              <w:instrText xml:space="preserve"> PAGEREF _Toc98874016 \h </w:instrText>
             </w:r>
             <w:r>
               <w:rPr>
@@ -2828,7 +2789,7 @@
               <w:lang w:eastAsia="hu-HU"/>
             </w:rPr>
           </w:pPr>
-          <w:hyperlink w:anchor="_Toc98871835" w:history="1">
+          <w:hyperlink w:anchor="_Toc98874017" w:history="1">
             <w:r>
               <w:rPr>
                 <w:rStyle w:val="Hiperhivatkozs"/>
@@ -2872,7 +2833,7 @@
                 <w:noProof/>
                 <w:webHidden/>
               </w:rPr>
-              <w:instrText xml:space="preserve"> PAGEREF _Toc98871835 \h </w:instrText>
+              <w:instrText xml:space="preserve"> PAGEREF _Toc98874017 \h </w:instrText>
             </w:r>
             <w:r>
               <w:rPr>
@@ -2916,7 +2877,7 @@
               <w:lang w:eastAsia="hu-HU"/>
             </w:rPr>
           </w:pPr>
-          <w:hyperlink w:anchor="_Toc98871836" w:history="1">
+          <w:hyperlink w:anchor="_Toc98874018" w:history="1">
             <w:r>
               <w:rPr>
                 <w:rStyle w:val="Hiperhivatkozs"/>
@@ -2960,7 +2921,7 @@
                 <w:noProof/>
                 <w:webHidden/>
               </w:rPr>
-              <w:instrText xml:space="preserve"> PAGEREF _Toc98871836 \h </w:instrText>
+              <w:instrText xml:space="preserve"> PAGEREF _Toc98874018 \h </w:instrText>
             </w:r>
             <w:r>
               <w:rPr>
@@ -3004,7 +2965,7 @@
               <w:lang w:eastAsia="hu-HU"/>
             </w:rPr>
           </w:pPr>
-          <w:hyperlink w:anchor="_Toc98871837" w:history="1">
+          <w:hyperlink w:anchor="_Toc98874019" w:history="1">
             <w:r>
               <w:rPr>
                 <w:rStyle w:val="Hiperhivatkozs"/>
@@ -3048,7 +3009,7 @@
                 <w:noProof/>
                 <w:webHidden/>
               </w:rPr>
-              <w:instrText xml:space="preserve"> PAGEREF _Toc98871837 \h </w:instrText>
+              <w:instrText xml:space="preserve"> PAGEREF _Toc98874019 \h </w:instrText>
             </w:r>
             <w:r>
               <w:rPr>
@@ -3092,7 +3053,7 @@
               <w:lang w:eastAsia="hu-HU"/>
             </w:rPr>
           </w:pPr>
-          <w:hyperlink w:anchor="_Toc98871838" w:history="1">
+          <w:hyperlink w:anchor="_Toc98874020" w:history="1">
             <w:r>
               <w:rPr>
                 <w:rStyle w:val="Hiperhivatkozs"/>
@@ -3136,7 +3097,7 @@
                 <w:noProof/>
                 <w:webHidden/>
               </w:rPr>
-              <w:instrText xml:space="preserve"> PAGEREF _Toc98871838 \h </w:instrText>
+              <w:instrText xml:space="preserve"> PAGEREF _Toc98874020 \h </w:instrText>
             </w:r>
             <w:r>
               <w:rPr>
@@ -3180,7 +3141,7 @@
               <w:lang w:eastAsia="hu-HU"/>
             </w:rPr>
           </w:pPr>
-          <w:hyperlink w:anchor="_Toc98871839" w:history="1">
+          <w:hyperlink w:anchor="_Toc98874021" w:history="1">
             <w:r>
               <w:rPr>
                 <w:rStyle w:val="Hiperhivatkozs"/>
@@ -3224,7 +3185,7 @@
                 <w:noProof/>
                 <w:webHidden/>
               </w:rPr>
-              <w:instrText xml:space="preserve"> PAGEREF _Toc98871839 \h </w:instrText>
+              <w:instrText xml:space="preserve"> PAGEREF _Toc98874021 \h </w:instrText>
             </w:r>
             <w:r>
               <w:rPr>
@@ -3268,7 +3229,7 @@
               <w:lang w:eastAsia="hu-HU"/>
             </w:rPr>
           </w:pPr>
-          <w:hyperlink w:anchor="_Toc98871840" w:history="1">
+          <w:hyperlink w:anchor="_Toc98874022" w:history="1">
             <w:r>
               <w:rPr>
                 <w:rStyle w:val="Hiperhivatkozs"/>
@@ -3312,7 +3273,7 @@
                 <w:noProof/>
                 <w:webHidden/>
               </w:rPr>
-              <w:instrText xml:space="preserve"> PAGEREF _Toc98871840 \h </w:instrText>
+              <w:instrText xml:space="preserve"> PAGEREF _Toc98874022 \h </w:instrText>
             </w:r>
             <w:r>
               <w:rPr>
@@ -3356,7 +3317,7 @@
               <w:lang w:eastAsia="hu-HU"/>
             </w:rPr>
           </w:pPr>
-          <w:hyperlink w:anchor="_Toc98871841" w:history="1">
+          <w:hyperlink w:anchor="_Toc98874023" w:history="1">
             <w:r>
               <w:rPr>
                 <w:rStyle w:val="Hiperhivatkozs"/>
@@ -3400,7 +3361,7 @@
                 <w:noProof/>
                 <w:webHidden/>
               </w:rPr>
-              <w:instrText xml:space="preserve"> PAGEREF _Toc98871841 \h </w:instrText>
+              <w:instrText xml:space="preserve"> PAGEREF _Toc98874023 \h </w:instrText>
             </w:r>
             <w:r>
               <w:rPr>
@@ -3444,7 +3405,7 @@
               <w:lang w:eastAsia="hu-HU"/>
             </w:rPr>
           </w:pPr>
-          <w:hyperlink w:anchor="_Toc98871842" w:history="1">
+          <w:hyperlink w:anchor="_Toc98874024" w:history="1">
             <w:r>
               <w:rPr>
                 <w:rStyle w:val="Hiperhivatkozs"/>
@@ -3488,7 +3449,7 @@
                 <w:noProof/>
                 <w:webHidden/>
               </w:rPr>
-              <w:instrText xml:space="preserve"> PAGEREF _Toc98871842 \h </w:instrText>
+              <w:instrText xml:space="preserve"> PAGEREF _Toc98874024 \h </w:instrText>
             </w:r>
             <w:r>
               <w:rPr>
@@ -3532,7 +3493,7 @@
               <w:lang w:eastAsia="hu-HU"/>
             </w:rPr>
           </w:pPr>
-          <w:hyperlink w:anchor="_Toc98871843" w:history="1">
+          <w:hyperlink w:anchor="_Toc98874025" w:history="1">
             <w:r>
               <w:rPr>
                 <w:rStyle w:val="Hiperhivatkozs"/>
@@ -3576,7 +3537,7 @@
                 <w:noProof/>
                 <w:webHidden/>
               </w:rPr>
-              <w:instrText xml:space="preserve"> PAGEREF _Toc98871843 \h </w:instrText>
+              <w:instrText xml:space="preserve"> PAGEREF _Toc98874025 \h </w:instrText>
             </w:r>
             <w:r>
               <w:rPr>
@@ -3619,7 +3580,7 @@
               <w:lang w:eastAsia="hu-HU"/>
             </w:rPr>
           </w:pPr>
-          <w:hyperlink w:anchor="_Toc98871844" w:history="1">
+          <w:hyperlink w:anchor="_Toc98874026" w:history="1">
             <w:r>
               <w:rPr>
                 <w:rStyle w:val="Hiperhivatkozs"/>
@@ -3647,7 +3608,7 @@
                 <w:noProof/>
                 <w:webHidden/>
               </w:rPr>
-              <w:instrText xml:space="preserve"> PAGEREF _Toc98871844 \h </w:instrText>
+              <w:instrText xml:space="preserve"> PAGEREF _Toc98874026 \h </w:instrText>
             </w:r>
             <w:r>
               <w:rPr>
@@ -3690,7 +3651,7 @@
               <w:lang w:eastAsia="hu-HU"/>
             </w:rPr>
           </w:pPr>
-          <w:hyperlink w:anchor="_Toc98871845" w:history="1">
+          <w:hyperlink w:anchor="_Toc98874027" w:history="1">
             <w:r>
               <w:rPr>
                 <w:rStyle w:val="Hiperhivatkozs"/>
@@ -3718,7 +3679,7 @@
                 <w:noProof/>
                 <w:webHidden/>
               </w:rPr>
-              <w:instrText xml:space="preserve"> PAGEREF _Toc98871845 \h </w:instrText>
+              <w:instrText xml:space="preserve"> PAGEREF _Toc98874027 \h </w:instrText>
             </w:r>
             <w:r>
               <w:rPr>
@@ -3761,7 +3722,7 @@
               <w:lang w:eastAsia="hu-HU"/>
             </w:rPr>
           </w:pPr>
-          <w:hyperlink w:anchor="_Toc98871846" w:history="1">
+          <w:hyperlink w:anchor="_Toc98874028" w:history="1">
             <w:r>
               <w:rPr>
                 <w:rStyle w:val="Hiperhivatkozs"/>
@@ -3789,7 +3750,7 @@
                 <w:noProof/>
                 <w:webHidden/>
               </w:rPr>
-              <w:instrText xml:space="preserve"> PAGEREF _Toc98871846 \h </w:instrText>
+              <w:instrText xml:space="preserve"> PAGEREF _Toc98874028 \h </w:instrText>
             </w:r>
             <w:r>
               <w:rPr>
@@ -3832,7 +3793,7 @@
               <w:lang w:eastAsia="hu-HU"/>
             </w:rPr>
           </w:pPr>
-          <w:hyperlink w:anchor="_Toc98871847" w:history="1">
+          <w:hyperlink w:anchor="_Toc98874029" w:history="1">
             <w:r>
               <w:rPr>
                 <w:rStyle w:val="Hiperhivatkozs"/>
@@ -3860,7 +3821,7 @@
                 <w:noProof/>
                 <w:webHidden/>
               </w:rPr>
-              <w:instrText xml:space="preserve"> PAGEREF _Toc98871847 \h </w:instrText>
+              <w:instrText xml:space="preserve"> PAGEREF _Toc98874029 \h </w:instrText>
             </w:r>
             <w:r>
               <w:rPr>
@@ -3904,7 +3865,7 @@
               <w:lang w:eastAsia="hu-HU"/>
             </w:rPr>
           </w:pPr>
-          <w:hyperlink w:anchor="_Toc98871848" w:history="1">
+          <w:hyperlink w:anchor="_Toc98874030" w:history="1">
             <w:r>
               <w:rPr>
                 <w:rStyle w:val="Hiperhivatkozs"/>
@@ -3948,7 +3909,7 @@
                 <w:noProof/>
                 <w:webHidden/>
               </w:rPr>
-              <w:instrText xml:space="preserve"> PAGEREF _Toc98871848 \h </w:instrText>
+              <w:instrText xml:space="preserve"> PAGEREF _Toc98874030 \h </w:instrText>
             </w:r>
             <w:r>
               <w:rPr>
@@ -3992,7 +3953,7 @@
               <w:lang w:eastAsia="hu-HU"/>
             </w:rPr>
           </w:pPr>
-          <w:hyperlink w:anchor="_Toc98871849" w:history="1">
+          <w:hyperlink w:anchor="_Toc98874031" w:history="1">
             <w:r>
               <w:rPr>
                 <w:rStyle w:val="Hiperhivatkozs"/>
@@ -4036,7 +3997,7 @@
                 <w:noProof/>
                 <w:webHidden/>
               </w:rPr>
-              <w:instrText xml:space="preserve"> PAGEREF _Toc98871849 \h </w:instrText>
+              <w:instrText xml:space="preserve"> PAGEREF _Toc98874031 \h </w:instrText>
             </w:r>
             <w:r>
               <w:rPr>
@@ -4080,7 +4041,7 @@
               <w:lang w:eastAsia="hu-HU"/>
             </w:rPr>
           </w:pPr>
-          <w:hyperlink w:anchor="_Toc98871850" w:history="1">
+          <w:hyperlink w:anchor="_Toc98874032" w:history="1">
             <w:r>
               <w:rPr>
                 <w:rStyle w:val="Hiperhivatkozs"/>
@@ -4124,7 +4085,7 @@
                 <w:noProof/>
                 <w:webHidden/>
               </w:rPr>
-              <w:instrText xml:space="preserve"> PAGEREF _Toc98871850 \h </w:instrText>
+              <w:instrText xml:space="preserve"> PAGEREF _Toc98874032 \h </w:instrText>
             </w:r>
             <w:r>
               <w:rPr>
@@ -4168,7 +4129,7 @@
               <w:lang w:eastAsia="hu-HU"/>
             </w:rPr>
           </w:pPr>
-          <w:hyperlink w:anchor="_Toc98871851" w:history="1">
+          <w:hyperlink w:anchor="_Toc98874033" w:history="1">
             <w:r>
               <w:rPr>
                 <w:rStyle w:val="Hiperhivatkozs"/>
@@ -4212,7 +4173,7 @@
                 <w:noProof/>
                 <w:webHidden/>
               </w:rPr>
-              <w:instrText xml:space="preserve"> PAGEREF _Toc98871851 \h </w:instrText>
+              <w:instrText xml:space="preserve"> PAGEREF _Toc98874033 \h </w:instrText>
             </w:r>
             <w:r>
               <w:rPr>
@@ -4256,7 +4217,7 @@
               <w:lang w:eastAsia="hu-HU"/>
             </w:rPr>
           </w:pPr>
-          <w:hyperlink w:anchor="_Toc98871852" w:history="1">
+          <w:hyperlink w:anchor="_Toc98874034" w:history="1">
             <w:r>
               <w:rPr>
                 <w:rStyle w:val="Hiperhivatkozs"/>
@@ -4300,7 +4261,7 @@
                 <w:noProof/>
                 <w:webHidden/>
               </w:rPr>
-              <w:instrText xml:space="preserve"> PAGEREF _Toc98871852 \h </w:instrText>
+              <w:instrText xml:space="preserve"> PAGEREF _Toc98874034 \h </w:instrText>
             </w:r>
             <w:r>
               <w:rPr>
@@ -4386,7 +4347,7 @@
       <w:pPr>
         <w:pStyle w:val="Cmsor1"/>
       </w:pPr>
-      <w:bookmarkStart w:id="3" w:name="_Toc98871831"/>
+      <w:bookmarkStart w:id="3" w:name="_Toc98874013"/>
       <w:r>
         <w:lastRenderedPageBreak/>
         <w:t>1 Bevezetés</w:t>
@@ -4417,7 +4378,7 @@
           <w:szCs w:val="24"/>
         </w:rPr>
       </w:pPr>
-      <w:bookmarkStart w:id="4" w:name="_Toc98871832"/>
+      <w:bookmarkStart w:id="4" w:name="_Toc98874014"/>
       <w:r>
         <w:rPr>
           <w:rFonts w:ascii="Times New Roman" w:hAnsi="Times New Roman" w:cs="Times New Roman"/>
@@ -4863,44 +4824,24 @@
           <w:sz w:val="24"/>
           <w:szCs w:val="24"/>
         </w:rPr>
-        <w:t xml:space="preserve"> A </w:t>
-      </w:r>
-      <w:proofErr w:type="spellStart"/>
-      <w:r>
-        <w:rPr>
-          <w:rFonts w:ascii="Times New Roman" w:hAnsi="Times New Roman" w:cs="Times New Roman"/>
-          <w:sz w:val="24"/>
-          <w:szCs w:val="24"/>
-        </w:rPr>
-        <w:t>kiberbiztonságra</w:t>
-      </w:r>
-      <w:proofErr w:type="spellEnd"/>
-      <w:r>
-        <w:rPr>
-          <w:rFonts w:ascii="Times New Roman" w:hAnsi="Times New Roman" w:cs="Times New Roman"/>
-          <w:sz w:val="24"/>
-          <w:szCs w:val="24"/>
-        </w:rPr>
-        <w:t xml:space="preserve"> manapság nagy hangsúlyt kell fektetnünk. A szenzitív adatokat megfelelő biztonság mellett kell őrizni és csak az indokolt ideig tárolni. Az archivált anyagokat úgy kell tárolni, hogy az online tér felől ne lehessen megközelíteni. Az archivált adatbázisokat offline adattárolókon célszerű megőrizni a törvényi előírások szerint és elévülés esetén meg kell semmisíteni. A weblap</w:t>
-      </w:r>
-      <w:r>
-        <w:rPr>
-          <w:rFonts w:ascii="Times New Roman" w:hAnsi="Times New Roman" w:cs="Times New Roman"/>
-          <w:sz w:val="24"/>
-          <w:szCs w:val="24"/>
-        </w:rPr>
-        <w:t xml:space="preserve"> tárhelyét nem tudjuk </w:t>
-      </w:r>
-      <w:proofErr w:type="spellStart"/>
-      <w:r>
-        <w:rPr>
-          <w:rFonts w:ascii="Times New Roman" w:hAnsi="Times New Roman" w:cs="Times New Roman"/>
-          <w:sz w:val="24"/>
-          <w:szCs w:val="24"/>
-        </w:rPr>
-        <w:t>teljeskörűen</w:t>
-      </w:r>
-      <w:proofErr w:type="spellEnd"/>
+        <w:t xml:space="preserve"> A kiberbiztonságra manapság nagy hangsúlyt kell fektetnünk. A szenzitív adatokat megfelelő biztonság mellett kell őrizni és csak az indokolt ideig tárolni. Az archivált anyagokat úgy kell tárolni, hogy az online tér felől ne lehessen megközelíteni. Az archivált adatbázisokat offline adattárolókon célszerű megőrizni a törvényi előírások szerint és elévülés esetén meg kell semmisíteni. A weblap</w:t>
+      </w:r>
+      <w:r>
+        <w:rPr>
+          <w:rFonts w:ascii="Times New Roman" w:hAnsi="Times New Roman" w:cs="Times New Roman"/>
+          <w:sz w:val="24"/>
+          <w:szCs w:val="24"/>
+        </w:rPr>
+        <w:t xml:space="preserve"> tárhelyét nem tudjuk teljeskörűen véden, hiszen egy nyilvános</w:t>
+      </w:r>
+      <w:r>
+        <w:rPr>
+          <w:rFonts w:ascii="Times New Roman" w:hAnsi="Times New Roman" w:cs="Times New Roman"/>
+          <w:sz w:val="24"/>
+          <w:szCs w:val="24"/>
+        </w:rPr>
+        <w:t>an elérhető</w:t>
+      </w:r>
       <w:r>
         <w:rPr>
           <w:rFonts w:ascii="Times New Roman" w:hAnsi="Times New Roman" w:cs="Times New Roman"/>
@@ -4909,31 +4850,69 @@
         </w:rPr>
         <w:t xml:space="preserve"> </w:t>
       </w:r>
-      <w:proofErr w:type="spellStart"/>
-      <w:r>
-        <w:rPr>
-          <w:rFonts w:ascii="Times New Roman" w:hAnsi="Times New Roman" w:cs="Times New Roman"/>
-          <w:sz w:val="24"/>
-          <w:szCs w:val="24"/>
-        </w:rPr>
-        <w:t>véden</w:t>
-      </w:r>
-      <w:proofErr w:type="spellEnd"/>
-      <w:r>
-        <w:rPr>
-          <w:rFonts w:ascii="Times New Roman" w:hAnsi="Times New Roman" w:cs="Times New Roman"/>
-          <w:sz w:val="24"/>
-          <w:szCs w:val="24"/>
-        </w:rPr>
-        <w:t>, hiszen egy nyilvános</w:t>
-      </w:r>
-      <w:r>
-        <w:rPr>
-          <w:rFonts w:ascii="Times New Roman" w:hAnsi="Times New Roman" w:cs="Times New Roman"/>
-          <w:sz w:val="24"/>
-          <w:szCs w:val="24"/>
-        </w:rPr>
-        <w:t>an elérhető</w:t>
+      <w:r>
+        <w:rPr>
+          <w:rFonts w:ascii="Times New Roman" w:hAnsi="Times New Roman" w:cs="Times New Roman"/>
+          <w:sz w:val="24"/>
+          <w:szCs w:val="24"/>
+        </w:rPr>
+        <w:t>program</w:t>
+      </w:r>
+      <w:r>
+        <w:rPr>
+          <w:rFonts w:ascii="Times New Roman" w:hAnsi="Times New Roman" w:cs="Times New Roman"/>
+          <w:sz w:val="24"/>
+          <w:szCs w:val="24"/>
+        </w:rPr>
+        <w:t>felületről beszélünk, amit az autósiskola adminisztrátorai</w:t>
+      </w:r>
+      <w:r>
+        <w:rPr>
+          <w:rFonts w:ascii="Times New Roman" w:hAnsi="Times New Roman" w:cs="Times New Roman"/>
+          <w:sz w:val="24"/>
+          <w:szCs w:val="24"/>
+        </w:rPr>
+        <w:t>,</w:t>
+      </w:r>
+      <w:r>
+        <w:rPr>
+          <w:rFonts w:ascii="Times New Roman" w:hAnsi="Times New Roman" w:cs="Times New Roman"/>
+          <w:sz w:val="24"/>
+          <w:szCs w:val="24"/>
+        </w:rPr>
+        <w:t xml:space="preserve"> dolgozói</w:t>
+      </w:r>
+      <w:r>
+        <w:rPr>
+          <w:rFonts w:ascii="Times New Roman" w:hAnsi="Times New Roman" w:cs="Times New Roman"/>
+          <w:sz w:val="24"/>
+          <w:szCs w:val="24"/>
+        </w:rPr>
+        <w:t xml:space="preserve"> és tanulói is</w:t>
+      </w:r>
+      <w:r>
+        <w:rPr>
+          <w:rFonts w:ascii="Times New Roman" w:hAnsi="Times New Roman" w:cs="Times New Roman"/>
+          <w:sz w:val="24"/>
+          <w:szCs w:val="24"/>
+        </w:rPr>
+        <w:t>, munka</w:t>
+      </w:r>
+      <w:r>
+        <w:rPr>
+          <w:rFonts w:ascii="Times New Roman" w:hAnsi="Times New Roman" w:cs="Times New Roman"/>
+          <w:sz w:val="24"/>
+          <w:szCs w:val="24"/>
+        </w:rPr>
+        <w:t xml:space="preserve"> és tanulás</w:t>
+      </w:r>
+      <w:r>
+        <w:rPr>
+          <w:rFonts w:ascii="Times New Roman" w:hAnsi="Times New Roman" w:cs="Times New Roman"/>
+          <w:sz w:val="24"/>
+          <w:szCs w:val="24"/>
+        </w:rPr>
+        <w:t xml:space="preserve"> közben távolról a világháló segítségével is el szeretnének érni.</w:t>
       </w:r>
       <w:r>
         <w:rPr>
@@ -4949,78 +4928,6 @@
           <w:sz w:val="24"/>
           <w:szCs w:val="24"/>
         </w:rPr>
-        <w:t>program</w:t>
-      </w:r>
-      <w:r>
-        <w:rPr>
-          <w:rFonts w:ascii="Times New Roman" w:hAnsi="Times New Roman" w:cs="Times New Roman"/>
-          <w:sz w:val="24"/>
-          <w:szCs w:val="24"/>
-        </w:rPr>
-        <w:t>felületről beszélünk, amit az autósiskola adminisztrátorai</w:t>
-      </w:r>
-      <w:r>
-        <w:rPr>
-          <w:rFonts w:ascii="Times New Roman" w:hAnsi="Times New Roman" w:cs="Times New Roman"/>
-          <w:sz w:val="24"/>
-          <w:szCs w:val="24"/>
-        </w:rPr>
-        <w:t>,</w:t>
-      </w:r>
-      <w:r>
-        <w:rPr>
-          <w:rFonts w:ascii="Times New Roman" w:hAnsi="Times New Roman" w:cs="Times New Roman"/>
-          <w:sz w:val="24"/>
-          <w:szCs w:val="24"/>
-        </w:rPr>
-        <w:t xml:space="preserve"> dolgozói</w:t>
-      </w:r>
-      <w:r>
-        <w:rPr>
-          <w:rFonts w:ascii="Times New Roman" w:hAnsi="Times New Roman" w:cs="Times New Roman"/>
-          <w:sz w:val="24"/>
-          <w:szCs w:val="24"/>
-        </w:rPr>
-        <w:t xml:space="preserve"> és tanulói is</w:t>
-      </w:r>
-      <w:r>
-        <w:rPr>
-          <w:rFonts w:ascii="Times New Roman" w:hAnsi="Times New Roman" w:cs="Times New Roman"/>
-          <w:sz w:val="24"/>
-          <w:szCs w:val="24"/>
-        </w:rPr>
-        <w:t>, munka</w:t>
-      </w:r>
-      <w:r>
-        <w:rPr>
-          <w:rFonts w:ascii="Times New Roman" w:hAnsi="Times New Roman" w:cs="Times New Roman"/>
-          <w:sz w:val="24"/>
-          <w:szCs w:val="24"/>
-        </w:rPr>
-        <w:t xml:space="preserve"> és tanulás</w:t>
-      </w:r>
-      <w:r>
-        <w:rPr>
-          <w:rFonts w:ascii="Times New Roman" w:hAnsi="Times New Roman" w:cs="Times New Roman"/>
-          <w:sz w:val="24"/>
-          <w:szCs w:val="24"/>
-        </w:rPr>
-        <w:t xml:space="preserve"> közben távolról a világháló segítségével is el szeretnének érni.</w:t>
-      </w:r>
-      <w:r>
-        <w:rPr>
-          <w:rFonts w:ascii="Times New Roman" w:hAnsi="Times New Roman" w:cs="Times New Roman"/>
-          <w:sz w:val="24"/>
-          <w:szCs w:val="24"/>
-        </w:rPr>
-        <w:t xml:space="preserve"> </w:t>
-      </w:r>
-      <w:r>
-        <w:rPr>
-          <w:rFonts w:ascii="Times New Roman" w:hAnsi="Times New Roman" w:cs="Times New Roman"/>
-          <w:sz w:val="24"/>
-          <w:szCs w:val="24"/>
-        </w:rPr>
         <w:t>Fontos,</w:t>
       </w:r>
       <w:r>
@@ -5053,25 +4960,7 @@
           <w:sz w:val="24"/>
           <w:szCs w:val="24"/>
         </w:rPr>
-        <w:t xml:space="preserve">rolt adatokról, </w:t>
-      </w:r>
-      <w:proofErr w:type="gramStart"/>
-      <w:r>
-        <w:rPr>
-          <w:rFonts w:ascii="Times New Roman" w:hAnsi="Times New Roman" w:cs="Times New Roman"/>
-          <w:sz w:val="24"/>
-          <w:szCs w:val="24"/>
-        </w:rPr>
-        <w:t>amit</w:t>
-      </w:r>
-      <w:proofErr w:type="gramEnd"/>
-      <w:r>
-        <w:rPr>
-          <w:rFonts w:ascii="Times New Roman" w:hAnsi="Times New Roman" w:cs="Times New Roman"/>
-          <w:sz w:val="24"/>
-          <w:szCs w:val="24"/>
-        </w:rPr>
-        <w:t xml:space="preserve"> ha kell azonnal vissza tudjunk állítani minimális adatvesztéssel. </w:t>
+        <w:t xml:space="preserve">rolt adatokról, amit ha kell azonnal vissza tudjunk állítani minimális adatvesztéssel. </w:t>
       </w:r>
     </w:p>
     <w:p>
@@ -5105,25 +4994,7 @@
           <w:sz w:val="24"/>
           <w:szCs w:val="24"/>
         </w:rPr>
-        <w:t xml:space="preserve">pl.: </w:t>
-      </w:r>
-      <w:proofErr w:type="spellStart"/>
-      <w:r>
-        <w:rPr>
-          <w:rFonts w:ascii="Times New Roman" w:hAnsi="Times New Roman" w:cs="Times New Roman"/>
-          <w:sz w:val="24"/>
-          <w:szCs w:val="24"/>
-        </w:rPr>
-        <w:t>vlan</w:t>
-      </w:r>
-      <w:proofErr w:type="spellEnd"/>
-      <w:r>
-        <w:rPr>
-          <w:rFonts w:ascii="Times New Roman" w:hAnsi="Times New Roman" w:cs="Times New Roman"/>
-          <w:sz w:val="24"/>
-          <w:szCs w:val="24"/>
-        </w:rPr>
-        <w:t xml:space="preserve"> hálózatot adott munkacsoportoknak, korszerű titkosítású wifi hálózatot (WPA3). Fontos lesz a szervereink fizikai védelme is, így a kritikus infrastruktúrának helyt adó szerverszobát beléptetőrendszerrel kell ellátni.</w:t>
+        <w:t>pl.: vlan hálózatot adott munkacsoportoknak, korszerű titkosítású wifi hálózatot (WPA3). Fontos lesz a szervereink fizikai védelme is, így a kritikus infrastruktúrának helyt adó szerverszobát beléptetőrendszerrel kell ellátni.</w:t>
       </w:r>
     </w:p>
     <w:p>
@@ -5165,25 +5036,7 @@
           <w:sz w:val="24"/>
           <w:szCs w:val="24"/>
         </w:rPr>
-        <w:t xml:space="preserve"> nagyon sok kisebb-nagyobb </w:t>
-      </w:r>
-      <w:proofErr w:type="spellStart"/>
-      <w:r>
-        <w:rPr>
-          <w:rFonts w:ascii="Times New Roman" w:hAnsi="Times New Roman" w:cs="Times New Roman"/>
-          <w:sz w:val="24"/>
-          <w:szCs w:val="24"/>
-        </w:rPr>
-        <w:t>hekker</w:t>
-      </w:r>
-      <w:proofErr w:type="spellEnd"/>
-      <w:r>
-        <w:rPr>
-          <w:rFonts w:ascii="Times New Roman" w:hAnsi="Times New Roman" w:cs="Times New Roman"/>
-          <w:sz w:val="24"/>
-          <w:szCs w:val="24"/>
-        </w:rPr>
-        <w:t xml:space="preserve"> csoport működik a világon, akik á</w:t>
+        <w:t xml:space="preserve"> nagyon sok kisebb-nagyobb hekker csoport működik a világon, akik á</w:t>
       </w:r>
       <w:r>
         <w:rPr>
@@ -5306,53 +5159,7 @@
           <w:sz w:val="24"/>
           <w:szCs w:val="24"/>
         </w:rPr>
-        <w:t xml:space="preserve">– a kisképernyős mobilokon, tableteken, laptopokon át a </w:t>
-      </w:r>
-      <w:proofErr w:type="spellStart"/>
-      <w:r>
-        <w:rPr>
-          <w:rFonts w:ascii="Times New Roman" w:hAnsi="Times New Roman" w:cs="Times New Roman"/>
-          <w:sz w:val="24"/>
-          <w:szCs w:val="24"/>
-        </w:rPr>
-        <w:t>smart</w:t>
-      </w:r>
-      <w:proofErr w:type="spellEnd"/>
-      <w:r>
-        <w:rPr>
-          <w:rFonts w:ascii="Times New Roman" w:hAnsi="Times New Roman" w:cs="Times New Roman"/>
-          <w:sz w:val="24"/>
-          <w:szCs w:val="24"/>
-        </w:rPr>
-        <w:t xml:space="preserve"> eszközökön is, mint </w:t>
-      </w:r>
-      <w:proofErr w:type="spellStart"/>
-      <w:proofErr w:type="gramStart"/>
-      <w:r>
-        <w:rPr>
-          <w:rFonts w:ascii="Times New Roman" w:hAnsi="Times New Roman" w:cs="Times New Roman"/>
-          <w:sz w:val="24"/>
-          <w:szCs w:val="24"/>
-        </w:rPr>
-        <w:t>pl</w:t>
-      </w:r>
-      <w:proofErr w:type="spellEnd"/>
-      <w:r>
-        <w:rPr>
-          <w:rFonts w:ascii="Times New Roman" w:hAnsi="Times New Roman" w:cs="Times New Roman"/>
-          <w:sz w:val="24"/>
-          <w:szCs w:val="24"/>
-        </w:rPr>
-        <w:t>:.</w:t>
-      </w:r>
-      <w:proofErr w:type="gramEnd"/>
-      <w:r>
-        <w:rPr>
-          <w:rFonts w:ascii="Times New Roman" w:hAnsi="Times New Roman" w:cs="Times New Roman"/>
-          <w:sz w:val="24"/>
-          <w:szCs w:val="24"/>
-        </w:rPr>
-        <w:t xml:space="preserve"> okostévék - </w:t>
+        <w:t xml:space="preserve">– a kisképernyős mobilokon, tableteken, laptopokon át a smart eszközökön is, mint pl:. okostévék - </w:t>
       </w:r>
       <w:r>
         <w:rPr>
@@ -5570,43 +5377,7 @@
           <w:sz w:val="24"/>
           <w:szCs w:val="24"/>
         </w:rPr>
-        <w:t xml:space="preserve"> Az ennél magasabb számú lekérdezéseket igyekszünk kivédeni a biztonsági beállításokkal. (</w:t>
-      </w:r>
-      <w:proofErr w:type="spellStart"/>
-      <w:r>
-        <w:rPr>
-          <w:rFonts w:ascii="Times New Roman" w:hAnsi="Times New Roman" w:cs="Times New Roman"/>
-          <w:sz w:val="24"/>
-          <w:szCs w:val="24"/>
-        </w:rPr>
-        <w:t>DDoS</w:t>
-      </w:r>
-      <w:proofErr w:type="spellEnd"/>
-      <w:r>
-        <w:rPr>
-          <w:rFonts w:ascii="Times New Roman" w:hAnsi="Times New Roman" w:cs="Times New Roman"/>
-          <w:sz w:val="24"/>
-          <w:szCs w:val="24"/>
-        </w:rPr>
-        <w:t xml:space="preserve"> elleni védelem, űrlapok védelme a robotok ellen </w:t>
-      </w:r>
-      <w:proofErr w:type="spellStart"/>
-      <w:r>
-        <w:rPr>
-          <w:rFonts w:ascii="Times New Roman" w:hAnsi="Times New Roman" w:cs="Times New Roman"/>
-          <w:sz w:val="24"/>
-          <w:szCs w:val="24"/>
-        </w:rPr>
-        <w:t>stb</w:t>
-      </w:r>
-      <w:proofErr w:type="spellEnd"/>
-      <w:r>
-        <w:rPr>
-          <w:rFonts w:ascii="Times New Roman" w:hAnsi="Times New Roman" w:cs="Times New Roman"/>
-          <w:sz w:val="24"/>
-          <w:szCs w:val="24"/>
-        </w:rPr>
-        <w:t>…)</w:t>
+        <w:t xml:space="preserve"> Az ennél magasabb számú lekérdezéseket igyekszünk kivédeni a biztonsági beállításokkal. (DDoS elleni védelem, űrlapok védelme a robotok ellen stb…)</w:t>
       </w:r>
     </w:p>
     <w:p>
@@ -5661,7 +5432,7 @@
           <w:szCs w:val="24"/>
         </w:rPr>
       </w:pPr>
-      <w:bookmarkStart w:id="5" w:name="_Toc98871833"/>
+      <w:bookmarkStart w:id="5" w:name="_Toc98874015"/>
       <w:r>
         <w:rPr>
           <w:rFonts w:ascii="Times New Roman" w:hAnsi="Times New Roman" w:cs="Times New Roman"/>
@@ -5827,25 +5598,7 @@
           <w:sz w:val="24"/>
           <w:szCs w:val="24"/>
         </w:rPr>
-        <w:t xml:space="preserve">A megvalósítás során szeretnénk a tanultaknak megfelelően frontend oldalon </w:t>
-      </w:r>
-      <w:proofErr w:type="spellStart"/>
-      <w:r>
-        <w:rPr>
-          <w:rFonts w:ascii="Times New Roman" w:hAnsi="Times New Roman" w:cs="Times New Roman"/>
-          <w:sz w:val="24"/>
-          <w:szCs w:val="24"/>
-        </w:rPr>
-        <w:t>Angular</w:t>
-      </w:r>
-      <w:proofErr w:type="spellEnd"/>
-      <w:r>
-        <w:rPr>
-          <w:rFonts w:ascii="Times New Roman" w:hAnsi="Times New Roman" w:cs="Times New Roman"/>
-          <w:sz w:val="24"/>
-          <w:szCs w:val="24"/>
-        </w:rPr>
-        <w:t xml:space="preserve"> keretrendszert, backend oldalo</w:t>
+        <w:t>A megvalósítás során szeretnénk a tanultaknak megfelelően frontend oldalon Angular keretrendszert, backend oldalo</w:t>
       </w:r>
       <w:r>
         <w:rPr>
@@ -5861,18 +5614,8 @@
           <w:sz w:val="24"/>
           <w:szCs w:val="24"/>
         </w:rPr>
-        <w:t xml:space="preserve"> </w:t>
-      </w:r>
-      <w:proofErr w:type="spellStart"/>
-      <w:r>
-        <w:rPr>
-          <w:rFonts w:ascii="Times New Roman" w:hAnsi="Times New Roman" w:cs="Times New Roman"/>
-          <w:sz w:val="24"/>
-          <w:szCs w:val="24"/>
-        </w:rPr>
-        <w:t>Laravel</w:t>
-      </w:r>
-      <w:proofErr w:type="spellEnd"/>
+        <w:t xml:space="preserve"> Laravel</w:t>
+      </w:r>
       <w:r>
         <w:rPr>
           <w:rFonts w:ascii="Times New Roman" w:hAnsi="Times New Roman" w:cs="Times New Roman"/>
@@ -5887,61 +5630,25 @@
           <w:sz w:val="24"/>
           <w:szCs w:val="24"/>
         </w:rPr>
-        <w:t xml:space="preserve"> és </w:t>
-      </w:r>
-      <w:proofErr w:type="spellStart"/>
-      <w:r>
-        <w:rPr>
-          <w:rFonts w:ascii="Times New Roman" w:hAnsi="Times New Roman" w:cs="Times New Roman"/>
-          <w:sz w:val="24"/>
-          <w:szCs w:val="24"/>
-        </w:rPr>
-        <w:t>MySql</w:t>
-      </w:r>
-      <w:proofErr w:type="spellEnd"/>
-      <w:r>
-        <w:rPr>
-          <w:rFonts w:ascii="Times New Roman" w:hAnsi="Times New Roman" w:cs="Times New Roman"/>
-          <w:sz w:val="24"/>
-          <w:szCs w:val="24"/>
-        </w:rPr>
-        <w:t xml:space="preserve"> adatbázisban tárolni az adatokat.</w:t>
-      </w:r>
-    </w:p>
-    <w:p>
-      <w:pPr>
-        <w:jc w:val="both"/>
-        <w:rPr>
-          <w:rFonts w:ascii="Times New Roman" w:hAnsi="Times New Roman" w:cs="Times New Roman"/>
-          <w:sz w:val="24"/>
-          <w:szCs w:val="24"/>
-        </w:rPr>
-      </w:pPr>
-      <w:r>
-        <w:rPr>
-          <w:rFonts w:ascii="Times New Roman" w:hAnsi="Times New Roman" w:cs="Times New Roman"/>
-          <w:sz w:val="24"/>
-          <w:szCs w:val="24"/>
-        </w:rPr>
-        <w:t>A fő ötlet Kiss Milán-</w:t>
-      </w:r>
-      <w:proofErr w:type="spellStart"/>
-      <w:r>
-        <w:rPr>
-          <w:rFonts w:ascii="Times New Roman" w:hAnsi="Times New Roman" w:cs="Times New Roman"/>
-          <w:sz w:val="24"/>
-          <w:szCs w:val="24"/>
-        </w:rPr>
-        <w:t>tól</w:t>
-      </w:r>
-      <w:proofErr w:type="spellEnd"/>
-      <w:r>
-        <w:rPr>
-          <w:rFonts w:ascii="Times New Roman" w:hAnsi="Times New Roman" w:cs="Times New Roman"/>
-          <w:sz w:val="24"/>
-          <w:szCs w:val="24"/>
-        </w:rPr>
-        <w:t xml:space="preserve"> származik, akinek már korábbról voltak tapasztalatai az autósiskolák adminisztrációs rendszereivel és feladataival kapcsolatban, így a többiek számára is érdekes feladatnak látszott ennek a programnak a létrehozása.</w:t>
+        <w:t xml:space="preserve"> és MySql adatbázisban tárolni az adatokat.</w:t>
+      </w:r>
+    </w:p>
+    <w:p>
+      <w:pPr>
+        <w:jc w:val="both"/>
+        <w:rPr>
+          <w:rFonts w:ascii="Times New Roman" w:hAnsi="Times New Roman" w:cs="Times New Roman"/>
+          <w:sz w:val="24"/>
+          <w:szCs w:val="24"/>
+        </w:rPr>
+      </w:pPr>
+      <w:r>
+        <w:rPr>
+          <w:rFonts w:ascii="Times New Roman" w:hAnsi="Times New Roman" w:cs="Times New Roman"/>
+          <w:sz w:val="24"/>
+          <w:szCs w:val="24"/>
+        </w:rPr>
+        <w:t>A fő ötlet Kiss Milán-tól származik, akinek már korábbról voltak tapasztalatai az autósiskolák adminisztrációs rendszereivel és feladataival kapcsolatban, így a többiek számára is érdekes feladatnak látszott ennek a programnak a létrehozása.</w:t>
       </w:r>
       <w:r>
         <w:rPr>
@@ -6032,7 +5739,7 @@
           <w:szCs w:val="24"/>
         </w:rPr>
       </w:pPr>
-      <w:bookmarkStart w:id="6" w:name="_Toc98871834"/>
+      <w:bookmarkStart w:id="6" w:name="_Toc98874016"/>
       <w:r>
         <w:rPr>
           <w:rFonts w:ascii="Times New Roman" w:hAnsi="Times New Roman" w:cs="Times New Roman"/>
@@ -6068,7 +5775,7 @@
           <w:szCs w:val="24"/>
         </w:rPr>
       </w:pPr>
-      <w:bookmarkStart w:id="7" w:name="_Toc98871835"/>
+      <w:bookmarkStart w:id="7" w:name="_Toc98874017"/>
       <w:r>
         <w:rPr>
           <w:rFonts w:ascii="Times New Roman" w:hAnsi="Times New Roman" w:cs="Times New Roman"/>
@@ -6242,25 +5949,7 @@
           <w:sz w:val="24"/>
           <w:szCs w:val="24"/>
         </w:rPr>
-        <w:t xml:space="preserve">Elérhető lesz számukra az oktató kiválasztása, saját adatainak szerkesztése, vizsgára jelentkezés </w:t>
-      </w:r>
-      <w:proofErr w:type="spellStart"/>
-      <w:r>
-        <w:rPr>
-          <w:rFonts w:ascii="Times New Roman" w:hAnsi="Times New Roman" w:cs="Times New Roman"/>
-          <w:sz w:val="24"/>
-          <w:szCs w:val="24"/>
-        </w:rPr>
-        <w:t>stb</w:t>
-      </w:r>
-      <w:proofErr w:type="spellEnd"/>
-      <w:r>
-        <w:rPr>
-          <w:rFonts w:ascii="Times New Roman" w:hAnsi="Times New Roman" w:cs="Times New Roman"/>
-          <w:sz w:val="24"/>
-          <w:szCs w:val="24"/>
-        </w:rPr>
-        <w:t>….</w:t>
+        <w:t>Elérhető lesz számukra az oktató kiválasztása, saját adatainak szerkesztése, vizsgára jelentkezés stb….</w:t>
       </w:r>
     </w:p>
     <w:p>
@@ -6426,7 +6115,7 @@
           <w:szCs w:val="24"/>
         </w:rPr>
       </w:pPr>
-      <w:bookmarkStart w:id="8" w:name="_Toc98871836"/>
+      <w:bookmarkStart w:id="8" w:name="_Toc98874018"/>
       <w:r>
         <w:rPr>
           <w:rFonts w:ascii="Times New Roman" w:hAnsi="Times New Roman" w:cs="Times New Roman"/>
@@ -6459,7 +6148,7 @@
           <w:rFonts w:ascii="Times New Roman" w:hAnsi="Times New Roman" w:cs="Times New Roman"/>
         </w:rPr>
       </w:pPr>
-      <w:bookmarkStart w:id="9" w:name="_Toc98871837"/>
+      <w:bookmarkStart w:id="9" w:name="_Toc98874019"/>
       <w:r>
         <w:rPr>
           <w:rFonts w:ascii="Times New Roman" w:hAnsi="Times New Roman" w:cs="Times New Roman"/>
@@ -6605,18 +6294,8 @@
           <w:sz w:val="24"/>
           <w:szCs w:val="24"/>
         </w:rPr>
-        <w:t xml:space="preserve">Tipikus </w:t>
-      </w:r>
-      <w:proofErr w:type="spellStart"/>
-      <w:r>
-        <w:rPr>
-          <w:rFonts w:ascii="Times New Roman" w:hAnsi="Times New Roman" w:cs="Times New Roman"/>
-          <w:sz w:val="24"/>
-          <w:szCs w:val="24"/>
-        </w:rPr>
-        <w:t>MySql</w:t>
-      </w:r>
-      <w:proofErr w:type="spellEnd"/>
+        <w:t>Tipikus MySql</w:t>
+      </w:r>
       <w:r>
         <w:rPr>
           <w:rFonts w:ascii="Times New Roman" w:hAnsi="Times New Roman" w:cs="Times New Roman"/>
@@ -6806,151 +6485,25 @@
           <w:sz w:val="24"/>
           <w:szCs w:val="24"/>
         </w:rPr>
-        <w:t xml:space="preserve">UPDATE oktatok SET </w:t>
-      </w:r>
-      <w:proofErr w:type="spellStart"/>
-      <w:r>
-        <w:rPr>
-          <w:rFonts w:ascii="Times New Roman" w:hAnsi="Times New Roman" w:cs="Times New Roman"/>
-          <w:sz w:val="24"/>
-          <w:szCs w:val="24"/>
-        </w:rPr>
-        <w:t>Vezeteknev</w:t>
-      </w:r>
-      <w:proofErr w:type="spellEnd"/>
-      <w:r>
-        <w:rPr>
-          <w:rFonts w:ascii="Times New Roman" w:hAnsi="Times New Roman" w:cs="Times New Roman"/>
-          <w:sz w:val="24"/>
-          <w:szCs w:val="24"/>
-        </w:rPr>
-        <w:t xml:space="preserve"> = 'X', </w:t>
-      </w:r>
-      <w:proofErr w:type="spellStart"/>
-      <w:r>
-        <w:rPr>
-          <w:rFonts w:ascii="Times New Roman" w:hAnsi="Times New Roman" w:cs="Times New Roman"/>
-          <w:sz w:val="24"/>
-          <w:szCs w:val="24"/>
-        </w:rPr>
-        <w:t>Keresztnev</w:t>
-      </w:r>
-      <w:proofErr w:type="spellEnd"/>
-      <w:r>
-        <w:rPr>
-          <w:rFonts w:ascii="Times New Roman" w:hAnsi="Times New Roman" w:cs="Times New Roman"/>
-          <w:sz w:val="24"/>
-          <w:szCs w:val="24"/>
-        </w:rPr>
-        <w:t xml:space="preserve"> = 'X', </w:t>
-      </w:r>
-      <w:proofErr w:type="spellStart"/>
-      <w:r>
-        <w:rPr>
-          <w:rFonts w:ascii="Times New Roman" w:hAnsi="Times New Roman" w:cs="Times New Roman"/>
-          <w:sz w:val="24"/>
-          <w:szCs w:val="24"/>
-        </w:rPr>
-        <w:t>Harmadiknev</w:t>
-      </w:r>
-      <w:proofErr w:type="spellEnd"/>
-      <w:r>
-        <w:rPr>
-          <w:rFonts w:ascii="Times New Roman" w:hAnsi="Times New Roman" w:cs="Times New Roman"/>
-          <w:sz w:val="24"/>
-          <w:szCs w:val="24"/>
-        </w:rPr>
-        <w:t xml:space="preserve"> = 'X', </w:t>
-      </w:r>
-      <w:proofErr w:type="spellStart"/>
-      <w:r>
-        <w:rPr>
-          <w:rFonts w:ascii="Times New Roman" w:hAnsi="Times New Roman" w:cs="Times New Roman"/>
-          <w:sz w:val="24"/>
-          <w:szCs w:val="24"/>
-        </w:rPr>
-        <w:t>Allampolgarsag</w:t>
-      </w:r>
-      <w:proofErr w:type="spellEnd"/>
-      <w:r>
-        <w:rPr>
-          <w:rFonts w:ascii="Times New Roman" w:hAnsi="Times New Roman" w:cs="Times New Roman"/>
-          <w:sz w:val="24"/>
-          <w:szCs w:val="24"/>
-        </w:rPr>
-        <w:t xml:space="preserve"> = 'X', </w:t>
-      </w:r>
-      <w:proofErr w:type="spellStart"/>
-      <w:r>
-        <w:rPr>
-          <w:rFonts w:ascii="Times New Roman" w:hAnsi="Times New Roman" w:cs="Times New Roman"/>
-          <w:sz w:val="24"/>
-          <w:szCs w:val="24"/>
-        </w:rPr>
-        <w:t>Lakcim_irsz</w:t>
-      </w:r>
-      <w:proofErr w:type="spellEnd"/>
-      <w:r>
-        <w:rPr>
-          <w:rFonts w:ascii="Times New Roman" w:hAnsi="Times New Roman" w:cs="Times New Roman"/>
-          <w:sz w:val="24"/>
-          <w:szCs w:val="24"/>
-        </w:rPr>
-        <w:t xml:space="preserve"> = 0000, </w:t>
-      </w:r>
-      <w:proofErr w:type="spellStart"/>
-      <w:r>
-        <w:rPr>
-          <w:rFonts w:ascii="Times New Roman" w:hAnsi="Times New Roman" w:cs="Times New Roman"/>
-          <w:sz w:val="24"/>
-          <w:szCs w:val="24"/>
-        </w:rPr>
-        <w:t>Lakcim_telepules</w:t>
-      </w:r>
-      <w:proofErr w:type="spellEnd"/>
-      <w:r>
-        <w:rPr>
-          <w:rFonts w:ascii="Times New Roman" w:hAnsi="Times New Roman" w:cs="Times New Roman"/>
-          <w:sz w:val="24"/>
-          <w:szCs w:val="24"/>
-        </w:rPr>
-        <w:t xml:space="preserve"> = 'X' </w:t>
-      </w:r>
-    </w:p>
-    <w:p>
-      <w:pPr>
-        <w:jc w:val="both"/>
-        <w:rPr>
-          <w:rFonts w:ascii="Times New Roman" w:hAnsi="Times New Roman" w:cs="Times New Roman"/>
-          <w:sz w:val="24"/>
-          <w:szCs w:val="24"/>
-        </w:rPr>
-      </w:pPr>
-      <w:r>
-        <w:rPr>
-          <w:rFonts w:ascii="Times New Roman" w:hAnsi="Times New Roman" w:cs="Times New Roman"/>
-          <w:sz w:val="24"/>
-          <w:szCs w:val="24"/>
-        </w:rPr>
-        <w:t xml:space="preserve">WHERE </w:t>
-      </w:r>
-      <w:proofErr w:type="spellStart"/>
-      <w:r>
-        <w:rPr>
-          <w:rFonts w:ascii="Times New Roman" w:hAnsi="Times New Roman" w:cs="Times New Roman"/>
-          <w:sz w:val="24"/>
-          <w:szCs w:val="24"/>
-        </w:rPr>
-        <w:t>Oktato_azonosito</w:t>
-      </w:r>
-      <w:proofErr w:type="spellEnd"/>
-      <w:r>
-        <w:rPr>
-          <w:rFonts w:ascii="Times New Roman" w:hAnsi="Times New Roman" w:cs="Times New Roman"/>
-          <w:sz w:val="24"/>
-          <w:szCs w:val="24"/>
-        </w:rPr>
-        <w:t xml:space="preserve"> = 54872 </w:t>
+        <w:t xml:space="preserve">UPDATE oktatok SET Vezeteknev = 'X', Keresztnev = 'X', Harmadiknev = 'X', Allampolgarsag = 'X', Lakcim_irsz = 0000, Lakcim_telepules = 'X' </w:t>
+      </w:r>
+    </w:p>
+    <w:p>
+      <w:pPr>
+        <w:jc w:val="both"/>
+        <w:rPr>
+          <w:rFonts w:ascii="Times New Roman" w:hAnsi="Times New Roman" w:cs="Times New Roman"/>
+          <w:sz w:val="24"/>
+          <w:szCs w:val="24"/>
+        </w:rPr>
+      </w:pPr>
+      <w:r>
+        <w:rPr>
+          <w:rFonts w:ascii="Times New Roman" w:hAnsi="Times New Roman" w:cs="Times New Roman"/>
+          <w:sz w:val="24"/>
+          <w:szCs w:val="24"/>
+        </w:rPr>
+        <w:t xml:space="preserve">WHERE Oktato_azonosito = 54872 </w:t>
       </w:r>
     </w:p>
     <w:p>
@@ -7024,25 +6577,7 @@
           <w:sz w:val="24"/>
           <w:szCs w:val="24"/>
         </w:rPr>
-        <w:t xml:space="preserve">SELECT * FROM oktatok WHERE </w:t>
-      </w:r>
-      <w:proofErr w:type="spellStart"/>
-      <w:r>
-        <w:rPr>
-          <w:rFonts w:ascii="Times New Roman" w:hAnsi="Times New Roman" w:cs="Times New Roman"/>
-          <w:sz w:val="24"/>
-          <w:szCs w:val="24"/>
-        </w:rPr>
-        <w:t>Oktato_azonosito</w:t>
-      </w:r>
-      <w:proofErr w:type="spellEnd"/>
-      <w:r>
-        <w:rPr>
-          <w:rFonts w:ascii="Times New Roman" w:hAnsi="Times New Roman" w:cs="Times New Roman"/>
-          <w:sz w:val="24"/>
-          <w:szCs w:val="24"/>
-        </w:rPr>
-        <w:t xml:space="preserve"> = 654128;</w:t>
+        <w:t>SELECT * FROM oktatok WHERE Oktato_azonosito = 654128;</w:t>
       </w:r>
     </w:p>
     <w:p>
@@ -7075,7 +6610,7 @@
           <w:rFonts w:ascii="Times New Roman" w:hAnsi="Times New Roman" w:cs="Times New Roman"/>
         </w:rPr>
       </w:pPr>
-      <w:bookmarkStart w:id="10" w:name="_Toc98871838"/>
+      <w:bookmarkStart w:id="10" w:name="_Toc98874020"/>
       <w:r>
         <w:rPr>
           <w:rFonts w:ascii="Times New Roman" w:hAnsi="Times New Roman" w:cs="Times New Roman"/>
@@ -8120,7 +7655,7 @@
           <w:szCs w:val="24"/>
         </w:rPr>
       </w:pPr>
-      <w:bookmarkStart w:id="11" w:name="_Toc98871839"/>
+      <w:bookmarkStart w:id="11" w:name="_Toc98874021"/>
       <w:r>
         <w:rPr>
           <w:rFonts w:ascii="Times New Roman" w:hAnsi="Times New Roman" w:cs="Times New Roman"/>
@@ -8156,26 +7691,16 @@
           <w:szCs w:val="24"/>
         </w:rPr>
       </w:pPr>
-      <w:bookmarkStart w:id="12" w:name="_Toc98871840"/>
-      <w:r>
-        <w:rPr>
-          <w:rFonts w:ascii="Times New Roman" w:hAnsi="Times New Roman" w:cs="Times New Roman"/>
-          <w:sz w:val="24"/>
-          <w:szCs w:val="24"/>
-        </w:rPr>
-        <w:t xml:space="preserve">REST API </w:t>
-      </w:r>
-      <w:proofErr w:type="spellStart"/>
-      <w:r>
-        <w:rPr>
-          <w:rFonts w:ascii="Times New Roman" w:hAnsi="Times New Roman" w:cs="Times New Roman"/>
-          <w:sz w:val="24"/>
-          <w:szCs w:val="24"/>
-        </w:rPr>
-        <w:t>architechtúra</w:t>
+      <w:bookmarkStart w:id="12" w:name="_Toc98874022"/>
+      <w:r>
+        <w:rPr>
+          <w:rFonts w:ascii="Times New Roman" w:hAnsi="Times New Roman" w:cs="Times New Roman"/>
+          <w:sz w:val="24"/>
+          <w:szCs w:val="24"/>
+        </w:rPr>
+        <w:t>REST API architechtúra</w:t>
       </w:r>
       <w:bookmarkEnd w:id="12"/>
-      <w:proofErr w:type="spellEnd"/>
     </w:p>
     <w:p>
       <w:pPr>
@@ -8254,25 +7779,7 @@
           <w:sz w:val="24"/>
           <w:szCs w:val="24"/>
         </w:rPr>
-        <w:t>A REST mindennemű mögöttes protokolltól független, és nem feltétlenül kötődik a HTTP-</w:t>
-      </w:r>
-      <w:proofErr w:type="spellStart"/>
-      <w:r>
-        <w:rPr>
-          <w:rFonts w:ascii="Times New Roman" w:hAnsi="Times New Roman" w:cs="Times New Roman"/>
-          <w:sz w:val="24"/>
-          <w:szCs w:val="24"/>
-        </w:rPr>
-        <w:t>hez</w:t>
-      </w:r>
-      <w:proofErr w:type="spellEnd"/>
-      <w:r>
-        <w:rPr>
-          <w:rFonts w:ascii="Times New Roman" w:hAnsi="Times New Roman" w:cs="Times New Roman"/>
-          <w:sz w:val="24"/>
-          <w:szCs w:val="24"/>
-        </w:rPr>
-        <w:t>. A leggyakoribb implementációk REST API HTTP-t használják alkalmazás-protokollként</w:t>
+        <w:t>A REST mindennemű mögöttes protokolltól független, és nem feltétlenül kötődik a HTTP-hez. A leggyakoribb implementációk REST API HTTP-t használják alkalmazás-protokollként</w:t>
       </w:r>
       <w:r>
         <w:rPr>
@@ -8299,25 +7806,7 @@
           <w:sz w:val="24"/>
           <w:szCs w:val="24"/>
         </w:rPr>
-        <w:t>A REST elsődleges előnye a HTTP-</w:t>
-      </w:r>
-      <w:proofErr w:type="spellStart"/>
-      <w:r>
-        <w:rPr>
-          <w:rFonts w:ascii="Times New Roman" w:hAnsi="Times New Roman" w:cs="Times New Roman"/>
-          <w:sz w:val="24"/>
-          <w:szCs w:val="24"/>
-        </w:rPr>
-        <w:t>hez</w:t>
-      </w:r>
-      <w:proofErr w:type="spellEnd"/>
-      <w:r>
-        <w:rPr>
-          <w:rFonts w:ascii="Times New Roman" w:hAnsi="Times New Roman" w:cs="Times New Roman"/>
-          <w:sz w:val="24"/>
-          <w:szCs w:val="24"/>
-        </w:rPr>
-        <w:t xml:space="preserve"> szemben az, hogy nyílt szabványokat használ, és nem köti az API vagy az ügyfélalkalmazások implementációját semmilyen konkrét megvalósításhoz.</w:t>
+        <w:t>A REST elsődleges előnye a HTTP-hez szemben az, hogy nyílt szabványokat használ, és nem köti az API vagy az ügyfélalkalmazások implementációját semmilyen konkrét megvalósításhoz.</w:t>
       </w:r>
     </w:p>
     <w:p>
@@ -8345,7 +7834,7 @@
           <w:szCs w:val="24"/>
         </w:rPr>
       </w:pPr>
-      <w:bookmarkStart w:id="13" w:name="_Toc98871841"/>
+      <w:bookmarkStart w:id="13" w:name="_Toc98874023"/>
       <w:r>
         <w:rPr>
           <w:rFonts w:ascii="Times New Roman" w:hAnsi="Times New Roman" w:cs="Times New Roman"/>
@@ -8378,7 +7867,7 @@
           <w:rFonts w:ascii="Times New Roman" w:hAnsi="Times New Roman" w:cs="Times New Roman"/>
         </w:rPr>
       </w:pPr>
-      <w:bookmarkStart w:id="14" w:name="_Toc98871842"/>
+      <w:bookmarkStart w:id="14" w:name="_Toc98874024"/>
       <w:r>
         <w:rPr>
           <w:rFonts w:ascii="Times New Roman" w:hAnsi="Times New Roman" w:cs="Times New Roman"/>
@@ -8418,18 +7907,201 @@
           <w:sz w:val="24"/>
           <w:szCs w:val="24"/>
         </w:rPr>
-        <w:t xml:space="preserve">Visual </w:t>
-      </w:r>
-      <w:proofErr w:type="spellStart"/>
-      <w:r>
-        <w:rPr>
-          <w:rFonts w:ascii="Times New Roman" w:hAnsi="Times New Roman" w:cs="Times New Roman"/>
-          <w:sz w:val="24"/>
-          <w:szCs w:val="24"/>
-        </w:rPr>
-        <w:t>Studio</w:t>
-      </w:r>
-      <w:proofErr w:type="spellEnd"/>
+        <w:t>Visual Studio Code (HTML, TS, JS, PHP, Bootstrap)</w:t>
+      </w:r>
+    </w:p>
+    <w:p>
+      <w:pPr>
+        <w:pStyle w:val="Listaszerbekezds"/>
+        <w:jc w:val="both"/>
+        <w:rPr>
+          <w:rFonts w:ascii="Times New Roman" w:hAnsi="Times New Roman" w:cs="Times New Roman"/>
+          <w:sz w:val="24"/>
+          <w:szCs w:val="24"/>
+        </w:rPr>
+      </w:pPr>
+    </w:p>
+    <w:p>
+      <w:pPr>
+        <w:ind w:left="1416"/>
+        <w:jc w:val="both"/>
+        <w:rPr>
+          <w:rFonts w:ascii="Times New Roman" w:hAnsi="Times New Roman" w:cs="Times New Roman"/>
+          <w:sz w:val="24"/>
+          <w:szCs w:val="24"/>
+        </w:rPr>
+      </w:pPr>
+      <w:r>
+        <w:rPr>
+          <w:rFonts w:ascii="Times New Roman" w:hAnsi="Times New Roman" w:cs="Times New Roman"/>
+          <w:sz w:val="24"/>
+          <w:szCs w:val="24"/>
+        </w:rPr>
+        <w:t>A Visual Studio Code alkalmazás egy ingyenesen elérhető szoftver, amely meglehetősen rugalmas megoldásokat kínál a fejlesztő</w:t>
+      </w:r>
+      <w:r>
+        <w:rPr>
+          <w:rFonts w:ascii="Times New Roman" w:hAnsi="Times New Roman" w:cs="Times New Roman"/>
+          <w:sz w:val="24"/>
+          <w:szCs w:val="24"/>
+        </w:rPr>
+        <w:t>k</w:t>
+      </w:r>
+      <w:r>
+        <w:rPr>
+          <w:rFonts w:ascii="Times New Roman" w:hAnsi="Times New Roman" w:cs="Times New Roman"/>
+          <w:sz w:val="24"/>
+          <w:szCs w:val="24"/>
+        </w:rPr>
+        <w:t xml:space="preserve"> számára. Széleskörű támogatottsága miatt több operációs rendszeren fut, a kiegészítők révén pedig  más rendszer</w:t>
+      </w:r>
+      <w:r>
+        <w:rPr>
+          <w:rFonts w:ascii="Times New Roman" w:hAnsi="Times New Roman" w:cs="Times New Roman"/>
+          <w:sz w:val="24"/>
+          <w:szCs w:val="24"/>
+        </w:rPr>
+        <w:t>ekkel</w:t>
+      </w:r>
+      <w:r>
+        <w:rPr>
+          <w:rFonts w:ascii="Times New Roman" w:hAnsi="Times New Roman" w:cs="Times New Roman"/>
+          <w:sz w:val="24"/>
+          <w:szCs w:val="24"/>
+        </w:rPr>
+        <w:t xml:space="preserve"> és szolgáltatás</w:t>
+      </w:r>
+      <w:r>
+        <w:rPr>
+          <w:rFonts w:ascii="Times New Roman" w:hAnsi="Times New Roman" w:cs="Times New Roman"/>
+          <w:sz w:val="24"/>
+          <w:szCs w:val="24"/>
+        </w:rPr>
+        <w:t>okkal</w:t>
+      </w:r>
+      <w:r>
+        <w:rPr>
+          <w:rFonts w:ascii="Times New Roman" w:hAnsi="Times New Roman" w:cs="Times New Roman"/>
+          <w:sz w:val="24"/>
+          <w:szCs w:val="24"/>
+        </w:rPr>
+        <w:t xml:space="preserve"> kapcsolható össze.  Beépített JavaScript, TypeScript forráskód és Node.js-támogatással rendelkezik. A github fiókkal való összekapcsoláshoz</w:t>
+      </w:r>
+      <w:r>
+        <w:rPr>
+          <w:rFonts w:ascii="Times New Roman" w:hAnsi="Times New Roman" w:cs="Times New Roman"/>
+          <w:sz w:val="24"/>
+          <w:szCs w:val="24"/>
+        </w:rPr>
+        <w:t>, az Angular és Laravel keretrendszerhez,</w:t>
+      </w:r>
+      <w:r>
+        <w:rPr>
+          <w:rFonts w:ascii="Times New Roman" w:hAnsi="Times New Roman" w:cs="Times New Roman"/>
+          <w:sz w:val="24"/>
+          <w:szCs w:val="24"/>
+        </w:rPr>
+        <w:t xml:space="preserve"> több kiegészítő áll rendelkezésre. </w:t>
+      </w:r>
+      <w:r>
+        <w:rPr>
+          <w:rFonts w:ascii="Times New Roman" w:hAnsi="Times New Roman" w:cs="Times New Roman"/>
+          <w:sz w:val="24"/>
+          <w:szCs w:val="24"/>
+        </w:rPr>
+        <w:t>A különböző programnyelven írt forráskódjaink jobb áttekinthetőség</w:t>
+      </w:r>
+      <w:r>
+        <w:rPr>
+          <w:rFonts w:ascii="Times New Roman" w:hAnsi="Times New Roman" w:cs="Times New Roman"/>
+          <w:sz w:val="24"/>
+          <w:szCs w:val="24"/>
+        </w:rPr>
+        <w:t>éhez</w:t>
+      </w:r>
+      <w:r>
+        <w:rPr>
+          <w:rFonts w:ascii="Times New Roman" w:hAnsi="Times New Roman" w:cs="Times New Roman"/>
+          <w:sz w:val="24"/>
+          <w:szCs w:val="24"/>
+        </w:rPr>
+        <w:t xml:space="preserve"> például</w:t>
+      </w:r>
+      <w:r>
+        <w:rPr>
+          <w:rFonts w:ascii="Times New Roman" w:hAnsi="Times New Roman" w:cs="Times New Roman"/>
+          <w:sz w:val="24"/>
+          <w:szCs w:val="24"/>
+        </w:rPr>
+        <w:t xml:space="preserve"> a Colorizer2 kiegészítőt használtuk</w:t>
+      </w:r>
+      <w:r>
+        <w:rPr>
+          <w:rFonts w:ascii="Times New Roman" w:hAnsi="Times New Roman" w:cs="Times New Roman"/>
+          <w:sz w:val="24"/>
+          <w:szCs w:val="24"/>
+        </w:rPr>
+        <w:t xml:space="preserve">, de a TS Lint is segített minket a </w:t>
+      </w:r>
+      <w:r>
+        <w:rPr>
+          <w:rFonts w:ascii="Times New Roman" w:hAnsi="Times New Roman" w:cs="Times New Roman"/>
+          <w:sz w:val="24"/>
+          <w:szCs w:val="24"/>
+        </w:rPr>
+        <w:t>program</w:t>
+      </w:r>
+      <w:r>
+        <w:rPr>
+          <w:rFonts w:ascii="Times New Roman" w:hAnsi="Times New Roman" w:cs="Times New Roman"/>
+          <w:sz w:val="24"/>
+          <w:szCs w:val="24"/>
+        </w:rPr>
+        <w:t xml:space="preserve">kód </w:t>
+      </w:r>
+      <w:r>
+        <w:rPr>
+          <w:rFonts w:ascii="Times New Roman" w:hAnsi="Times New Roman" w:cs="Times New Roman"/>
+          <w:sz w:val="24"/>
+          <w:szCs w:val="24"/>
+        </w:rPr>
+        <w:t>meg</w:t>
+      </w:r>
+      <w:r>
+        <w:rPr>
+          <w:rFonts w:ascii="Times New Roman" w:hAnsi="Times New Roman" w:cs="Times New Roman"/>
+          <w:sz w:val="24"/>
+          <w:szCs w:val="24"/>
+        </w:rPr>
+        <w:t>írása közben.</w:t>
+      </w:r>
+    </w:p>
+    <w:p>
+      <w:pPr>
+        <w:ind w:left="1416"/>
+        <w:jc w:val="both"/>
+        <w:rPr>
+          <w:rFonts w:ascii="Times New Roman" w:hAnsi="Times New Roman" w:cs="Times New Roman"/>
+          <w:sz w:val="24"/>
+          <w:szCs w:val="24"/>
+        </w:rPr>
+      </w:pPr>
+      <w:r>
+        <w:rPr>
+          <w:rFonts w:ascii="Times New Roman" w:hAnsi="Times New Roman" w:cs="Times New Roman"/>
+          <w:sz w:val="24"/>
+          <w:szCs w:val="24"/>
+        </w:rPr>
+        <w:t>A fejlesztés során a keretrendszerek kiválasztásának fő szempontjai között szerepelt, hogy közismert, széles körben használt</w:t>
+      </w:r>
+      <w:r>
+        <w:rPr>
+          <w:rFonts w:ascii="Times New Roman" w:hAnsi="Times New Roman" w:cs="Times New Roman"/>
+          <w:sz w:val="24"/>
+          <w:szCs w:val="24"/>
+        </w:rPr>
+        <w:t xml:space="preserve"> és</w:t>
+      </w:r>
       <w:r>
         <w:rPr>
           <w:rFonts w:ascii="Times New Roman" w:hAnsi="Times New Roman" w:cs="Times New Roman"/>
@@ -8438,53 +8110,30 @@
         </w:rPr>
         <w:t xml:space="preserve"> </w:t>
       </w:r>
-      <w:proofErr w:type="spellStart"/>
-      <w:r>
-        <w:rPr>
-          <w:rFonts w:ascii="Times New Roman" w:hAnsi="Times New Roman" w:cs="Times New Roman"/>
-          <w:sz w:val="24"/>
-          <w:szCs w:val="24"/>
-        </w:rPr>
-        <w:t>Code</w:t>
-      </w:r>
-      <w:proofErr w:type="spellEnd"/>
-      <w:r>
-        <w:rPr>
-          <w:rFonts w:ascii="Times New Roman" w:hAnsi="Times New Roman" w:cs="Times New Roman"/>
-          <w:sz w:val="24"/>
-          <w:szCs w:val="24"/>
-        </w:rPr>
-        <w:t xml:space="preserve"> (HTML, TS, JS, PHP, </w:t>
-      </w:r>
-      <w:proofErr w:type="spellStart"/>
-      <w:r>
-        <w:rPr>
-          <w:rFonts w:ascii="Times New Roman" w:hAnsi="Times New Roman" w:cs="Times New Roman"/>
-          <w:sz w:val="24"/>
-          <w:szCs w:val="24"/>
-        </w:rPr>
-        <w:t>Bootstrap</w:t>
-      </w:r>
-      <w:proofErr w:type="spellEnd"/>
-      <w:r>
-        <w:rPr>
-          <w:rFonts w:ascii="Times New Roman" w:hAnsi="Times New Roman" w:cs="Times New Roman"/>
-          <w:sz w:val="24"/>
-          <w:szCs w:val="24"/>
-        </w:rPr>
-        <w:t>)</w:t>
-      </w:r>
-    </w:p>
-    <w:p>
-      <w:pPr>
-        <w:pStyle w:val="Listaszerbekezds"/>
-        <w:jc w:val="both"/>
-        <w:rPr>
-          <w:rFonts w:ascii="Times New Roman" w:hAnsi="Times New Roman" w:cs="Times New Roman"/>
-          <w:sz w:val="24"/>
-          <w:szCs w:val="24"/>
-        </w:rPr>
-      </w:pPr>
+      <w:r>
+        <w:rPr>
+          <w:rFonts w:ascii="Times New Roman" w:hAnsi="Times New Roman" w:cs="Times New Roman"/>
+          <w:sz w:val="24"/>
+          <w:szCs w:val="24"/>
+        </w:rPr>
+        <w:t>nyílt forráskódú, könnyen testreszabható legyen,</w:t>
+      </w:r>
+      <w:r>
+        <w:rPr>
+          <w:rFonts w:ascii="Times New Roman" w:hAnsi="Times New Roman" w:cs="Times New Roman"/>
+          <w:sz w:val="24"/>
+          <w:szCs w:val="24"/>
+        </w:rPr>
+        <w:t xml:space="preserve"> valamint megfelelő dokumentáció álljon rendelkezés</w:t>
+      </w:r>
+      <w:r>
+        <w:rPr>
+          <w:rFonts w:ascii="Times New Roman" w:hAnsi="Times New Roman" w:cs="Times New Roman"/>
+          <w:sz w:val="24"/>
+          <w:szCs w:val="24"/>
+        </w:rPr>
+        <w:t>ünkre.</w:t>
+      </w:r>
     </w:p>
     <w:p>
       <w:pPr>
@@ -8502,287 +8151,31 @@
           <w:sz w:val="24"/>
           <w:szCs w:val="24"/>
         </w:rPr>
-        <w:t xml:space="preserve">A Visual </w:t>
-      </w:r>
-      <w:proofErr w:type="spellStart"/>
-      <w:r>
-        <w:rPr>
-          <w:rFonts w:ascii="Times New Roman" w:hAnsi="Times New Roman" w:cs="Times New Roman"/>
-          <w:sz w:val="24"/>
-          <w:szCs w:val="24"/>
-        </w:rPr>
-        <w:t>Studio</w:t>
-      </w:r>
-      <w:proofErr w:type="spellEnd"/>
-      <w:r>
-        <w:rPr>
-          <w:rFonts w:ascii="Times New Roman" w:hAnsi="Times New Roman" w:cs="Times New Roman"/>
-          <w:sz w:val="24"/>
-          <w:szCs w:val="24"/>
-        </w:rPr>
-        <w:t xml:space="preserve"> </w:t>
-      </w:r>
-      <w:proofErr w:type="spellStart"/>
-      <w:r>
-        <w:rPr>
-          <w:rFonts w:ascii="Times New Roman" w:hAnsi="Times New Roman" w:cs="Times New Roman"/>
-          <w:sz w:val="24"/>
-          <w:szCs w:val="24"/>
-        </w:rPr>
-        <w:t>Code</w:t>
-      </w:r>
-      <w:proofErr w:type="spellEnd"/>
-      <w:r>
-        <w:rPr>
-          <w:rFonts w:ascii="Times New Roman" w:hAnsi="Times New Roman" w:cs="Times New Roman"/>
-          <w:sz w:val="24"/>
-          <w:szCs w:val="24"/>
-        </w:rPr>
-        <w:t xml:space="preserve"> alkalmazás egy ingyenesen elérhető szoftver, amely meglehetősen rugalmas megoldásokat kínál a fejlesztő</w:t>
-      </w:r>
-      <w:r>
-        <w:rPr>
-          <w:rFonts w:ascii="Times New Roman" w:hAnsi="Times New Roman" w:cs="Times New Roman"/>
-          <w:sz w:val="24"/>
-          <w:szCs w:val="24"/>
-        </w:rPr>
-        <w:t>k</w:t>
-      </w:r>
-      <w:r>
-        <w:rPr>
-          <w:rFonts w:ascii="Times New Roman" w:hAnsi="Times New Roman" w:cs="Times New Roman"/>
-          <w:sz w:val="24"/>
-          <w:szCs w:val="24"/>
-        </w:rPr>
-        <w:t xml:space="preserve"> számára. Széleskörű támogatottsága miatt több operációs rendszeren fut, a kiegészítők révén </w:t>
-      </w:r>
-      <w:proofErr w:type="gramStart"/>
-      <w:r>
-        <w:rPr>
-          <w:rFonts w:ascii="Times New Roman" w:hAnsi="Times New Roman" w:cs="Times New Roman"/>
-          <w:sz w:val="24"/>
-          <w:szCs w:val="24"/>
-        </w:rPr>
-        <w:t>pedig  más</w:t>
-      </w:r>
-      <w:proofErr w:type="gramEnd"/>
-      <w:r>
-        <w:rPr>
-          <w:rFonts w:ascii="Times New Roman" w:hAnsi="Times New Roman" w:cs="Times New Roman"/>
-          <w:sz w:val="24"/>
-          <w:szCs w:val="24"/>
-        </w:rPr>
-        <w:t xml:space="preserve"> rendszer</w:t>
-      </w:r>
-      <w:r>
-        <w:rPr>
-          <w:rFonts w:ascii="Times New Roman" w:hAnsi="Times New Roman" w:cs="Times New Roman"/>
-          <w:sz w:val="24"/>
-          <w:szCs w:val="24"/>
-        </w:rPr>
-        <w:t>ekkel</w:t>
-      </w:r>
-      <w:r>
-        <w:rPr>
-          <w:rFonts w:ascii="Times New Roman" w:hAnsi="Times New Roman" w:cs="Times New Roman"/>
-          <w:sz w:val="24"/>
-          <w:szCs w:val="24"/>
-        </w:rPr>
-        <w:t xml:space="preserve"> és szolgáltatás</w:t>
-      </w:r>
-      <w:r>
-        <w:rPr>
-          <w:rFonts w:ascii="Times New Roman" w:hAnsi="Times New Roman" w:cs="Times New Roman"/>
-          <w:sz w:val="24"/>
-          <w:szCs w:val="24"/>
-        </w:rPr>
-        <w:t>okkal</w:t>
-      </w:r>
-      <w:r>
-        <w:rPr>
-          <w:rFonts w:ascii="Times New Roman" w:hAnsi="Times New Roman" w:cs="Times New Roman"/>
-          <w:sz w:val="24"/>
-          <w:szCs w:val="24"/>
-        </w:rPr>
-        <w:t xml:space="preserve"> kapcsolható össze.  Beépített JavaScript, </w:t>
-      </w:r>
-      <w:proofErr w:type="spellStart"/>
-      <w:r>
-        <w:rPr>
-          <w:rFonts w:ascii="Times New Roman" w:hAnsi="Times New Roman" w:cs="Times New Roman"/>
-          <w:sz w:val="24"/>
-          <w:szCs w:val="24"/>
-        </w:rPr>
-        <w:t>TypeScript</w:t>
-      </w:r>
-      <w:proofErr w:type="spellEnd"/>
-      <w:r>
-        <w:rPr>
-          <w:rFonts w:ascii="Times New Roman" w:hAnsi="Times New Roman" w:cs="Times New Roman"/>
-          <w:sz w:val="24"/>
-          <w:szCs w:val="24"/>
-        </w:rPr>
-        <w:t xml:space="preserve"> forráskód és Node.js-támogatással rendelkezik. A </w:t>
-      </w:r>
-      <w:proofErr w:type="spellStart"/>
-      <w:r>
-        <w:rPr>
-          <w:rFonts w:ascii="Times New Roman" w:hAnsi="Times New Roman" w:cs="Times New Roman"/>
-          <w:sz w:val="24"/>
-          <w:szCs w:val="24"/>
-        </w:rPr>
-        <w:t>github</w:t>
-      </w:r>
-      <w:proofErr w:type="spellEnd"/>
-      <w:r>
-        <w:rPr>
-          <w:rFonts w:ascii="Times New Roman" w:hAnsi="Times New Roman" w:cs="Times New Roman"/>
-          <w:sz w:val="24"/>
-          <w:szCs w:val="24"/>
-        </w:rPr>
-        <w:t xml:space="preserve"> fiókkal való összekapcsoláshoz</w:t>
-      </w:r>
-      <w:r>
-        <w:rPr>
-          <w:rFonts w:ascii="Times New Roman" w:hAnsi="Times New Roman" w:cs="Times New Roman"/>
-          <w:sz w:val="24"/>
-          <w:szCs w:val="24"/>
-        </w:rPr>
-        <w:t xml:space="preserve">, az </w:t>
-      </w:r>
-      <w:proofErr w:type="spellStart"/>
-      <w:r>
-        <w:rPr>
-          <w:rFonts w:ascii="Times New Roman" w:hAnsi="Times New Roman" w:cs="Times New Roman"/>
-          <w:sz w:val="24"/>
-          <w:szCs w:val="24"/>
-        </w:rPr>
-        <w:t>Angular</w:t>
-      </w:r>
-      <w:proofErr w:type="spellEnd"/>
-      <w:r>
-        <w:rPr>
-          <w:rFonts w:ascii="Times New Roman" w:hAnsi="Times New Roman" w:cs="Times New Roman"/>
-          <w:sz w:val="24"/>
-          <w:szCs w:val="24"/>
-        </w:rPr>
-        <w:t xml:space="preserve"> és </w:t>
-      </w:r>
-      <w:proofErr w:type="spellStart"/>
-      <w:r>
-        <w:rPr>
-          <w:rFonts w:ascii="Times New Roman" w:hAnsi="Times New Roman" w:cs="Times New Roman"/>
-          <w:sz w:val="24"/>
-          <w:szCs w:val="24"/>
-        </w:rPr>
-        <w:t>Laravel</w:t>
-      </w:r>
-      <w:proofErr w:type="spellEnd"/>
-      <w:r>
-        <w:rPr>
-          <w:rFonts w:ascii="Times New Roman" w:hAnsi="Times New Roman" w:cs="Times New Roman"/>
-          <w:sz w:val="24"/>
-          <w:szCs w:val="24"/>
-        </w:rPr>
-        <w:t xml:space="preserve"> keretrendszerhez,</w:t>
-      </w:r>
-      <w:r>
-        <w:rPr>
-          <w:rFonts w:ascii="Times New Roman" w:hAnsi="Times New Roman" w:cs="Times New Roman"/>
-          <w:sz w:val="24"/>
-          <w:szCs w:val="24"/>
-        </w:rPr>
-        <w:t xml:space="preserve"> több kiegészítő áll rendelkezésre. </w:t>
-      </w:r>
-      <w:r>
-        <w:rPr>
-          <w:rFonts w:ascii="Times New Roman" w:hAnsi="Times New Roman" w:cs="Times New Roman"/>
-          <w:sz w:val="24"/>
-          <w:szCs w:val="24"/>
-        </w:rPr>
-        <w:t>A különböző programnyelven írt forráskódjaink jobb áttekinthetőség</w:t>
-      </w:r>
-      <w:r>
-        <w:rPr>
-          <w:rFonts w:ascii="Times New Roman" w:hAnsi="Times New Roman" w:cs="Times New Roman"/>
-          <w:sz w:val="24"/>
-          <w:szCs w:val="24"/>
-        </w:rPr>
-        <w:t>éhez</w:t>
-      </w:r>
-      <w:r>
-        <w:rPr>
-          <w:rFonts w:ascii="Times New Roman" w:hAnsi="Times New Roman" w:cs="Times New Roman"/>
-          <w:sz w:val="24"/>
-          <w:szCs w:val="24"/>
-        </w:rPr>
-        <w:t xml:space="preserve"> például</w:t>
-      </w:r>
-      <w:r>
-        <w:rPr>
-          <w:rFonts w:ascii="Times New Roman" w:hAnsi="Times New Roman" w:cs="Times New Roman"/>
-          <w:sz w:val="24"/>
-          <w:szCs w:val="24"/>
-        </w:rPr>
-        <w:t xml:space="preserve"> a Colorizer2 kiegészítőt használtuk</w:t>
-      </w:r>
-      <w:r>
-        <w:rPr>
-          <w:rFonts w:ascii="Times New Roman" w:hAnsi="Times New Roman" w:cs="Times New Roman"/>
-          <w:sz w:val="24"/>
-          <w:szCs w:val="24"/>
-        </w:rPr>
-        <w:t xml:space="preserve">, de a TS </w:t>
-      </w:r>
-      <w:proofErr w:type="spellStart"/>
-      <w:r>
-        <w:rPr>
-          <w:rFonts w:ascii="Times New Roman" w:hAnsi="Times New Roman" w:cs="Times New Roman"/>
-          <w:sz w:val="24"/>
-          <w:szCs w:val="24"/>
-        </w:rPr>
-        <w:t>Lint</w:t>
-      </w:r>
-      <w:proofErr w:type="spellEnd"/>
-      <w:r>
-        <w:rPr>
-          <w:rFonts w:ascii="Times New Roman" w:hAnsi="Times New Roman" w:cs="Times New Roman"/>
-          <w:sz w:val="24"/>
-          <w:szCs w:val="24"/>
-        </w:rPr>
-        <w:t xml:space="preserve"> is segített minket a </w:t>
-      </w:r>
-      <w:r>
-        <w:rPr>
-          <w:rFonts w:ascii="Times New Roman" w:hAnsi="Times New Roman" w:cs="Times New Roman"/>
-          <w:sz w:val="24"/>
-          <w:szCs w:val="24"/>
-        </w:rPr>
-        <w:t>program</w:t>
-      </w:r>
-      <w:r>
-        <w:rPr>
-          <w:rFonts w:ascii="Times New Roman" w:hAnsi="Times New Roman" w:cs="Times New Roman"/>
-          <w:sz w:val="24"/>
-          <w:szCs w:val="24"/>
-        </w:rPr>
-        <w:t xml:space="preserve">kód </w:t>
-      </w:r>
-      <w:r>
-        <w:rPr>
-          <w:rFonts w:ascii="Times New Roman" w:hAnsi="Times New Roman" w:cs="Times New Roman"/>
-          <w:sz w:val="24"/>
-          <w:szCs w:val="24"/>
-        </w:rPr>
-        <w:t>meg</w:t>
-      </w:r>
-      <w:r>
-        <w:rPr>
-          <w:rFonts w:ascii="Times New Roman" w:hAnsi="Times New Roman" w:cs="Times New Roman"/>
-          <w:sz w:val="24"/>
-          <w:szCs w:val="24"/>
-        </w:rPr>
-        <w:t>írása közben.</w:t>
+        <w:t>Frontend oldali fejlesztésre az</w:t>
+      </w:r>
+      <w:r>
+        <w:rPr>
+          <w:rFonts w:ascii="Times New Roman" w:hAnsi="Times New Roman" w:cs="Times New Roman"/>
+          <w:sz w:val="24"/>
+          <w:szCs w:val="24"/>
+        </w:rPr>
+        <w:t xml:space="preserve"> Angular </w:t>
+      </w:r>
+      <w:r>
+        <w:rPr>
+          <w:rFonts w:ascii="Times New Roman" w:hAnsi="Times New Roman" w:cs="Times New Roman"/>
+          <w:sz w:val="24"/>
+          <w:szCs w:val="24"/>
+        </w:rPr>
+        <w:t xml:space="preserve">keretrendszert választottuk. Ez </w:t>
+      </w:r>
+      <w:r>
+        <w:rPr>
+          <w:rFonts w:ascii="Times New Roman" w:hAnsi="Times New Roman" w:cs="Times New Roman"/>
+          <w:sz w:val="24"/>
+          <w:szCs w:val="24"/>
+        </w:rPr>
+        <w:t xml:space="preserve">egy TypeScript-alapú nyílt forráskódú széles körben támogatott ingyenes keretrendszer, webfejlesztők számára. </w:t>
       </w:r>
     </w:p>
     <w:p>
@@ -8801,47 +8194,40 @@
           <w:sz w:val="24"/>
           <w:szCs w:val="24"/>
         </w:rPr>
-        <w:t>A fejlesztés során a keretrendszerek kiválasztásának fő szempontjai között szerepelt, hogy közismert, széles körben használt</w:t>
-      </w:r>
-      <w:r>
-        <w:rPr>
-          <w:rFonts w:ascii="Times New Roman" w:hAnsi="Times New Roman" w:cs="Times New Roman"/>
-          <w:sz w:val="24"/>
-          <w:szCs w:val="24"/>
-        </w:rPr>
-        <w:t xml:space="preserve"> és</w:t>
-      </w:r>
-      <w:r>
-        <w:rPr>
-          <w:rFonts w:ascii="Times New Roman" w:hAnsi="Times New Roman" w:cs="Times New Roman"/>
-          <w:sz w:val="24"/>
-          <w:szCs w:val="24"/>
-        </w:rPr>
-        <w:t xml:space="preserve"> </w:t>
-      </w:r>
-      <w:r>
-        <w:rPr>
-          <w:rFonts w:ascii="Times New Roman" w:hAnsi="Times New Roman" w:cs="Times New Roman"/>
-          <w:sz w:val="24"/>
-          <w:szCs w:val="24"/>
-        </w:rPr>
-        <w:t>nyílt forráskódú, könnyen testreszabható legyen,</w:t>
-      </w:r>
-      <w:r>
-        <w:rPr>
-          <w:rFonts w:ascii="Times New Roman" w:hAnsi="Times New Roman" w:cs="Times New Roman"/>
-          <w:sz w:val="24"/>
-          <w:szCs w:val="24"/>
-        </w:rPr>
-        <w:t xml:space="preserve"> valamint megfelelő dokumentáció álljon rendelkezés</w:t>
-      </w:r>
-      <w:r>
-        <w:rPr>
-          <w:rFonts w:ascii="Times New Roman" w:hAnsi="Times New Roman" w:cs="Times New Roman"/>
-          <w:sz w:val="24"/>
-          <w:szCs w:val="24"/>
-        </w:rPr>
-        <w:t>ünkre.</w:t>
+        <w:t xml:space="preserve">Backend oldali fejlesztésre a Laravel </w:t>
+      </w:r>
+      <w:r>
+        <w:rPr>
+          <w:rFonts w:ascii="Times New Roman" w:hAnsi="Times New Roman" w:cs="Times New Roman"/>
+          <w:sz w:val="24"/>
+          <w:szCs w:val="24"/>
+        </w:rPr>
+        <w:t xml:space="preserve">PHP </w:t>
+      </w:r>
+      <w:r>
+        <w:rPr>
+          <w:rFonts w:ascii="Times New Roman" w:hAnsi="Times New Roman" w:cs="Times New Roman"/>
+          <w:sz w:val="24"/>
+          <w:szCs w:val="24"/>
+        </w:rPr>
+        <w:t>keretrendszert használtuk. Könnyen használható, biztonságos és gyorsan lehet vele dolgozni.</w:t>
+      </w:r>
+      <w:r>
+        <w:rPr>
+          <w:rFonts w:ascii="Times New Roman" w:hAnsi="Times New Roman" w:cs="Times New Roman"/>
+          <w:sz w:val="24"/>
+          <w:szCs w:val="24"/>
+        </w:rPr>
+        <w:t xml:space="preserve"> A PHP kód megírásával </w:t>
+      </w:r>
+      <w:r>
+        <w:rPr>
+          <w:rFonts w:ascii="Times New Roman" w:hAnsi="Times New Roman" w:cs="Times New Roman"/>
+          <w:sz w:val="24"/>
+          <w:szCs w:val="24"/>
+        </w:rPr>
+        <w:lastRenderedPageBreak/>
+        <w:t>és a keretrendszer adta lehetőségekkel kötöttük össze a MySql adatbázisunkat az Angularos frontend oldallal.</w:t>
       </w:r>
     </w:p>
     <w:p>
@@ -8860,210 +8246,7 @@
           <w:sz w:val="24"/>
           <w:szCs w:val="24"/>
         </w:rPr>
-        <w:t>Frontend oldali fejlesztésre az</w:t>
-      </w:r>
-      <w:r>
-        <w:rPr>
-          <w:rFonts w:ascii="Times New Roman" w:hAnsi="Times New Roman" w:cs="Times New Roman"/>
-          <w:sz w:val="24"/>
-          <w:szCs w:val="24"/>
-        </w:rPr>
-        <w:t xml:space="preserve"> </w:t>
-      </w:r>
-      <w:proofErr w:type="spellStart"/>
-      <w:r>
-        <w:rPr>
-          <w:rFonts w:ascii="Times New Roman" w:hAnsi="Times New Roman" w:cs="Times New Roman"/>
-          <w:sz w:val="24"/>
-          <w:szCs w:val="24"/>
-        </w:rPr>
-        <w:t>Angular</w:t>
-      </w:r>
-      <w:proofErr w:type="spellEnd"/>
-      <w:r>
-        <w:rPr>
-          <w:rFonts w:ascii="Times New Roman" w:hAnsi="Times New Roman" w:cs="Times New Roman"/>
-          <w:sz w:val="24"/>
-          <w:szCs w:val="24"/>
-        </w:rPr>
-        <w:t xml:space="preserve"> </w:t>
-      </w:r>
-      <w:r>
-        <w:rPr>
-          <w:rFonts w:ascii="Times New Roman" w:hAnsi="Times New Roman" w:cs="Times New Roman"/>
-          <w:sz w:val="24"/>
-          <w:szCs w:val="24"/>
-        </w:rPr>
-        <w:t xml:space="preserve">keretrendszert választottuk. Ez </w:t>
-      </w:r>
-      <w:r>
-        <w:rPr>
-          <w:rFonts w:ascii="Times New Roman" w:hAnsi="Times New Roman" w:cs="Times New Roman"/>
-          <w:sz w:val="24"/>
-          <w:szCs w:val="24"/>
-        </w:rPr>
-        <w:t xml:space="preserve">egy </w:t>
-      </w:r>
-      <w:proofErr w:type="spellStart"/>
-      <w:r>
-        <w:rPr>
-          <w:rFonts w:ascii="Times New Roman" w:hAnsi="Times New Roman" w:cs="Times New Roman"/>
-          <w:sz w:val="24"/>
-          <w:szCs w:val="24"/>
-        </w:rPr>
-        <w:t>TypeScript</w:t>
-      </w:r>
-      <w:proofErr w:type="spellEnd"/>
-      <w:r>
-        <w:rPr>
-          <w:rFonts w:ascii="Times New Roman" w:hAnsi="Times New Roman" w:cs="Times New Roman"/>
-          <w:sz w:val="24"/>
-          <w:szCs w:val="24"/>
-        </w:rPr>
-        <w:t xml:space="preserve">-alapú nyílt forráskódú széles körben támogatott ingyenes keretrendszer, webfejlesztők számára. </w:t>
-      </w:r>
-    </w:p>
-    <w:p>
-      <w:pPr>
-        <w:ind w:left="1416"/>
-        <w:jc w:val="both"/>
-        <w:rPr>
-          <w:rFonts w:ascii="Times New Roman" w:hAnsi="Times New Roman" w:cs="Times New Roman"/>
-          <w:sz w:val="24"/>
-          <w:szCs w:val="24"/>
-        </w:rPr>
-      </w:pPr>
-      <w:r>
-        <w:rPr>
-          <w:rFonts w:ascii="Times New Roman" w:hAnsi="Times New Roman" w:cs="Times New Roman"/>
-          <w:sz w:val="24"/>
-          <w:szCs w:val="24"/>
-        </w:rPr>
-        <w:t xml:space="preserve">Backend oldali fejlesztésre a </w:t>
-      </w:r>
-      <w:proofErr w:type="spellStart"/>
-      <w:r>
-        <w:rPr>
-          <w:rFonts w:ascii="Times New Roman" w:hAnsi="Times New Roman" w:cs="Times New Roman"/>
-          <w:sz w:val="24"/>
-          <w:szCs w:val="24"/>
-        </w:rPr>
-        <w:t>Laravel</w:t>
-      </w:r>
-      <w:proofErr w:type="spellEnd"/>
-      <w:r>
-        <w:rPr>
-          <w:rFonts w:ascii="Times New Roman" w:hAnsi="Times New Roman" w:cs="Times New Roman"/>
-          <w:sz w:val="24"/>
-          <w:szCs w:val="24"/>
-        </w:rPr>
-        <w:t xml:space="preserve"> </w:t>
-      </w:r>
-      <w:r>
-        <w:rPr>
-          <w:rFonts w:ascii="Times New Roman" w:hAnsi="Times New Roman" w:cs="Times New Roman"/>
-          <w:sz w:val="24"/>
-          <w:szCs w:val="24"/>
-        </w:rPr>
-        <w:t xml:space="preserve">PHP </w:t>
-      </w:r>
-      <w:r>
-        <w:rPr>
-          <w:rFonts w:ascii="Times New Roman" w:hAnsi="Times New Roman" w:cs="Times New Roman"/>
-          <w:sz w:val="24"/>
-          <w:szCs w:val="24"/>
-        </w:rPr>
-        <w:t>keretrendszert használtuk. Könnyen használható, biztonságos és gyorsan lehet vele dolgozni.</w:t>
-      </w:r>
-      <w:r>
-        <w:rPr>
-          <w:rFonts w:ascii="Times New Roman" w:hAnsi="Times New Roman" w:cs="Times New Roman"/>
-          <w:sz w:val="24"/>
-          <w:szCs w:val="24"/>
-        </w:rPr>
-        <w:t xml:space="preserve"> A PHP kód megírásával </w:t>
-      </w:r>
-      <w:r>
-        <w:rPr>
-          <w:rFonts w:ascii="Times New Roman" w:hAnsi="Times New Roman" w:cs="Times New Roman"/>
-          <w:sz w:val="24"/>
-          <w:szCs w:val="24"/>
-        </w:rPr>
-        <w:lastRenderedPageBreak/>
-        <w:t xml:space="preserve">és a keretrendszer adta lehetőségekkel kötöttük össze a </w:t>
-      </w:r>
-      <w:proofErr w:type="spellStart"/>
-      <w:r>
-        <w:rPr>
-          <w:rFonts w:ascii="Times New Roman" w:hAnsi="Times New Roman" w:cs="Times New Roman"/>
-          <w:sz w:val="24"/>
-          <w:szCs w:val="24"/>
-        </w:rPr>
-        <w:t>MySql</w:t>
-      </w:r>
-      <w:proofErr w:type="spellEnd"/>
-      <w:r>
-        <w:rPr>
-          <w:rFonts w:ascii="Times New Roman" w:hAnsi="Times New Roman" w:cs="Times New Roman"/>
-          <w:sz w:val="24"/>
-          <w:szCs w:val="24"/>
-        </w:rPr>
-        <w:t xml:space="preserve"> adatbázisunkat az </w:t>
-      </w:r>
-      <w:proofErr w:type="spellStart"/>
-      <w:r>
-        <w:rPr>
-          <w:rFonts w:ascii="Times New Roman" w:hAnsi="Times New Roman" w:cs="Times New Roman"/>
-          <w:sz w:val="24"/>
-          <w:szCs w:val="24"/>
-        </w:rPr>
-        <w:t>Angularos</w:t>
-      </w:r>
-      <w:proofErr w:type="spellEnd"/>
-      <w:r>
-        <w:rPr>
-          <w:rFonts w:ascii="Times New Roman" w:hAnsi="Times New Roman" w:cs="Times New Roman"/>
-          <w:sz w:val="24"/>
-          <w:szCs w:val="24"/>
-        </w:rPr>
-        <w:t xml:space="preserve"> frontend oldallal.</w:t>
-      </w:r>
-    </w:p>
-    <w:p>
-      <w:pPr>
-        <w:ind w:left="1416"/>
-        <w:jc w:val="both"/>
-        <w:rPr>
-          <w:rFonts w:ascii="Times New Roman" w:hAnsi="Times New Roman" w:cs="Times New Roman"/>
-          <w:sz w:val="24"/>
-          <w:szCs w:val="24"/>
-        </w:rPr>
-      </w:pPr>
-      <w:r>
-        <w:rPr>
-          <w:rFonts w:ascii="Times New Roman" w:hAnsi="Times New Roman" w:cs="Times New Roman"/>
-          <w:sz w:val="24"/>
-          <w:szCs w:val="24"/>
-        </w:rPr>
-        <w:t xml:space="preserve">A dizájn kialakításában nagy segítségünkre volt a </w:t>
-      </w:r>
-      <w:proofErr w:type="spellStart"/>
-      <w:r>
-        <w:rPr>
-          <w:rFonts w:ascii="Times New Roman" w:hAnsi="Times New Roman" w:cs="Times New Roman"/>
-          <w:sz w:val="24"/>
-          <w:szCs w:val="24"/>
-        </w:rPr>
-        <w:t>Bootstrap</w:t>
-      </w:r>
-      <w:proofErr w:type="spellEnd"/>
-      <w:r>
-        <w:rPr>
-          <w:rFonts w:ascii="Times New Roman" w:hAnsi="Times New Roman" w:cs="Times New Roman"/>
-          <w:sz w:val="24"/>
-          <w:szCs w:val="24"/>
-        </w:rPr>
-        <w:t xml:space="preserve"> </w:t>
+        <w:t xml:space="preserve">A dizájn kialakításában nagy segítségünkre volt a Bootstrap </w:t>
       </w:r>
       <w:r>
         <w:rPr>
@@ -9109,61 +8292,22 @@
           <w:szCs w:val="24"/>
         </w:rPr>
       </w:pPr>
-      <w:proofErr w:type="spellStart"/>
-      <w:r>
-        <w:rPr>
-          <w:rFonts w:ascii="Times New Roman" w:hAnsi="Times New Roman" w:cs="Times New Roman"/>
-          <w:sz w:val="24"/>
-          <w:szCs w:val="24"/>
-        </w:rPr>
-        <w:t>dbForge</w:t>
-      </w:r>
-      <w:proofErr w:type="spellEnd"/>
-      <w:r>
-        <w:rPr>
-          <w:rFonts w:ascii="Times New Roman" w:hAnsi="Times New Roman" w:cs="Times New Roman"/>
-          <w:sz w:val="24"/>
-          <w:szCs w:val="24"/>
-        </w:rPr>
-        <w:t xml:space="preserve"> </w:t>
-      </w:r>
-      <w:proofErr w:type="spellStart"/>
-      <w:r>
-        <w:rPr>
-          <w:rFonts w:ascii="Times New Roman" w:hAnsi="Times New Roman" w:cs="Times New Roman"/>
-          <w:sz w:val="24"/>
-          <w:szCs w:val="24"/>
-        </w:rPr>
-        <w:t>Studio</w:t>
-      </w:r>
-      <w:proofErr w:type="spellEnd"/>
-      <w:r>
-        <w:rPr>
-          <w:rFonts w:ascii="Times New Roman" w:hAnsi="Times New Roman" w:cs="Times New Roman"/>
-          <w:sz w:val="24"/>
-          <w:szCs w:val="24"/>
-        </w:rPr>
-        <w:t xml:space="preserve"> (</w:t>
-      </w:r>
-      <w:proofErr w:type="spellStart"/>
-      <w:r>
-        <w:rPr>
-          <w:rFonts w:ascii="Times New Roman" w:hAnsi="Times New Roman" w:cs="Times New Roman"/>
-          <w:sz w:val="24"/>
-          <w:szCs w:val="24"/>
-        </w:rPr>
-        <w:t>Sql</w:t>
-      </w:r>
-      <w:proofErr w:type="spellEnd"/>
-      <w:r>
-        <w:rPr>
-          <w:rFonts w:ascii="Times New Roman" w:hAnsi="Times New Roman" w:cs="Times New Roman"/>
-          <w:sz w:val="24"/>
-          <w:szCs w:val="24"/>
-        </w:rPr>
-        <w:t xml:space="preserve"> - </w:t>
-      </w:r>
-      <w:proofErr w:type="spellStart"/>
+      <w:r>
+        <w:rPr>
+          <w:rFonts w:ascii="Times New Roman" w:hAnsi="Times New Roman" w:cs="Times New Roman"/>
+          <w:sz w:val="24"/>
+          <w:szCs w:val="24"/>
+        </w:rPr>
+        <w:t>dbForge Studio (</w:t>
+      </w:r>
+      <w:r>
+        <w:rPr>
+          <w:rFonts w:ascii="Times New Roman" w:hAnsi="Times New Roman" w:cs="Times New Roman"/>
+          <w:sz w:val="24"/>
+          <w:szCs w:val="24"/>
+        </w:rPr>
+        <w:t xml:space="preserve">Sql - </w:t>
+      </w:r>
       <w:r>
         <w:rPr>
           <w:rFonts w:ascii="Times New Roman" w:hAnsi="Times New Roman" w:cs="Times New Roman"/>
@@ -9172,7 +8316,6 @@
         </w:rPr>
         <w:t>MySql</w:t>
       </w:r>
-      <w:proofErr w:type="spellEnd"/>
       <w:r>
         <w:rPr>
           <w:rFonts w:ascii="Times New Roman" w:hAnsi="Times New Roman" w:cs="Times New Roman"/>
@@ -9251,25 +8394,7 @@
           <w:sz w:val="24"/>
           <w:szCs w:val="24"/>
         </w:rPr>
-        <w:t xml:space="preserve"> Mi a </w:t>
-      </w:r>
-      <w:proofErr w:type="spellStart"/>
-      <w:r>
-        <w:rPr>
-          <w:rFonts w:ascii="Times New Roman" w:hAnsi="Times New Roman" w:cs="Times New Roman"/>
-          <w:sz w:val="24"/>
-          <w:szCs w:val="24"/>
-        </w:rPr>
-        <w:t>MySql</w:t>
-      </w:r>
-      <w:proofErr w:type="spellEnd"/>
-      <w:r>
-        <w:rPr>
-          <w:rFonts w:ascii="Times New Roman" w:hAnsi="Times New Roman" w:cs="Times New Roman"/>
-          <w:sz w:val="24"/>
-          <w:szCs w:val="24"/>
-        </w:rPr>
-        <w:t xml:space="preserve"> szoftvert választottuk a projektmunka során. Ez egy széles körben elterjedt és népszerű többfelhasználós, többszálú, SQL-alapú relációs adatbázis-kezelő szerver. </w:t>
+        <w:t xml:space="preserve"> Mi a MySql szoftvert választottuk a projektmunka során. Ez egy széles körben elterjedt és népszerű többfelhasználós, többszálú, SQL-alapú relációs adatbázis-kezelő szerver. </w:t>
       </w:r>
     </w:p>
     <w:p>
@@ -9301,18 +8426,56 @@
           <w:sz w:val="24"/>
           <w:szCs w:val="24"/>
         </w:rPr>
-        <w:t xml:space="preserve">A </w:t>
-      </w:r>
-      <w:proofErr w:type="spellStart"/>
-      <w:r>
-        <w:rPr>
-          <w:rFonts w:ascii="Times New Roman" w:hAnsi="Times New Roman" w:cs="Times New Roman"/>
-          <w:sz w:val="24"/>
-          <w:szCs w:val="24"/>
-        </w:rPr>
-        <w:t>dbForge</w:t>
-      </w:r>
-      <w:proofErr w:type="spellEnd"/>
+        <w:t xml:space="preserve">A dbForge Studio </w:t>
+      </w:r>
+      <w:r>
+        <w:rPr>
+          <w:rFonts w:ascii="Times New Roman" w:hAnsi="Times New Roman" w:cs="Times New Roman"/>
+          <w:sz w:val="24"/>
+          <w:szCs w:val="24"/>
+        </w:rPr>
+        <w:t xml:space="preserve">többek között </w:t>
+      </w:r>
+      <w:r>
+        <w:rPr>
+          <w:rFonts w:ascii="Times New Roman" w:hAnsi="Times New Roman" w:cs="Times New Roman"/>
+          <w:sz w:val="24"/>
+          <w:szCs w:val="24"/>
+        </w:rPr>
+        <w:t>MySQL és MariaDB adatbázisok kezelésére, fejlesztésére és adminisztrációjára</w:t>
+      </w:r>
+      <w:r>
+        <w:rPr>
+          <w:rFonts w:ascii="Times New Roman" w:hAnsi="Times New Roman" w:cs="Times New Roman"/>
+          <w:sz w:val="24"/>
+          <w:szCs w:val="24"/>
+        </w:rPr>
+        <w:t xml:space="preserve"> használható</w:t>
+      </w:r>
+      <w:r>
+        <w:rPr>
+          <w:rFonts w:ascii="Times New Roman" w:hAnsi="Times New Roman" w:cs="Times New Roman"/>
+          <w:sz w:val="24"/>
+          <w:szCs w:val="24"/>
+        </w:rPr>
+        <w:t xml:space="preserve">. </w:t>
+      </w:r>
+      <w:r>
+        <w:rPr>
+          <w:rFonts w:ascii="Times New Roman" w:hAnsi="Times New Roman" w:cs="Times New Roman"/>
+          <w:sz w:val="24"/>
+          <w:szCs w:val="24"/>
+        </w:rPr>
+        <w:t>A beépített</w:t>
+      </w:r>
+      <w:r>
+        <w:rPr>
+          <w:rFonts w:ascii="Times New Roman" w:hAnsi="Times New Roman" w:cs="Times New Roman"/>
+          <w:sz w:val="24"/>
+          <w:szCs w:val="24"/>
+        </w:rPr>
+        <w:t xml:space="preserve"> eszközkészlet</w:t>
+      </w:r>
       <w:r>
         <w:rPr>
           <w:rFonts w:ascii="Times New Roman" w:hAnsi="Times New Roman" w:cs="Times New Roman"/>
@@ -9321,16 +8484,14 @@
         </w:rPr>
         <w:t xml:space="preserve"> </w:t>
       </w:r>
-      <w:proofErr w:type="spellStart"/>
-      <w:r>
-        <w:rPr>
-          <w:rFonts w:ascii="Times New Roman" w:hAnsi="Times New Roman" w:cs="Times New Roman"/>
-          <w:sz w:val="24"/>
-          <w:szCs w:val="24"/>
-        </w:rPr>
-        <w:t>Studio</w:t>
-      </w:r>
-      <w:proofErr w:type="spellEnd"/>
+      <w:r>
+        <w:rPr>
+          <w:rFonts w:ascii="Times New Roman" w:hAnsi="Times New Roman" w:cs="Times New Roman"/>
+          <w:sz w:val="24"/>
+          <w:szCs w:val="24"/>
+        </w:rPr>
+        <w:t>elősegíti a lekérdezések létrehozását és végrehajtását, a rutinok fejlesztését és hibakeresését, valamint az adatbázis-objektumkezelés automatizálását egy kényelmes környezetben.</w:t>
+      </w:r>
       <w:r>
         <w:rPr>
           <w:rFonts w:ascii="Times New Roman" w:hAnsi="Times New Roman" w:cs="Times New Roman"/>
@@ -9345,143 +8506,7 @@
           <w:sz w:val="24"/>
           <w:szCs w:val="24"/>
         </w:rPr>
-        <w:t xml:space="preserve">többek között </w:t>
-      </w:r>
-      <w:proofErr w:type="spellStart"/>
-      <w:r>
-        <w:rPr>
-          <w:rFonts w:ascii="Times New Roman" w:hAnsi="Times New Roman" w:cs="Times New Roman"/>
-          <w:sz w:val="24"/>
-          <w:szCs w:val="24"/>
-        </w:rPr>
-        <w:t>MySQL</w:t>
-      </w:r>
-      <w:proofErr w:type="spellEnd"/>
-      <w:r>
-        <w:rPr>
-          <w:rFonts w:ascii="Times New Roman" w:hAnsi="Times New Roman" w:cs="Times New Roman"/>
-          <w:sz w:val="24"/>
-          <w:szCs w:val="24"/>
-        </w:rPr>
-        <w:t xml:space="preserve"> és </w:t>
-      </w:r>
-      <w:proofErr w:type="spellStart"/>
-      <w:r>
-        <w:rPr>
-          <w:rFonts w:ascii="Times New Roman" w:hAnsi="Times New Roman" w:cs="Times New Roman"/>
-          <w:sz w:val="24"/>
-          <w:szCs w:val="24"/>
-        </w:rPr>
-        <w:t>MariaDB</w:t>
-      </w:r>
-      <w:proofErr w:type="spellEnd"/>
-      <w:r>
-        <w:rPr>
-          <w:rFonts w:ascii="Times New Roman" w:hAnsi="Times New Roman" w:cs="Times New Roman"/>
-          <w:sz w:val="24"/>
-          <w:szCs w:val="24"/>
-        </w:rPr>
-        <w:t xml:space="preserve"> adatbázisok kezelésére, fejlesztésére és adminisztrációjára</w:t>
-      </w:r>
-      <w:r>
-        <w:rPr>
-          <w:rFonts w:ascii="Times New Roman" w:hAnsi="Times New Roman" w:cs="Times New Roman"/>
-          <w:sz w:val="24"/>
-          <w:szCs w:val="24"/>
-        </w:rPr>
-        <w:t xml:space="preserve"> használható</w:t>
-      </w:r>
-      <w:r>
-        <w:rPr>
-          <w:rFonts w:ascii="Times New Roman" w:hAnsi="Times New Roman" w:cs="Times New Roman"/>
-          <w:sz w:val="24"/>
-          <w:szCs w:val="24"/>
-        </w:rPr>
-        <w:t xml:space="preserve">. </w:t>
-      </w:r>
-      <w:r>
-        <w:rPr>
-          <w:rFonts w:ascii="Times New Roman" w:hAnsi="Times New Roman" w:cs="Times New Roman"/>
-          <w:sz w:val="24"/>
-          <w:szCs w:val="24"/>
-        </w:rPr>
-        <w:t>A beépített</w:t>
-      </w:r>
-      <w:r>
-        <w:rPr>
-          <w:rFonts w:ascii="Times New Roman" w:hAnsi="Times New Roman" w:cs="Times New Roman"/>
-          <w:sz w:val="24"/>
-          <w:szCs w:val="24"/>
-        </w:rPr>
-        <w:t xml:space="preserve"> eszközkészlet</w:t>
-      </w:r>
-      <w:r>
-        <w:rPr>
-          <w:rFonts w:ascii="Times New Roman" w:hAnsi="Times New Roman" w:cs="Times New Roman"/>
-          <w:sz w:val="24"/>
-          <w:szCs w:val="24"/>
-        </w:rPr>
-        <w:t xml:space="preserve"> </w:t>
-      </w:r>
-      <w:r>
-        <w:rPr>
-          <w:rFonts w:ascii="Times New Roman" w:hAnsi="Times New Roman" w:cs="Times New Roman"/>
-          <w:sz w:val="24"/>
-          <w:szCs w:val="24"/>
-        </w:rPr>
-        <w:t>elősegíti a lekérdezések létrehozását és végrehajtását, a rutinok fejlesztését és hibakeresését, valamint az adatbázis-objektumkezelés automatizálását egy kényelmes környezetben.</w:t>
-      </w:r>
-      <w:r>
-        <w:rPr>
-          <w:rFonts w:ascii="Times New Roman" w:hAnsi="Times New Roman" w:cs="Times New Roman"/>
-          <w:sz w:val="24"/>
-          <w:szCs w:val="24"/>
-        </w:rPr>
-        <w:t xml:space="preserve"> </w:t>
-      </w:r>
-      <w:r>
-        <w:rPr>
-          <w:rFonts w:ascii="Times New Roman" w:hAnsi="Times New Roman" w:cs="Times New Roman"/>
-          <w:sz w:val="24"/>
-          <w:szCs w:val="24"/>
-        </w:rPr>
-        <w:t xml:space="preserve">A </w:t>
-      </w:r>
-      <w:proofErr w:type="spellStart"/>
-      <w:r>
-        <w:rPr>
-          <w:rFonts w:ascii="Times New Roman" w:hAnsi="Times New Roman" w:cs="Times New Roman"/>
-          <w:sz w:val="24"/>
-          <w:szCs w:val="24"/>
-        </w:rPr>
-        <w:t>dbForge</w:t>
-      </w:r>
-      <w:proofErr w:type="spellEnd"/>
-      <w:r>
-        <w:rPr>
-          <w:rFonts w:ascii="Times New Roman" w:hAnsi="Times New Roman" w:cs="Times New Roman"/>
-          <w:sz w:val="24"/>
-          <w:szCs w:val="24"/>
-        </w:rPr>
-        <w:t xml:space="preserve"> </w:t>
-      </w:r>
-      <w:proofErr w:type="spellStart"/>
-      <w:r>
-        <w:rPr>
-          <w:rFonts w:ascii="Times New Roman" w:hAnsi="Times New Roman" w:cs="Times New Roman"/>
-          <w:sz w:val="24"/>
-          <w:szCs w:val="24"/>
-        </w:rPr>
-        <w:t>Studio</w:t>
-      </w:r>
-      <w:proofErr w:type="spellEnd"/>
-      <w:r>
-        <w:rPr>
-          <w:rFonts w:ascii="Times New Roman" w:hAnsi="Times New Roman" w:cs="Times New Roman"/>
-          <w:sz w:val="24"/>
-          <w:szCs w:val="24"/>
-        </w:rPr>
-        <w:t xml:space="preserve"> eszközei segítenek a lekérdezések felépítésében, szerkesztésében és futtatásában, valamint a lekérdezés teljesítményének mérésében és optimalizálásában.</w:t>
+        <w:t>A dbForge Studio eszközei segítenek a lekérdezések felépítésében, szerkesztésében és futtatásában, valamint a lekérdezés teljesítményének mérésében és optimalizálásában.</w:t>
       </w:r>
     </w:p>
     <w:p>
@@ -9511,41 +8536,13 @@
           <w:szCs w:val="24"/>
         </w:rPr>
       </w:pPr>
-      <w:proofErr w:type="spellStart"/>
-      <w:r>
-        <w:rPr>
-          <w:rFonts w:ascii="Times New Roman" w:hAnsi="Times New Roman" w:cs="Times New Roman"/>
-          <w:sz w:val="24"/>
-          <w:szCs w:val="24"/>
-        </w:rPr>
-        <w:t>Xampp</w:t>
-      </w:r>
-      <w:proofErr w:type="spellEnd"/>
-      <w:r>
-        <w:rPr>
-          <w:rFonts w:ascii="Times New Roman" w:hAnsi="Times New Roman" w:cs="Times New Roman"/>
-          <w:sz w:val="24"/>
-          <w:szCs w:val="24"/>
-        </w:rPr>
-        <w:t xml:space="preserve"> </w:t>
-      </w:r>
-      <w:proofErr w:type="spellStart"/>
-      <w:r>
-        <w:rPr>
-          <w:rFonts w:ascii="Times New Roman" w:hAnsi="Times New Roman" w:cs="Times New Roman"/>
-          <w:sz w:val="24"/>
-          <w:szCs w:val="24"/>
-        </w:rPr>
-        <w:t>Control</w:t>
-      </w:r>
-      <w:proofErr w:type="spellEnd"/>
-      <w:r>
-        <w:rPr>
-          <w:rFonts w:ascii="Times New Roman" w:hAnsi="Times New Roman" w:cs="Times New Roman"/>
-          <w:sz w:val="24"/>
-          <w:szCs w:val="24"/>
-        </w:rPr>
-        <w:t xml:space="preserve"> Panel (virtuális szerver)</w:t>
+      <w:r>
+        <w:rPr>
+          <w:rFonts w:ascii="Times New Roman" w:hAnsi="Times New Roman" w:cs="Times New Roman"/>
+          <w:sz w:val="24"/>
+          <w:szCs w:val="24"/>
+        </w:rPr>
+        <w:t>Xampp Control Panel (virtuális szerver)</w:t>
       </w:r>
     </w:p>
     <w:p>
@@ -9577,105 +8574,15 @@
           <w:sz w:val="24"/>
           <w:szCs w:val="24"/>
         </w:rPr>
-        <w:t xml:space="preserve">A XAMPP nyílt forrású csomag teljesen ingyenes, könnyen telepíthető </w:t>
-      </w:r>
-      <w:proofErr w:type="spellStart"/>
-      <w:r>
-        <w:rPr>
-          <w:rFonts w:ascii="Times New Roman" w:hAnsi="Times New Roman" w:cs="Times New Roman"/>
-          <w:sz w:val="24"/>
-          <w:szCs w:val="24"/>
-        </w:rPr>
-        <w:t>Apache</w:t>
-      </w:r>
-      <w:proofErr w:type="spellEnd"/>
-      <w:r>
-        <w:rPr>
-          <w:rFonts w:ascii="Times New Roman" w:hAnsi="Times New Roman" w:cs="Times New Roman"/>
-          <w:sz w:val="24"/>
-          <w:szCs w:val="24"/>
-        </w:rPr>
-        <w:t xml:space="preserve"> disztribúció </w:t>
-      </w:r>
-      <w:proofErr w:type="spellStart"/>
-      <w:r>
-        <w:rPr>
-          <w:rFonts w:ascii="Times New Roman" w:hAnsi="Times New Roman" w:cs="Times New Roman"/>
-          <w:sz w:val="24"/>
-          <w:szCs w:val="24"/>
-        </w:rPr>
-        <w:t>MariaDB</w:t>
-      </w:r>
-      <w:proofErr w:type="spellEnd"/>
-      <w:r>
-        <w:rPr>
-          <w:rFonts w:ascii="Times New Roman" w:hAnsi="Times New Roman" w:cs="Times New Roman"/>
-          <w:sz w:val="24"/>
-          <w:szCs w:val="24"/>
-        </w:rPr>
-        <w:t xml:space="preserve">, PHP és </w:t>
-      </w:r>
-      <w:proofErr w:type="spellStart"/>
-      <w:r>
-        <w:rPr>
-          <w:rFonts w:ascii="Times New Roman" w:hAnsi="Times New Roman" w:cs="Times New Roman"/>
-          <w:sz w:val="24"/>
-          <w:szCs w:val="24"/>
-        </w:rPr>
-        <w:t>Perl</w:t>
-      </w:r>
-      <w:proofErr w:type="spellEnd"/>
-      <w:r>
-        <w:rPr>
-          <w:rFonts w:ascii="Times New Roman" w:hAnsi="Times New Roman" w:cs="Times New Roman"/>
-          <w:sz w:val="24"/>
-          <w:szCs w:val="24"/>
-        </w:rPr>
-        <w:t xml:space="preserve"> komponenseket tartalmazva. </w:t>
-      </w:r>
-      <w:r>
-        <w:rPr>
-          <w:rFonts w:ascii="Times New Roman" w:hAnsi="Times New Roman" w:cs="Times New Roman"/>
-          <w:sz w:val="24"/>
-          <w:szCs w:val="24"/>
-        </w:rPr>
-        <w:t xml:space="preserve">A fejlesztés során biztosította számunka a </w:t>
-      </w:r>
-      <w:proofErr w:type="spellStart"/>
-      <w:r>
-        <w:rPr>
-          <w:rFonts w:ascii="Times New Roman" w:hAnsi="Times New Roman" w:cs="Times New Roman"/>
-          <w:sz w:val="24"/>
-          <w:szCs w:val="24"/>
-        </w:rPr>
-        <w:t>MySql</w:t>
-      </w:r>
-      <w:proofErr w:type="spellEnd"/>
-      <w:r>
-        <w:rPr>
-          <w:rFonts w:ascii="Times New Roman" w:hAnsi="Times New Roman" w:cs="Times New Roman"/>
-          <w:sz w:val="24"/>
-          <w:szCs w:val="24"/>
-        </w:rPr>
-        <w:t xml:space="preserve"> adatbázis szervet és </w:t>
-      </w:r>
-      <w:proofErr w:type="spellStart"/>
-      <w:r>
-        <w:rPr>
-          <w:rFonts w:ascii="Times New Roman" w:hAnsi="Times New Roman" w:cs="Times New Roman"/>
-          <w:sz w:val="24"/>
-          <w:szCs w:val="24"/>
-        </w:rPr>
-        <w:t>Apache</w:t>
-      </w:r>
-      <w:proofErr w:type="spellEnd"/>
-      <w:r>
-        <w:rPr>
-          <w:rFonts w:ascii="Times New Roman" w:hAnsi="Times New Roman" w:cs="Times New Roman"/>
-          <w:sz w:val="24"/>
-          <w:szCs w:val="24"/>
-        </w:rPr>
-        <w:t xml:space="preserve"> webkiszolgá</w:t>
+        <w:t xml:space="preserve">A XAMPP nyílt forrású csomag teljesen ingyenes, könnyen telepíthető Apache disztribúció MariaDB, PHP és Perl komponenseket tartalmazva. </w:t>
+      </w:r>
+      <w:r>
+        <w:rPr>
+          <w:rFonts w:ascii="Times New Roman" w:hAnsi="Times New Roman" w:cs="Times New Roman"/>
+          <w:sz w:val="24"/>
+          <w:szCs w:val="24"/>
+        </w:rPr>
+        <w:t>A fejlesztés során biztosította számunka a MySql adatbázis szervet és Apache webkiszolgá</w:t>
       </w:r>
       <w:r>
         <w:rPr>
@@ -9735,25 +8642,7 @@
           <w:sz w:val="24"/>
           <w:szCs w:val="24"/>
         </w:rPr>
-        <w:t>Böngészők (</w:t>
-      </w:r>
-      <w:proofErr w:type="spellStart"/>
-      <w:r>
-        <w:rPr>
-          <w:rFonts w:ascii="Times New Roman" w:hAnsi="Times New Roman" w:cs="Times New Roman"/>
-          <w:sz w:val="24"/>
-          <w:szCs w:val="24"/>
-        </w:rPr>
-        <w:t>Chore</w:t>
-      </w:r>
-      <w:proofErr w:type="spellEnd"/>
-      <w:r>
-        <w:rPr>
-          <w:rFonts w:ascii="Times New Roman" w:hAnsi="Times New Roman" w:cs="Times New Roman"/>
-          <w:sz w:val="24"/>
-          <w:szCs w:val="24"/>
-        </w:rPr>
-        <w:t>, Firefox)</w:t>
+        <w:t>Böngészők (Chore, Firefox)</w:t>
       </w:r>
     </w:p>
     <w:p>
@@ -9785,43 +8674,7 @@
           <w:sz w:val="24"/>
           <w:szCs w:val="24"/>
         </w:rPr>
-        <w:t xml:space="preserve">A fejlesztés során elsősorban a </w:t>
-      </w:r>
-      <w:proofErr w:type="spellStart"/>
-      <w:r>
-        <w:rPr>
-          <w:rFonts w:ascii="Times New Roman" w:hAnsi="Times New Roman" w:cs="Times New Roman"/>
-          <w:sz w:val="24"/>
-          <w:szCs w:val="24"/>
-        </w:rPr>
-        <w:t>Chromium</w:t>
-      </w:r>
-      <w:proofErr w:type="spellEnd"/>
-      <w:r>
-        <w:rPr>
-          <w:rFonts w:ascii="Times New Roman" w:hAnsi="Times New Roman" w:cs="Times New Roman"/>
-          <w:sz w:val="24"/>
-          <w:szCs w:val="24"/>
-        </w:rPr>
-        <w:t xml:space="preserve"> alapú webböngészőket preferáltuk, mint pl.: Chrome, Vivaldi, Edge. Ugyanakkor tesztelés és kompatibilitási problémák keresése során más gyártók termékeit is igénybe vettük, mint </w:t>
-      </w:r>
-      <w:proofErr w:type="spellStart"/>
-      <w:r>
-        <w:rPr>
-          <w:rFonts w:ascii="Times New Roman" w:hAnsi="Times New Roman" w:cs="Times New Roman"/>
-          <w:sz w:val="24"/>
-          <w:szCs w:val="24"/>
-        </w:rPr>
-        <w:t>pl</w:t>
-      </w:r>
-      <w:proofErr w:type="spellEnd"/>
-      <w:r>
-        <w:rPr>
-          <w:rFonts w:ascii="Times New Roman" w:hAnsi="Times New Roman" w:cs="Times New Roman"/>
-          <w:sz w:val="24"/>
-          <w:szCs w:val="24"/>
-        </w:rPr>
-        <w:t>: Firefox.</w:t>
+        <w:t>A fejlesztés során elsősorban a Chromium alapú webböngészőket preferáltuk, mint pl.: Chrome, Vivaldi, Edge. Ugyanakkor tesztelés és kompatibilitási problémák keresése során más gyártók termékeit is igénybe vettük, mint pl: Firefox.</w:t>
       </w:r>
     </w:p>
     <w:p>
@@ -9888,16 +8741,7 @@
           <w:sz w:val="24"/>
           <w:szCs w:val="24"/>
         </w:rPr>
-        <w:t xml:space="preserve">Az ingyenes </w:t>
-      </w:r>
-      <w:proofErr w:type="spellStart"/>
-      <w:r>
-        <w:rPr>
-          <w:rFonts w:ascii="Times New Roman" w:hAnsi="Times New Roman" w:cs="Times New Roman"/>
-          <w:sz w:val="24"/>
-          <w:szCs w:val="24"/>
-        </w:rPr>
-        <w:t>Nod</w:t>
+        <w:t>Az ingyenes Nod</w:t>
       </w:r>
       <w:r>
         <w:rPr>
@@ -9907,7 +8751,6 @@
         </w:rPr>
         <w:t>e</w:t>
       </w:r>
-      <w:proofErr w:type="spellEnd"/>
       <w:r>
         <w:rPr>
           <w:rFonts w:ascii="Times New Roman" w:hAnsi="Times New Roman" w:cs="Times New Roman"/>
@@ -9916,7 +8759,6 @@
         </w:rPr>
         <w:t xml:space="preserve"> </w:t>
       </w:r>
-      <w:proofErr w:type="spellStart"/>
       <w:r>
         <w:rPr>
           <w:rFonts w:ascii="Times New Roman" w:hAnsi="Times New Roman" w:cs="Times New Roman"/>
@@ -9931,16 +8773,7 @@
           <w:sz w:val="24"/>
           <w:szCs w:val="24"/>
         </w:rPr>
-        <w:t>ackage</w:t>
-      </w:r>
-      <w:proofErr w:type="spellEnd"/>
-      <w:r>
-        <w:rPr>
-          <w:rFonts w:ascii="Times New Roman" w:hAnsi="Times New Roman" w:cs="Times New Roman"/>
-          <w:sz w:val="24"/>
-          <w:szCs w:val="24"/>
-        </w:rPr>
-        <w:t xml:space="preserve"> </w:t>
+        <w:t xml:space="preserve">ackage </w:t>
       </w:r>
       <w:r>
         <w:rPr>
@@ -10004,25 +8837,7 @@
           <w:sz w:val="24"/>
           <w:szCs w:val="24"/>
         </w:rPr>
-        <w:t>/</w:t>
-      </w:r>
-      <w:proofErr w:type="spellStart"/>
-      <w:r>
-        <w:rPr>
-          <w:rFonts w:ascii="Times New Roman" w:hAnsi="Times New Roman" w:cs="Times New Roman"/>
-          <w:sz w:val="24"/>
-          <w:szCs w:val="24"/>
-        </w:rPr>
-        <w:t>TypeScript</w:t>
-      </w:r>
-      <w:proofErr w:type="spellEnd"/>
-      <w:r>
-        <w:rPr>
-          <w:rFonts w:ascii="Times New Roman" w:hAnsi="Times New Roman" w:cs="Times New Roman"/>
-          <w:sz w:val="24"/>
-          <w:szCs w:val="24"/>
-        </w:rPr>
-        <w:t xml:space="preserve"> programnyelven való fejlesztés megkönnyítéséhez.</w:t>
+        <w:t>/TypeScript programnyelven való fejlesztés megkönnyítéséhez.</w:t>
       </w:r>
       <w:r>
         <w:rPr>
@@ -10114,43 +8929,7 @@
           <w:sz w:val="24"/>
           <w:szCs w:val="24"/>
         </w:rPr>
-        <w:t xml:space="preserve">A PHP egy általános szerveroldali </w:t>
-      </w:r>
-      <w:proofErr w:type="spellStart"/>
-      <w:r>
-        <w:rPr>
-          <w:rFonts w:ascii="Times New Roman" w:hAnsi="Times New Roman" w:cs="Times New Roman"/>
-          <w:sz w:val="24"/>
-          <w:szCs w:val="24"/>
-        </w:rPr>
-        <w:t>szkriptnyelv</w:t>
-      </w:r>
-      <w:proofErr w:type="spellEnd"/>
-      <w:r>
-        <w:rPr>
-          <w:rFonts w:ascii="Times New Roman" w:hAnsi="Times New Roman" w:cs="Times New Roman"/>
-          <w:sz w:val="24"/>
-          <w:szCs w:val="24"/>
-        </w:rPr>
-        <w:t xml:space="preserve"> dinamikus weblapok készítésére. Az első </w:t>
-      </w:r>
-      <w:proofErr w:type="spellStart"/>
-      <w:r>
-        <w:rPr>
-          <w:rFonts w:ascii="Times New Roman" w:hAnsi="Times New Roman" w:cs="Times New Roman"/>
-          <w:sz w:val="24"/>
-          <w:szCs w:val="24"/>
-        </w:rPr>
-        <w:t>szkriptnyelvek</w:t>
-      </w:r>
-      <w:proofErr w:type="spellEnd"/>
-      <w:r>
-        <w:rPr>
-          <w:rFonts w:ascii="Times New Roman" w:hAnsi="Times New Roman" w:cs="Times New Roman"/>
-          <w:sz w:val="24"/>
-          <w:szCs w:val="24"/>
-        </w:rPr>
-        <w:t xml:space="preserve"> egyike, amely külső fájl használata helyett HTML oldalba ágyazható. A kódot a webszerver PHP feldolgozómodulja értelmezi, ezzel dinamikus weboldalakat hozva létre</w:t>
+        <w:t>A PHP egy általános szerveroldali szkriptnyelv dinamikus weblapok készítésére. Az első szkriptnyelvek egyike, amely külső fájl használata helyett HTML oldalba ágyazható. A kódot a webszerver PHP feldolgozómodulja értelmezi, ezzel dinamikus weboldalakat hozva létre</w:t>
       </w:r>
       <w:r>
         <w:rPr>
@@ -10175,7 +8954,7 @@
           <w:szCs w:val="24"/>
         </w:rPr>
       </w:pPr>
-      <w:bookmarkStart w:id="15" w:name="_Toc98871843"/>
+      <w:bookmarkStart w:id="15" w:name="_Toc98874025"/>
       <w:r>
         <w:rPr>
           <w:rFonts w:ascii="Times New Roman" w:hAnsi="Times New Roman" w:cs="Times New Roman"/>
@@ -10379,7 +9158,6 @@
           <w:szCs w:val="24"/>
         </w:rPr>
       </w:pPr>
-      <w:proofErr w:type="spellStart"/>
       <w:r>
         <w:rPr>
           <w:rFonts w:ascii="Times New Roman" w:hAnsi="Times New Roman" w:cs="Times New Roman"/>
@@ -10388,7 +9166,6 @@
         </w:rPr>
         <w:t>Header</w:t>
       </w:r>
-      <w:proofErr w:type="spellEnd"/>
     </w:p>
     <w:p>
       <w:pPr>
@@ -10447,7 +9224,6 @@
           <w:szCs w:val="24"/>
         </w:rPr>
       </w:pPr>
-      <w:proofErr w:type="spellStart"/>
       <w:r>
         <w:rPr>
           <w:rFonts w:ascii="Times New Roman" w:hAnsi="Times New Roman" w:cs="Times New Roman"/>
@@ -10456,7 +9232,6 @@
         </w:rPr>
         <w:t>Footer</w:t>
       </w:r>
-      <w:proofErr w:type="spellEnd"/>
     </w:p>
     <w:p>
       <w:pPr>
@@ -10482,43 +9257,7 @@
           <w:sz w:val="24"/>
           <w:szCs w:val="24"/>
         </w:rPr>
-        <w:t xml:space="preserve">találhatóak meg a </w:t>
-      </w:r>
-      <w:proofErr w:type="spellStart"/>
-      <w:r>
-        <w:rPr>
-          <w:rFonts w:ascii="Times New Roman" w:hAnsi="Times New Roman" w:cs="Times New Roman"/>
-          <w:sz w:val="24"/>
-          <w:szCs w:val="24"/>
-        </w:rPr>
-        <w:t>social</w:t>
-      </w:r>
-      <w:proofErr w:type="spellEnd"/>
-      <w:r>
-        <w:rPr>
-          <w:rFonts w:ascii="Times New Roman" w:hAnsi="Times New Roman" w:cs="Times New Roman"/>
-          <w:sz w:val="24"/>
-          <w:szCs w:val="24"/>
-        </w:rPr>
-        <w:t xml:space="preserve"> </w:t>
-      </w:r>
-      <w:proofErr w:type="spellStart"/>
-      <w:r>
-        <w:rPr>
-          <w:rFonts w:ascii="Times New Roman" w:hAnsi="Times New Roman" w:cs="Times New Roman"/>
-          <w:sz w:val="24"/>
-          <w:szCs w:val="24"/>
-        </w:rPr>
-        <w:t>media</w:t>
-      </w:r>
-      <w:proofErr w:type="spellEnd"/>
-      <w:r>
-        <w:rPr>
-          <w:rFonts w:ascii="Times New Roman" w:hAnsi="Times New Roman" w:cs="Times New Roman"/>
-          <w:sz w:val="24"/>
-          <w:szCs w:val="24"/>
-        </w:rPr>
-        <w:t xml:space="preserve"> felületeinkre vezető linkek, központi elérhetőségek és néhány fontosabb információ.</w:t>
+        <w:t>találhatóak meg a social media felületeinkre vezető linkek, központi elérhetőségek és néhány fontosabb információ.</w:t>
       </w:r>
     </w:p>
     <w:p>
@@ -10535,34 +9274,14 @@
           <w:szCs w:val="24"/>
         </w:rPr>
       </w:pPr>
-      <w:proofErr w:type="spellStart"/>
-      <w:r>
-        <w:rPr>
-          <w:rFonts w:ascii="Times New Roman" w:hAnsi="Times New Roman" w:cs="Times New Roman"/>
-          <w:sz w:val="24"/>
-          <w:szCs w:val="24"/>
-        </w:rPr>
-        <w:t>Admin</w:t>
-      </w:r>
-      <w:proofErr w:type="spellEnd"/>
-      <w:r>
-        <w:rPr>
-          <w:rFonts w:ascii="Times New Roman" w:hAnsi="Times New Roman" w:cs="Times New Roman"/>
-          <w:sz w:val="24"/>
-          <w:szCs w:val="24"/>
-        </w:rPr>
-        <w:t xml:space="preserve"> </w:t>
-      </w:r>
-      <w:proofErr w:type="spellStart"/>
-      <w:r>
-        <w:rPr>
-          <w:rFonts w:ascii="Times New Roman" w:hAnsi="Times New Roman" w:cs="Times New Roman"/>
-          <w:sz w:val="24"/>
-          <w:szCs w:val="24"/>
-        </w:rPr>
-        <w:t>Dashboard</w:t>
-      </w:r>
-      <w:proofErr w:type="spellEnd"/>
+      <w:r>
+        <w:rPr>
+          <w:rFonts w:ascii="Times New Roman" w:hAnsi="Times New Roman" w:cs="Times New Roman"/>
+          <w:sz w:val="24"/>
+          <w:szCs w:val="24"/>
+        </w:rPr>
+        <w:t>Admin Dashboard</w:t>
+      </w:r>
     </w:p>
     <w:p>
       <w:pPr>
@@ -10604,16 +9323,7 @@
           <w:sz w:val="24"/>
           <w:szCs w:val="24"/>
         </w:rPr>
-        <w:t xml:space="preserve"> A </w:t>
-      </w:r>
-      <w:proofErr w:type="spellStart"/>
-      <w:r>
-        <w:rPr>
-          <w:rFonts w:ascii="Times New Roman" w:hAnsi="Times New Roman" w:cs="Times New Roman"/>
-          <w:sz w:val="24"/>
-          <w:szCs w:val="24"/>
-        </w:rPr>
-        <w:t>dashbo</w:t>
+        <w:t xml:space="preserve"> A dashbo</w:t>
       </w:r>
       <w:r>
         <w:rPr>
@@ -10629,16 +9339,7 @@
           <w:sz w:val="24"/>
           <w:szCs w:val="24"/>
         </w:rPr>
-        <w:t>rd</w:t>
-      </w:r>
-      <w:proofErr w:type="spellEnd"/>
-      <w:r>
-        <w:rPr>
-          <w:rFonts w:ascii="Times New Roman" w:hAnsi="Times New Roman" w:cs="Times New Roman"/>
-          <w:sz w:val="24"/>
-          <w:szCs w:val="24"/>
-        </w:rPr>
-        <w:t xml:space="preserve"> felületen belül függőleges navigációs sávot hoztunk létre, melynek menüpontjai alatt a következőket lehet módosítani</w:t>
+        <w:t>rd felületen belül függőleges navigációs sávot hoztunk létre, melynek menüpontjai alatt a következőket lehet módosítani</w:t>
       </w:r>
     </w:p>
     <w:p>
@@ -10655,34 +9356,14 @@
           <w:szCs w:val="24"/>
         </w:rPr>
       </w:pPr>
-      <w:proofErr w:type="spellStart"/>
-      <w:r>
-        <w:rPr>
-          <w:rFonts w:ascii="Times New Roman" w:hAnsi="Times New Roman" w:cs="Times New Roman"/>
-          <w:sz w:val="24"/>
-          <w:szCs w:val="24"/>
-        </w:rPr>
-        <w:t>Admin</w:t>
-      </w:r>
-      <w:proofErr w:type="spellEnd"/>
-      <w:r>
-        <w:rPr>
-          <w:rFonts w:ascii="Times New Roman" w:hAnsi="Times New Roman" w:cs="Times New Roman"/>
-          <w:sz w:val="24"/>
-          <w:szCs w:val="24"/>
-        </w:rPr>
-        <w:t xml:space="preserve"> </w:t>
-      </w:r>
-      <w:proofErr w:type="spellStart"/>
-      <w:r>
-        <w:rPr>
-          <w:rFonts w:ascii="Times New Roman" w:hAnsi="Times New Roman" w:cs="Times New Roman"/>
-          <w:sz w:val="24"/>
-          <w:szCs w:val="24"/>
-        </w:rPr>
-        <w:t>home</w:t>
-      </w:r>
-      <w:proofErr w:type="spellEnd"/>
+      <w:r>
+        <w:rPr>
+          <w:rFonts w:ascii="Times New Roman" w:hAnsi="Times New Roman" w:cs="Times New Roman"/>
+          <w:sz w:val="24"/>
+          <w:szCs w:val="24"/>
+        </w:rPr>
+        <w:t>Admin home</w:t>
+      </w:r>
     </w:p>
     <w:p>
       <w:pPr>
@@ -11013,25 +9694,7 @@
           <w:sz w:val="24"/>
           <w:szCs w:val="24"/>
         </w:rPr>
-        <w:t xml:space="preserve">Minden menüponthoz saját </w:t>
-      </w:r>
-      <w:proofErr w:type="spellStart"/>
-      <w:r>
-        <w:rPr>
-          <w:rFonts w:ascii="Times New Roman" w:hAnsi="Times New Roman" w:cs="Times New Roman"/>
-          <w:sz w:val="24"/>
-          <w:szCs w:val="24"/>
-        </w:rPr>
-        <w:t>routingot</w:t>
-      </w:r>
-      <w:proofErr w:type="spellEnd"/>
-      <w:r>
-        <w:rPr>
-          <w:rFonts w:ascii="Times New Roman" w:hAnsi="Times New Roman" w:cs="Times New Roman"/>
-          <w:sz w:val="24"/>
-          <w:szCs w:val="24"/>
-        </w:rPr>
-        <w:t xml:space="preserve"> rendeltünk, amelyek egy-egy komponenst fognak aktiválni.</w:t>
+        <w:t>Minden menüponthoz saját routingot rendeltünk, amelyek egy-egy komponenst fognak aktiválni.</w:t>
       </w:r>
     </w:p>
     <w:p>
@@ -11050,61 +9713,7 @@
           <w:sz w:val="24"/>
           <w:szCs w:val="24"/>
         </w:rPr>
-        <w:t xml:space="preserve">Az egyes komponensekhez létrehoztuk a szükséges </w:t>
-      </w:r>
-      <w:proofErr w:type="spellStart"/>
-      <w:r>
-        <w:rPr>
-          <w:rFonts w:ascii="Times New Roman" w:hAnsi="Times New Roman" w:cs="Times New Roman"/>
-          <w:sz w:val="24"/>
-          <w:szCs w:val="24"/>
-        </w:rPr>
-        <w:t>html</w:t>
-      </w:r>
-      <w:proofErr w:type="spellEnd"/>
-      <w:r>
-        <w:rPr>
-          <w:rFonts w:ascii="Times New Roman" w:hAnsi="Times New Roman" w:cs="Times New Roman"/>
-          <w:sz w:val="24"/>
-          <w:szCs w:val="24"/>
-        </w:rPr>
-        <w:t xml:space="preserve">, illetve </w:t>
-      </w:r>
-      <w:proofErr w:type="spellStart"/>
-      <w:r>
-        <w:rPr>
-          <w:rFonts w:ascii="Times New Roman" w:hAnsi="Times New Roman" w:cs="Times New Roman"/>
-          <w:sz w:val="24"/>
-          <w:szCs w:val="24"/>
-        </w:rPr>
-        <w:t>css</w:t>
-      </w:r>
-      <w:proofErr w:type="spellEnd"/>
-      <w:r>
-        <w:rPr>
-          <w:rFonts w:ascii="Times New Roman" w:hAnsi="Times New Roman" w:cs="Times New Roman"/>
-          <w:sz w:val="24"/>
-          <w:szCs w:val="24"/>
-        </w:rPr>
-        <w:t xml:space="preserve"> fájlokat, melyekben az adott komponens dizájnját szabtuk testre. Ehhez nagymértékben támaszkodtunk a </w:t>
-      </w:r>
-      <w:proofErr w:type="spellStart"/>
-      <w:r>
-        <w:rPr>
-          <w:rFonts w:ascii="Times New Roman" w:hAnsi="Times New Roman" w:cs="Times New Roman"/>
-          <w:sz w:val="24"/>
-          <w:szCs w:val="24"/>
-        </w:rPr>
-        <w:t>bootstrap</w:t>
-      </w:r>
-      <w:proofErr w:type="spellEnd"/>
-      <w:r>
-        <w:rPr>
-          <w:rFonts w:ascii="Times New Roman" w:hAnsi="Times New Roman" w:cs="Times New Roman"/>
-          <w:sz w:val="24"/>
-          <w:szCs w:val="24"/>
-        </w:rPr>
-        <w:t xml:space="preserve"> keretrendszer adta lehetőségekre. </w:t>
+        <w:t xml:space="preserve">Az egyes komponensekhez létrehoztuk a szükséges html, illetve css fájlokat, melyekben az adott komponens dizájnját szabtuk testre. Ehhez nagymértékben támaszkodtunk a bootstrap keretrendszer adta lehetőségekre. </w:t>
       </w:r>
     </w:p>
     <w:p>
@@ -11227,15 +9836,7 @@
         <w:fldChar w:fldCharType="end"/>
       </w:r>
       <w:r>
-        <w:t xml:space="preserve">. ábra: </w:t>
-      </w:r>
-      <w:proofErr w:type="spellStart"/>
-      <w:r>
-        <w:t>Navbar</w:t>
-      </w:r>
-      <w:proofErr w:type="spellEnd"/>
-      <w:r>
-        <w:t xml:space="preserve"> HTML kód</w:t>
+        <w:t>. ábra: Navbar HTML kód</w:t>
       </w:r>
     </w:p>
     <w:p>
@@ -11454,25 +10055,7 @@
           <w:sz w:val="24"/>
           <w:szCs w:val="24"/>
         </w:rPr>
-        <w:t xml:space="preserve">Ezen menüpontok megjelenítésénél a könnyebb érthetőséget különböző ikonok segítségével is kiemeltük, mely ikonokat a </w:t>
-      </w:r>
-      <w:proofErr w:type="spellStart"/>
-      <w:r>
-        <w:rPr>
-          <w:rFonts w:ascii="Times New Roman" w:hAnsi="Times New Roman" w:cs="Times New Roman"/>
-          <w:sz w:val="24"/>
-          <w:szCs w:val="24"/>
-        </w:rPr>
-        <w:t>bootstrap-icons</w:t>
-      </w:r>
-      <w:proofErr w:type="spellEnd"/>
-      <w:r>
-        <w:rPr>
-          <w:rFonts w:ascii="Times New Roman" w:hAnsi="Times New Roman" w:cs="Times New Roman"/>
-          <w:sz w:val="24"/>
-          <w:szCs w:val="24"/>
-        </w:rPr>
-        <w:t xml:space="preserve"> alkalmazásával tudtuk kényelmesen beépíteni. A csomagot a következő paranc</w:t>
+        <w:t>Ezen menüpontok megjelenítésénél a könnyebb érthetőséget különböző ikonok segítségével is kiemeltük, mely ikonokat a bootstrap-icons alkalmazásával tudtuk kényelmesen beépíteni. A csomagot a következő paranc</w:t>
       </w:r>
       <w:r>
         <w:rPr>
@@ -11488,25 +10071,7 @@
           <w:sz w:val="24"/>
           <w:szCs w:val="24"/>
         </w:rPr>
-        <w:t xml:space="preserve">sal lehet beépíteni az </w:t>
-      </w:r>
-      <w:proofErr w:type="spellStart"/>
-      <w:r>
-        <w:rPr>
-          <w:rFonts w:ascii="Times New Roman" w:hAnsi="Times New Roman" w:cs="Times New Roman"/>
-          <w:sz w:val="24"/>
-          <w:szCs w:val="24"/>
-        </w:rPr>
-        <w:t>Angular</w:t>
-      </w:r>
-      <w:proofErr w:type="spellEnd"/>
-      <w:r>
-        <w:rPr>
-          <w:rFonts w:ascii="Times New Roman" w:hAnsi="Times New Roman" w:cs="Times New Roman"/>
-          <w:sz w:val="24"/>
-          <w:szCs w:val="24"/>
-        </w:rPr>
-        <w:t xml:space="preserve"> keretrendszerbe: </w:t>
+        <w:t xml:space="preserve">sal lehet beépíteni az Angular keretrendszerbe: </w:t>
       </w:r>
     </w:p>
     <w:p>
@@ -11523,34 +10088,14 @@
           <w:szCs w:val="24"/>
         </w:rPr>
       </w:pPr>
-      <w:proofErr w:type="spellStart"/>
-      <w:r>
-        <w:rPr>
-          <w:rFonts w:ascii="Times New Roman" w:hAnsi="Times New Roman" w:cs="Times New Roman"/>
-          <w:sz w:val="24"/>
-          <w:szCs w:val="24"/>
-        </w:rPr>
-        <w:t>npm</w:t>
-      </w:r>
-      <w:proofErr w:type="spellEnd"/>
-      <w:r>
-        <w:rPr>
-          <w:rFonts w:ascii="Times New Roman" w:hAnsi="Times New Roman" w:cs="Times New Roman"/>
-          <w:sz w:val="24"/>
-          <w:szCs w:val="24"/>
-        </w:rPr>
-        <w:t xml:space="preserve"> i </w:t>
-      </w:r>
-      <w:proofErr w:type="spellStart"/>
-      <w:r>
-        <w:rPr>
-          <w:rFonts w:ascii="Times New Roman" w:hAnsi="Times New Roman" w:cs="Times New Roman"/>
-          <w:sz w:val="24"/>
-          <w:szCs w:val="24"/>
-        </w:rPr>
-        <w:t>bootstrap-icons</w:t>
-      </w:r>
-      <w:proofErr w:type="spellEnd"/>
+      <w:r>
+        <w:rPr>
+          <w:rFonts w:ascii="Times New Roman" w:hAnsi="Times New Roman" w:cs="Times New Roman"/>
+          <w:sz w:val="24"/>
+          <w:szCs w:val="24"/>
+        </w:rPr>
+        <w:t>npm i bootstrap-icons</w:t>
+      </w:r>
     </w:p>
     <w:p>
       <w:pPr>
@@ -11568,53 +10113,15 @@
           <w:sz w:val="24"/>
           <w:szCs w:val="24"/>
         </w:rPr>
-        <w:t xml:space="preserve">A csomag telepítése után az </w:t>
-      </w:r>
-      <w:proofErr w:type="spellStart"/>
-      <w:proofErr w:type="gramStart"/>
-      <w:r>
-        <w:rPr>
-          <w:rFonts w:ascii="Times New Roman" w:hAnsi="Times New Roman" w:cs="Times New Roman"/>
-          <w:sz w:val="24"/>
-          <w:szCs w:val="24"/>
-        </w:rPr>
-        <w:t>angular.json</w:t>
-      </w:r>
-      <w:proofErr w:type="spellEnd"/>
-      <w:proofErr w:type="gramEnd"/>
-      <w:r>
-        <w:rPr>
-          <w:rFonts w:ascii="Times New Roman" w:hAnsi="Times New Roman" w:cs="Times New Roman"/>
-          <w:sz w:val="24"/>
-          <w:szCs w:val="24"/>
-        </w:rPr>
-        <w:t xml:space="preserve"> fájlba a </w:t>
-      </w:r>
-      <w:r>
-        <w:rPr>
-          <w:rFonts w:ascii="Times New Roman" w:hAnsi="Times New Roman" w:cs="Times New Roman"/>
-          <w:sz w:val="24"/>
-          <w:szCs w:val="24"/>
-        </w:rPr>
-        <w:t xml:space="preserve">következő hivatkozást kell elhelyezni a </w:t>
-      </w:r>
-      <w:proofErr w:type="spellStart"/>
-      <w:r>
-        <w:rPr>
-          <w:rFonts w:ascii="Times New Roman" w:hAnsi="Times New Roman" w:cs="Times New Roman"/>
-          <w:sz w:val="24"/>
-          <w:szCs w:val="24"/>
-        </w:rPr>
-        <w:t>style</w:t>
-      </w:r>
-      <w:proofErr w:type="spellEnd"/>
-      <w:r>
-        <w:rPr>
-          <w:rFonts w:ascii="Times New Roman" w:hAnsi="Times New Roman" w:cs="Times New Roman"/>
-          <w:sz w:val="24"/>
-          <w:szCs w:val="24"/>
-        </w:rPr>
-        <w:t xml:space="preserve"> szekcióba:</w:t>
+        <w:t xml:space="preserve">A csomag telepítése után az angular.json fájlba a </w:t>
+      </w:r>
+      <w:r>
+        <w:rPr>
+          <w:rFonts w:ascii="Times New Roman" w:hAnsi="Times New Roman" w:cs="Times New Roman"/>
+          <w:sz w:val="24"/>
+          <w:szCs w:val="24"/>
+        </w:rPr>
+        <w:t>következő hivatkozást kell elhelyezni a style szekcióba:</w:t>
       </w:r>
     </w:p>
     <w:p>
@@ -11634,19 +10141,19 @@
           <w:sz w:val="24"/>
           <w:szCs w:val="24"/>
         </w:rPr>
-        <w:t>"</w:t>
-      </w:r>
-      <w:proofErr w:type="spellStart"/>
-      <w:r>
+        <w:t>"styles": [</w:t>
+      </w:r>
+    </w:p>
+    <w:p>
+      <w:pPr>
+        <w:jc w:val="both"/>
         <w:rPr>
           <w:rFonts w:ascii="Times New Roman" w:hAnsi="Times New Roman" w:cs="Times New Roman"/>
           <w:color w:val="FF0000"/>
           <w:sz w:val="24"/>
           <w:szCs w:val="24"/>
         </w:rPr>
-        <w:t>styles</w:t>
-      </w:r>
-      <w:proofErr w:type="spellEnd"/>
+      </w:pPr>
       <w:r>
         <w:rPr>
           <w:rFonts w:ascii="Times New Roman" w:hAnsi="Times New Roman" w:cs="Times New Roman"/>
@@ -11654,67 +10161,7 @@
           <w:sz w:val="24"/>
           <w:szCs w:val="24"/>
         </w:rPr>
-        <w:t>": [</w:t>
-      </w:r>
-    </w:p>
-    <w:p>
-      <w:pPr>
-        <w:jc w:val="both"/>
-        <w:rPr>
-          <w:rFonts w:ascii="Times New Roman" w:hAnsi="Times New Roman" w:cs="Times New Roman"/>
-          <w:color w:val="FF0000"/>
-          <w:sz w:val="24"/>
-          <w:szCs w:val="24"/>
-        </w:rPr>
-      </w:pPr>
-      <w:r>
-        <w:rPr>
-          <w:rFonts w:ascii="Times New Roman" w:hAnsi="Times New Roman" w:cs="Times New Roman"/>
-          <w:color w:val="FF0000"/>
-          <w:sz w:val="24"/>
-          <w:szCs w:val="24"/>
-        </w:rPr>
-        <w:t xml:space="preserve">              "./</w:t>
-      </w:r>
-      <w:proofErr w:type="spellStart"/>
-      <w:r>
-        <w:rPr>
-          <w:rFonts w:ascii="Times New Roman" w:hAnsi="Times New Roman" w:cs="Times New Roman"/>
-          <w:color w:val="FF0000"/>
-          <w:sz w:val="24"/>
-          <w:szCs w:val="24"/>
-        </w:rPr>
-        <w:t>node_modules</w:t>
-      </w:r>
-      <w:proofErr w:type="spellEnd"/>
-      <w:r>
-        <w:rPr>
-          <w:rFonts w:ascii="Times New Roman" w:hAnsi="Times New Roman" w:cs="Times New Roman"/>
-          <w:color w:val="FF0000"/>
-          <w:sz w:val="24"/>
-          <w:szCs w:val="24"/>
-        </w:rPr>
-        <w:t>/</w:t>
-      </w:r>
-      <w:proofErr w:type="spellStart"/>
-      <w:r>
-        <w:rPr>
-          <w:rFonts w:ascii="Times New Roman" w:hAnsi="Times New Roman" w:cs="Times New Roman"/>
-          <w:color w:val="FF0000"/>
-          <w:sz w:val="24"/>
-          <w:szCs w:val="24"/>
-        </w:rPr>
-        <w:t>bootstrap-icons</w:t>
-      </w:r>
-      <w:proofErr w:type="spellEnd"/>
-      <w:r>
-        <w:rPr>
-          <w:rFonts w:ascii="Times New Roman" w:hAnsi="Times New Roman" w:cs="Times New Roman"/>
-          <w:color w:val="FF0000"/>
-          <w:sz w:val="24"/>
-          <w:szCs w:val="24"/>
-        </w:rPr>
-        <w:t>/font/bootstrap-icons.css",</w:t>
+        <w:t xml:space="preserve">              "./node_modules/bootstrap-icons/font/bootstrap-icons.css",</w:t>
       </w:r>
     </w:p>
     <w:p>
@@ -12038,18 +10485,8 @@
           <w:sz w:val="24"/>
           <w:szCs w:val="24"/>
         </w:rPr>
-        <w:t>GET /</w:t>
-      </w:r>
-      <w:proofErr w:type="spellStart"/>
-      <w:r>
-        <w:rPr>
-          <w:rFonts w:ascii="Times New Roman" w:hAnsi="Times New Roman" w:cs="Times New Roman"/>
-          <w:sz w:val="24"/>
-          <w:szCs w:val="24"/>
-        </w:rPr>
-        <w:t>users</w:t>
-      </w:r>
-      <w:proofErr w:type="spellEnd"/>
+        <w:t>GET /users</w:t>
+      </w:r>
       <w:r>
         <w:rPr>
           <w:rFonts w:ascii="Times New Roman" w:hAnsi="Times New Roman" w:cs="Times New Roman"/>
@@ -12092,36 +10529,8 @@
           <w:sz w:val="24"/>
           <w:szCs w:val="24"/>
         </w:rPr>
-        <w:t>GET /</w:t>
-      </w:r>
-      <w:proofErr w:type="spellStart"/>
-      <w:r>
-        <w:rPr>
-          <w:rFonts w:ascii="Times New Roman" w:hAnsi="Times New Roman" w:cs="Times New Roman"/>
-          <w:sz w:val="24"/>
-          <w:szCs w:val="24"/>
-        </w:rPr>
-        <w:t>users</w:t>
-      </w:r>
-      <w:proofErr w:type="spellEnd"/>
-      <w:r>
-        <w:rPr>
-          <w:rFonts w:ascii="Times New Roman" w:hAnsi="Times New Roman" w:cs="Times New Roman"/>
-          <w:sz w:val="24"/>
-          <w:szCs w:val="24"/>
-        </w:rPr>
-        <w:t>/:</w:t>
-      </w:r>
-      <w:proofErr w:type="spellStart"/>
-      <w:r>
-        <w:rPr>
-          <w:rFonts w:ascii="Times New Roman" w:hAnsi="Times New Roman" w:cs="Times New Roman"/>
-          <w:sz w:val="24"/>
-          <w:szCs w:val="24"/>
-        </w:rPr>
-        <w:t>user_id</w:t>
-      </w:r>
-      <w:proofErr w:type="spellEnd"/>
+        <w:t>GET /users/:user_id</w:t>
+      </w:r>
       <w:r>
         <w:rPr>
           <w:rFonts w:ascii="Times New Roman" w:hAnsi="Times New Roman" w:cs="Times New Roman"/>
@@ -12164,18 +10573,8 @@
           <w:sz w:val="24"/>
           <w:szCs w:val="24"/>
         </w:rPr>
-        <w:t>POST /</w:t>
-      </w:r>
-      <w:proofErr w:type="spellStart"/>
-      <w:r>
-        <w:rPr>
-          <w:rFonts w:ascii="Times New Roman" w:hAnsi="Times New Roman" w:cs="Times New Roman"/>
-          <w:sz w:val="24"/>
-          <w:szCs w:val="24"/>
-        </w:rPr>
-        <w:t>users</w:t>
-      </w:r>
-      <w:proofErr w:type="spellEnd"/>
+        <w:t>POST /users</w:t>
+      </w:r>
       <w:r>
         <w:rPr>
           <w:rFonts w:ascii="Times New Roman" w:hAnsi="Times New Roman" w:cs="Times New Roman"/>
@@ -12209,43 +10608,7 @@
           <w:sz w:val="24"/>
           <w:szCs w:val="24"/>
         </w:rPr>
-        <w:t>PUT /</w:t>
-      </w:r>
-      <w:proofErr w:type="spellStart"/>
-      <w:r>
-        <w:rPr>
-          <w:rFonts w:ascii="Times New Roman" w:hAnsi="Times New Roman" w:cs="Times New Roman"/>
-          <w:sz w:val="24"/>
-          <w:szCs w:val="24"/>
-        </w:rPr>
-        <w:t>users</w:t>
-      </w:r>
-      <w:proofErr w:type="spellEnd"/>
-      <w:r>
-        <w:rPr>
-          <w:rFonts w:ascii="Times New Roman" w:hAnsi="Times New Roman" w:cs="Times New Roman"/>
-          <w:sz w:val="24"/>
-          <w:szCs w:val="24"/>
-        </w:rPr>
-        <w:t>/:</w:t>
-      </w:r>
-      <w:proofErr w:type="spellStart"/>
-      <w:r>
-        <w:rPr>
-          <w:rFonts w:ascii="Times New Roman" w:hAnsi="Times New Roman" w:cs="Times New Roman"/>
-          <w:sz w:val="24"/>
-          <w:szCs w:val="24"/>
-        </w:rPr>
-        <w:t>user_id</w:t>
-      </w:r>
-      <w:proofErr w:type="spellEnd"/>
-      <w:r>
-        <w:rPr>
-          <w:rFonts w:ascii="Times New Roman" w:hAnsi="Times New Roman" w:cs="Times New Roman"/>
-          <w:sz w:val="24"/>
-          <w:szCs w:val="24"/>
-        </w:rPr>
-        <w:t xml:space="preserve"> </w:t>
+        <w:t xml:space="preserve">PUT /users/:user_id </w:t>
       </w:r>
       <w:r>
         <w:rPr>
@@ -12280,36 +10643,8 @@
           <w:sz w:val="24"/>
           <w:szCs w:val="24"/>
         </w:rPr>
-        <w:t>DELETE /</w:t>
-      </w:r>
-      <w:proofErr w:type="spellStart"/>
-      <w:r>
-        <w:rPr>
-          <w:rFonts w:ascii="Times New Roman" w:hAnsi="Times New Roman" w:cs="Times New Roman"/>
-          <w:sz w:val="24"/>
-          <w:szCs w:val="24"/>
-        </w:rPr>
-        <w:t>users</w:t>
-      </w:r>
-      <w:proofErr w:type="spellEnd"/>
-      <w:r>
-        <w:rPr>
-          <w:rFonts w:ascii="Times New Roman" w:hAnsi="Times New Roman" w:cs="Times New Roman"/>
-          <w:sz w:val="24"/>
-          <w:szCs w:val="24"/>
-        </w:rPr>
-        <w:t>/:</w:t>
-      </w:r>
-      <w:proofErr w:type="spellStart"/>
-      <w:r>
-        <w:rPr>
-          <w:rFonts w:ascii="Times New Roman" w:hAnsi="Times New Roman" w:cs="Times New Roman"/>
-          <w:sz w:val="24"/>
-          <w:szCs w:val="24"/>
-        </w:rPr>
-        <w:t>user_id</w:t>
-      </w:r>
-      <w:proofErr w:type="spellEnd"/>
+        <w:t>DELETE /users/:user_id</w:t>
+      </w:r>
       <w:r>
         <w:rPr>
           <w:rFonts w:ascii="Times New Roman" w:hAnsi="Times New Roman" w:cs="Times New Roman"/>
@@ -12359,25 +10694,7 @@
           <w:sz w:val="24"/>
           <w:szCs w:val="24"/>
         </w:rPr>
-        <w:t xml:space="preserve">megvalósításához szükséges </w:t>
-      </w:r>
-      <w:proofErr w:type="spellStart"/>
-      <w:r>
-        <w:rPr>
-          <w:rFonts w:ascii="Times New Roman" w:hAnsi="Times New Roman" w:cs="Times New Roman"/>
-          <w:sz w:val="24"/>
-          <w:szCs w:val="24"/>
-        </w:rPr>
-        <w:t>modelek</w:t>
-      </w:r>
-      <w:proofErr w:type="spellEnd"/>
-      <w:r>
-        <w:rPr>
-          <w:rFonts w:ascii="Times New Roman" w:hAnsi="Times New Roman" w:cs="Times New Roman"/>
-          <w:sz w:val="24"/>
-          <w:szCs w:val="24"/>
-        </w:rPr>
-        <w:t xml:space="preserve"> megtervezése és megvalósítása</w:t>
+        <w:t>megvalósításához szükséges modelek megtervezése és megvalósítása</w:t>
       </w:r>
     </w:p>
     <w:p>
@@ -12411,61 +10728,7 @@
           <w:sz w:val="24"/>
           <w:szCs w:val="24"/>
         </w:rPr>
-        <w:t xml:space="preserve">REST API végpontok </w:t>
-      </w:r>
-      <w:proofErr w:type="spellStart"/>
-      <w:r>
-        <w:rPr>
-          <w:rFonts w:ascii="Times New Roman" w:hAnsi="Times New Roman" w:cs="Times New Roman"/>
-          <w:sz w:val="24"/>
-          <w:szCs w:val="24"/>
-        </w:rPr>
-        <w:t>routingok</w:t>
-      </w:r>
-      <w:proofErr w:type="spellEnd"/>
-      <w:r>
-        <w:rPr>
-          <w:rFonts w:ascii="Times New Roman" w:hAnsi="Times New Roman" w:cs="Times New Roman"/>
-          <w:sz w:val="24"/>
-          <w:szCs w:val="24"/>
-        </w:rPr>
-        <w:t xml:space="preserve"> és vezérlők megvalósítása (</w:t>
-      </w:r>
-      <w:proofErr w:type="spellStart"/>
-      <w:r>
-        <w:rPr>
-          <w:rFonts w:ascii="Times New Roman" w:hAnsi="Times New Roman" w:cs="Times New Roman"/>
-          <w:sz w:val="24"/>
-          <w:szCs w:val="24"/>
-        </w:rPr>
-        <w:t>routes</w:t>
-      </w:r>
-      <w:proofErr w:type="spellEnd"/>
-      <w:r>
-        <w:rPr>
-          <w:rFonts w:ascii="Times New Roman" w:hAnsi="Times New Roman" w:cs="Times New Roman"/>
-          <w:sz w:val="24"/>
-          <w:szCs w:val="24"/>
-        </w:rPr>
-        <w:t xml:space="preserve">, </w:t>
-      </w:r>
-      <w:proofErr w:type="spellStart"/>
-      <w:r>
-        <w:rPr>
-          <w:rFonts w:ascii="Times New Roman" w:hAnsi="Times New Roman" w:cs="Times New Roman"/>
-          <w:sz w:val="24"/>
-          <w:szCs w:val="24"/>
-        </w:rPr>
-        <w:t>controllers</w:t>
-      </w:r>
-      <w:proofErr w:type="spellEnd"/>
-      <w:r>
-        <w:rPr>
-          <w:rFonts w:ascii="Times New Roman" w:hAnsi="Times New Roman" w:cs="Times New Roman"/>
-          <w:sz w:val="24"/>
-          <w:szCs w:val="24"/>
-        </w:rPr>
-        <w:t>)</w:t>
+        <w:t>REST API végpontok routingok és vezérlők megvalósítása (routes, controllers)</w:t>
       </w:r>
     </w:p>
     <w:p>
@@ -12530,7 +10793,7 @@
           <w:szCs w:val="24"/>
         </w:rPr>
       </w:pPr>
-      <w:bookmarkStart w:id="16" w:name="_Toc98871844"/>
+      <w:bookmarkStart w:id="16" w:name="_Toc98874026"/>
       <w:r>
         <w:rPr>
           <w:rFonts w:ascii="Times New Roman" w:hAnsi="Times New Roman" w:cs="Times New Roman"/>
@@ -12562,7 +10825,7 @@
           <w:szCs w:val="24"/>
         </w:rPr>
       </w:pPr>
-      <w:bookmarkStart w:id="17" w:name="_Toc98871845"/>
+      <w:bookmarkStart w:id="17" w:name="_Toc98874027"/>
       <w:r>
         <w:rPr>
           <w:rFonts w:ascii="Times New Roman" w:hAnsi="Times New Roman" w:cs="Times New Roman"/>
@@ -12622,25 +10885,7 @@
           <w:sz w:val="24"/>
           <w:szCs w:val="24"/>
         </w:rPr>
-        <w:t xml:space="preserve"> (Internet Explorer 10+, </w:t>
-      </w:r>
-      <w:proofErr w:type="spellStart"/>
-      <w:r>
-        <w:rPr>
-          <w:rFonts w:ascii="Times New Roman" w:hAnsi="Times New Roman" w:cs="Times New Roman"/>
-          <w:sz w:val="24"/>
-          <w:szCs w:val="24"/>
-        </w:rPr>
-        <w:t>Safari</w:t>
-      </w:r>
-      <w:proofErr w:type="spellEnd"/>
-      <w:r>
-        <w:rPr>
-          <w:rFonts w:ascii="Times New Roman" w:hAnsi="Times New Roman" w:cs="Times New Roman"/>
-          <w:sz w:val="24"/>
-          <w:szCs w:val="24"/>
-        </w:rPr>
-        <w:t xml:space="preserve"> v8.0, </w:t>
+        <w:t xml:space="preserve"> (Internet Explorer 10+, Safari v8.0, </w:t>
       </w:r>
       <w:r>
         <w:rPr>
@@ -12703,7 +10948,7 @@
           <w:szCs w:val="24"/>
         </w:rPr>
       </w:pPr>
-      <w:bookmarkStart w:id="18" w:name="_Toc98871846"/>
+      <w:bookmarkStart w:id="18" w:name="_Toc98874028"/>
       <w:r>
         <w:rPr>
           <w:rFonts w:ascii="Times New Roman" w:hAnsi="Times New Roman" w:cs="Times New Roman"/>
@@ -12755,35 +11000,7 @@
           <w:sz w:val="24"/>
           <w:szCs w:val="24"/>
         </w:rPr>
-        <w:t xml:space="preserve">használata. (képernyőképek </w:t>
-      </w:r>
-      <w:proofErr w:type="spellStart"/>
-      <w:proofErr w:type="gramStart"/>
-      <w:r>
-        <w:rPr>
-          <w:rFonts w:ascii="Times New Roman" w:hAnsi="Times New Roman" w:cs="Times New Roman"/>
-          <w:sz w:val="24"/>
-          <w:szCs w:val="24"/>
-        </w:rPr>
-        <w:t>stb</w:t>
-      </w:r>
-      <w:proofErr w:type="spellEnd"/>
-      <w:r>
-        <w:rPr>
-          <w:rFonts w:ascii="Times New Roman" w:hAnsi="Times New Roman" w:cs="Times New Roman"/>
-          <w:sz w:val="24"/>
-          <w:szCs w:val="24"/>
-        </w:rPr>
-        <w:t>….</w:t>
-      </w:r>
-      <w:proofErr w:type="gramEnd"/>
-      <w:r>
-        <w:rPr>
-          <w:rFonts w:ascii="Times New Roman" w:hAnsi="Times New Roman" w:cs="Times New Roman"/>
-          <w:sz w:val="24"/>
-          <w:szCs w:val="24"/>
-        </w:rPr>
-        <w:t>)</w:t>
+        <w:t>használata. (képernyőképek stb….)</w:t>
       </w:r>
     </w:p>
     <w:p>
@@ -13159,7 +11376,7 @@
           <w:szCs w:val="24"/>
         </w:rPr>
       </w:pPr>
-      <w:bookmarkStart w:id="19" w:name="_Toc98871847"/>
+      <w:bookmarkStart w:id="19" w:name="_Toc98874029"/>
       <w:r>
         <w:rPr>
           <w:rFonts w:ascii="Times New Roman" w:hAnsi="Times New Roman" w:cs="Times New Roman"/>
@@ -13198,7 +11415,7 @@
           <w:szCs w:val="24"/>
         </w:rPr>
       </w:pPr>
-      <w:bookmarkStart w:id="20" w:name="_Toc98871848"/>
+      <w:bookmarkStart w:id="20" w:name="_Toc98874030"/>
       <w:r>
         <w:rPr>
           <w:rFonts w:ascii="Times New Roman" w:hAnsi="Times New Roman" w:cs="Times New Roman"/>
@@ -13312,7 +11529,7 @@
           <w:szCs w:val="24"/>
         </w:rPr>
       </w:pPr>
-      <w:bookmarkStart w:id="21" w:name="_Toc98871849"/>
+      <w:bookmarkStart w:id="21" w:name="_Toc98874031"/>
       <w:r>
         <w:rPr>
           <w:rFonts w:ascii="Times New Roman" w:hAnsi="Times New Roman" w:cs="Times New Roman"/>
@@ -13356,7 +11573,7 @@
           <w:szCs w:val="24"/>
         </w:rPr>
       </w:pPr>
-      <w:bookmarkStart w:id="22" w:name="_Toc98871850"/>
+      <w:bookmarkStart w:id="22" w:name="_Toc98874032"/>
       <w:r>
         <w:rPr>
           <w:rFonts w:ascii="Times New Roman" w:hAnsi="Times New Roman" w:cs="Times New Roman"/>
@@ -13378,45 +11595,19 @@
         <w:jc w:val="both"/>
       </w:pPr>
       <w:r>
-        <w:t xml:space="preserve">Számunkra egyrészt egy hatalmas kihívás, másrészt rengeteg új tapasztalat forrása volt a szakdolgozat elkészítése. Rengetek új technológiával és programozási trükkel ismerkedtünk meg a tanulmányaink folyamán, melynek nagy részét tudtuk kamatoztatni az elkészült munkánkban. Természetesen még hosszú időnek el kell telnie ahhoz, hogy a frissen megismert eszközöket </w:t>
-      </w:r>
-      <w:proofErr w:type="spellStart"/>
-      <w:r>
-        <w:t>rutinszerűen</w:t>
-      </w:r>
-      <w:proofErr w:type="spellEnd"/>
-      <w:r>
-        <w:t xml:space="preserve"> tudjuk alkalmazni és teljességében átlátni. Ennek ellenére úgy érezzük, hogy az elkészült alkalmazás minden elemében megfelel a modern kor webes programozási technológia követelményeinek. Ami számunkra különösen érdekesnek bizonyult az a szerver oldalon a PHP programnyelv és a </w:t>
-      </w:r>
-      <w:proofErr w:type="spellStart"/>
+        <w:t xml:space="preserve">Számunkra egyrészt egy hatalmas kihívás, másrészt rengeteg új tapasztalat forrása volt a szakdolgozat elkészítése. Rengetek új technológiával és programozási trükkel ismerkedtünk meg a tanulmányaink folyamán, melynek nagy részét tudtuk kamatoztatni az elkészült munkánkban. Természetesen még hosszú időnek el kell telnie ahhoz, hogy a frissen megismert eszközöket rutinszerűen tudjuk alkalmazni és teljességében átlátni. Ennek ellenére úgy érezzük, hogy az elkészült alkalmazás minden elemében megfelel a modern kor webes programozási technológia követelményeinek. Ami számunkra különösen érdekesnek bizonyult az a szerver oldalon a PHP programnyelv és a </w:t>
+      </w:r>
       <w:r>
         <w:t>L</w:t>
       </w:r>
       <w:r>
-        <w:t>aravel</w:t>
-      </w:r>
-      <w:proofErr w:type="spellEnd"/>
-      <w:r>
-        <w:t xml:space="preserve"> keretrendszer alkalmazása. Frontend oldalon az </w:t>
-      </w:r>
-      <w:proofErr w:type="spellStart"/>
-      <w:r>
-        <w:t>Typescript</w:t>
-      </w:r>
-      <w:proofErr w:type="spellEnd"/>
+        <w:t>aravel keretrendszer alkalmazása. Frontend oldalon az Typescript</w:t>
+      </w:r>
       <w:r>
         <w:t>/JavaScript</w:t>
       </w:r>
       <w:r>
-        <w:t xml:space="preserve"> programnyelv és az </w:t>
-      </w:r>
-      <w:proofErr w:type="spellStart"/>
-      <w:r>
-        <w:t>Angular</w:t>
-      </w:r>
-      <w:proofErr w:type="spellEnd"/>
-      <w:r>
-        <w:t xml:space="preserve"> keretrendszer</w:t>
+        <w:t xml:space="preserve"> programnyelv és az Angular keretrendszer</w:t>
       </w:r>
       <w:r>
         <w:t xml:space="preserve"> megismerése.</w:t>
@@ -13427,34 +11618,10 @@
         <w:jc w:val="both"/>
       </w:pPr>
       <w:r>
-        <w:t xml:space="preserve">A csapatmunkában való részvétel nehezen indult és később is elég nehezen tudtunk közösen munkamegosztásban dolgozni. Ez egyrészt annak tudható be, hogy mindannyian munka mellett vettünk részt a képzésen és emiatt elég nehezen tudtunk a szabadidőnkből kiszakítani elegendő időt. Többnyire a tanórákon találkoztunk egymással, ilyenkor igyekeztünk megosztani egymással a tapasztalatainkat és megbeszéltük a kódrészleteink funkcionalitását. Ezen felül a </w:t>
-      </w:r>
-      <w:proofErr w:type="spellStart"/>
-      <w:r>
-        <w:t>githubon</w:t>
-      </w:r>
-      <w:proofErr w:type="spellEnd"/>
-      <w:r>
-        <w:t xml:space="preserve"> végeztük a csapatmunka nagy részét és egyéb online felületeken is kommunikáltunk egymással. </w:t>
-      </w:r>
-      <w:r>
-        <w:t xml:space="preserve">Értékes tapasztalat volt számunkra a </w:t>
-      </w:r>
-      <w:proofErr w:type="spellStart"/>
-      <w:r>
-        <w:t>github</w:t>
-      </w:r>
-      <w:proofErr w:type="spellEnd"/>
-      <w:r>
-        <w:t xml:space="preserve"> megismerése és a verziókezelés fontosságának felismerése. Többször kerültünk olyan helyzetbe a munka során, hogy régebbi verziókhoz kellett visszanyúlnunk a program megfelelő működésének érdekében. A munkamegosztás során az egyes részfeladatokat </w:t>
-      </w:r>
-      <w:proofErr w:type="spellStart"/>
-      <w:r>
-        <w:t>issue-kba</w:t>
-      </w:r>
-      <w:proofErr w:type="spellEnd"/>
-      <w:r>
-        <w:t xml:space="preserve"> szerveztük és kiosztottuk egymás között. </w:t>
+        <w:t xml:space="preserve">A csapatmunkában való részvétel nehezen indult és később is elég nehezen tudtunk közösen munkamegosztásban dolgozni. Ez egyrészt annak tudható be, hogy mindannyian munka mellett vettünk részt a képzésen és emiatt elég nehezen tudtunk a szabadidőnkből kiszakítani elegendő időt. Többnyire a tanórákon találkoztunk egymással, ilyenkor igyekeztünk megosztani egymással a tapasztalatainkat és megbeszéltük a kódrészleteink funkcionalitását. Ezen felül a githubon végeztük a csapatmunka nagy részét és egyéb online felületeken is kommunikáltunk egymással. </w:t>
+      </w:r>
+      <w:r>
+        <w:t xml:space="preserve">Értékes tapasztalat volt számunkra a github megismerése és a verziókezelés fontosságának felismerése. Többször kerültünk olyan helyzetbe a munka során, hogy régebbi verziókhoz kellett visszanyúlnunk a program megfelelő működésének érdekében. A munkamegosztás során az egyes részfeladatokat issue-kba szerveztük és kiosztottuk egymás között. </w:t>
       </w:r>
     </w:p>
     <w:p>
@@ -13469,16 +11636,8 @@
         <w:rPr>
           <w:color w:val="FF0000"/>
         </w:rPr>
-        <w:t xml:space="preserve">Fél oldal a </w:t>
-      </w:r>
-      <w:proofErr w:type="spellStart"/>
-      <w:r>
-        <w:rPr>
-          <w:color w:val="FF0000"/>
-        </w:rPr>
-        <w:t>Githubról</w:t>
-      </w:r>
-      <w:proofErr w:type="spellEnd"/>
+        <w:t>Fél oldal a Githubról</w:t>
+      </w:r>
     </w:p>
     <w:p>
       <w:pPr>
@@ -13496,105 +11655,15 @@
           <w:sz w:val="24"/>
           <w:szCs w:val="24"/>
         </w:rPr>
-        <w:t xml:space="preserve">A Google </w:t>
-      </w:r>
-      <w:proofErr w:type="spellStart"/>
-      <w:r>
-        <w:rPr>
-          <w:rFonts w:ascii="Times New Roman" w:hAnsi="Times New Roman" w:cs="Times New Roman"/>
-          <w:sz w:val="24"/>
-          <w:szCs w:val="24"/>
-        </w:rPr>
-        <w:t>Meet</w:t>
-      </w:r>
-      <w:proofErr w:type="spellEnd"/>
-      <w:r>
-        <w:rPr>
-          <w:rFonts w:ascii="Times New Roman" w:hAnsi="Times New Roman" w:cs="Times New Roman"/>
-          <w:sz w:val="24"/>
-          <w:szCs w:val="24"/>
-        </w:rPr>
-        <w:t xml:space="preserve"> felületét használtuk az online csoportmunkához. A kódsorainkat nem csak a </w:t>
-      </w:r>
-      <w:proofErr w:type="spellStart"/>
-      <w:r>
-        <w:rPr>
-          <w:rFonts w:ascii="Times New Roman" w:hAnsi="Times New Roman" w:cs="Times New Roman"/>
-          <w:sz w:val="24"/>
-          <w:szCs w:val="24"/>
-        </w:rPr>
-        <w:t>githubon</w:t>
-      </w:r>
-      <w:proofErr w:type="spellEnd"/>
-      <w:r>
-        <w:rPr>
-          <w:rFonts w:ascii="Times New Roman" w:hAnsi="Times New Roman" w:cs="Times New Roman"/>
-          <w:sz w:val="24"/>
-          <w:szCs w:val="24"/>
-        </w:rPr>
-        <w:t xml:space="preserve">, hanem a </w:t>
-      </w:r>
-      <w:proofErr w:type="spellStart"/>
-      <w:r>
-        <w:rPr>
-          <w:rFonts w:ascii="Times New Roman" w:hAnsi="Times New Roman" w:cs="Times New Roman"/>
-          <w:sz w:val="24"/>
-          <w:szCs w:val="24"/>
-        </w:rPr>
-        <w:t>Meet</w:t>
-      </w:r>
-      <w:proofErr w:type="spellEnd"/>
-      <w:r>
-        <w:rPr>
-          <w:rFonts w:ascii="Times New Roman" w:hAnsi="Times New Roman" w:cs="Times New Roman"/>
-          <w:sz w:val="24"/>
-          <w:szCs w:val="24"/>
-        </w:rPr>
-        <w:t xml:space="preserve"> segítségével </w:t>
-      </w:r>
-      <w:r>
-        <w:rPr>
-          <w:rFonts w:ascii="Times New Roman" w:hAnsi="Times New Roman" w:cs="Times New Roman"/>
-          <w:sz w:val="24"/>
-          <w:szCs w:val="24"/>
-        </w:rPr>
-        <w:t xml:space="preserve">is prezentáltuk egymásnak a laptopunk képernyőjének megosztásával. Közvetlen élő kapcsolat segítségével távolról is megtudtuk beszélni egymással a fejlesztés közben felmerülő problémákat. Ez a tapasztalat a későbbiekben is nagyon jó lesz, ha </w:t>
-      </w:r>
-      <w:proofErr w:type="spellStart"/>
-      <w:r>
-        <w:rPr>
-          <w:rFonts w:ascii="Times New Roman" w:hAnsi="Times New Roman" w:cs="Times New Roman"/>
-          <w:sz w:val="24"/>
-          <w:szCs w:val="24"/>
-        </w:rPr>
-        <w:t>home</w:t>
-      </w:r>
-      <w:proofErr w:type="spellEnd"/>
-      <w:r>
-        <w:rPr>
-          <w:rFonts w:ascii="Times New Roman" w:hAnsi="Times New Roman" w:cs="Times New Roman"/>
-          <w:sz w:val="24"/>
-          <w:szCs w:val="24"/>
-        </w:rPr>
-        <w:t xml:space="preserve"> </w:t>
-      </w:r>
-      <w:proofErr w:type="spellStart"/>
-      <w:r>
-        <w:rPr>
-          <w:rFonts w:ascii="Times New Roman" w:hAnsi="Times New Roman" w:cs="Times New Roman"/>
-          <w:sz w:val="24"/>
-          <w:szCs w:val="24"/>
-        </w:rPr>
-        <w:t>office</w:t>
-      </w:r>
-      <w:proofErr w:type="spellEnd"/>
-      <w:r>
-        <w:rPr>
-          <w:rFonts w:ascii="Times New Roman" w:hAnsi="Times New Roman" w:cs="Times New Roman"/>
-          <w:sz w:val="24"/>
-          <w:szCs w:val="24"/>
-        </w:rPr>
-        <w:t xml:space="preserve">-ban kell munkát vállalni. Mivel célunk, hogy szoftverfejlesztőként helyezkedjünk el a munkaerőpiacon, fel kell készülnünk arra is, hogy a cégünknél számos meetingen kell részt vennünk, sőt nekünk is kell majd tartanunk ilyet. </w:t>
+        <w:t xml:space="preserve">A Google Meet felületét használtuk az online csoportmunkához. A kódsorainkat nem csak a githubon, hanem a Meet segítségével </w:t>
+      </w:r>
+      <w:r>
+        <w:rPr>
+          <w:rFonts w:ascii="Times New Roman" w:hAnsi="Times New Roman" w:cs="Times New Roman"/>
+          <w:sz w:val="24"/>
+          <w:szCs w:val="24"/>
+        </w:rPr>
+        <w:t xml:space="preserve">is prezentáltuk egymásnak a laptopunk képernyőjének megosztásával. Közvetlen élő kapcsolat segítségével távolról is megtudtuk beszélni egymással a fejlesztés közben felmerülő problémákat. Ez a tapasztalat a későbbiekben is nagyon jó lesz, ha home office-ban kell munkát vállalni. Mivel célunk, hogy szoftverfejlesztőként helyezkedjünk el a munkaerőpiacon, fel kell készülnünk arra is, hogy a cégünknél számos meetingen kell részt vennünk, sőt nekünk is kell majd tartanunk ilyet. </w:t>
       </w:r>
       <w:r>
         <w:rPr>
@@ -13619,7 +11688,7 @@
           <w:szCs w:val="24"/>
         </w:rPr>
       </w:pPr>
-      <w:bookmarkStart w:id="23" w:name="_Toc98871851"/>
+      <w:bookmarkStart w:id="23" w:name="_Toc98874033"/>
       <w:r>
         <w:rPr>
           <w:rFonts w:ascii="Times New Roman" w:hAnsi="Times New Roman" w:cs="Times New Roman"/>
@@ -13646,25 +11715,7 @@
           <w:sz w:val="24"/>
           <w:szCs w:val="24"/>
         </w:rPr>
-        <w:t xml:space="preserve">(akik tanítottak </w:t>
-      </w:r>
-      <w:proofErr w:type="spellStart"/>
-      <w:r>
-        <w:rPr>
-          <w:rFonts w:ascii="Times New Roman" w:hAnsi="Times New Roman" w:cs="Times New Roman"/>
-          <w:sz w:val="24"/>
-          <w:szCs w:val="24"/>
-        </w:rPr>
-        <w:t>stb</w:t>
-      </w:r>
-      <w:proofErr w:type="spellEnd"/>
-      <w:r>
-        <w:rPr>
-          <w:rFonts w:ascii="Times New Roman" w:hAnsi="Times New Roman" w:cs="Times New Roman"/>
-          <w:sz w:val="24"/>
-          <w:szCs w:val="24"/>
-        </w:rPr>
-        <w:t>…)</w:t>
+        <w:t>(akik tanítottak stb…)</w:t>
       </w:r>
     </w:p>
     <w:p>
@@ -13700,7 +11751,7 @@
           <w:szCs w:val="24"/>
         </w:rPr>
       </w:pPr>
-      <w:bookmarkStart w:id="24" w:name="_Toc98871852"/>
+      <w:bookmarkStart w:id="24" w:name="_Toc98874034"/>
       <w:r>
         <w:rPr>
           <w:rFonts w:ascii="Times New Roman" w:hAnsi="Times New Roman" w:cs="Times New Roman"/>

</xml_diff>

<commit_message>
Konzultációs lap elkészítése Fixes #1
</commit_message>
<xml_diff>
--- a/Dokumentumok/Szakdolgozat_dokumentáció.docx
+++ b/Dokumentumok/Szakdolgozat_dokumentáció.docx
@@ -301,13 +301,28 @@
     <w:p>
       <w:pPr>
         <w:pStyle w:val="Cmsor1"/>
-      </w:pPr>
-      <w:bookmarkStart w:id="1" w:name="_Toc98871829"/>
-      <w:r>
+        <w:rPr>
+          <w:rFonts w:ascii="Times New Roman" w:eastAsiaTheme="minorHAnsi" w:hAnsi="Times New Roman" w:cs="Times New Roman"/>
+          <w:bCs/>
+          <w:color w:val="auto"/>
+          <w:sz w:val="24"/>
+          <w:szCs w:val="24"/>
+        </w:rPr>
+      </w:pPr>
+      <w:bookmarkStart w:id="1" w:name="_Toc98874011"/>
+      <w:r>
+        <w:rPr>
+          <w:rFonts w:ascii="Times New Roman" w:eastAsiaTheme="minorHAnsi" w:hAnsi="Times New Roman" w:cs="Times New Roman"/>
+          <w:bCs/>
+          <w:color w:val="auto"/>
+          <w:sz w:val="24"/>
+          <w:szCs w:val="24"/>
+        </w:rPr>
         <w:t>Záródolgozat feladatkiírás</w:t>
       </w:r>
       <w:bookmarkEnd w:id="1"/>
     </w:p>
+    <w:p/>
     <w:p>
       <w:pPr>
         <w:spacing w:after="0" w:line="360" w:lineRule="auto"/>
@@ -324,25 +339,7 @@
           <w:sz w:val="24"/>
           <w:szCs w:val="24"/>
         </w:rPr>
-        <w:t xml:space="preserve">A csoport tagjai: Kiss Milán, </w:t>
-      </w:r>
-      <w:proofErr w:type="spellStart"/>
-      <w:r>
-        <w:rPr>
-          <w:rFonts w:ascii="Times New Roman" w:hAnsi="Times New Roman" w:cs="Times New Roman"/>
-          <w:sz w:val="24"/>
-          <w:szCs w:val="24"/>
-        </w:rPr>
-        <w:t>Nedvesi</w:t>
-      </w:r>
-      <w:proofErr w:type="spellEnd"/>
-      <w:r>
-        <w:rPr>
-          <w:rFonts w:ascii="Times New Roman" w:hAnsi="Times New Roman" w:cs="Times New Roman"/>
-          <w:sz w:val="24"/>
-          <w:szCs w:val="24"/>
-        </w:rPr>
-        <w:t xml:space="preserve"> Csaba Péter</w:t>
+        <w:t>A csoport tagjai: Kiss Milán, Nedvesi Csaba Péter</w:t>
       </w:r>
     </w:p>
     <w:p>
@@ -813,6 +810,7 @@
           <w:sz w:val="24"/>
           <w:szCs w:val="24"/>
         </w:rPr>
+        <w:lastRenderedPageBreak/>
         <w:tab/>
         <w:t>konzulens</w:t>
       </w:r>
@@ -853,7 +851,6 @@
                 <w:sz w:val="24"/>
                 <w:szCs w:val="24"/>
               </w:rPr>
-              <w:lastRenderedPageBreak/>
               <w:drawing>
                 <wp:inline distT="0" distB="0" distL="0" distR="0" wp14:anchorId="3AAD661B" wp14:editId="0ABE5763">
                   <wp:extent cx="609600" cy="861060"/>
@@ -1084,6 +1081,7 @@
         <w:jc w:val="both"/>
         <w:rPr>
           <w:rFonts w:ascii="Times New Roman" w:hAnsi="Times New Roman" w:cs="Times New Roman"/>
+          <w:bCs/>
           <w:sz w:val="24"/>
           <w:szCs w:val="24"/>
         </w:rPr>
@@ -1092,9 +1090,23 @@
     <w:p>
       <w:pPr>
         <w:pStyle w:val="Cmsor1"/>
-      </w:pPr>
-      <w:bookmarkStart w:id="2" w:name="_Toc98871830"/>
-      <w:r>
+        <w:rPr>
+          <w:rFonts w:ascii="Times New Roman" w:eastAsiaTheme="minorHAnsi" w:hAnsi="Times New Roman" w:cs="Times New Roman"/>
+          <w:bCs/>
+          <w:color w:val="auto"/>
+          <w:sz w:val="24"/>
+          <w:szCs w:val="24"/>
+        </w:rPr>
+      </w:pPr>
+      <w:bookmarkStart w:id="2" w:name="_Toc98874012"/>
+      <w:r>
+        <w:rPr>
+          <w:rFonts w:ascii="Times New Roman" w:eastAsiaTheme="minorHAnsi" w:hAnsi="Times New Roman" w:cs="Times New Roman"/>
+          <w:bCs/>
+          <w:color w:val="auto"/>
+          <w:sz w:val="24"/>
+          <w:szCs w:val="24"/>
+        </w:rPr>
         <w:t>Záródolgozat konzultációs lap</w:t>
       </w:r>
       <w:bookmarkEnd w:id="2"/>
@@ -2220,25 +2232,6 @@
         <w:tab/>
         <w:t>Tanuló aláírása</w:t>
       </w:r>
-    </w:p>
-    <w:p>
-      <w:pPr>
-        <w:tabs>
-          <w:tab w:val="left" w:pos="567"/>
-          <w:tab w:val="center" w:pos="1985"/>
-          <w:tab w:val="left" w:pos="3402"/>
-          <w:tab w:val="left" w:pos="5670"/>
-          <w:tab w:val="center" w:pos="7088"/>
-          <w:tab w:val="left" w:leader="dot" w:pos="8505"/>
-        </w:tabs>
-        <w:spacing w:line="360" w:lineRule="auto"/>
-        <w:jc w:val="both"/>
-        <w:rPr>
-          <w:rFonts w:ascii="Times New Roman" w:hAnsi="Times New Roman" w:cs="Times New Roman"/>
-          <w:sz w:val="24"/>
-          <w:szCs w:val="24"/>
-        </w:rPr>
-      </w:pPr>
     </w:p>
     <w:sdt>
       <w:sdtPr>
@@ -2317,10 +2310,12 @@
             </w:rPr>
             <w:fldChar w:fldCharType="separate"/>
           </w:r>
-          <w:hyperlink w:anchor="_Toc98871829" w:history="1">
+          <w:hyperlink w:anchor="_Toc98874011" w:history="1">
             <w:r>
               <w:rPr>
                 <w:rStyle w:val="Hiperhivatkozs"/>
+                <w:rFonts w:ascii="Times New Roman" w:hAnsi="Times New Roman" w:cs="Times New Roman"/>
+                <w:b/>
                 <w:noProof/>
               </w:rPr>
               <w:t>Záródolgozat feladatkiírás</w:t>
@@ -2344,7 +2339,7 @@
                 <w:noProof/>
                 <w:webHidden/>
               </w:rPr>
-              <w:instrText xml:space="preserve"> PAGEREF _Toc98871829 \h </w:instrText>
+              <w:instrText xml:space="preserve"> PAGEREF _Toc98874011 \h </w:instrText>
             </w:r>
             <w:r>
               <w:rPr>
@@ -2387,10 +2382,12 @@
               <w:lang w:eastAsia="hu-HU"/>
             </w:rPr>
           </w:pPr>
-          <w:hyperlink w:anchor="_Toc98871830" w:history="1">
+          <w:hyperlink w:anchor="_Toc98874012" w:history="1">
             <w:r>
               <w:rPr>
                 <w:rStyle w:val="Hiperhivatkozs"/>
+                <w:rFonts w:ascii="Times New Roman" w:hAnsi="Times New Roman" w:cs="Times New Roman"/>
+                <w:b/>
                 <w:noProof/>
               </w:rPr>
               <w:t>Záródolgozat konzultációs lap</w:t>
@@ -2414,7 +2411,7 @@
                 <w:noProof/>
                 <w:webHidden/>
               </w:rPr>
-              <w:instrText xml:space="preserve"> PAGEREF _Toc98871830 \h </w:instrText>
+              <w:instrText xml:space="preserve"> PAGEREF _Toc98874012 \h </w:instrText>
             </w:r>
             <w:r>
               <w:rPr>
@@ -2457,7 +2454,7 @@
               <w:lang w:eastAsia="hu-HU"/>
             </w:rPr>
           </w:pPr>
-          <w:hyperlink w:anchor="_Toc98871831" w:history="1">
+          <w:hyperlink w:anchor="_Toc98874013" w:history="1">
             <w:r>
               <w:rPr>
                 <w:rStyle w:val="Hiperhivatkozs"/>
@@ -2484,7 +2481,7 @@
                 <w:noProof/>
                 <w:webHidden/>
               </w:rPr>
-              <w:instrText xml:space="preserve"> PAGEREF _Toc98871831 \h </w:instrText>
+              <w:instrText xml:space="preserve"> PAGEREF _Toc98874013 \h </w:instrText>
             </w:r>
             <w:r>
               <w:rPr>
@@ -2528,7 +2525,7 @@
               <w:lang w:eastAsia="hu-HU"/>
             </w:rPr>
           </w:pPr>
-          <w:hyperlink w:anchor="_Toc98871832" w:history="1">
+          <w:hyperlink w:anchor="_Toc98874014" w:history="1">
             <w:r>
               <w:rPr>
                 <w:rStyle w:val="Hiperhivatkozs"/>
@@ -2572,7 +2569,7 @@
                 <w:noProof/>
                 <w:webHidden/>
               </w:rPr>
-              <w:instrText xml:space="preserve"> PAGEREF _Toc98871832 \h </w:instrText>
+              <w:instrText xml:space="preserve"> PAGEREF _Toc98874014 \h </w:instrText>
             </w:r>
             <w:r>
               <w:rPr>
@@ -2616,7 +2613,7 @@
               <w:lang w:eastAsia="hu-HU"/>
             </w:rPr>
           </w:pPr>
-          <w:hyperlink w:anchor="_Toc98871833" w:history="1">
+          <w:hyperlink w:anchor="_Toc98874015" w:history="1">
             <w:r>
               <w:rPr>
                 <w:rStyle w:val="Hiperhivatkozs"/>
@@ -2660,7 +2657,7 @@
                 <w:noProof/>
                 <w:webHidden/>
               </w:rPr>
-              <w:instrText xml:space="preserve"> PAGEREF _Toc98871833 \h </w:instrText>
+              <w:instrText xml:space="preserve"> PAGEREF _Toc98874015 \h </w:instrText>
             </w:r>
             <w:r>
               <w:rPr>
@@ -2704,7 +2701,7 @@
               <w:lang w:eastAsia="hu-HU"/>
             </w:rPr>
           </w:pPr>
-          <w:hyperlink w:anchor="_Toc98871834" w:history="1">
+          <w:hyperlink w:anchor="_Toc98874016" w:history="1">
             <w:r>
               <w:rPr>
                 <w:rStyle w:val="Hiperhivatkozs"/>
@@ -2748,7 +2745,7 @@
                 <w:noProof/>
                 <w:webHidden/>
               </w:rPr>
-              <w:instrText xml:space="preserve"> PAGEREF _Toc98871834 \h </w:instrText>
+              <w:instrText xml:space="preserve"> PAGEREF _Toc98874016 \h </w:instrText>
             </w:r>
             <w:r>
               <w:rPr>
@@ -2792,7 +2789,7 @@
               <w:lang w:eastAsia="hu-HU"/>
             </w:rPr>
           </w:pPr>
-          <w:hyperlink w:anchor="_Toc98871835" w:history="1">
+          <w:hyperlink w:anchor="_Toc98874017" w:history="1">
             <w:r>
               <w:rPr>
                 <w:rStyle w:val="Hiperhivatkozs"/>
@@ -2836,7 +2833,7 @@
                 <w:noProof/>
                 <w:webHidden/>
               </w:rPr>
-              <w:instrText xml:space="preserve"> PAGEREF _Toc98871835 \h </w:instrText>
+              <w:instrText xml:space="preserve"> PAGEREF _Toc98874017 \h </w:instrText>
             </w:r>
             <w:r>
               <w:rPr>
@@ -2880,7 +2877,7 @@
               <w:lang w:eastAsia="hu-HU"/>
             </w:rPr>
           </w:pPr>
-          <w:hyperlink w:anchor="_Toc98871836" w:history="1">
+          <w:hyperlink w:anchor="_Toc98874018" w:history="1">
             <w:r>
               <w:rPr>
                 <w:rStyle w:val="Hiperhivatkozs"/>
@@ -2924,7 +2921,7 @@
                 <w:noProof/>
                 <w:webHidden/>
               </w:rPr>
-              <w:instrText xml:space="preserve"> PAGEREF _Toc98871836 \h </w:instrText>
+              <w:instrText xml:space="preserve"> PAGEREF _Toc98874018 \h </w:instrText>
             </w:r>
             <w:r>
               <w:rPr>
@@ -2968,7 +2965,7 @@
               <w:lang w:eastAsia="hu-HU"/>
             </w:rPr>
           </w:pPr>
-          <w:hyperlink w:anchor="_Toc98871837" w:history="1">
+          <w:hyperlink w:anchor="_Toc98874019" w:history="1">
             <w:r>
               <w:rPr>
                 <w:rStyle w:val="Hiperhivatkozs"/>
@@ -3012,7 +3009,7 @@
                 <w:noProof/>
                 <w:webHidden/>
               </w:rPr>
-              <w:instrText xml:space="preserve"> PAGEREF _Toc98871837 \h </w:instrText>
+              <w:instrText xml:space="preserve"> PAGEREF _Toc98874019 \h </w:instrText>
             </w:r>
             <w:r>
               <w:rPr>
@@ -3056,7 +3053,7 @@
               <w:lang w:eastAsia="hu-HU"/>
             </w:rPr>
           </w:pPr>
-          <w:hyperlink w:anchor="_Toc98871838" w:history="1">
+          <w:hyperlink w:anchor="_Toc98874020" w:history="1">
             <w:r>
               <w:rPr>
                 <w:rStyle w:val="Hiperhivatkozs"/>
@@ -3100,7 +3097,7 @@
                 <w:noProof/>
                 <w:webHidden/>
               </w:rPr>
-              <w:instrText xml:space="preserve"> PAGEREF _Toc98871838 \h </w:instrText>
+              <w:instrText xml:space="preserve"> PAGEREF _Toc98874020 \h </w:instrText>
             </w:r>
             <w:r>
               <w:rPr>
@@ -3144,7 +3141,7 @@
               <w:lang w:eastAsia="hu-HU"/>
             </w:rPr>
           </w:pPr>
-          <w:hyperlink w:anchor="_Toc98871839" w:history="1">
+          <w:hyperlink w:anchor="_Toc98874021" w:history="1">
             <w:r>
               <w:rPr>
                 <w:rStyle w:val="Hiperhivatkozs"/>
@@ -3188,7 +3185,7 @@
                 <w:noProof/>
                 <w:webHidden/>
               </w:rPr>
-              <w:instrText xml:space="preserve"> PAGEREF _Toc98871839 \h </w:instrText>
+              <w:instrText xml:space="preserve"> PAGEREF _Toc98874021 \h </w:instrText>
             </w:r>
             <w:r>
               <w:rPr>
@@ -3232,7 +3229,7 @@
               <w:lang w:eastAsia="hu-HU"/>
             </w:rPr>
           </w:pPr>
-          <w:hyperlink w:anchor="_Toc98871840" w:history="1">
+          <w:hyperlink w:anchor="_Toc98874022" w:history="1">
             <w:r>
               <w:rPr>
                 <w:rStyle w:val="Hiperhivatkozs"/>
@@ -3276,7 +3273,7 @@
                 <w:noProof/>
                 <w:webHidden/>
               </w:rPr>
-              <w:instrText xml:space="preserve"> PAGEREF _Toc98871840 \h </w:instrText>
+              <w:instrText xml:space="preserve"> PAGEREF _Toc98874022 \h </w:instrText>
             </w:r>
             <w:r>
               <w:rPr>
@@ -3320,7 +3317,7 @@
               <w:lang w:eastAsia="hu-HU"/>
             </w:rPr>
           </w:pPr>
-          <w:hyperlink w:anchor="_Toc98871841" w:history="1">
+          <w:hyperlink w:anchor="_Toc98874023" w:history="1">
             <w:r>
               <w:rPr>
                 <w:rStyle w:val="Hiperhivatkozs"/>
@@ -3364,7 +3361,7 @@
                 <w:noProof/>
                 <w:webHidden/>
               </w:rPr>
-              <w:instrText xml:space="preserve"> PAGEREF _Toc98871841 \h </w:instrText>
+              <w:instrText xml:space="preserve"> PAGEREF _Toc98874023 \h </w:instrText>
             </w:r>
             <w:r>
               <w:rPr>
@@ -3408,7 +3405,7 @@
               <w:lang w:eastAsia="hu-HU"/>
             </w:rPr>
           </w:pPr>
-          <w:hyperlink w:anchor="_Toc98871842" w:history="1">
+          <w:hyperlink w:anchor="_Toc98874024" w:history="1">
             <w:r>
               <w:rPr>
                 <w:rStyle w:val="Hiperhivatkozs"/>
@@ -3452,7 +3449,7 @@
                 <w:noProof/>
                 <w:webHidden/>
               </w:rPr>
-              <w:instrText xml:space="preserve"> PAGEREF _Toc98871842 \h </w:instrText>
+              <w:instrText xml:space="preserve"> PAGEREF _Toc98874024 \h </w:instrText>
             </w:r>
             <w:r>
               <w:rPr>
@@ -3496,7 +3493,7 @@
               <w:lang w:eastAsia="hu-HU"/>
             </w:rPr>
           </w:pPr>
-          <w:hyperlink w:anchor="_Toc98871843" w:history="1">
+          <w:hyperlink w:anchor="_Toc98874025" w:history="1">
             <w:r>
               <w:rPr>
                 <w:rStyle w:val="Hiperhivatkozs"/>
@@ -3540,7 +3537,7 @@
                 <w:noProof/>
                 <w:webHidden/>
               </w:rPr>
-              <w:instrText xml:space="preserve"> PAGEREF _Toc98871843 \h </w:instrText>
+              <w:instrText xml:space="preserve"> PAGEREF _Toc98874025 \h </w:instrText>
             </w:r>
             <w:r>
               <w:rPr>
@@ -3583,7 +3580,7 @@
               <w:lang w:eastAsia="hu-HU"/>
             </w:rPr>
           </w:pPr>
-          <w:hyperlink w:anchor="_Toc98871844" w:history="1">
+          <w:hyperlink w:anchor="_Toc98874026" w:history="1">
             <w:r>
               <w:rPr>
                 <w:rStyle w:val="Hiperhivatkozs"/>
@@ -3611,7 +3608,7 @@
                 <w:noProof/>
                 <w:webHidden/>
               </w:rPr>
-              <w:instrText xml:space="preserve"> PAGEREF _Toc98871844 \h </w:instrText>
+              <w:instrText xml:space="preserve"> PAGEREF _Toc98874026 \h </w:instrText>
             </w:r>
             <w:r>
               <w:rPr>
@@ -3654,7 +3651,7 @@
               <w:lang w:eastAsia="hu-HU"/>
             </w:rPr>
           </w:pPr>
-          <w:hyperlink w:anchor="_Toc98871845" w:history="1">
+          <w:hyperlink w:anchor="_Toc98874027" w:history="1">
             <w:r>
               <w:rPr>
                 <w:rStyle w:val="Hiperhivatkozs"/>
@@ -3682,7 +3679,7 @@
                 <w:noProof/>
                 <w:webHidden/>
               </w:rPr>
-              <w:instrText xml:space="preserve"> PAGEREF _Toc98871845 \h </w:instrText>
+              <w:instrText xml:space="preserve"> PAGEREF _Toc98874027 \h </w:instrText>
             </w:r>
             <w:r>
               <w:rPr>
@@ -3725,7 +3722,7 @@
               <w:lang w:eastAsia="hu-HU"/>
             </w:rPr>
           </w:pPr>
-          <w:hyperlink w:anchor="_Toc98871846" w:history="1">
+          <w:hyperlink w:anchor="_Toc98874028" w:history="1">
             <w:r>
               <w:rPr>
                 <w:rStyle w:val="Hiperhivatkozs"/>
@@ -3753,7 +3750,7 @@
                 <w:noProof/>
                 <w:webHidden/>
               </w:rPr>
-              <w:instrText xml:space="preserve"> PAGEREF _Toc98871846 \h </w:instrText>
+              <w:instrText xml:space="preserve"> PAGEREF _Toc98874028 \h </w:instrText>
             </w:r>
             <w:r>
               <w:rPr>
@@ -3796,7 +3793,7 @@
               <w:lang w:eastAsia="hu-HU"/>
             </w:rPr>
           </w:pPr>
-          <w:hyperlink w:anchor="_Toc98871847" w:history="1">
+          <w:hyperlink w:anchor="_Toc98874029" w:history="1">
             <w:r>
               <w:rPr>
                 <w:rStyle w:val="Hiperhivatkozs"/>
@@ -3824,7 +3821,7 @@
                 <w:noProof/>
                 <w:webHidden/>
               </w:rPr>
-              <w:instrText xml:space="preserve"> PAGEREF _Toc98871847 \h </w:instrText>
+              <w:instrText xml:space="preserve"> PAGEREF _Toc98874029 \h </w:instrText>
             </w:r>
             <w:r>
               <w:rPr>
@@ -3868,7 +3865,7 @@
               <w:lang w:eastAsia="hu-HU"/>
             </w:rPr>
           </w:pPr>
-          <w:hyperlink w:anchor="_Toc98871848" w:history="1">
+          <w:hyperlink w:anchor="_Toc98874030" w:history="1">
             <w:r>
               <w:rPr>
                 <w:rStyle w:val="Hiperhivatkozs"/>
@@ -3912,7 +3909,7 @@
                 <w:noProof/>
                 <w:webHidden/>
               </w:rPr>
-              <w:instrText xml:space="preserve"> PAGEREF _Toc98871848 \h </w:instrText>
+              <w:instrText xml:space="preserve"> PAGEREF _Toc98874030 \h </w:instrText>
             </w:r>
             <w:r>
               <w:rPr>
@@ -3956,7 +3953,7 @@
               <w:lang w:eastAsia="hu-HU"/>
             </w:rPr>
           </w:pPr>
-          <w:hyperlink w:anchor="_Toc98871849" w:history="1">
+          <w:hyperlink w:anchor="_Toc98874031" w:history="1">
             <w:r>
               <w:rPr>
                 <w:rStyle w:val="Hiperhivatkozs"/>
@@ -4000,7 +3997,7 @@
                 <w:noProof/>
                 <w:webHidden/>
               </w:rPr>
-              <w:instrText xml:space="preserve"> PAGEREF _Toc98871849 \h </w:instrText>
+              <w:instrText xml:space="preserve"> PAGEREF _Toc98874031 \h </w:instrText>
             </w:r>
             <w:r>
               <w:rPr>
@@ -4044,7 +4041,7 @@
               <w:lang w:eastAsia="hu-HU"/>
             </w:rPr>
           </w:pPr>
-          <w:hyperlink w:anchor="_Toc98871850" w:history="1">
+          <w:hyperlink w:anchor="_Toc98874032" w:history="1">
             <w:r>
               <w:rPr>
                 <w:rStyle w:val="Hiperhivatkozs"/>
@@ -4088,7 +4085,7 @@
                 <w:noProof/>
                 <w:webHidden/>
               </w:rPr>
-              <w:instrText xml:space="preserve"> PAGEREF _Toc98871850 \h </w:instrText>
+              <w:instrText xml:space="preserve"> PAGEREF _Toc98874032 \h </w:instrText>
             </w:r>
             <w:r>
               <w:rPr>
@@ -4132,7 +4129,7 @@
               <w:lang w:eastAsia="hu-HU"/>
             </w:rPr>
           </w:pPr>
-          <w:hyperlink w:anchor="_Toc98871851" w:history="1">
+          <w:hyperlink w:anchor="_Toc98874033" w:history="1">
             <w:r>
               <w:rPr>
                 <w:rStyle w:val="Hiperhivatkozs"/>
@@ -4176,7 +4173,7 @@
                 <w:noProof/>
                 <w:webHidden/>
               </w:rPr>
-              <w:instrText xml:space="preserve"> PAGEREF _Toc98871851 \h </w:instrText>
+              <w:instrText xml:space="preserve"> PAGEREF _Toc98874033 \h </w:instrText>
             </w:r>
             <w:r>
               <w:rPr>
@@ -4220,7 +4217,7 @@
               <w:lang w:eastAsia="hu-HU"/>
             </w:rPr>
           </w:pPr>
-          <w:hyperlink w:anchor="_Toc98871852" w:history="1">
+          <w:hyperlink w:anchor="_Toc98874034" w:history="1">
             <w:r>
               <w:rPr>
                 <w:rStyle w:val="Hiperhivatkozs"/>
@@ -4264,7 +4261,7 @@
                 <w:noProof/>
                 <w:webHidden/>
               </w:rPr>
-              <w:instrText xml:space="preserve"> PAGEREF _Toc98871852 \h </w:instrText>
+              <w:instrText xml:space="preserve"> PAGEREF _Toc98874034 \h </w:instrText>
             </w:r>
             <w:r>
               <w:rPr>
@@ -4350,7 +4347,7 @@
       <w:pPr>
         <w:pStyle w:val="Cmsor1"/>
       </w:pPr>
-      <w:bookmarkStart w:id="3" w:name="_Toc98871831"/>
+      <w:bookmarkStart w:id="3" w:name="_Toc98874013"/>
       <w:r>
         <w:lastRenderedPageBreak/>
         <w:t>1 Bevezetés</w:t>
@@ -4381,7 +4378,7 @@
           <w:szCs w:val="24"/>
         </w:rPr>
       </w:pPr>
-      <w:bookmarkStart w:id="4" w:name="_Toc98871832"/>
+      <w:bookmarkStart w:id="4" w:name="_Toc98874014"/>
       <w:r>
         <w:rPr>
           <w:rFonts w:ascii="Times New Roman" w:hAnsi="Times New Roman" w:cs="Times New Roman"/>
@@ -4827,59 +4824,119 @@
           <w:sz w:val="24"/>
           <w:szCs w:val="24"/>
         </w:rPr>
-        <w:t xml:space="preserve"> A </w:t>
-      </w:r>
-      <w:proofErr w:type="spellStart"/>
-      <w:r>
-        <w:rPr>
-          <w:rFonts w:ascii="Times New Roman" w:hAnsi="Times New Roman" w:cs="Times New Roman"/>
-          <w:sz w:val="24"/>
-          <w:szCs w:val="24"/>
-        </w:rPr>
-        <w:t>kiberbiztonságra</w:t>
-      </w:r>
-      <w:proofErr w:type="spellEnd"/>
-      <w:r>
-        <w:rPr>
-          <w:rFonts w:ascii="Times New Roman" w:hAnsi="Times New Roman" w:cs="Times New Roman"/>
-          <w:sz w:val="24"/>
-          <w:szCs w:val="24"/>
-        </w:rPr>
-        <w:t xml:space="preserve"> manapság nagy hangsúlyt kell fektetnünk. A szenzitív adatokat megfelelő biztonság mellett kell őrizni és csak az indokolt ideig tárolni. Az archivált anyagokat úgy kell tárolni, hogy az online tér felől ne lehessen megközelíteni. Az archivált adatbázisokat offline adattárolókon célszerű megőrizni a törvényi előírások szerint és elévülés esetén meg kell semmisíteni. A weblap</w:t>
-      </w:r>
-      <w:r>
-        <w:rPr>
-          <w:rFonts w:ascii="Times New Roman" w:hAnsi="Times New Roman" w:cs="Times New Roman"/>
-          <w:sz w:val="24"/>
-          <w:szCs w:val="24"/>
-        </w:rPr>
-        <w:t xml:space="preserve"> tárhelyét nem tudjuk </w:t>
-      </w:r>
-      <w:proofErr w:type="spellStart"/>
-      <w:r>
-        <w:rPr>
-          <w:rFonts w:ascii="Times New Roman" w:hAnsi="Times New Roman" w:cs="Times New Roman"/>
-          <w:sz w:val="24"/>
-          <w:szCs w:val="24"/>
-        </w:rPr>
-        <w:t>teljeskörűen</w:t>
-      </w:r>
-      <w:proofErr w:type="spellEnd"/>
-      <w:r>
-        <w:rPr>
-          <w:rFonts w:ascii="Times New Roman" w:hAnsi="Times New Roman" w:cs="Times New Roman"/>
-          <w:sz w:val="24"/>
-          <w:szCs w:val="24"/>
-        </w:rPr>
-        <w:t xml:space="preserve"> védeni manapság, hiszen egy nyilvános felületről beszélünk, amit az autósiskola adminisztrátorai és dolgozói, munka közben távolról a világháló segítségével is el szeretnének érni.</w:t>
-      </w:r>
-      <w:r>
-        <w:rPr>
-          <w:rFonts w:ascii="Times New Roman" w:hAnsi="Times New Roman" w:cs="Times New Roman"/>
-          <w:sz w:val="24"/>
-          <w:szCs w:val="24"/>
-        </w:rPr>
-        <w:t xml:space="preserve"> Fontos hogy naprakész backup</w:t>
+        <w:t xml:space="preserve"> A kiberbiztonságra manapság nagy hangsúlyt kell fektetnünk. A szenzitív adatokat megfelelő biztonság mellett kell őrizni és csak az indokolt ideig tárolni. Az archivált anyagokat úgy kell tárolni, hogy az online tér felől ne lehessen megközelíteni. Az archivált adatbázisokat offline adattárolókon célszerű megőrizni a törvényi előírások szerint és elévülés esetén meg kell semmisíteni. A weblap</w:t>
+      </w:r>
+      <w:r>
+        <w:rPr>
+          <w:rFonts w:ascii="Times New Roman" w:hAnsi="Times New Roman" w:cs="Times New Roman"/>
+          <w:sz w:val="24"/>
+          <w:szCs w:val="24"/>
+        </w:rPr>
+        <w:t xml:space="preserve"> tárhelyét nem tudjuk teljeskörűen véden, hiszen egy nyilvános</w:t>
+      </w:r>
+      <w:r>
+        <w:rPr>
+          <w:rFonts w:ascii="Times New Roman" w:hAnsi="Times New Roman" w:cs="Times New Roman"/>
+          <w:sz w:val="24"/>
+          <w:szCs w:val="24"/>
+        </w:rPr>
+        <w:t>an elérhető</w:t>
+      </w:r>
+      <w:r>
+        <w:rPr>
+          <w:rFonts w:ascii="Times New Roman" w:hAnsi="Times New Roman" w:cs="Times New Roman"/>
+          <w:sz w:val="24"/>
+          <w:szCs w:val="24"/>
+        </w:rPr>
+        <w:t xml:space="preserve"> </w:t>
+      </w:r>
+      <w:r>
+        <w:rPr>
+          <w:rFonts w:ascii="Times New Roman" w:hAnsi="Times New Roman" w:cs="Times New Roman"/>
+          <w:sz w:val="24"/>
+          <w:szCs w:val="24"/>
+        </w:rPr>
+        <w:t>program</w:t>
+      </w:r>
+      <w:r>
+        <w:rPr>
+          <w:rFonts w:ascii="Times New Roman" w:hAnsi="Times New Roman" w:cs="Times New Roman"/>
+          <w:sz w:val="24"/>
+          <w:szCs w:val="24"/>
+        </w:rPr>
+        <w:t>felületről beszélünk, amit az autósiskola adminisztrátorai</w:t>
+      </w:r>
+      <w:r>
+        <w:rPr>
+          <w:rFonts w:ascii="Times New Roman" w:hAnsi="Times New Roman" w:cs="Times New Roman"/>
+          <w:sz w:val="24"/>
+          <w:szCs w:val="24"/>
+        </w:rPr>
+        <w:t>,</w:t>
+      </w:r>
+      <w:r>
+        <w:rPr>
+          <w:rFonts w:ascii="Times New Roman" w:hAnsi="Times New Roman" w:cs="Times New Roman"/>
+          <w:sz w:val="24"/>
+          <w:szCs w:val="24"/>
+        </w:rPr>
+        <w:t xml:space="preserve"> dolgozói</w:t>
+      </w:r>
+      <w:r>
+        <w:rPr>
+          <w:rFonts w:ascii="Times New Roman" w:hAnsi="Times New Roman" w:cs="Times New Roman"/>
+          <w:sz w:val="24"/>
+          <w:szCs w:val="24"/>
+        </w:rPr>
+        <w:t xml:space="preserve"> és tanulói is</w:t>
+      </w:r>
+      <w:r>
+        <w:rPr>
+          <w:rFonts w:ascii="Times New Roman" w:hAnsi="Times New Roman" w:cs="Times New Roman"/>
+          <w:sz w:val="24"/>
+          <w:szCs w:val="24"/>
+        </w:rPr>
+        <w:t>, munka</w:t>
+      </w:r>
+      <w:r>
+        <w:rPr>
+          <w:rFonts w:ascii="Times New Roman" w:hAnsi="Times New Roman" w:cs="Times New Roman"/>
+          <w:sz w:val="24"/>
+          <w:szCs w:val="24"/>
+        </w:rPr>
+        <w:t xml:space="preserve"> és tanulás</w:t>
+      </w:r>
+      <w:r>
+        <w:rPr>
+          <w:rFonts w:ascii="Times New Roman" w:hAnsi="Times New Roman" w:cs="Times New Roman"/>
+          <w:sz w:val="24"/>
+          <w:szCs w:val="24"/>
+        </w:rPr>
+        <w:t xml:space="preserve"> közben távolról a világháló segítségével is el szeretnének érni.</w:t>
+      </w:r>
+      <w:r>
+        <w:rPr>
+          <w:rFonts w:ascii="Times New Roman" w:hAnsi="Times New Roman" w:cs="Times New Roman"/>
+          <w:sz w:val="24"/>
+          <w:szCs w:val="24"/>
+        </w:rPr>
+        <w:t xml:space="preserve"> </w:t>
+      </w:r>
+      <w:r>
+        <w:rPr>
+          <w:rFonts w:ascii="Times New Roman" w:hAnsi="Times New Roman" w:cs="Times New Roman"/>
+          <w:sz w:val="24"/>
+          <w:szCs w:val="24"/>
+        </w:rPr>
+        <w:t>Fontos,</w:t>
+      </w:r>
+      <w:r>
+        <w:rPr>
+          <w:rFonts w:ascii="Times New Roman" w:hAnsi="Times New Roman" w:cs="Times New Roman"/>
+          <w:sz w:val="24"/>
+          <w:szCs w:val="24"/>
+        </w:rPr>
+        <w:t xml:space="preserve"> hogy naprakész backup</w:t>
       </w:r>
       <w:r>
         <w:rPr>
@@ -4903,7 +4960,25 @@
           <w:sz w:val="24"/>
           <w:szCs w:val="24"/>
         </w:rPr>
-        <w:t>rolt adatokról, amit ha kell azonnal vissza tudjunk állítani minimális adatvesztéssel. C</w:t>
+        <w:t xml:space="preserve">rolt adatokról, amit ha kell azonnal vissza tudjunk állítani minimális adatvesztéssel. </w:t>
+      </w:r>
+    </w:p>
+    <w:p>
+      <w:pPr>
+        <w:jc w:val="both"/>
+        <w:rPr>
+          <w:rFonts w:ascii="Times New Roman" w:hAnsi="Times New Roman" w:cs="Times New Roman"/>
+          <w:sz w:val="24"/>
+          <w:szCs w:val="24"/>
+        </w:rPr>
+      </w:pPr>
+      <w:r>
+        <w:rPr>
+          <w:rFonts w:ascii="Times New Roman" w:hAnsi="Times New Roman" w:cs="Times New Roman"/>
+          <w:sz w:val="24"/>
+          <w:szCs w:val="24"/>
+        </w:rPr>
+        <w:t>C</w:t>
       </w:r>
       <w:r>
         <w:rPr>
@@ -4919,61 +4994,57 @@
           <w:sz w:val="24"/>
           <w:szCs w:val="24"/>
         </w:rPr>
-        <w:t xml:space="preserve">pl.: </w:t>
-      </w:r>
-      <w:proofErr w:type="spellStart"/>
-      <w:r>
-        <w:rPr>
-          <w:rFonts w:ascii="Times New Roman" w:hAnsi="Times New Roman" w:cs="Times New Roman"/>
-          <w:sz w:val="24"/>
-          <w:szCs w:val="24"/>
-        </w:rPr>
-        <w:t>vlan</w:t>
-      </w:r>
-      <w:proofErr w:type="spellEnd"/>
-      <w:r>
-        <w:rPr>
-          <w:rFonts w:ascii="Times New Roman" w:hAnsi="Times New Roman" w:cs="Times New Roman"/>
-          <w:sz w:val="24"/>
-          <w:szCs w:val="24"/>
-        </w:rPr>
-        <w:t xml:space="preserve"> hálózatot adott munkacsoportoknak, korszerű titkosítású wifi hálózatot (WPA3). Fontos lesz a szervereink fizikai védelme is, így a kritikus infrastruktúrának helyt adó szerverszobát beléptetőrendszerrel kell ellátni.</w:t>
-      </w:r>
-    </w:p>
-    <w:p>
-      <w:pPr>
-        <w:jc w:val="both"/>
-        <w:rPr>
-          <w:rFonts w:ascii="Times New Roman" w:hAnsi="Times New Roman" w:cs="Times New Roman"/>
-          <w:sz w:val="24"/>
-          <w:szCs w:val="24"/>
-        </w:rPr>
-      </w:pPr>
-      <w:r>
-        <w:rPr>
-          <w:rFonts w:ascii="Times New Roman" w:hAnsi="Times New Roman" w:cs="Times New Roman"/>
-          <w:sz w:val="24"/>
-          <w:szCs w:val="24"/>
-        </w:rPr>
-        <w:t xml:space="preserve">A jövőben nagyon fontos lesz a biztonság kérdése, mi sem bizonyítja ezt a mostanság sajnos igen aktuális Ukrán-Orosz konfliktus, ami háborúvá fajult és csak reménykedhetünk benne, hogy a történelemkönyvekbe nem a harmadik világháborúként kerül be. Jelenkori ismereteink alapján a katonai akciók mellett különböző </w:t>
-      </w:r>
-      <w:proofErr w:type="spellStart"/>
-      <w:r>
-        <w:rPr>
-          <w:rFonts w:ascii="Times New Roman" w:hAnsi="Times New Roman" w:cs="Times New Roman"/>
-          <w:sz w:val="24"/>
-          <w:szCs w:val="24"/>
-        </w:rPr>
-        <w:t>hekker</w:t>
-      </w:r>
-      <w:proofErr w:type="spellEnd"/>
-      <w:r>
-        <w:rPr>
-          <w:rFonts w:ascii="Times New Roman" w:hAnsi="Times New Roman" w:cs="Times New Roman"/>
-          <w:sz w:val="24"/>
-          <w:szCs w:val="24"/>
-        </w:rPr>
-        <w:t xml:space="preserve"> csoportok is „bombázni” kezdték a világhálón található tartalmakat. Ártatlan civil</w:t>
+        <w:t>pl.: vlan hálózatot adott munkacsoportoknak, korszerű titkosítású wifi hálózatot (WPA3). Fontos lesz a szervereink fizikai védelme is, így a kritikus infrastruktúrának helyt adó szerverszobát beléptetőrendszerrel kell ellátni.</w:t>
+      </w:r>
+    </w:p>
+    <w:p>
+      <w:pPr>
+        <w:jc w:val="both"/>
+        <w:rPr>
+          <w:rFonts w:ascii="Times New Roman" w:hAnsi="Times New Roman" w:cs="Times New Roman"/>
+          <w:sz w:val="24"/>
+          <w:szCs w:val="24"/>
+        </w:rPr>
+      </w:pPr>
+      <w:r>
+        <w:rPr>
+          <w:rFonts w:ascii="Times New Roman" w:hAnsi="Times New Roman" w:cs="Times New Roman"/>
+          <w:sz w:val="24"/>
+          <w:szCs w:val="24"/>
+        </w:rPr>
+        <w:t>A jövőben nagyon fontos lesz a biztonság kérdése</w:t>
+      </w:r>
+      <w:r>
+        <w:rPr>
+          <w:rFonts w:ascii="Times New Roman" w:hAnsi="Times New Roman" w:cs="Times New Roman"/>
+          <w:sz w:val="24"/>
+          <w:szCs w:val="24"/>
+        </w:rPr>
+        <w:t xml:space="preserve">. </w:t>
+      </w:r>
+      <w:r>
+        <w:rPr>
+          <w:rFonts w:ascii="Times New Roman" w:hAnsi="Times New Roman" w:cs="Times New Roman"/>
+          <w:sz w:val="24"/>
+          <w:szCs w:val="24"/>
+        </w:rPr>
+        <w:t>Jelenkori ismereteink alapján</w:t>
+      </w:r>
+      <w:r>
+        <w:rPr>
+          <w:rFonts w:ascii="Times New Roman" w:hAnsi="Times New Roman" w:cs="Times New Roman"/>
+          <w:sz w:val="24"/>
+          <w:szCs w:val="24"/>
+        </w:rPr>
+        <w:t xml:space="preserve"> nagyon sok kisebb-nagyobb hekker csoport működik a világon, akik á</w:t>
+      </w:r>
+      <w:r>
+        <w:rPr>
+          <w:rFonts w:ascii="Times New Roman" w:hAnsi="Times New Roman" w:cs="Times New Roman"/>
+          <w:sz w:val="24"/>
+          <w:szCs w:val="24"/>
+        </w:rPr>
+        <w:t>rtatlan civil</w:t>
       </w:r>
       <w:r>
         <w:rPr>
@@ -4989,7 +5060,31 @@
           <w:sz w:val="24"/>
           <w:szCs w:val="24"/>
         </w:rPr>
-        <w:t xml:space="preserve">honlapokat, szervereket és eszközöket </w:t>
+        <w:t>honlapokat, szervereket és eszközöket használ</w:t>
+      </w:r>
+      <w:r>
+        <w:rPr>
+          <w:rFonts w:ascii="Times New Roman" w:hAnsi="Times New Roman" w:cs="Times New Roman"/>
+          <w:sz w:val="24"/>
+          <w:szCs w:val="24"/>
+        </w:rPr>
+        <w:t>nak</w:t>
+      </w:r>
+      <w:r>
+        <w:rPr>
+          <w:rFonts w:ascii="Times New Roman" w:hAnsi="Times New Roman" w:cs="Times New Roman"/>
+          <w:sz w:val="24"/>
+          <w:szCs w:val="24"/>
+        </w:rPr>
+        <w:t xml:space="preserve"> céljaik eléréséhez.</w:t>
+      </w:r>
+      <w:r>
+        <w:rPr>
+          <w:rFonts w:ascii="Times New Roman" w:hAnsi="Times New Roman" w:cs="Times New Roman"/>
+          <w:sz w:val="24"/>
+          <w:szCs w:val="24"/>
+        </w:rPr>
+        <w:t xml:space="preserve"> Senki sem szeretné, ha a saját honlapján </w:t>
       </w:r>
       <w:r>
         <w:rPr>
@@ -4998,15 +5093,31 @@
           <w:szCs w:val="24"/>
         </w:rPr>
         <w:lastRenderedPageBreak/>
-        <w:t>használtak céljaik eléréséhez.</w:t>
-      </w:r>
-      <w:r>
-        <w:rPr>
-          <w:rFonts w:ascii="Times New Roman" w:hAnsi="Times New Roman" w:cs="Times New Roman"/>
-          <w:sz w:val="24"/>
-          <w:szCs w:val="24"/>
-        </w:rPr>
-        <w:t xml:space="preserve"> Senki sem szeretné, ha a saját honlapján idegenektől származó illegális tartalom jelenlen meg.</w:t>
+        <w:t>idegenektől származó illegális tartalom jelen</w:t>
+      </w:r>
+      <w:r>
+        <w:rPr>
+          <w:rFonts w:ascii="Times New Roman" w:hAnsi="Times New Roman" w:cs="Times New Roman"/>
+          <w:sz w:val="24"/>
+          <w:szCs w:val="24"/>
+        </w:rPr>
+        <w:t>j</w:t>
+      </w:r>
+      <w:r>
+        <w:rPr>
+          <w:rFonts w:ascii="Times New Roman" w:hAnsi="Times New Roman" w:cs="Times New Roman"/>
+          <w:sz w:val="24"/>
+          <w:szCs w:val="24"/>
+        </w:rPr>
+        <w:t>en meg</w:t>
+      </w:r>
+      <w:r>
+        <w:rPr>
+          <w:rFonts w:ascii="Times New Roman" w:hAnsi="Times New Roman" w:cs="Times New Roman"/>
+          <w:sz w:val="24"/>
+          <w:szCs w:val="24"/>
+        </w:rPr>
+        <w:t xml:space="preserve">, vagy éppen a levelezőszervere SPAM üzeneteket kezdjen el terjeszteni. </w:t>
       </w:r>
     </w:p>
     <w:p>
@@ -5048,43 +5159,7 @@
           <w:sz w:val="24"/>
           <w:szCs w:val="24"/>
         </w:rPr>
-        <w:t xml:space="preserve">– a kisképernyős mobilokon, tableteken, laptopokon át a </w:t>
-      </w:r>
-      <w:proofErr w:type="spellStart"/>
-      <w:r>
-        <w:rPr>
-          <w:rFonts w:ascii="Times New Roman" w:hAnsi="Times New Roman" w:cs="Times New Roman"/>
-          <w:sz w:val="24"/>
-          <w:szCs w:val="24"/>
-        </w:rPr>
-        <w:t>smart</w:t>
-      </w:r>
-      <w:proofErr w:type="spellEnd"/>
-      <w:r>
-        <w:rPr>
-          <w:rFonts w:ascii="Times New Roman" w:hAnsi="Times New Roman" w:cs="Times New Roman"/>
-          <w:sz w:val="24"/>
-          <w:szCs w:val="24"/>
-        </w:rPr>
-        <w:t xml:space="preserve"> eszközökön is, mint </w:t>
-      </w:r>
-      <w:proofErr w:type="spellStart"/>
-      <w:r>
-        <w:rPr>
-          <w:rFonts w:ascii="Times New Roman" w:hAnsi="Times New Roman" w:cs="Times New Roman"/>
-          <w:sz w:val="24"/>
-          <w:szCs w:val="24"/>
-        </w:rPr>
-        <w:t>pl</w:t>
-      </w:r>
-      <w:proofErr w:type="spellEnd"/>
-      <w:r>
-        <w:rPr>
-          <w:rFonts w:ascii="Times New Roman" w:hAnsi="Times New Roman" w:cs="Times New Roman"/>
-          <w:sz w:val="24"/>
-          <w:szCs w:val="24"/>
-        </w:rPr>
-        <w:t xml:space="preserve">:. okostévék - </w:t>
+        <w:t xml:space="preserve">– a kisképernyős mobilokon, tableteken, laptopokon át a smart eszközökön is, mint pl:. okostévék - </w:t>
       </w:r>
       <w:r>
         <w:rPr>
@@ -5302,43 +5377,7 @@
           <w:sz w:val="24"/>
           <w:szCs w:val="24"/>
         </w:rPr>
-        <w:t xml:space="preserve"> Az ennél magasabb számú lekérdezéseket igyekszünk kivédeni a biztonsági beállításokkal. (</w:t>
-      </w:r>
-      <w:proofErr w:type="spellStart"/>
-      <w:r>
-        <w:rPr>
-          <w:rFonts w:ascii="Times New Roman" w:hAnsi="Times New Roman" w:cs="Times New Roman"/>
-          <w:sz w:val="24"/>
-          <w:szCs w:val="24"/>
-        </w:rPr>
-        <w:t>DDoS</w:t>
-      </w:r>
-      <w:proofErr w:type="spellEnd"/>
-      <w:r>
-        <w:rPr>
-          <w:rFonts w:ascii="Times New Roman" w:hAnsi="Times New Roman" w:cs="Times New Roman"/>
-          <w:sz w:val="24"/>
-          <w:szCs w:val="24"/>
-        </w:rPr>
-        <w:t xml:space="preserve"> elleni védelem, űrlapok védelme a robotok ellen </w:t>
-      </w:r>
-      <w:proofErr w:type="spellStart"/>
-      <w:r>
-        <w:rPr>
-          <w:rFonts w:ascii="Times New Roman" w:hAnsi="Times New Roman" w:cs="Times New Roman"/>
-          <w:sz w:val="24"/>
-          <w:szCs w:val="24"/>
-        </w:rPr>
-        <w:t>stb</w:t>
-      </w:r>
-      <w:proofErr w:type="spellEnd"/>
-      <w:r>
-        <w:rPr>
-          <w:rFonts w:ascii="Times New Roman" w:hAnsi="Times New Roman" w:cs="Times New Roman"/>
-          <w:sz w:val="24"/>
-          <w:szCs w:val="24"/>
-        </w:rPr>
-        <w:t>…)</w:t>
+        <w:t xml:space="preserve"> Az ennél magasabb számú lekérdezéseket igyekszünk kivédeni a biztonsági beállításokkal. (DDoS elleni védelem, űrlapok védelme a robotok ellen stb…)</w:t>
       </w:r>
     </w:p>
     <w:p>
@@ -5393,7 +5432,7 @@
           <w:szCs w:val="24"/>
         </w:rPr>
       </w:pPr>
-      <w:bookmarkStart w:id="5" w:name="_Toc98871833"/>
+      <w:bookmarkStart w:id="5" w:name="_Toc98874015"/>
       <w:r>
         <w:rPr>
           <w:rFonts w:ascii="Times New Roman" w:hAnsi="Times New Roman" w:cs="Times New Roman"/>
@@ -5559,25 +5598,7 @@
           <w:sz w:val="24"/>
           <w:szCs w:val="24"/>
         </w:rPr>
-        <w:t xml:space="preserve">A megvalósítás során szeretnénk a tanultaknak megfelelően frontend oldalon </w:t>
-      </w:r>
-      <w:proofErr w:type="spellStart"/>
-      <w:r>
-        <w:rPr>
-          <w:rFonts w:ascii="Times New Roman" w:hAnsi="Times New Roman" w:cs="Times New Roman"/>
-          <w:sz w:val="24"/>
-          <w:szCs w:val="24"/>
-        </w:rPr>
-        <w:t>Angular</w:t>
-      </w:r>
-      <w:proofErr w:type="spellEnd"/>
-      <w:r>
-        <w:rPr>
-          <w:rFonts w:ascii="Times New Roman" w:hAnsi="Times New Roman" w:cs="Times New Roman"/>
-          <w:sz w:val="24"/>
-          <w:szCs w:val="24"/>
-        </w:rPr>
-        <w:t xml:space="preserve"> keretrendszert, backend oldalo</w:t>
+        <w:t>A megvalósítás során szeretnénk a tanultaknak megfelelően frontend oldalon Angular keretrendszert, backend oldalo</w:t>
       </w:r>
       <w:r>
         <w:rPr>
@@ -5593,18 +5614,8 @@
           <w:sz w:val="24"/>
           <w:szCs w:val="24"/>
         </w:rPr>
-        <w:t xml:space="preserve"> </w:t>
-      </w:r>
-      <w:proofErr w:type="spellStart"/>
-      <w:r>
-        <w:rPr>
-          <w:rFonts w:ascii="Times New Roman" w:hAnsi="Times New Roman" w:cs="Times New Roman"/>
-          <w:sz w:val="24"/>
-          <w:szCs w:val="24"/>
-        </w:rPr>
-        <w:t>Laravel</w:t>
-      </w:r>
-      <w:proofErr w:type="spellEnd"/>
+        <w:t xml:space="preserve"> Laravel</w:t>
+      </w:r>
       <w:r>
         <w:rPr>
           <w:rFonts w:ascii="Times New Roman" w:hAnsi="Times New Roman" w:cs="Times New Roman"/>
@@ -5619,61 +5630,25 @@
           <w:sz w:val="24"/>
           <w:szCs w:val="24"/>
         </w:rPr>
-        <w:t xml:space="preserve"> és </w:t>
-      </w:r>
-      <w:proofErr w:type="spellStart"/>
-      <w:r>
-        <w:rPr>
-          <w:rFonts w:ascii="Times New Roman" w:hAnsi="Times New Roman" w:cs="Times New Roman"/>
-          <w:sz w:val="24"/>
-          <w:szCs w:val="24"/>
-        </w:rPr>
-        <w:t>MySql</w:t>
-      </w:r>
-      <w:proofErr w:type="spellEnd"/>
-      <w:r>
-        <w:rPr>
-          <w:rFonts w:ascii="Times New Roman" w:hAnsi="Times New Roman" w:cs="Times New Roman"/>
-          <w:sz w:val="24"/>
-          <w:szCs w:val="24"/>
-        </w:rPr>
-        <w:t xml:space="preserve"> adatbázisban tárolni az adatokat.</w:t>
-      </w:r>
-    </w:p>
-    <w:p>
-      <w:pPr>
-        <w:jc w:val="both"/>
-        <w:rPr>
-          <w:rFonts w:ascii="Times New Roman" w:hAnsi="Times New Roman" w:cs="Times New Roman"/>
-          <w:sz w:val="24"/>
-          <w:szCs w:val="24"/>
-        </w:rPr>
-      </w:pPr>
-      <w:r>
-        <w:rPr>
-          <w:rFonts w:ascii="Times New Roman" w:hAnsi="Times New Roman" w:cs="Times New Roman"/>
-          <w:sz w:val="24"/>
-          <w:szCs w:val="24"/>
-        </w:rPr>
-        <w:t>A fő ötlet Kiss Milán-</w:t>
-      </w:r>
-      <w:proofErr w:type="spellStart"/>
-      <w:r>
-        <w:rPr>
-          <w:rFonts w:ascii="Times New Roman" w:hAnsi="Times New Roman" w:cs="Times New Roman"/>
-          <w:sz w:val="24"/>
-          <w:szCs w:val="24"/>
-        </w:rPr>
-        <w:t>tól</w:t>
-      </w:r>
-      <w:proofErr w:type="spellEnd"/>
-      <w:r>
-        <w:rPr>
-          <w:rFonts w:ascii="Times New Roman" w:hAnsi="Times New Roman" w:cs="Times New Roman"/>
-          <w:sz w:val="24"/>
-          <w:szCs w:val="24"/>
-        </w:rPr>
-        <w:t xml:space="preserve"> származik, akinek már korábbról voltak tapasztalatai az autósiskolák adminisztrációs rendszereivel és feladataival kapcsolatban, így a többiek számára is érdekes feladatnak látszott ennek a programnak a létrehozása.</w:t>
+        <w:t xml:space="preserve"> és MySql adatbázisban tárolni az adatokat.</w:t>
+      </w:r>
+    </w:p>
+    <w:p>
+      <w:pPr>
+        <w:jc w:val="both"/>
+        <w:rPr>
+          <w:rFonts w:ascii="Times New Roman" w:hAnsi="Times New Roman" w:cs="Times New Roman"/>
+          <w:sz w:val="24"/>
+          <w:szCs w:val="24"/>
+        </w:rPr>
+      </w:pPr>
+      <w:r>
+        <w:rPr>
+          <w:rFonts w:ascii="Times New Roman" w:hAnsi="Times New Roman" w:cs="Times New Roman"/>
+          <w:sz w:val="24"/>
+          <w:szCs w:val="24"/>
+        </w:rPr>
+        <w:t>A fő ötlet Kiss Milán-tól származik, akinek már korábbról voltak tapasztalatai az autósiskolák adminisztrációs rendszereivel és feladataival kapcsolatban, így a többiek számára is érdekes feladatnak látszott ennek a programnak a létrehozása.</w:t>
       </w:r>
       <w:r>
         <w:rPr>
@@ -5764,7 +5739,7 @@
           <w:szCs w:val="24"/>
         </w:rPr>
       </w:pPr>
-      <w:bookmarkStart w:id="6" w:name="_Toc98871834"/>
+      <w:bookmarkStart w:id="6" w:name="_Toc98874016"/>
       <w:r>
         <w:rPr>
           <w:rFonts w:ascii="Times New Roman" w:hAnsi="Times New Roman" w:cs="Times New Roman"/>
@@ -5800,7 +5775,7 @@
           <w:szCs w:val="24"/>
         </w:rPr>
       </w:pPr>
-      <w:bookmarkStart w:id="7" w:name="_Toc98871835"/>
+      <w:bookmarkStart w:id="7" w:name="_Toc98874017"/>
       <w:r>
         <w:rPr>
           <w:rFonts w:ascii="Times New Roman" w:hAnsi="Times New Roman" w:cs="Times New Roman"/>
@@ -5974,25 +5949,7 @@
           <w:sz w:val="24"/>
           <w:szCs w:val="24"/>
         </w:rPr>
-        <w:t xml:space="preserve">Elérhető lesz számukra az oktató kiválasztása, saját adatainak szerkesztése, vizsgára jelentkezés </w:t>
-      </w:r>
-      <w:proofErr w:type="spellStart"/>
-      <w:r>
-        <w:rPr>
-          <w:rFonts w:ascii="Times New Roman" w:hAnsi="Times New Roman" w:cs="Times New Roman"/>
-          <w:sz w:val="24"/>
-          <w:szCs w:val="24"/>
-        </w:rPr>
-        <w:t>stb</w:t>
-      </w:r>
-      <w:proofErr w:type="spellEnd"/>
-      <w:r>
-        <w:rPr>
-          <w:rFonts w:ascii="Times New Roman" w:hAnsi="Times New Roman" w:cs="Times New Roman"/>
-          <w:sz w:val="24"/>
-          <w:szCs w:val="24"/>
-        </w:rPr>
-        <w:t>….</w:t>
+        <w:t>Elérhető lesz számukra az oktató kiválasztása, saját adatainak szerkesztése, vizsgára jelentkezés stb….</w:t>
       </w:r>
     </w:p>
     <w:p>
@@ -6158,7 +6115,7 @@
           <w:szCs w:val="24"/>
         </w:rPr>
       </w:pPr>
-      <w:bookmarkStart w:id="8" w:name="_Toc98871836"/>
+      <w:bookmarkStart w:id="8" w:name="_Toc98874018"/>
       <w:r>
         <w:rPr>
           <w:rFonts w:ascii="Times New Roman" w:hAnsi="Times New Roman" w:cs="Times New Roman"/>
@@ -6191,7 +6148,7 @@
           <w:rFonts w:ascii="Times New Roman" w:hAnsi="Times New Roman" w:cs="Times New Roman"/>
         </w:rPr>
       </w:pPr>
-      <w:bookmarkStart w:id="9" w:name="_Toc98871837"/>
+      <w:bookmarkStart w:id="9" w:name="_Toc98874019"/>
       <w:r>
         <w:rPr>
           <w:rFonts w:ascii="Times New Roman" w:hAnsi="Times New Roman" w:cs="Times New Roman"/>
@@ -6337,18 +6294,8 @@
           <w:sz w:val="24"/>
           <w:szCs w:val="24"/>
         </w:rPr>
-        <w:t xml:space="preserve">Tipikus </w:t>
-      </w:r>
-      <w:proofErr w:type="spellStart"/>
-      <w:r>
-        <w:rPr>
-          <w:rFonts w:ascii="Times New Roman" w:hAnsi="Times New Roman" w:cs="Times New Roman"/>
-          <w:sz w:val="24"/>
-          <w:szCs w:val="24"/>
-        </w:rPr>
-        <w:t>MySql</w:t>
-      </w:r>
-      <w:proofErr w:type="spellEnd"/>
+        <w:t>Tipikus MySql</w:t>
+      </w:r>
       <w:r>
         <w:rPr>
           <w:rFonts w:ascii="Times New Roman" w:hAnsi="Times New Roman" w:cs="Times New Roman"/>
@@ -6538,151 +6485,25 @@
           <w:sz w:val="24"/>
           <w:szCs w:val="24"/>
         </w:rPr>
-        <w:t xml:space="preserve">UPDATE oktatok SET </w:t>
-      </w:r>
-      <w:proofErr w:type="spellStart"/>
-      <w:r>
-        <w:rPr>
-          <w:rFonts w:ascii="Times New Roman" w:hAnsi="Times New Roman" w:cs="Times New Roman"/>
-          <w:sz w:val="24"/>
-          <w:szCs w:val="24"/>
-        </w:rPr>
-        <w:t>Vezeteknev</w:t>
-      </w:r>
-      <w:proofErr w:type="spellEnd"/>
-      <w:r>
-        <w:rPr>
-          <w:rFonts w:ascii="Times New Roman" w:hAnsi="Times New Roman" w:cs="Times New Roman"/>
-          <w:sz w:val="24"/>
-          <w:szCs w:val="24"/>
-        </w:rPr>
-        <w:t xml:space="preserve"> = 'X', </w:t>
-      </w:r>
-      <w:proofErr w:type="spellStart"/>
-      <w:r>
-        <w:rPr>
-          <w:rFonts w:ascii="Times New Roman" w:hAnsi="Times New Roman" w:cs="Times New Roman"/>
-          <w:sz w:val="24"/>
-          <w:szCs w:val="24"/>
-        </w:rPr>
-        <w:t>Keresztnev</w:t>
-      </w:r>
-      <w:proofErr w:type="spellEnd"/>
-      <w:r>
-        <w:rPr>
-          <w:rFonts w:ascii="Times New Roman" w:hAnsi="Times New Roman" w:cs="Times New Roman"/>
-          <w:sz w:val="24"/>
-          <w:szCs w:val="24"/>
-        </w:rPr>
-        <w:t xml:space="preserve"> = 'X', </w:t>
-      </w:r>
-      <w:proofErr w:type="spellStart"/>
-      <w:r>
-        <w:rPr>
-          <w:rFonts w:ascii="Times New Roman" w:hAnsi="Times New Roman" w:cs="Times New Roman"/>
-          <w:sz w:val="24"/>
-          <w:szCs w:val="24"/>
-        </w:rPr>
-        <w:t>Harmadiknev</w:t>
-      </w:r>
-      <w:proofErr w:type="spellEnd"/>
-      <w:r>
-        <w:rPr>
-          <w:rFonts w:ascii="Times New Roman" w:hAnsi="Times New Roman" w:cs="Times New Roman"/>
-          <w:sz w:val="24"/>
-          <w:szCs w:val="24"/>
-        </w:rPr>
-        <w:t xml:space="preserve"> = 'X', </w:t>
-      </w:r>
-      <w:proofErr w:type="spellStart"/>
-      <w:r>
-        <w:rPr>
-          <w:rFonts w:ascii="Times New Roman" w:hAnsi="Times New Roman" w:cs="Times New Roman"/>
-          <w:sz w:val="24"/>
-          <w:szCs w:val="24"/>
-        </w:rPr>
-        <w:t>Allampolgarsag</w:t>
-      </w:r>
-      <w:proofErr w:type="spellEnd"/>
-      <w:r>
-        <w:rPr>
-          <w:rFonts w:ascii="Times New Roman" w:hAnsi="Times New Roman" w:cs="Times New Roman"/>
-          <w:sz w:val="24"/>
-          <w:szCs w:val="24"/>
-        </w:rPr>
-        <w:t xml:space="preserve"> = 'X', </w:t>
-      </w:r>
-      <w:proofErr w:type="spellStart"/>
-      <w:r>
-        <w:rPr>
-          <w:rFonts w:ascii="Times New Roman" w:hAnsi="Times New Roman" w:cs="Times New Roman"/>
-          <w:sz w:val="24"/>
-          <w:szCs w:val="24"/>
-        </w:rPr>
-        <w:t>Lakcim_irsz</w:t>
-      </w:r>
-      <w:proofErr w:type="spellEnd"/>
-      <w:r>
-        <w:rPr>
-          <w:rFonts w:ascii="Times New Roman" w:hAnsi="Times New Roman" w:cs="Times New Roman"/>
-          <w:sz w:val="24"/>
-          <w:szCs w:val="24"/>
-        </w:rPr>
-        <w:t xml:space="preserve"> = 0000, </w:t>
-      </w:r>
-      <w:proofErr w:type="spellStart"/>
-      <w:r>
-        <w:rPr>
-          <w:rFonts w:ascii="Times New Roman" w:hAnsi="Times New Roman" w:cs="Times New Roman"/>
-          <w:sz w:val="24"/>
-          <w:szCs w:val="24"/>
-        </w:rPr>
-        <w:t>Lakcim_telepules</w:t>
-      </w:r>
-      <w:proofErr w:type="spellEnd"/>
-      <w:r>
-        <w:rPr>
-          <w:rFonts w:ascii="Times New Roman" w:hAnsi="Times New Roman" w:cs="Times New Roman"/>
-          <w:sz w:val="24"/>
-          <w:szCs w:val="24"/>
-        </w:rPr>
-        <w:t xml:space="preserve"> = 'X' </w:t>
-      </w:r>
-    </w:p>
-    <w:p>
-      <w:pPr>
-        <w:jc w:val="both"/>
-        <w:rPr>
-          <w:rFonts w:ascii="Times New Roman" w:hAnsi="Times New Roman" w:cs="Times New Roman"/>
-          <w:sz w:val="24"/>
-          <w:szCs w:val="24"/>
-        </w:rPr>
-      </w:pPr>
-      <w:r>
-        <w:rPr>
-          <w:rFonts w:ascii="Times New Roman" w:hAnsi="Times New Roman" w:cs="Times New Roman"/>
-          <w:sz w:val="24"/>
-          <w:szCs w:val="24"/>
-        </w:rPr>
-        <w:t xml:space="preserve">WHERE </w:t>
-      </w:r>
-      <w:proofErr w:type="spellStart"/>
-      <w:r>
-        <w:rPr>
-          <w:rFonts w:ascii="Times New Roman" w:hAnsi="Times New Roman" w:cs="Times New Roman"/>
-          <w:sz w:val="24"/>
-          <w:szCs w:val="24"/>
-        </w:rPr>
-        <w:t>Oktato_azonosito</w:t>
-      </w:r>
-      <w:proofErr w:type="spellEnd"/>
-      <w:r>
-        <w:rPr>
-          <w:rFonts w:ascii="Times New Roman" w:hAnsi="Times New Roman" w:cs="Times New Roman"/>
-          <w:sz w:val="24"/>
-          <w:szCs w:val="24"/>
-        </w:rPr>
-        <w:t xml:space="preserve"> = 54872 </w:t>
+        <w:t xml:space="preserve">UPDATE oktatok SET Vezeteknev = 'X', Keresztnev = 'X', Harmadiknev = 'X', Allampolgarsag = 'X', Lakcim_irsz = 0000, Lakcim_telepules = 'X' </w:t>
+      </w:r>
+    </w:p>
+    <w:p>
+      <w:pPr>
+        <w:jc w:val="both"/>
+        <w:rPr>
+          <w:rFonts w:ascii="Times New Roman" w:hAnsi="Times New Roman" w:cs="Times New Roman"/>
+          <w:sz w:val="24"/>
+          <w:szCs w:val="24"/>
+        </w:rPr>
+      </w:pPr>
+      <w:r>
+        <w:rPr>
+          <w:rFonts w:ascii="Times New Roman" w:hAnsi="Times New Roman" w:cs="Times New Roman"/>
+          <w:sz w:val="24"/>
+          <w:szCs w:val="24"/>
+        </w:rPr>
+        <w:t xml:space="preserve">WHERE Oktato_azonosito = 54872 </w:t>
       </w:r>
     </w:p>
     <w:p>
@@ -6756,25 +6577,7 @@
           <w:sz w:val="24"/>
           <w:szCs w:val="24"/>
         </w:rPr>
-        <w:t xml:space="preserve">SELECT * FROM oktatok WHERE </w:t>
-      </w:r>
-      <w:proofErr w:type="spellStart"/>
-      <w:r>
-        <w:rPr>
-          <w:rFonts w:ascii="Times New Roman" w:hAnsi="Times New Roman" w:cs="Times New Roman"/>
-          <w:sz w:val="24"/>
-          <w:szCs w:val="24"/>
-        </w:rPr>
-        <w:t>Oktato_azonosito</w:t>
-      </w:r>
-      <w:proofErr w:type="spellEnd"/>
-      <w:r>
-        <w:rPr>
-          <w:rFonts w:ascii="Times New Roman" w:hAnsi="Times New Roman" w:cs="Times New Roman"/>
-          <w:sz w:val="24"/>
-          <w:szCs w:val="24"/>
-        </w:rPr>
-        <w:t xml:space="preserve"> = 654128;</w:t>
+        <w:t>SELECT * FROM oktatok WHERE Oktato_azonosito = 654128;</w:t>
       </w:r>
     </w:p>
     <w:p>
@@ -6807,7 +6610,7 @@
           <w:rFonts w:ascii="Times New Roman" w:hAnsi="Times New Roman" w:cs="Times New Roman"/>
         </w:rPr>
       </w:pPr>
-      <w:bookmarkStart w:id="10" w:name="_Toc98871838"/>
+      <w:bookmarkStart w:id="10" w:name="_Toc98874020"/>
       <w:r>
         <w:rPr>
           <w:rFonts w:ascii="Times New Roman" w:hAnsi="Times New Roman" w:cs="Times New Roman"/>
@@ -7607,9 +7410,9 @@
           <w:noProof/>
         </w:rPr>
         <w:drawing>
-          <wp:inline distT="0" distB="0" distL="0" distR="0" wp14:anchorId="033F811C" wp14:editId="3648C007">
-            <wp:extent cx="2529840" cy="1856388"/>
-            <wp:effectExtent l="0" t="0" r="3810" b="0"/>
+          <wp:inline distT="0" distB="0" distL="0" distR="0" wp14:anchorId="033F811C" wp14:editId="4816E63C">
+            <wp:extent cx="2425611" cy="1779905"/>
+            <wp:effectExtent l="0" t="0" r="0" b="0"/>
             <wp:docPr id="13" name="Kép 13" descr="A képen szöveg látható&#10;&#10;Automatikusan generált leírás"/>
             <wp:cNvGraphicFramePr>
               <a:graphicFrameLocks xmlns:a="http://schemas.openxmlformats.org/drawingml/2006/main" noChangeAspect="1"/>
@@ -7630,7 +7433,7 @@
                   <pic:spPr>
                     <a:xfrm>
                       <a:off x="0" y="0"/>
-                      <a:ext cx="2537980" cy="1862361"/>
+                      <a:ext cx="2435434" cy="1787113"/>
                     </a:xfrm>
                     <a:prstGeom prst="rect">
                       <a:avLst/>
@@ -7701,9 +7504,9 @@
           <w:szCs w:val="24"/>
         </w:rPr>
         <w:drawing>
-          <wp:inline distT="0" distB="0" distL="0" distR="0" wp14:anchorId="2F69931C" wp14:editId="0F45A7A6">
-            <wp:extent cx="4152900" cy="2043490"/>
-            <wp:effectExtent l="0" t="0" r="0" b="0"/>
+          <wp:inline distT="0" distB="0" distL="0" distR="0" wp14:anchorId="2F69931C" wp14:editId="033D1F61">
+            <wp:extent cx="4051300" cy="1993496"/>
+            <wp:effectExtent l="0" t="0" r="6350" b="6985"/>
             <wp:docPr id="28" name="Kép 28" descr="A képen asztal látható&#10;&#10;Automatikusan generált leírás"/>
             <wp:cNvGraphicFramePr>
               <a:graphicFrameLocks xmlns:a="http://schemas.openxmlformats.org/drawingml/2006/main" noChangeAspect="1"/>
@@ -7730,7 +7533,7 @@
                   <pic:spPr>
                     <a:xfrm>
                       <a:off x="0" y="0"/>
-                      <a:ext cx="4165437" cy="2049659"/>
+                      <a:ext cx="4065125" cy="2000299"/>
                     </a:xfrm>
                     <a:prstGeom prst="rect">
                       <a:avLst/>
@@ -7796,8 +7599,8 @@
           <w:szCs w:val="24"/>
         </w:rPr>
         <w:drawing>
-          <wp:inline distT="0" distB="0" distL="0" distR="0" wp14:anchorId="78B26F64" wp14:editId="2C5BF27D">
-            <wp:extent cx="5205263" cy="1892300"/>
+          <wp:inline distT="0" distB="0" distL="0" distR="0" wp14:anchorId="78B26F64" wp14:editId="774FD305">
+            <wp:extent cx="5207000" cy="1892931"/>
             <wp:effectExtent l="0" t="0" r="0" b="0"/>
             <wp:docPr id="29" name="Kép 29"/>
             <wp:cNvGraphicFramePr>
@@ -7825,7 +7628,7 @@
                   <pic:spPr>
                     <a:xfrm>
                       <a:off x="0" y="0"/>
-                      <a:ext cx="5226231" cy="1899923"/>
+                      <a:ext cx="5253536" cy="1909849"/>
                     </a:xfrm>
                     <a:prstGeom prst="rect">
                       <a:avLst/>
@@ -7852,7 +7655,7 @@
           <w:szCs w:val="24"/>
         </w:rPr>
       </w:pPr>
-      <w:bookmarkStart w:id="11" w:name="_Toc98871839"/>
+      <w:bookmarkStart w:id="11" w:name="_Toc98874021"/>
       <w:r>
         <w:rPr>
           <w:rFonts w:ascii="Times New Roman" w:hAnsi="Times New Roman" w:cs="Times New Roman"/>
@@ -7888,26 +7691,16 @@
           <w:szCs w:val="24"/>
         </w:rPr>
       </w:pPr>
-      <w:bookmarkStart w:id="12" w:name="_Toc98871840"/>
-      <w:r>
-        <w:rPr>
-          <w:rFonts w:ascii="Times New Roman" w:hAnsi="Times New Roman" w:cs="Times New Roman"/>
-          <w:sz w:val="24"/>
-          <w:szCs w:val="24"/>
-        </w:rPr>
-        <w:t xml:space="preserve">REST API </w:t>
-      </w:r>
-      <w:proofErr w:type="spellStart"/>
-      <w:r>
-        <w:rPr>
-          <w:rFonts w:ascii="Times New Roman" w:hAnsi="Times New Roman" w:cs="Times New Roman"/>
-          <w:sz w:val="24"/>
-          <w:szCs w:val="24"/>
-        </w:rPr>
-        <w:t>architechtúra</w:t>
+      <w:bookmarkStart w:id="12" w:name="_Toc98874022"/>
+      <w:r>
+        <w:rPr>
+          <w:rFonts w:ascii="Times New Roman" w:hAnsi="Times New Roman" w:cs="Times New Roman"/>
+          <w:sz w:val="24"/>
+          <w:szCs w:val="24"/>
+        </w:rPr>
+        <w:t>REST API architechtúra</w:t>
       </w:r>
       <w:bookmarkEnd w:id="12"/>
-      <w:proofErr w:type="spellEnd"/>
     </w:p>
     <w:p>
       <w:pPr>
@@ -7986,25 +7779,7 @@
           <w:sz w:val="24"/>
           <w:szCs w:val="24"/>
         </w:rPr>
-        <w:t>A REST mindennemű mögöttes protokolltól független, és nem feltétlenül kötődik a HTTP-</w:t>
-      </w:r>
-      <w:proofErr w:type="spellStart"/>
-      <w:r>
-        <w:rPr>
-          <w:rFonts w:ascii="Times New Roman" w:hAnsi="Times New Roman" w:cs="Times New Roman"/>
-          <w:sz w:val="24"/>
-          <w:szCs w:val="24"/>
-        </w:rPr>
-        <w:t>hez</w:t>
-      </w:r>
-      <w:proofErr w:type="spellEnd"/>
-      <w:r>
-        <w:rPr>
-          <w:rFonts w:ascii="Times New Roman" w:hAnsi="Times New Roman" w:cs="Times New Roman"/>
-          <w:sz w:val="24"/>
-          <w:szCs w:val="24"/>
-        </w:rPr>
-        <w:t>. A leggyakoribb implementációk REST API HTTP-t használják alkalmazás-protokollként</w:t>
+        <w:t>A REST mindennemű mögöttes protokolltól független, és nem feltétlenül kötődik a HTTP-hez. A leggyakoribb implementációk REST API HTTP-t használják alkalmazás-protokollként</w:t>
       </w:r>
       <w:r>
         <w:rPr>
@@ -8031,25 +7806,7 @@
           <w:sz w:val="24"/>
           <w:szCs w:val="24"/>
         </w:rPr>
-        <w:t>A REST elsődleges előnye a HTTP-</w:t>
-      </w:r>
-      <w:proofErr w:type="spellStart"/>
-      <w:r>
-        <w:rPr>
-          <w:rFonts w:ascii="Times New Roman" w:hAnsi="Times New Roman" w:cs="Times New Roman"/>
-          <w:sz w:val="24"/>
-          <w:szCs w:val="24"/>
-        </w:rPr>
-        <w:t>hez</w:t>
-      </w:r>
-      <w:proofErr w:type="spellEnd"/>
-      <w:r>
-        <w:rPr>
-          <w:rFonts w:ascii="Times New Roman" w:hAnsi="Times New Roman" w:cs="Times New Roman"/>
-          <w:sz w:val="24"/>
-          <w:szCs w:val="24"/>
-        </w:rPr>
-        <w:t xml:space="preserve"> szemben az, hogy nyílt szabványokat használ, és nem köti az API vagy az ügyfélalkalmazások implementációját semmilyen konkrét megvalósításhoz.</w:t>
+        <w:t>A REST elsődleges előnye a HTTP-hez szemben az, hogy nyílt szabványokat használ, és nem köti az API vagy az ügyfélalkalmazások implementációját semmilyen konkrét megvalósításhoz.</w:t>
       </w:r>
     </w:p>
     <w:p>
@@ -8077,7 +7834,7 @@
           <w:szCs w:val="24"/>
         </w:rPr>
       </w:pPr>
-      <w:bookmarkStart w:id="13" w:name="_Toc98871841"/>
+      <w:bookmarkStart w:id="13" w:name="_Toc98874023"/>
       <w:r>
         <w:rPr>
           <w:rFonts w:ascii="Times New Roman" w:hAnsi="Times New Roman" w:cs="Times New Roman"/>
@@ -8110,7 +7867,7 @@
           <w:rFonts w:ascii="Times New Roman" w:hAnsi="Times New Roman" w:cs="Times New Roman"/>
         </w:rPr>
       </w:pPr>
-      <w:bookmarkStart w:id="14" w:name="_Toc98871842"/>
+      <w:bookmarkStart w:id="14" w:name="_Toc98874024"/>
       <w:r>
         <w:rPr>
           <w:rFonts w:ascii="Times New Roman" w:hAnsi="Times New Roman" w:cs="Times New Roman"/>
@@ -8150,18 +7907,201 @@
           <w:sz w:val="24"/>
           <w:szCs w:val="24"/>
         </w:rPr>
-        <w:t xml:space="preserve">Visual </w:t>
-      </w:r>
-      <w:proofErr w:type="spellStart"/>
-      <w:r>
-        <w:rPr>
-          <w:rFonts w:ascii="Times New Roman" w:hAnsi="Times New Roman" w:cs="Times New Roman"/>
-          <w:sz w:val="24"/>
-          <w:szCs w:val="24"/>
-        </w:rPr>
-        <w:t>Studio</w:t>
-      </w:r>
-      <w:proofErr w:type="spellEnd"/>
+        <w:t>Visual Studio Code (HTML, TS, JS, PHP, Bootstrap)</w:t>
+      </w:r>
+    </w:p>
+    <w:p>
+      <w:pPr>
+        <w:pStyle w:val="Listaszerbekezds"/>
+        <w:jc w:val="both"/>
+        <w:rPr>
+          <w:rFonts w:ascii="Times New Roman" w:hAnsi="Times New Roman" w:cs="Times New Roman"/>
+          <w:sz w:val="24"/>
+          <w:szCs w:val="24"/>
+        </w:rPr>
+      </w:pPr>
+    </w:p>
+    <w:p>
+      <w:pPr>
+        <w:ind w:left="1416"/>
+        <w:jc w:val="both"/>
+        <w:rPr>
+          <w:rFonts w:ascii="Times New Roman" w:hAnsi="Times New Roman" w:cs="Times New Roman"/>
+          <w:sz w:val="24"/>
+          <w:szCs w:val="24"/>
+        </w:rPr>
+      </w:pPr>
+      <w:r>
+        <w:rPr>
+          <w:rFonts w:ascii="Times New Roman" w:hAnsi="Times New Roman" w:cs="Times New Roman"/>
+          <w:sz w:val="24"/>
+          <w:szCs w:val="24"/>
+        </w:rPr>
+        <w:t>A Visual Studio Code alkalmazás egy ingyenesen elérhető szoftver, amely meglehetősen rugalmas megoldásokat kínál a fejlesztő</w:t>
+      </w:r>
+      <w:r>
+        <w:rPr>
+          <w:rFonts w:ascii="Times New Roman" w:hAnsi="Times New Roman" w:cs="Times New Roman"/>
+          <w:sz w:val="24"/>
+          <w:szCs w:val="24"/>
+        </w:rPr>
+        <w:t>k</w:t>
+      </w:r>
+      <w:r>
+        <w:rPr>
+          <w:rFonts w:ascii="Times New Roman" w:hAnsi="Times New Roman" w:cs="Times New Roman"/>
+          <w:sz w:val="24"/>
+          <w:szCs w:val="24"/>
+        </w:rPr>
+        <w:t xml:space="preserve"> számára. Széleskörű támogatottsága miatt több operációs rendszeren fut, a kiegészítők révén pedig  más rendszer</w:t>
+      </w:r>
+      <w:r>
+        <w:rPr>
+          <w:rFonts w:ascii="Times New Roman" w:hAnsi="Times New Roman" w:cs="Times New Roman"/>
+          <w:sz w:val="24"/>
+          <w:szCs w:val="24"/>
+        </w:rPr>
+        <w:t>ekkel</w:t>
+      </w:r>
+      <w:r>
+        <w:rPr>
+          <w:rFonts w:ascii="Times New Roman" w:hAnsi="Times New Roman" w:cs="Times New Roman"/>
+          <w:sz w:val="24"/>
+          <w:szCs w:val="24"/>
+        </w:rPr>
+        <w:t xml:space="preserve"> és szolgáltatás</w:t>
+      </w:r>
+      <w:r>
+        <w:rPr>
+          <w:rFonts w:ascii="Times New Roman" w:hAnsi="Times New Roman" w:cs="Times New Roman"/>
+          <w:sz w:val="24"/>
+          <w:szCs w:val="24"/>
+        </w:rPr>
+        <w:t>okkal</w:t>
+      </w:r>
+      <w:r>
+        <w:rPr>
+          <w:rFonts w:ascii="Times New Roman" w:hAnsi="Times New Roman" w:cs="Times New Roman"/>
+          <w:sz w:val="24"/>
+          <w:szCs w:val="24"/>
+        </w:rPr>
+        <w:t xml:space="preserve"> kapcsolható össze.  Beépített JavaScript, TypeScript forráskód és Node.js-támogatással rendelkezik. A github fiókkal való összekapcsoláshoz</w:t>
+      </w:r>
+      <w:r>
+        <w:rPr>
+          <w:rFonts w:ascii="Times New Roman" w:hAnsi="Times New Roman" w:cs="Times New Roman"/>
+          <w:sz w:val="24"/>
+          <w:szCs w:val="24"/>
+        </w:rPr>
+        <w:t>, az Angular és Laravel keretrendszerhez,</w:t>
+      </w:r>
+      <w:r>
+        <w:rPr>
+          <w:rFonts w:ascii="Times New Roman" w:hAnsi="Times New Roman" w:cs="Times New Roman"/>
+          <w:sz w:val="24"/>
+          <w:szCs w:val="24"/>
+        </w:rPr>
+        <w:t xml:space="preserve"> több kiegészítő áll rendelkezésre. </w:t>
+      </w:r>
+      <w:r>
+        <w:rPr>
+          <w:rFonts w:ascii="Times New Roman" w:hAnsi="Times New Roman" w:cs="Times New Roman"/>
+          <w:sz w:val="24"/>
+          <w:szCs w:val="24"/>
+        </w:rPr>
+        <w:t>A különböző programnyelven írt forráskódjaink jobb áttekinthetőség</w:t>
+      </w:r>
+      <w:r>
+        <w:rPr>
+          <w:rFonts w:ascii="Times New Roman" w:hAnsi="Times New Roman" w:cs="Times New Roman"/>
+          <w:sz w:val="24"/>
+          <w:szCs w:val="24"/>
+        </w:rPr>
+        <w:t>éhez</w:t>
+      </w:r>
+      <w:r>
+        <w:rPr>
+          <w:rFonts w:ascii="Times New Roman" w:hAnsi="Times New Roman" w:cs="Times New Roman"/>
+          <w:sz w:val="24"/>
+          <w:szCs w:val="24"/>
+        </w:rPr>
+        <w:t xml:space="preserve"> például</w:t>
+      </w:r>
+      <w:r>
+        <w:rPr>
+          <w:rFonts w:ascii="Times New Roman" w:hAnsi="Times New Roman" w:cs="Times New Roman"/>
+          <w:sz w:val="24"/>
+          <w:szCs w:val="24"/>
+        </w:rPr>
+        <w:t xml:space="preserve"> a Colorizer2 kiegészítőt használtuk</w:t>
+      </w:r>
+      <w:r>
+        <w:rPr>
+          <w:rFonts w:ascii="Times New Roman" w:hAnsi="Times New Roman" w:cs="Times New Roman"/>
+          <w:sz w:val="24"/>
+          <w:szCs w:val="24"/>
+        </w:rPr>
+        <w:t xml:space="preserve">, de a TS Lint is segített minket a </w:t>
+      </w:r>
+      <w:r>
+        <w:rPr>
+          <w:rFonts w:ascii="Times New Roman" w:hAnsi="Times New Roman" w:cs="Times New Roman"/>
+          <w:sz w:val="24"/>
+          <w:szCs w:val="24"/>
+        </w:rPr>
+        <w:t>program</w:t>
+      </w:r>
+      <w:r>
+        <w:rPr>
+          <w:rFonts w:ascii="Times New Roman" w:hAnsi="Times New Roman" w:cs="Times New Roman"/>
+          <w:sz w:val="24"/>
+          <w:szCs w:val="24"/>
+        </w:rPr>
+        <w:t xml:space="preserve">kód </w:t>
+      </w:r>
+      <w:r>
+        <w:rPr>
+          <w:rFonts w:ascii="Times New Roman" w:hAnsi="Times New Roman" w:cs="Times New Roman"/>
+          <w:sz w:val="24"/>
+          <w:szCs w:val="24"/>
+        </w:rPr>
+        <w:t>meg</w:t>
+      </w:r>
+      <w:r>
+        <w:rPr>
+          <w:rFonts w:ascii="Times New Roman" w:hAnsi="Times New Roman" w:cs="Times New Roman"/>
+          <w:sz w:val="24"/>
+          <w:szCs w:val="24"/>
+        </w:rPr>
+        <w:t>írása közben.</w:t>
+      </w:r>
+    </w:p>
+    <w:p>
+      <w:pPr>
+        <w:ind w:left="1416"/>
+        <w:jc w:val="both"/>
+        <w:rPr>
+          <w:rFonts w:ascii="Times New Roman" w:hAnsi="Times New Roman" w:cs="Times New Roman"/>
+          <w:sz w:val="24"/>
+          <w:szCs w:val="24"/>
+        </w:rPr>
+      </w:pPr>
+      <w:r>
+        <w:rPr>
+          <w:rFonts w:ascii="Times New Roman" w:hAnsi="Times New Roman" w:cs="Times New Roman"/>
+          <w:sz w:val="24"/>
+          <w:szCs w:val="24"/>
+        </w:rPr>
+        <w:t>A fejlesztés során a keretrendszerek kiválasztásának fő szempontjai között szerepelt, hogy közismert, széles körben használt</w:t>
+      </w:r>
+      <w:r>
+        <w:rPr>
+          <w:rFonts w:ascii="Times New Roman" w:hAnsi="Times New Roman" w:cs="Times New Roman"/>
+          <w:sz w:val="24"/>
+          <w:szCs w:val="24"/>
+        </w:rPr>
+        <w:t xml:space="preserve"> és</w:t>
+      </w:r>
       <w:r>
         <w:rPr>
           <w:rFonts w:ascii="Times New Roman" w:hAnsi="Times New Roman" w:cs="Times New Roman"/>
@@ -8170,53 +8110,30 @@
         </w:rPr>
         <w:t xml:space="preserve"> </w:t>
       </w:r>
-      <w:proofErr w:type="spellStart"/>
-      <w:r>
-        <w:rPr>
-          <w:rFonts w:ascii="Times New Roman" w:hAnsi="Times New Roman" w:cs="Times New Roman"/>
-          <w:sz w:val="24"/>
-          <w:szCs w:val="24"/>
-        </w:rPr>
-        <w:t>Code</w:t>
-      </w:r>
-      <w:proofErr w:type="spellEnd"/>
-      <w:r>
-        <w:rPr>
-          <w:rFonts w:ascii="Times New Roman" w:hAnsi="Times New Roman" w:cs="Times New Roman"/>
-          <w:sz w:val="24"/>
-          <w:szCs w:val="24"/>
-        </w:rPr>
-        <w:t xml:space="preserve"> (HTML, TS, JS, PHP, </w:t>
-      </w:r>
-      <w:proofErr w:type="spellStart"/>
-      <w:r>
-        <w:rPr>
-          <w:rFonts w:ascii="Times New Roman" w:hAnsi="Times New Roman" w:cs="Times New Roman"/>
-          <w:sz w:val="24"/>
-          <w:szCs w:val="24"/>
-        </w:rPr>
-        <w:t>Bootstrap</w:t>
-      </w:r>
-      <w:proofErr w:type="spellEnd"/>
-      <w:r>
-        <w:rPr>
-          <w:rFonts w:ascii="Times New Roman" w:hAnsi="Times New Roman" w:cs="Times New Roman"/>
-          <w:sz w:val="24"/>
-          <w:szCs w:val="24"/>
-        </w:rPr>
-        <w:t>)</w:t>
-      </w:r>
-    </w:p>
-    <w:p>
-      <w:pPr>
-        <w:pStyle w:val="Listaszerbekezds"/>
-        <w:jc w:val="both"/>
-        <w:rPr>
-          <w:rFonts w:ascii="Times New Roman" w:hAnsi="Times New Roman" w:cs="Times New Roman"/>
-          <w:sz w:val="24"/>
-          <w:szCs w:val="24"/>
-        </w:rPr>
-      </w:pPr>
+      <w:r>
+        <w:rPr>
+          <w:rFonts w:ascii="Times New Roman" w:hAnsi="Times New Roman" w:cs="Times New Roman"/>
+          <w:sz w:val="24"/>
+          <w:szCs w:val="24"/>
+        </w:rPr>
+        <w:t>nyílt forráskódú, könnyen testreszabható legyen,</w:t>
+      </w:r>
+      <w:r>
+        <w:rPr>
+          <w:rFonts w:ascii="Times New Roman" w:hAnsi="Times New Roman" w:cs="Times New Roman"/>
+          <w:sz w:val="24"/>
+          <w:szCs w:val="24"/>
+        </w:rPr>
+        <w:t xml:space="preserve"> valamint megfelelő dokumentáció álljon rendelkezés</w:t>
+      </w:r>
+      <w:r>
+        <w:rPr>
+          <w:rFonts w:ascii="Times New Roman" w:hAnsi="Times New Roman" w:cs="Times New Roman"/>
+          <w:sz w:val="24"/>
+          <w:szCs w:val="24"/>
+        </w:rPr>
+        <w:t>ünkre.</w:t>
+      </w:r>
     </w:p>
     <w:p>
       <w:pPr>
@@ -8234,269 +8151,31 @@
           <w:sz w:val="24"/>
           <w:szCs w:val="24"/>
         </w:rPr>
-        <w:t xml:space="preserve">A Visual </w:t>
-      </w:r>
-      <w:proofErr w:type="spellStart"/>
-      <w:r>
-        <w:rPr>
-          <w:rFonts w:ascii="Times New Roman" w:hAnsi="Times New Roman" w:cs="Times New Roman"/>
-          <w:sz w:val="24"/>
-          <w:szCs w:val="24"/>
-        </w:rPr>
-        <w:t>Studio</w:t>
-      </w:r>
-      <w:proofErr w:type="spellEnd"/>
-      <w:r>
-        <w:rPr>
-          <w:rFonts w:ascii="Times New Roman" w:hAnsi="Times New Roman" w:cs="Times New Roman"/>
-          <w:sz w:val="24"/>
-          <w:szCs w:val="24"/>
-        </w:rPr>
-        <w:t xml:space="preserve"> </w:t>
-      </w:r>
-      <w:proofErr w:type="spellStart"/>
-      <w:r>
-        <w:rPr>
-          <w:rFonts w:ascii="Times New Roman" w:hAnsi="Times New Roman" w:cs="Times New Roman"/>
-          <w:sz w:val="24"/>
-          <w:szCs w:val="24"/>
-        </w:rPr>
-        <w:t>Code</w:t>
-      </w:r>
-      <w:proofErr w:type="spellEnd"/>
-      <w:r>
-        <w:rPr>
-          <w:rFonts w:ascii="Times New Roman" w:hAnsi="Times New Roman" w:cs="Times New Roman"/>
-          <w:sz w:val="24"/>
-          <w:szCs w:val="24"/>
-        </w:rPr>
-        <w:t xml:space="preserve"> alkalmazás egy ingyenesen elérhető szoftver, amely meglehetősen rugalmas megoldásokat kínál a fejlesztő</w:t>
-      </w:r>
-      <w:r>
-        <w:rPr>
-          <w:rFonts w:ascii="Times New Roman" w:hAnsi="Times New Roman" w:cs="Times New Roman"/>
-          <w:sz w:val="24"/>
-          <w:szCs w:val="24"/>
-        </w:rPr>
-        <w:t>k</w:t>
-      </w:r>
-      <w:r>
-        <w:rPr>
-          <w:rFonts w:ascii="Times New Roman" w:hAnsi="Times New Roman" w:cs="Times New Roman"/>
-          <w:sz w:val="24"/>
-          <w:szCs w:val="24"/>
-        </w:rPr>
-        <w:t xml:space="preserve"> számára. Széleskörű támogatottsága miatt több operációs rendszeren fut, a kiegészítők révén pedig  más rendszer</w:t>
-      </w:r>
-      <w:r>
-        <w:rPr>
-          <w:rFonts w:ascii="Times New Roman" w:hAnsi="Times New Roman" w:cs="Times New Roman"/>
-          <w:sz w:val="24"/>
-          <w:szCs w:val="24"/>
-        </w:rPr>
-        <w:t>ekkel</w:t>
-      </w:r>
-      <w:r>
-        <w:rPr>
-          <w:rFonts w:ascii="Times New Roman" w:hAnsi="Times New Roman" w:cs="Times New Roman"/>
-          <w:sz w:val="24"/>
-          <w:szCs w:val="24"/>
-        </w:rPr>
-        <w:t xml:space="preserve"> és szolgáltatás</w:t>
-      </w:r>
-      <w:r>
-        <w:rPr>
-          <w:rFonts w:ascii="Times New Roman" w:hAnsi="Times New Roman" w:cs="Times New Roman"/>
-          <w:sz w:val="24"/>
-          <w:szCs w:val="24"/>
-        </w:rPr>
-        <w:t>okkal</w:t>
-      </w:r>
-      <w:r>
-        <w:rPr>
-          <w:rFonts w:ascii="Times New Roman" w:hAnsi="Times New Roman" w:cs="Times New Roman"/>
-          <w:sz w:val="24"/>
-          <w:szCs w:val="24"/>
-        </w:rPr>
-        <w:t xml:space="preserve"> kapcsolható össze.  Beépített JavaScript, </w:t>
-      </w:r>
-      <w:proofErr w:type="spellStart"/>
-      <w:r>
-        <w:rPr>
-          <w:rFonts w:ascii="Times New Roman" w:hAnsi="Times New Roman" w:cs="Times New Roman"/>
-          <w:sz w:val="24"/>
-          <w:szCs w:val="24"/>
-        </w:rPr>
-        <w:t>TypeScript</w:t>
-      </w:r>
-      <w:proofErr w:type="spellEnd"/>
-      <w:r>
-        <w:rPr>
-          <w:rFonts w:ascii="Times New Roman" w:hAnsi="Times New Roman" w:cs="Times New Roman"/>
-          <w:sz w:val="24"/>
-          <w:szCs w:val="24"/>
-        </w:rPr>
-        <w:t xml:space="preserve"> forráskód és Node.js-támogatással rendelkezik. A </w:t>
-      </w:r>
-      <w:proofErr w:type="spellStart"/>
-      <w:r>
-        <w:rPr>
-          <w:rFonts w:ascii="Times New Roman" w:hAnsi="Times New Roman" w:cs="Times New Roman"/>
-          <w:sz w:val="24"/>
-          <w:szCs w:val="24"/>
-        </w:rPr>
-        <w:t>github</w:t>
-      </w:r>
-      <w:proofErr w:type="spellEnd"/>
-      <w:r>
-        <w:rPr>
-          <w:rFonts w:ascii="Times New Roman" w:hAnsi="Times New Roman" w:cs="Times New Roman"/>
-          <w:sz w:val="24"/>
-          <w:szCs w:val="24"/>
-        </w:rPr>
-        <w:t xml:space="preserve"> fiókkal való összekapcsoláshoz</w:t>
-      </w:r>
-      <w:r>
-        <w:rPr>
-          <w:rFonts w:ascii="Times New Roman" w:hAnsi="Times New Roman" w:cs="Times New Roman"/>
-          <w:sz w:val="24"/>
-          <w:szCs w:val="24"/>
-        </w:rPr>
-        <w:t xml:space="preserve">, az </w:t>
-      </w:r>
-      <w:proofErr w:type="spellStart"/>
-      <w:r>
-        <w:rPr>
-          <w:rFonts w:ascii="Times New Roman" w:hAnsi="Times New Roman" w:cs="Times New Roman"/>
-          <w:sz w:val="24"/>
-          <w:szCs w:val="24"/>
-        </w:rPr>
-        <w:t>Angular</w:t>
-      </w:r>
-      <w:proofErr w:type="spellEnd"/>
-      <w:r>
-        <w:rPr>
-          <w:rFonts w:ascii="Times New Roman" w:hAnsi="Times New Roman" w:cs="Times New Roman"/>
-          <w:sz w:val="24"/>
-          <w:szCs w:val="24"/>
-        </w:rPr>
-        <w:t xml:space="preserve"> és </w:t>
-      </w:r>
-      <w:proofErr w:type="spellStart"/>
-      <w:r>
-        <w:rPr>
-          <w:rFonts w:ascii="Times New Roman" w:hAnsi="Times New Roman" w:cs="Times New Roman"/>
-          <w:sz w:val="24"/>
-          <w:szCs w:val="24"/>
-        </w:rPr>
-        <w:t>Laravel</w:t>
-      </w:r>
-      <w:proofErr w:type="spellEnd"/>
-      <w:r>
-        <w:rPr>
-          <w:rFonts w:ascii="Times New Roman" w:hAnsi="Times New Roman" w:cs="Times New Roman"/>
-          <w:sz w:val="24"/>
-          <w:szCs w:val="24"/>
-        </w:rPr>
-        <w:t xml:space="preserve"> keretrendszerhez,</w:t>
-      </w:r>
-      <w:r>
-        <w:rPr>
-          <w:rFonts w:ascii="Times New Roman" w:hAnsi="Times New Roman" w:cs="Times New Roman"/>
-          <w:sz w:val="24"/>
-          <w:szCs w:val="24"/>
-        </w:rPr>
-        <w:t xml:space="preserve"> több kiegészítő áll rendelkezésre. </w:t>
-      </w:r>
-      <w:r>
-        <w:rPr>
-          <w:rFonts w:ascii="Times New Roman" w:hAnsi="Times New Roman" w:cs="Times New Roman"/>
-          <w:sz w:val="24"/>
-          <w:szCs w:val="24"/>
-        </w:rPr>
-        <w:t>A különböző programnyelven írt forráskódjaink jobb áttekinthetőség</w:t>
-      </w:r>
-      <w:r>
-        <w:rPr>
-          <w:rFonts w:ascii="Times New Roman" w:hAnsi="Times New Roman" w:cs="Times New Roman"/>
-          <w:sz w:val="24"/>
-          <w:szCs w:val="24"/>
-        </w:rPr>
-        <w:t>éhez</w:t>
-      </w:r>
-      <w:r>
-        <w:rPr>
-          <w:rFonts w:ascii="Times New Roman" w:hAnsi="Times New Roman" w:cs="Times New Roman"/>
-          <w:sz w:val="24"/>
-          <w:szCs w:val="24"/>
-        </w:rPr>
-        <w:t xml:space="preserve"> például</w:t>
-      </w:r>
-      <w:r>
-        <w:rPr>
-          <w:rFonts w:ascii="Times New Roman" w:hAnsi="Times New Roman" w:cs="Times New Roman"/>
-          <w:sz w:val="24"/>
-          <w:szCs w:val="24"/>
-        </w:rPr>
-        <w:t xml:space="preserve"> a Colorizer2 kiegészítőt használtuk</w:t>
-      </w:r>
-      <w:r>
-        <w:rPr>
-          <w:rFonts w:ascii="Times New Roman" w:hAnsi="Times New Roman" w:cs="Times New Roman"/>
-          <w:sz w:val="24"/>
-          <w:szCs w:val="24"/>
-        </w:rPr>
-        <w:t xml:space="preserve">, de a TS </w:t>
-      </w:r>
-      <w:proofErr w:type="spellStart"/>
-      <w:r>
-        <w:rPr>
-          <w:rFonts w:ascii="Times New Roman" w:hAnsi="Times New Roman" w:cs="Times New Roman"/>
-          <w:sz w:val="24"/>
-          <w:szCs w:val="24"/>
-        </w:rPr>
-        <w:t>Lint</w:t>
-      </w:r>
-      <w:proofErr w:type="spellEnd"/>
-      <w:r>
-        <w:rPr>
-          <w:rFonts w:ascii="Times New Roman" w:hAnsi="Times New Roman" w:cs="Times New Roman"/>
-          <w:sz w:val="24"/>
-          <w:szCs w:val="24"/>
-        </w:rPr>
-        <w:t xml:space="preserve"> is segített minket a </w:t>
-      </w:r>
-      <w:r>
-        <w:rPr>
-          <w:rFonts w:ascii="Times New Roman" w:hAnsi="Times New Roman" w:cs="Times New Roman"/>
-          <w:sz w:val="24"/>
-          <w:szCs w:val="24"/>
-        </w:rPr>
-        <w:t>program</w:t>
-      </w:r>
-      <w:r>
-        <w:rPr>
-          <w:rFonts w:ascii="Times New Roman" w:hAnsi="Times New Roman" w:cs="Times New Roman"/>
-          <w:sz w:val="24"/>
-          <w:szCs w:val="24"/>
-        </w:rPr>
-        <w:t xml:space="preserve">kód </w:t>
-      </w:r>
-      <w:r>
-        <w:rPr>
-          <w:rFonts w:ascii="Times New Roman" w:hAnsi="Times New Roman" w:cs="Times New Roman"/>
-          <w:sz w:val="24"/>
-          <w:szCs w:val="24"/>
-        </w:rPr>
-        <w:t>meg</w:t>
-      </w:r>
-      <w:r>
-        <w:rPr>
-          <w:rFonts w:ascii="Times New Roman" w:hAnsi="Times New Roman" w:cs="Times New Roman"/>
-          <w:sz w:val="24"/>
-          <w:szCs w:val="24"/>
-        </w:rPr>
-        <w:t>írása közben.</w:t>
+        <w:t>Frontend oldali fejlesztésre az</w:t>
+      </w:r>
+      <w:r>
+        <w:rPr>
+          <w:rFonts w:ascii="Times New Roman" w:hAnsi="Times New Roman" w:cs="Times New Roman"/>
+          <w:sz w:val="24"/>
+          <w:szCs w:val="24"/>
+        </w:rPr>
+        <w:t xml:space="preserve"> Angular </w:t>
+      </w:r>
+      <w:r>
+        <w:rPr>
+          <w:rFonts w:ascii="Times New Roman" w:hAnsi="Times New Roman" w:cs="Times New Roman"/>
+          <w:sz w:val="24"/>
+          <w:szCs w:val="24"/>
+        </w:rPr>
+        <w:t xml:space="preserve">keretrendszert választottuk. Ez </w:t>
+      </w:r>
+      <w:r>
+        <w:rPr>
+          <w:rFonts w:ascii="Times New Roman" w:hAnsi="Times New Roman" w:cs="Times New Roman"/>
+          <w:sz w:val="24"/>
+          <w:szCs w:val="24"/>
+        </w:rPr>
+        <w:t xml:space="preserve">egy TypeScript-alapú nyílt forráskódú széles körben támogatott ingyenes keretrendszer, webfejlesztők számára. </w:t>
       </w:r>
     </w:p>
     <w:p>
@@ -8515,47 +8194,40 @@
           <w:sz w:val="24"/>
           <w:szCs w:val="24"/>
         </w:rPr>
-        <w:t>A fejlesztés során a keretrendszerek kiválasztásának fő szempontjai között szerepelt, hogy közismert, széles körben használt</w:t>
-      </w:r>
-      <w:r>
-        <w:rPr>
-          <w:rFonts w:ascii="Times New Roman" w:hAnsi="Times New Roman" w:cs="Times New Roman"/>
-          <w:sz w:val="24"/>
-          <w:szCs w:val="24"/>
-        </w:rPr>
-        <w:t xml:space="preserve"> és</w:t>
-      </w:r>
-      <w:r>
-        <w:rPr>
-          <w:rFonts w:ascii="Times New Roman" w:hAnsi="Times New Roman" w:cs="Times New Roman"/>
-          <w:sz w:val="24"/>
-          <w:szCs w:val="24"/>
-        </w:rPr>
-        <w:t xml:space="preserve"> </w:t>
-      </w:r>
-      <w:r>
-        <w:rPr>
-          <w:rFonts w:ascii="Times New Roman" w:hAnsi="Times New Roman" w:cs="Times New Roman"/>
-          <w:sz w:val="24"/>
-          <w:szCs w:val="24"/>
-        </w:rPr>
-        <w:t>nyílt forráskódú, könnyen testreszabható legyen,</w:t>
-      </w:r>
-      <w:r>
-        <w:rPr>
-          <w:rFonts w:ascii="Times New Roman" w:hAnsi="Times New Roman" w:cs="Times New Roman"/>
-          <w:sz w:val="24"/>
-          <w:szCs w:val="24"/>
-        </w:rPr>
-        <w:t xml:space="preserve"> valamint megfelelő dokumentáció álljon rendelkezés</w:t>
-      </w:r>
-      <w:r>
-        <w:rPr>
-          <w:rFonts w:ascii="Times New Roman" w:hAnsi="Times New Roman" w:cs="Times New Roman"/>
-          <w:sz w:val="24"/>
-          <w:szCs w:val="24"/>
-        </w:rPr>
-        <w:t>ünkre.</w:t>
+        <w:t xml:space="preserve">Backend oldali fejlesztésre a Laravel </w:t>
+      </w:r>
+      <w:r>
+        <w:rPr>
+          <w:rFonts w:ascii="Times New Roman" w:hAnsi="Times New Roman" w:cs="Times New Roman"/>
+          <w:sz w:val="24"/>
+          <w:szCs w:val="24"/>
+        </w:rPr>
+        <w:t xml:space="preserve">PHP </w:t>
+      </w:r>
+      <w:r>
+        <w:rPr>
+          <w:rFonts w:ascii="Times New Roman" w:hAnsi="Times New Roman" w:cs="Times New Roman"/>
+          <w:sz w:val="24"/>
+          <w:szCs w:val="24"/>
+        </w:rPr>
+        <w:t>keretrendszert használtuk. Könnyen használható, biztonságos és gyorsan lehet vele dolgozni.</w:t>
+      </w:r>
+      <w:r>
+        <w:rPr>
+          <w:rFonts w:ascii="Times New Roman" w:hAnsi="Times New Roman" w:cs="Times New Roman"/>
+          <w:sz w:val="24"/>
+          <w:szCs w:val="24"/>
+        </w:rPr>
+        <w:t xml:space="preserve"> A PHP kód megírásával </w:t>
+      </w:r>
+      <w:r>
+        <w:rPr>
+          <w:rFonts w:ascii="Times New Roman" w:hAnsi="Times New Roman" w:cs="Times New Roman"/>
+          <w:sz w:val="24"/>
+          <w:szCs w:val="24"/>
+        </w:rPr>
+        <w:lastRenderedPageBreak/>
+        <w:t>és a keretrendszer adta lehetőségekkel kötöttük össze a MySql adatbázisunkat az Angularos frontend oldallal.</w:t>
       </w:r>
     </w:p>
     <w:p>
@@ -8574,210 +8246,7 @@
           <w:sz w:val="24"/>
           <w:szCs w:val="24"/>
         </w:rPr>
-        <w:t>Frontend oldali fejlesztésre az</w:t>
-      </w:r>
-      <w:r>
-        <w:rPr>
-          <w:rFonts w:ascii="Times New Roman" w:hAnsi="Times New Roman" w:cs="Times New Roman"/>
-          <w:sz w:val="24"/>
-          <w:szCs w:val="24"/>
-        </w:rPr>
-        <w:t xml:space="preserve"> </w:t>
-      </w:r>
-      <w:proofErr w:type="spellStart"/>
-      <w:r>
-        <w:rPr>
-          <w:rFonts w:ascii="Times New Roman" w:hAnsi="Times New Roman" w:cs="Times New Roman"/>
-          <w:sz w:val="24"/>
-          <w:szCs w:val="24"/>
-        </w:rPr>
-        <w:t>Angular</w:t>
-      </w:r>
-      <w:proofErr w:type="spellEnd"/>
-      <w:r>
-        <w:rPr>
-          <w:rFonts w:ascii="Times New Roman" w:hAnsi="Times New Roman" w:cs="Times New Roman"/>
-          <w:sz w:val="24"/>
-          <w:szCs w:val="24"/>
-        </w:rPr>
-        <w:t xml:space="preserve"> </w:t>
-      </w:r>
-      <w:r>
-        <w:rPr>
-          <w:rFonts w:ascii="Times New Roman" w:hAnsi="Times New Roman" w:cs="Times New Roman"/>
-          <w:sz w:val="24"/>
-          <w:szCs w:val="24"/>
-        </w:rPr>
-        <w:t xml:space="preserve">keretrendszert választottuk. Ez </w:t>
-      </w:r>
-      <w:r>
-        <w:rPr>
-          <w:rFonts w:ascii="Times New Roman" w:hAnsi="Times New Roman" w:cs="Times New Roman"/>
-          <w:sz w:val="24"/>
-          <w:szCs w:val="24"/>
-        </w:rPr>
-        <w:t xml:space="preserve">egy </w:t>
-      </w:r>
-      <w:proofErr w:type="spellStart"/>
-      <w:r>
-        <w:rPr>
-          <w:rFonts w:ascii="Times New Roman" w:hAnsi="Times New Roman" w:cs="Times New Roman"/>
-          <w:sz w:val="24"/>
-          <w:szCs w:val="24"/>
-        </w:rPr>
-        <w:t>TypeScript</w:t>
-      </w:r>
-      <w:proofErr w:type="spellEnd"/>
-      <w:r>
-        <w:rPr>
-          <w:rFonts w:ascii="Times New Roman" w:hAnsi="Times New Roman" w:cs="Times New Roman"/>
-          <w:sz w:val="24"/>
-          <w:szCs w:val="24"/>
-        </w:rPr>
-        <w:t xml:space="preserve">-alapú nyílt forráskódú széles körben támogatott ingyenes keretrendszer, webfejlesztők számára. </w:t>
-      </w:r>
-    </w:p>
-    <w:p>
-      <w:pPr>
-        <w:ind w:left="1416"/>
-        <w:jc w:val="both"/>
-        <w:rPr>
-          <w:rFonts w:ascii="Times New Roman" w:hAnsi="Times New Roman" w:cs="Times New Roman"/>
-          <w:sz w:val="24"/>
-          <w:szCs w:val="24"/>
-        </w:rPr>
-      </w:pPr>
-      <w:r>
-        <w:rPr>
-          <w:rFonts w:ascii="Times New Roman" w:hAnsi="Times New Roman" w:cs="Times New Roman"/>
-          <w:sz w:val="24"/>
-          <w:szCs w:val="24"/>
-        </w:rPr>
-        <w:t xml:space="preserve">Backend oldali fejlesztésre a </w:t>
-      </w:r>
-      <w:proofErr w:type="spellStart"/>
-      <w:r>
-        <w:rPr>
-          <w:rFonts w:ascii="Times New Roman" w:hAnsi="Times New Roman" w:cs="Times New Roman"/>
-          <w:sz w:val="24"/>
-          <w:szCs w:val="24"/>
-        </w:rPr>
-        <w:t>Laravel</w:t>
-      </w:r>
-      <w:proofErr w:type="spellEnd"/>
-      <w:r>
-        <w:rPr>
-          <w:rFonts w:ascii="Times New Roman" w:hAnsi="Times New Roman" w:cs="Times New Roman"/>
-          <w:sz w:val="24"/>
-          <w:szCs w:val="24"/>
-        </w:rPr>
-        <w:t xml:space="preserve"> </w:t>
-      </w:r>
-      <w:r>
-        <w:rPr>
-          <w:rFonts w:ascii="Times New Roman" w:hAnsi="Times New Roman" w:cs="Times New Roman"/>
-          <w:sz w:val="24"/>
-          <w:szCs w:val="24"/>
-        </w:rPr>
-        <w:t xml:space="preserve">PHP </w:t>
-      </w:r>
-      <w:r>
-        <w:rPr>
-          <w:rFonts w:ascii="Times New Roman" w:hAnsi="Times New Roman" w:cs="Times New Roman"/>
-          <w:sz w:val="24"/>
-          <w:szCs w:val="24"/>
-        </w:rPr>
-        <w:t>keretrendszert használtuk. Könnyen használható, biztonságos és gyorsan lehet vele dolgozni.</w:t>
-      </w:r>
-      <w:r>
-        <w:rPr>
-          <w:rFonts w:ascii="Times New Roman" w:hAnsi="Times New Roman" w:cs="Times New Roman"/>
-          <w:sz w:val="24"/>
-          <w:szCs w:val="24"/>
-        </w:rPr>
-        <w:t xml:space="preserve"> A PHP kód megírásával </w:t>
-      </w:r>
-      <w:r>
-        <w:rPr>
-          <w:rFonts w:ascii="Times New Roman" w:hAnsi="Times New Roman" w:cs="Times New Roman"/>
-          <w:sz w:val="24"/>
-          <w:szCs w:val="24"/>
-        </w:rPr>
-        <w:lastRenderedPageBreak/>
-        <w:t xml:space="preserve">és a keretrendszer adta lehetőségekkel kötöttük össze a </w:t>
-      </w:r>
-      <w:proofErr w:type="spellStart"/>
-      <w:r>
-        <w:rPr>
-          <w:rFonts w:ascii="Times New Roman" w:hAnsi="Times New Roman" w:cs="Times New Roman"/>
-          <w:sz w:val="24"/>
-          <w:szCs w:val="24"/>
-        </w:rPr>
-        <w:t>MySql</w:t>
-      </w:r>
-      <w:proofErr w:type="spellEnd"/>
-      <w:r>
-        <w:rPr>
-          <w:rFonts w:ascii="Times New Roman" w:hAnsi="Times New Roman" w:cs="Times New Roman"/>
-          <w:sz w:val="24"/>
-          <w:szCs w:val="24"/>
-        </w:rPr>
-        <w:t xml:space="preserve"> adatbázisunkat az </w:t>
-      </w:r>
-      <w:proofErr w:type="spellStart"/>
-      <w:r>
-        <w:rPr>
-          <w:rFonts w:ascii="Times New Roman" w:hAnsi="Times New Roman" w:cs="Times New Roman"/>
-          <w:sz w:val="24"/>
-          <w:szCs w:val="24"/>
-        </w:rPr>
-        <w:t>Angularos</w:t>
-      </w:r>
-      <w:proofErr w:type="spellEnd"/>
-      <w:r>
-        <w:rPr>
-          <w:rFonts w:ascii="Times New Roman" w:hAnsi="Times New Roman" w:cs="Times New Roman"/>
-          <w:sz w:val="24"/>
-          <w:szCs w:val="24"/>
-        </w:rPr>
-        <w:t xml:space="preserve"> frontend oldallal.</w:t>
-      </w:r>
-    </w:p>
-    <w:p>
-      <w:pPr>
-        <w:ind w:left="1416"/>
-        <w:jc w:val="both"/>
-        <w:rPr>
-          <w:rFonts w:ascii="Times New Roman" w:hAnsi="Times New Roman" w:cs="Times New Roman"/>
-          <w:sz w:val="24"/>
-          <w:szCs w:val="24"/>
-        </w:rPr>
-      </w:pPr>
-      <w:r>
-        <w:rPr>
-          <w:rFonts w:ascii="Times New Roman" w:hAnsi="Times New Roman" w:cs="Times New Roman"/>
-          <w:sz w:val="24"/>
-          <w:szCs w:val="24"/>
-        </w:rPr>
-        <w:t xml:space="preserve">A dizájn kialakításában nagy segítségünkre volt a </w:t>
-      </w:r>
-      <w:proofErr w:type="spellStart"/>
-      <w:r>
-        <w:rPr>
-          <w:rFonts w:ascii="Times New Roman" w:hAnsi="Times New Roman" w:cs="Times New Roman"/>
-          <w:sz w:val="24"/>
-          <w:szCs w:val="24"/>
-        </w:rPr>
-        <w:t>Bootstrap</w:t>
-      </w:r>
-      <w:proofErr w:type="spellEnd"/>
-      <w:r>
-        <w:rPr>
-          <w:rFonts w:ascii="Times New Roman" w:hAnsi="Times New Roman" w:cs="Times New Roman"/>
-          <w:sz w:val="24"/>
-          <w:szCs w:val="24"/>
-        </w:rPr>
-        <w:t xml:space="preserve"> </w:t>
+        <w:t xml:space="preserve">A dizájn kialakításában nagy segítségünkre volt a Bootstrap </w:t>
       </w:r>
       <w:r>
         <w:rPr>
@@ -8823,61 +8292,22 @@
           <w:szCs w:val="24"/>
         </w:rPr>
       </w:pPr>
-      <w:proofErr w:type="spellStart"/>
-      <w:r>
-        <w:rPr>
-          <w:rFonts w:ascii="Times New Roman" w:hAnsi="Times New Roman" w:cs="Times New Roman"/>
-          <w:sz w:val="24"/>
-          <w:szCs w:val="24"/>
-        </w:rPr>
-        <w:t>dbForge</w:t>
-      </w:r>
-      <w:proofErr w:type="spellEnd"/>
-      <w:r>
-        <w:rPr>
-          <w:rFonts w:ascii="Times New Roman" w:hAnsi="Times New Roman" w:cs="Times New Roman"/>
-          <w:sz w:val="24"/>
-          <w:szCs w:val="24"/>
-        </w:rPr>
-        <w:t xml:space="preserve"> </w:t>
-      </w:r>
-      <w:proofErr w:type="spellStart"/>
-      <w:r>
-        <w:rPr>
-          <w:rFonts w:ascii="Times New Roman" w:hAnsi="Times New Roman" w:cs="Times New Roman"/>
-          <w:sz w:val="24"/>
-          <w:szCs w:val="24"/>
-        </w:rPr>
-        <w:t>Studio</w:t>
-      </w:r>
-      <w:proofErr w:type="spellEnd"/>
-      <w:r>
-        <w:rPr>
-          <w:rFonts w:ascii="Times New Roman" w:hAnsi="Times New Roman" w:cs="Times New Roman"/>
-          <w:sz w:val="24"/>
-          <w:szCs w:val="24"/>
-        </w:rPr>
-        <w:t xml:space="preserve"> (</w:t>
-      </w:r>
-      <w:proofErr w:type="spellStart"/>
-      <w:r>
-        <w:rPr>
-          <w:rFonts w:ascii="Times New Roman" w:hAnsi="Times New Roman" w:cs="Times New Roman"/>
-          <w:sz w:val="24"/>
-          <w:szCs w:val="24"/>
-        </w:rPr>
-        <w:t>Sql</w:t>
-      </w:r>
-      <w:proofErr w:type="spellEnd"/>
-      <w:r>
-        <w:rPr>
-          <w:rFonts w:ascii="Times New Roman" w:hAnsi="Times New Roman" w:cs="Times New Roman"/>
-          <w:sz w:val="24"/>
-          <w:szCs w:val="24"/>
-        </w:rPr>
-        <w:t xml:space="preserve"> - </w:t>
-      </w:r>
-      <w:proofErr w:type="spellStart"/>
+      <w:r>
+        <w:rPr>
+          <w:rFonts w:ascii="Times New Roman" w:hAnsi="Times New Roman" w:cs="Times New Roman"/>
+          <w:sz w:val="24"/>
+          <w:szCs w:val="24"/>
+        </w:rPr>
+        <w:t>dbForge Studio (</w:t>
+      </w:r>
+      <w:r>
+        <w:rPr>
+          <w:rFonts w:ascii="Times New Roman" w:hAnsi="Times New Roman" w:cs="Times New Roman"/>
+          <w:sz w:val="24"/>
+          <w:szCs w:val="24"/>
+        </w:rPr>
+        <w:t xml:space="preserve">Sql - </w:t>
+      </w:r>
       <w:r>
         <w:rPr>
           <w:rFonts w:ascii="Times New Roman" w:hAnsi="Times New Roman" w:cs="Times New Roman"/>
@@ -8886,7 +8316,6 @@
         </w:rPr>
         <w:t>MySql</w:t>
       </w:r>
-      <w:proofErr w:type="spellEnd"/>
       <w:r>
         <w:rPr>
           <w:rFonts w:ascii="Times New Roman" w:hAnsi="Times New Roman" w:cs="Times New Roman"/>
@@ -8965,25 +8394,7 @@
           <w:sz w:val="24"/>
           <w:szCs w:val="24"/>
         </w:rPr>
-        <w:t xml:space="preserve"> Mi a </w:t>
-      </w:r>
-      <w:proofErr w:type="spellStart"/>
-      <w:r>
-        <w:rPr>
-          <w:rFonts w:ascii="Times New Roman" w:hAnsi="Times New Roman" w:cs="Times New Roman"/>
-          <w:sz w:val="24"/>
-          <w:szCs w:val="24"/>
-        </w:rPr>
-        <w:t>MySql</w:t>
-      </w:r>
-      <w:proofErr w:type="spellEnd"/>
-      <w:r>
-        <w:rPr>
-          <w:rFonts w:ascii="Times New Roman" w:hAnsi="Times New Roman" w:cs="Times New Roman"/>
-          <w:sz w:val="24"/>
-          <w:szCs w:val="24"/>
-        </w:rPr>
-        <w:t xml:space="preserve"> szoftvert választottuk a projektmunka során. Ez egy széles körben elterjedt és népszerű többfelhasználós, többszálú, SQL-alapú relációs adatbázis-kezelő szerver. </w:t>
+        <w:t xml:space="preserve"> Mi a MySql szoftvert választottuk a projektmunka során. Ez egy széles körben elterjedt és népszerű többfelhasználós, többszálú, SQL-alapú relációs adatbázis-kezelő szerver. </w:t>
       </w:r>
     </w:p>
     <w:p>
@@ -9015,18 +8426,56 @@
           <w:sz w:val="24"/>
           <w:szCs w:val="24"/>
         </w:rPr>
-        <w:t xml:space="preserve">A </w:t>
-      </w:r>
-      <w:proofErr w:type="spellStart"/>
-      <w:r>
-        <w:rPr>
-          <w:rFonts w:ascii="Times New Roman" w:hAnsi="Times New Roman" w:cs="Times New Roman"/>
-          <w:sz w:val="24"/>
-          <w:szCs w:val="24"/>
-        </w:rPr>
-        <w:t>dbForge</w:t>
-      </w:r>
-      <w:proofErr w:type="spellEnd"/>
+        <w:t xml:space="preserve">A dbForge Studio </w:t>
+      </w:r>
+      <w:r>
+        <w:rPr>
+          <w:rFonts w:ascii="Times New Roman" w:hAnsi="Times New Roman" w:cs="Times New Roman"/>
+          <w:sz w:val="24"/>
+          <w:szCs w:val="24"/>
+        </w:rPr>
+        <w:t xml:space="preserve">többek között </w:t>
+      </w:r>
+      <w:r>
+        <w:rPr>
+          <w:rFonts w:ascii="Times New Roman" w:hAnsi="Times New Roman" w:cs="Times New Roman"/>
+          <w:sz w:val="24"/>
+          <w:szCs w:val="24"/>
+        </w:rPr>
+        <w:t>MySQL és MariaDB adatbázisok kezelésére, fejlesztésére és adminisztrációjára</w:t>
+      </w:r>
+      <w:r>
+        <w:rPr>
+          <w:rFonts w:ascii="Times New Roman" w:hAnsi="Times New Roman" w:cs="Times New Roman"/>
+          <w:sz w:val="24"/>
+          <w:szCs w:val="24"/>
+        </w:rPr>
+        <w:t xml:space="preserve"> használható</w:t>
+      </w:r>
+      <w:r>
+        <w:rPr>
+          <w:rFonts w:ascii="Times New Roman" w:hAnsi="Times New Roman" w:cs="Times New Roman"/>
+          <w:sz w:val="24"/>
+          <w:szCs w:val="24"/>
+        </w:rPr>
+        <w:t xml:space="preserve">. </w:t>
+      </w:r>
+      <w:r>
+        <w:rPr>
+          <w:rFonts w:ascii="Times New Roman" w:hAnsi="Times New Roman" w:cs="Times New Roman"/>
+          <w:sz w:val="24"/>
+          <w:szCs w:val="24"/>
+        </w:rPr>
+        <w:t>A beépített</w:t>
+      </w:r>
+      <w:r>
+        <w:rPr>
+          <w:rFonts w:ascii="Times New Roman" w:hAnsi="Times New Roman" w:cs="Times New Roman"/>
+          <w:sz w:val="24"/>
+          <w:szCs w:val="24"/>
+        </w:rPr>
+        <w:t xml:space="preserve"> eszközkészlet</w:t>
+      </w:r>
       <w:r>
         <w:rPr>
           <w:rFonts w:ascii="Times New Roman" w:hAnsi="Times New Roman" w:cs="Times New Roman"/>
@@ -9035,16 +8484,14 @@
         </w:rPr>
         <w:t xml:space="preserve"> </w:t>
       </w:r>
-      <w:proofErr w:type="spellStart"/>
-      <w:r>
-        <w:rPr>
-          <w:rFonts w:ascii="Times New Roman" w:hAnsi="Times New Roman" w:cs="Times New Roman"/>
-          <w:sz w:val="24"/>
-          <w:szCs w:val="24"/>
-        </w:rPr>
-        <w:t>Studio</w:t>
-      </w:r>
-      <w:proofErr w:type="spellEnd"/>
+      <w:r>
+        <w:rPr>
+          <w:rFonts w:ascii="Times New Roman" w:hAnsi="Times New Roman" w:cs="Times New Roman"/>
+          <w:sz w:val="24"/>
+          <w:szCs w:val="24"/>
+        </w:rPr>
+        <w:t>elősegíti a lekérdezések létrehozását és végrehajtását, a rutinok fejlesztését és hibakeresését, valamint az adatbázis-objektumkezelés automatizálását egy kényelmes környezetben.</w:t>
+      </w:r>
       <w:r>
         <w:rPr>
           <w:rFonts w:ascii="Times New Roman" w:hAnsi="Times New Roman" w:cs="Times New Roman"/>
@@ -9059,143 +8506,7 @@
           <w:sz w:val="24"/>
           <w:szCs w:val="24"/>
         </w:rPr>
-        <w:t xml:space="preserve">többek között </w:t>
-      </w:r>
-      <w:proofErr w:type="spellStart"/>
-      <w:r>
-        <w:rPr>
-          <w:rFonts w:ascii="Times New Roman" w:hAnsi="Times New Roman" w:cs="Times New Roman"/>
-          <w:sz w:val="24"/>
-          <w:szCs w:val="24"/>
-        </w:rPr>
-        <w:t>MySQL</w:t>
-      </w:r>
-      <w:proofErr w:type="spellEnd"/>
-      <w:r>
-        <w:rPr>
-          <w:rFonts w:ascii="Times New Roman" w:hAnsi="Times New Roman" w:cs="Times New Roman"/>
-          <w:sz w:val="24"/>
-          <w:szCs w:val="24"/>
-        </w:rPr>
-        <w:t xml:space="preserve"> és </w:t>
-      </w:r>
-      <w:proofErr w:type="spellStart"/>
-      <w:r>
-        <w:rPr>
-          <w:rFonts w:ascii="Times New Roman" w:hAnsi="Times New Roman" w:cs="Times New Roman"/>
-          <w:sz w:val="24"/>
-          <w:szCs w:val="24"/>
-        </w:rPr>
-        <w:t>MariaDB</w:t>
-      </w:r>
-      <w:proofErr w:type="spellEnd"/>
-      <w:r>
-        <w:rPr>
-          <w:rFonts w:ascii="Times New Roman" w:hAnsi="Times New Roman" w:cs="Times New Roman"/>
-          <w:sz w:val="24"/>
-          <w:szCs w:val="24"/>
-        </w:rPr>
-        <w:t xml:space="preserve"> adatbázisok kezelésére, fejlesztésére és adminisztrációjára</w:t>
-      </w:r>
-      <w:r>
-        <w:rPr>
-          <w:rFonts w:ascii="Times New Roman" w:hAnsi="Times New Roman" w:cs="Times New Roman"/>
-          <w:sz w:val="24"/>
-          <w:szCs w:val="24"/>
-        </w:rPr>
-        <w:t xml:space="preserve"> használható</w:t>
-      </w:r>
-      <w:r>
-        <w:rPr>
-          <w:rFonts w:ascii="Times New Roman" w:hAnsi="Times New Roman" w:cs="Times New Roman"/>
-          <w:sz w:val="24"/>
-          <w:szCs w:val="24"/>
-        </w:rPr>
-        <w:t xml:space="preserve">. </w:t>
-      </w:r>
-      <w:r>
-        <w:rPr>
-          <w:rFonts w:ascii="Times New Roman" w:hAnsi="Times New Roman" w:cs="Times New Roman"/>
-          <w:sz w:val="24"/>
-          <w:szCs w:val="24"/>
-        </w:rPr>
-        <w:t>A beépített</w:t>
-      </w:r>
-      <w:r>
-        <w:rPr>
-          <w:rFonts w:ascii="Times New Roman" w:hAnsi="Times New Roman" w:cs="Times New Roman"/>
-          <w:sz w:val="24"/>
-          <w:szCs w:val="24"/>
-        </w:rPr>
-        <w:t xml:space="preserve"> eszközkészlet</w:t>
-      </w:r>
-      <w:r>
-        <w:rPr>
-          <w:rFonts w:ascii="Times New Roman" w:hAnsi="Times New Roman" w:cs="Times New Roman"/>
-          <w:sz w:val="24"/>
-          <w:szCs w:val="24"/>
-        </w:rPr>
-        <w:t xml:space="preserve"> </w:t>
-      </w:r>
-      <w:r>
-        <w:rPr>
-          <w:rFonts w:ascii="Times New Roman" w:hAnsi="Times New Roman" w:cs="Times New Roman"/>
-          <w:sz w:val="24"/>
-          <w:szCs w:val="24"/>
-        </w:rPr>
-        <w:t>elősegíti a lekérdezések létrehozását és végrehajtását, a rutinok fejlesztését és hibakeresését, valamint az adatbázis-objektumkezelés automatizálását egy kényelmes környezetben.</w:t>
-      </w:r>
-      <w:r>
-        <w:rPr>
-          <w:rFonts w:ascii="Times New Roman" w:hAnsi="Times New Roman" w:cs="Times New Roman"/>
-          <w:sz w:val="24"/>
-          <w:szCs w:val="24"/>
-        </w:rPr>
-        <w:t xml:space="preserve"> </w:t>
-      </w:r>
-      <w:r>
-        <w:rPr>
-          <w:rFonts w:ascii="Times New Roman" w:hAnsi="Times New Roman" w:cs="Times New Roman"/>
-          <w:sz w:val="24"/>
-          <w:szCs w:val="24"/>
-        </w:rPr>
-        <w:t xml:space="preserve">A </w:t>
-      </w:r>
-      <w:proofErr w:type="spellStart"/>
-      <w:r>
-        <w:rPr>
-          <w:rFonts w:ascii="Times New Roman" w:hAnsi="Times New Roman" w:cs="Times New Roman"/>
-          <w:sz w:val="24"/>
-          <w:szCs w:val="24"/>
-        </w:rPr>
-        <w:t>dbForge</w:t>
-      </w:r>
-      <w:proofErr w:type="spellEnd"/>
-      <w:r>
-        <w:rPr>
-          <w:rFonts w:ascii="Times New Roman" w:hAnsi="Times New Roman" w:cs="Times New Roman"/>
-          <w:sz w:val="24"/>
-          <w:szCs w:val="24"/>
-        </w:rPr>
-        <w:t xml:space="preserve"> </w:t>
-      </w:r>
-      <w:proofErr w:type="spellStart"/>
-      <w:r>
-        <w:rPr>
-          <w:rFonts w:ascii="Times New Roman" w:hAnsi="Times New Roman" w:cs="Times New Roman"/>
-          <w:sz w:val="24"/>
-          <w:szCs w:val="24"/>
-        </w:rPr>
-        <w:t>Studio</w:t>
-      </w:r>
-      <w:proofErr w:type="spellEnd"/>
-      <w:r>
-        <w:rPr>
-          <w:rFonts w:ascii="Times New Roman" w:hAnsi="Times New Roman" w:cs="Times New Roman"/>
-          <w:sz w:val="24"/>
-          <w:szCs w:val="24"/>
-        </w:rPr>
-        <w:t xml:space="preserve"> eszközei segítenek a lekérdezések felépítésében, szerkesztésében és futtatásában, valamint a lekérdezés teljesítményének mérésében és optimalizálásában.</w:t>
+        <w:t>A dbForge Studio eszközei segítenek a lekérdezések felépítésében, szerkesztésében és futtatásában, valamint a lekérdezés teljesítményének mérésében és optimalizálásában.</w:t>
       </w:r>
     </w:p>
     <w:p>
@@ -9225,41 +8536,13 @@
           <w:szCs w:val="24"/>
         </w:rPr>
       </w:pPr>
-      <w:proofErr w:type="spellStart"/>
-      <w:r>
-        <w:rPr>
-          <w:rFonts w:ascii="Times New Roman" w:hAnsi="Times New Roman" w:cs="Times New Roman"/>
-          <w:sz w:val="24"/>
-          <w:szCs w:val="24"/>
-        </w:rPr>
-        <w:t>Xampp</w:t>
-      </w:r>
-      <w:proofErr w:type="spellEnd"/>
-      <w:r>
-        <w:rPr>
-          <w:rFonts w:ascii="Times New Roman" w:hAnsi="Times New Roman" w:cs="Times New Roman"/>
-          <w:sz w:val="24"/>
-          <w:szCs w:val="24"/>
-        </w:rPr>
-        <w:t xml:space="preserve"> </w:t>
-      </w:r>
-      <w:proofErr w:type="spellStart"/>
-      <w:r>
-        <w:rPr>
-          <w:rFonts w:ascii="Times New Roman" w:hAnsi="Times New Roman" w:cs="Times New Roman"/>
-          <w:sz w:val="24"/>
-          <w:szCs w:val="24"/>
-        </w:rPr>
-        <w:t>Control</w:t>
-      </w:r>
-      <w:proofErr w:type="spellEnd"/>
-      <w:r>
-        <w:rPr>
-          <w:rFonts w:ascii="Times New Roman" w:hAnsi="Times New Roman" w:cs="Times New Roman"/>
-          <w:sz w:val="24"/>
-          <w:szCs w:val="24"/>
-        </w:rPr>
-        <w:t xml:space="preserve"> Panel (virtuális szerver)</w:t>
+      <w:r>
+        <w:rPr>
+          <w:rFonts w:ascii="Times New Roman" w:hAnsi="Times New Roman" w:cs="Times New Roman"/>
+          <w:sz w:val="24"/>
+          <w:szCs w:val="24"/>
+        </w:rPr>
+        <w:t>Xampp Control Panel (virtuális szerver)</w:t>
       </w:r>
     </w:p>
     <w:p>
@@ -9291,105 +8574,15 @@
           <w:sz w:val="24"/>
           <w:szCs w:val="24"/>
         </w:rPr>
-        <w:t xml:space="preserve">A XAMPP nyílt forrású csomag teljesen ingyenes, könnyen telepíthető </w:t>
-      </w:r>
-      <w:proofErr w:type="spellStart"/>
-      <w:r>
-        <w:rPr>
-          <w:rFonts w:ascii="Times New Roman" w:hAnsi="Times New Roman" w:cs="Times New Roman"/>
-          <w:sz w:val="24"/>
-          <w:szCs w:val="24"/>
-        </w:rPr>
-        <w:t>Apache</w:t>
-      </w:r>
-      <w:proofErr w:type="spellEnd"/>
-      <w:r>
-        <w:rPr>
-          <w:rFonts w:ascii="Times New Roman" w:hAnsi="Times New Roman" w:cs="Times New Roman"/>
-          <w:sz w:val="24"/>
-          <w:szCs w:val="24"/>
-        </w:rPr>
-        <w:t xml:space="preserve"> disztribúció </w:t>
-      </w:r>
-      <w:proofErr w:type="spellStart"/>
-      <w:r>
-        <w:rPr>
-          <w:rFonts w:ascii="Times New Roman" w:hAnsi="Times New Roman" w:cs="Times New Roman"/>
-          <w:sz w:val="24"/>
-          <w:szCs w:val="24"/>
-        </w:rPr>
-        <w:t>MariaDB</w:t>
-      </w:r>
-      <w:proofErr w:type="spellEnd"/>
-      <w:r>
-        <w:rPr>
-          <w:rFonts w:ascii="Times New Roman" w:hAnsi="Times New Roman" w:cs="Times New Roman"/>
-          <w:sz w:val="24"/>
-          <w:szCs w:val="24"/>
-        </w:rPr>
-        <w:t xml:space="preserve">, PHP és </w:t>
-      </w:r>
-      <w:proofErr w:type="spellStart"/>
-      <w:r>
-        <w:rPr>
-          <w:rFonts w:ascii="Times New Roman" w:hAnsi="Times New Roman" w:cs="Times New Roman"/>
-          <w:sz w:val="24"/>
-          <w:szCs w:val="24"/>
-        </w:rPr>
-        <w:t>Perl</w:t>
-      </w:r>
-      <w:proofErr w:type="spellEnd"/>
-      <w:r>
-        <w:rPr>
-          <w:rFonts w:ascii="Times New Roman" w:hAnsi="Times New Roman" w:cs="Times New Roman"/>
-          <w:sz w:val="24"/>
-          <w:szCs w:val="24"/>
-        </w:rPr>
-        <w:t xml:space="preserve"> komponenseket tartalmazva. </w:t>
-      </w:r>
-      <w:r>
-        <w:rPr>
-          <w:rFonts w:ascii="Times New Roman" w:hAnsi="Times New Roman" w:cs="Times New Roman"/>
-          <w:sz w:val="24"/>
-          <w:szCs w:val="24"/>
-        </w:rPr>
-        <w:t xml:space="preserve">A fejlesztés során biztosította számunka a </w:t>
-      </w:r>
-      <w:proofErr w:type="spellStart"/>
-      <w:r>
-        <w:rPr>
-          <w:rFonts w:ascii="Times New Roman" w:hAnsi="Times New Roman" w:cs="Times New Roman"/>
-          <w:sz w:val="24"/>
-          <w:szCs w:val="24"/>
-        </w:rPr>
-        <w:t>MySql</w:t>
-      </w:r>
-      <w:proofErr w:type="spellEnd"/>
-      <w:r>
-        <w:rPr>
-          <w:rFonts w:ascii="Times New Roman" w:hAnsi="Times New Roman" w:cs="Times New Roman"/>
-          <w:sz w:val="24"/>
-          <w:szCs w:val="24"/>
-        </w:rPr>
-        <w:t xml:space="preserve"> adatbázis szervet és </w:t>
-      </w:r>
-      <w:proofErr w:type="spellStart"/>
-      <w:r>
-        <w:rPr>
-          <w:rFonts w:ascii="Times New Roman" w:hAnsi="Times New Roman" w:cs="Times New Roman"/>
-          <w:sz w:val="24"/>
-          <w:szCs w:val="24"/>
-        </w:rPr>
-        <w:t>Apache</w:t>
-      </w:r>
-      <w:proofErr w:type="spellEnd"/>
-      <w:r>
-        <w:rPr>
-          <w:rFonts w:ascii="Times New Roman" w:hAnsi="Times New Roman" w:cs="Times New Roman"/>
-          <w:sz w:val="24"/>
-          <w:szCs w:val="24"/>
-        </w:rPr>
-        <w:t xml:space="preserve"> webkiszolgá</w:t>
+        <w:t xml:space="preserve">A XAMPP nyílt forrású csomag teljesen ingyenes, könnyen telepíthető Apache disztribúció MariaDB, PHP és Perl komponenseket tartalmazva. </w:t>
+      </w:r>
+      <w:r>
+        <w:rPr>
+          <w:rFonts w:ascii="Times New Roman" w:hAnsi="Times New Roman" w:cs="Times New Roman"/>
+          <w:sz w:val="24"/>
+          <w:szCs w:val="24"/>
+        </w:rPr>
+        <w:t>A fejlesztés során biztosította számunka a MySql adatbázis szervet és Apache webkiszolgá</w:t>
       </w:r>
       <w:r>
         <w:rPr>
@@ -9449,25 +8642,7 @@
           <w:sz w:val="24"/>
           <w:szCs w:val="24"/>
         </w:rPr>
-        <w:t>Böngészők (</w:t>
-      </w:r>
-      <w:proofErr w:type="spellStart"/>
-      <w:r>
-        <w:rPr>
-          <w:rFonts w:ascii="Times New Roman" w:hAnsi="Times New Roman" w:cs="Times New Roman"/>
-          <w:sz w:val="24"/>
-          <w:szCs w:val="24"/>
-        </w:rPr>
-        <w:t>Chore</w:t>
-      </w:r>
-      <w:proofErr w:type="spellEnd"/>
-      <w:r>
-        <w:rPr>
-          <w:rFonts w:ascii="Times New Roman" w:hAnsi="Times New Roman" w:cs="Times New Roman"/>
-          <w:sz w:val="24"/>
-          <w:szCs w:val="24"/>
-        </w:rPr>
-        <w:t>, Firefox)</w:t>
+        <w:t>Böngészők (Chore, Firefox)</w:t>
       </w:r>
     </w:p>
     <w:p>
@@ -9499,43 +8674,7 @@
           <w:sz w:val="24"/>
           <w:szCs w:val="24"/>
         </w:rPr>
-        <w:t xml:space="preserve">A fejlesztés során elsősorban a </w:t>
-      </w:r>
-      <w:proofErr w:type="spellStart"/>
-      <w:r>
-        <w:rPr>
-          <w:rFonts w:ascii="Times New Roman" w:hAnsi="Times New Roman" w:cs="Times New Roman"/>
-          <w:sz w:val="24"/>
-          <w:szCs w:val="24"/>
-        </w:rPr>
-        <w:t>Chromium</w:t>
-      </w:r>
-      <w:proofErr w:type="spellEnd"/>
-      <w:r>
-        <w:rPr>
-          <w:rFonts w:ascii="Times New Roman" w:hAnsi="Times New Roman" w:cs="Times New Roman"/>
-          <w:sz w:val="24"/>
-          <w:szCs w:val="24"/>
-        </w:rPr>
-        <w:t xml:space="preserve"> alapú webböngészőket preferáltuk, mint pl.: Chrome, Vivaldi, Edge. Ugyanakkor tesztelés és kompatibilitási problémák keresése során más gyártók termékeit is igénybe vettük, mint </w:t>
-      </w:r>
-      <w:proofErr w:type="spellStart"/>
-      <w:r>
-        <w:rPr>
-          <w:rFonts w:ascii="Times New Roman" w:hAnsi="Times New Roman" w:cs="Times New Roman"/>
-          <w:sz w:val="24"/>
-          <w:szCs w:val="24"/>
-        </w:rPr>
-        <w:t>pl</w:t>
-      </w:r>
-      <w:proofErr w:type="spellEnd"/>
-      <w:r>
-        <w:rPr>
-          <w:rFonts w:ascii="Times New Roman" w:hAnsi="Times New Roman" w:cs="Times New Roman"/>
-          <w:sz w:val="24"/>
-          <w:szCs w:val="24"/>
-        </w:rPr>
-        <w:t>: Firefox.</w:t>
+        <w:t>A fejlesztés során elsősorban a Chromium alapú webböngészőket preferáltuk, mint pl.: Chrome, Vivaldi, Edge. Ugyanakkor tesztelés és kompatibilitási problémák keresése során más gyártók termékeit is igénybe vettük, mint pl: Firefox.</w:t>
       </w:r>
     </w:p>
     <w:p>
@@ -9602,16 +8741,7 @@
           <w:sz w:val="24"/>
           <w:szCs w:val="24"/>
         </w:rPr>
-        <w:t xml:space="preserve">Az ingyenes </w:t>
-      </w:r>
-      <w:proofErr w:type="spellStart"/>
-      <w:r>
-        <w:rPr>
-          <w:rFonts w:ascii="Times New Roman" w:hAnsi="Times New Roman" w:cs="Times New Roman"/>
-          <w:sz w:val="24"/>
-          <w:szCs w:val="24"/>
-        </w:rPr>
-        <w:t>Nod</w:t>
+        <w:t>Az ingyenes Nod</w:t>
       </w:r>
       <w:r>
         <w:rPr>
@@ -9621,7 +8751,6 @@
         </w:rPr>
         <w:t>e</w:t>
       </w:r>
-      <w:proofErr w:type="spellEnd"/>
       <w:r>
         <w:rPr>
           <w:rFonts w:ascii="Times New Roman" w:hAnsi="Times New Roman" w:cs="Times New Roman"/>
@@ -9630,7 +8759,6 @@
         </w:rPr>
         <w:t xml:space="preserve"> </w:t>
       </w:r>
-      <w:proofErr w:type="spellStart"/>
       <w:r>
         <w:rPr>
           <w:rFonts w:ascii="Times New Roman" w:hAnsi="Times New Roman" w:cs="Times New Roman"/>
@@ -9645,16 +8773,7 @@
           <w:sz w:val="24"/>
           <w:szCs w:val="24"/>
         </w:rPr>
-        <w:t>ackage</w:t>
-      </w:r>
-      <w:proofErr w:type="spellEnd"/>
-      <w:r>
-        <w:rPr>
-          <w:rFonts w:ascii="Times New Roman" w:hAnsi="Times New Roman" w:cs="Times New Roman"/>
-          <w:sz w:val="24"/>
-          <w:szCs w:val="24"/>
-        </w:rPr>
-        <w:t xml:space="preserve"> </w:t>
+        <w:t xml:space="preserve">ackage </w:t>
       </w:r>
       <w:r>
         <w:rPr>
@@ -9718,25 +8837,7 @@
           <w:sz w:val="24"/>
           <w:szCs w:val="24"/>
         </w:rPr>
-        <w:t>/</w:t>
-      </w:r>
-      <w:proofErr w:type="spellStart"/>
-      <w:r>
-        <w:rPr>
-          <w:rFonts w:ascii="Times New Roman" w:hAnsi="Times New Roman" w:cs="Times New Roman"/>
-          <w:sz w:val="24"/>
-          <w:szCs w:val="24"/>
-        </w:rPr>
-        <w:t>TypeScript</w:t>
-      </w:r>
-      <w:proofErr w:type="spellEnd"/>
-      <w:r>
-        <w:rPr>
-          <w:rFonts w:ascii="Times New Roman" w:hAnsi="Times New Roman" w:cs="Times New Roman"/>
-          <w:sz w:val="24"/>
-          <w:szCs w:val="24"/>
-        </w:rPr>
-        <w:t xml:space="preserve"> programnyelven való fejlesztés megkönnyítéséhez.</w:t>
+        <w:t>/TypeScript programnyelven való fejlesztés megkönnyítéséhez.</w:t>
       </w:r>
       <w:r>
         <w:rPr>
@@ -9828,43 +8929,7 @@
           <w:sz w:val="24"/>
           <w:szCs w:val="24"/>
         </w:rPr>
-        <w:t xml:space="preserve">A PHP egy általános szerveroldali </w:t>
-      </w:r>
-      <w:proofErr w:type="spellStart"/>
-      <w:r>
-        <w:rPr>
-          <w:rFonts w:ascii="Times New Roman" w:hAnsi="Times New Roman" w:cs="Times New Roman"/>
-          <w:sz w:val="24"/>
-          <w:szCs w:val="24"/>
-        </w:rPr>
-        <w:t>szkriptnyelv</w:t>
-      </w:r>
-      <w:proofErr w:type="spellEnd"/>
-      <w:r>
-        <w:rPr>
-          <w:rFonts w:ascii="Times New Roman" w:hAnsi="Times New Roman" w:cs="Times New Roman"/>
-          <w:sz w:val="24"/>
-          <w:szCs w:val="24"/>
-        </w:rPr>
-        <w:t xml:space="preserve"> dinamikus weblapok készítésére. Az első </w:t>
-      </w:r>
-      <w:proofErr w:type="spellStart"/>
-      <w:r>
-        <w:rPr>
-          <w:rFonts w:ascii="Times New Roman" w:hAnsi="Times New Roman" w:cs="Times New Roman"/>
-          <w:sz w:val="24"/>
-          <w:szCs w:val="24"/>
-        </w:rPr>
-        <w:t>szkriptnyelvek</w:t>
-      </w:r>
-      <w:proofErr w:type="spellEnd"/>
-      <w:r>
-        <w:rPr>
-          <w:rFonts w:ascii="Times New Roman" w:hAnsi="Times New Roman" w:cs="Times New Roman"/>
-          <w:sz w:val="24"/>
-          <w:szCs w:val="24"/>
-        </w:rPr>
-        <w:t xml:space="preserve"> egyike, amely külső fájl használata helyett HTML oldalba ágyazható. A kódot a webszerver PHP feldolgozómodulja értelmezi, ezzel dinamikus weboldalakat hozva létre</w:t>
+        <w:t>A PHP egy általános szerveroldali szkriptnyelv dinamikus weblapok készítésére. Az első szkriptnyelvek egyike, amely külső fájl használata helyett HTML oldalba ágyazható. A kódot a webszerver PHP feldolgozómodulja értelmezi, ezzel dinamikus weboldalakat hozva létre</w:t>
       </w:r>
       <w:r>
         <w:rPr>
@@ -9889,7 +8954,7 @@
           <w:szCs w:val="24"/>
         </w:rPr>
       </w:pPr>
-      <w:bookmarkStart w:id="15" w:name="_Toc98871843"/>
+      <w:bookmarkStart w:id="15" w:name="_Toc98874025"/>
       <w:r>
         <w:rPr>
           <w:rFonts w:ascii="Times New Roman" w:hAnsi="Times New Roman" w:cs="Times New Roman"/>
@@ -10093,7 +9158,6 @@
           <w:szCs w:val="24"/>
         </w:rPr>
       </w:pPr>
-      <w:proofErr w:type="spellStart"/>
       <w:r>
         <w:rPr>
           <w:rFonts w:ascii="Times New Roman" w:hAnsi="Times New Roman" w:cs="Times New Roman"/>
@@ -10102,7 +9166,6 @@
         </w:rPr>
         <w:t>Header</w:t>
       </w:r>
-      <w:proofErr w:type="spellEnd"/>
     </w:p>
     <w:p>
       <w:pPr>
@@ -10161,7 +9224,6 @@
           <w:szCs w:val="24"/>
         </w:rPr>
       </w:pPr>
-      <w:proofErr w:type="spellStart"/>
       <w:r>
         <w:rPr>
           <w:rFonts w:ascii="Times New Roman" w:hAnsi="Times New Roman" w:cs="Times New Roman"/>
@@ -10170,7 +9232,6 @@
         </w:rPr>
         <w:t>Footer</w:t>
       </w:r>
-      <w:proofErr w:type="spellEnd"/>
     </w:p>
     <w:p>
       <w:pPr>
@@ -10196,43 +9257,7 @@
           <w:sz w:val="24"/>
           <w:szCs w:val="24"/>
         </w:rPr>
-        <w:t xml:space="preserve">találhatóak meg a </w:t>
-      </w:r>
-      <w:proofErr w:type="spellStart"/>
-      <w:r>
-        <w:rPr>
-          <w:rFonts w:ascii="Times New Roman" w:hAnsi="Times New Roman" w:cs="Times New Roman"/>
-          <w:sz w:val="24"/>
-          <w:szCs w:val="24"/>
-        </w:rPr>
-        <w:t>social</w:t>
-      </w:r>
-      <w:proofErr w:type="spellEnd"/>
-      <w:r>
-        <w:rPr>
-          <w:rFonts w:ascii="Times New Roman" w:hAnsi="Times New Roman" w:cs="Times New Roman"/>
-          <w:sz w:val="24"/>
-          <w:szCs w:val="24"/>
-        </w:rPr>
-        <w:t xml:space="preserve"> </w:t>
-      </w:r>
-      <w:proofErr w:type="spellStart"/>
-      <w:r>
-        <w:rPr>
-          <w:rFonts w:ascii="Times New Roman" w:hAnsi="Times New Roman" w:cs="Times New Roman"/>
-          <w:sz w:val="24"/>
-          <w:szCs w:val="24"/>
-        </w:rPr>
-        <w:t>media</w:t>
-      </w:r>
-      <w:proofErr w:type="spellEnd"/>
-      <w:r>
-        <w:rPr>
-          <w:rFonts w:ascii="Times New Roman" w:hAnsi="Times New Roman" w:cs="Times New Roman"/>
-          <w:sz w:val="24"/>
-          <w:szCs w:val="24"/>
-        </w:rPr>
-        <w:t xml:space="preserve"> felületeinkre vezető linkek, központi elérhetőségek és néhány fontosabb információ.</w:t>
+        <w:t>találhatóak meg a social media felületeinkre vezető linkek, központi elérhetőségek és néhány fontosabb információ.</w:t>
       </w:r>
     </w:p>
     <w:p>
@@ -10249,34 +9274,14 @@
           <w:szCs w:val="24"/>
         </w:rPr>
       </w:pPr>
-      <w:proofErr w:type="spellStart"/>
-      <w:r>
-        <w:rPr>
-          <w:rFonts w:ascii="Times New Roman" w:hAnsi="Times New Roman" w:cs="Times New Roman"/>
-          <w:sz w:val="24"/>
-          <w:szCs w:val="24"/>
-        </w:rPr>
-        <w:t>Admin</w:t>
-      </w:r>
-      <w:proofErr w:type="spellEnd"/>
-      <w:r>
-        <w:rPr>
-          <w:rFonts w:ascii="Times New Roman" w:hAnsi="Times New Roman" w:cs="Times New Roman"/>
-          <w:sz w:val="24"/>
-          <w:szCs w:val="24"/>
-        </w:rPr>
-        <w:t xml:space="preserve"> </w:t>
-      </w:r>
-      <w:proofErr w:type="spellStart"/>
-      <w:r>
-        <w:rPr>
-          <w:rFonts w:ascii="Times New Roman" w:hAnsi="Times New Roman" w:cs="Times New Roman"/>
-          <w:sz w:val="24"/>
-          <w:szCs w:val="24"/>
-        </w:rPr>
-        <w:t>Dashboard</w:t>
-      </w:r>
-      <w:proofErr w:type="spellEnd"/>
+      <w:r>
+        <w:rPr>
+          <w:rFonts w:ascii="Times New Roman" w:hAnsi="Times New Roman" w:cs="Times New Roman"/>
+          <w:sz w:val="24"/>
+          <w:szCs w:val="24"/>
+        </w:rPr>
+        <w:t>Admin Dashboard</w:t>
+      </w:r>
     </w:p>
     <w:p>
       <w:pPr>
@@ -10318,16 +9323,7 @@
           <w:sz w:val="24"/>
           <w:szCs w:val="24"/>
         </w:rPr>
-        <w:t xml:space="preserve"> A </w:t>
-      </w:r>
-      <w:proofErr w:type="spellStart"/>
-      <w:r>
-        <w:rPr>
-          <w:rFonts w:ascii="Times New Roman" w:hAnsi="Times New Roman" w:cs="Times New Roman"/>
-          <w:sz w:val="24"/>
-          <w:szCs w:val="24"/>
-        </w:rPr>
-        <w:t>dashbo</w:t>
+        <w:t xml:space="preserve"> A dashbo</w:t>
       </w:r>
       <w:r>
         <w:rPr>
@@ -10343,16 +9339,7 @@
           <w:sz w:val="24"/>
           <w:szCs w:val="24"/>
         </w:rPr>
-        <w:t>rd</w:t>
-      </w:r>
-      <w:proofErr w:type="spellEnd"/>
-      <w:r>
-        <w:rPr>
-          <w:rFonts w:ascii="Times New Roman" w:hAnsi="Times New Roman" w:cs="Times New Roman"/>
-          <w:sz w:val="24"/>
-          <w:szCs w:val="24"/>
-        </w:rPr>
-        <w:t xml:space="preserve"> felületen belül függőleges navigációs sávot hoztunk létre, melynek menüpontjai alatt a következőket lehet módosítani</w:t>
+        <w:t>rd felületen belül függőleges navigációs sávot hoztunk létre, melynek menüpontjai alatt a következőket lehet módosítani</w:t>
       </w:r>
     </w:p>
     <w:p>
@@ -10369,34 +9356,14 @@
           <w:szCs w:val="24"/>
         </w:rPr>
       </w:pPr>
-      <w:proofErr w:type="spellStart"/>
-      <w:r>
-        <w:rPr>
-          <w:rFonts w:ascii="Times New Roman" w:hAnsi="Times New Roman" w:cs="Times New Roman"/>
-          <w:sz w:val="24"/>
-          <w:szCs w:val="24"/>
-        </w:rPr>
-        <w:t>Admin</w:t>
-      </w:r>
-      <w:proofErr w:type="spellEnd"/>
-      <w:r>
-        <w:rPr>
-          <w:rFonts w:ascii="Times New Roman" w:hAnsi="Times New Roman" w:cs="Times New Roman"/>
-          <w:sz w:val="24"/>
-          <w:szCs w:val="24"/>
-        </w:rPr>
-        <w:t xml:space="preserve"> </w:t>
-      </w:r>
-      <w:proofErr w:type="spellStart"/>
-      <w:r>
-        <w:rPr>
-          <w:rFonts w:ascii="Times New Roman" w:hAnsi="Times New Roman" w:cs="Times New Roman"/>
-          <w:sz w:val="24"/>
-          <w:szCs w:val="24"/>
-        </w:rPr>
-        <w:t>home</w:t>
-      </w:r>
-      <w:proofErr w:type="spellEnd"/>
+      <w:r>
+        <w:rPr>
+          <w:rFonts w:ascii="Times New Roman" w:hAnsi="Times New Roman" w:cs="Times New Roman"/>
+          <w:sz w:val="24"/>
+          <w:szCs w:val="24"/>
+        </w:rPr>
+        <w:t>Admin home</w:t>
+      </w:r>
     </w:p>
     <w:p>
       <w:pPr>
@@ -10727,25 +9694,7 @@
           <w:sz w:val="24"/>
           <w:szCs w:val="24"/>
         </w:rPr>
-        <w:t xml:space="preserve">Minden menüponthoz saját </w:t>
-      </w:r>
-      <w:proofErr w:type="spellStart"/>
-      <w:r>
-        <w:rPr>
-          <w:rFonts w:ascii="Times New Roman" w:hAnsi="Times New Roman" w:cs="Times New Roman"/>
-          <w:sz w:val="24"/>
-          <w:szCs w:val="24"/>
-        </w:rPr>
-        <w:t>routingot</w:t>
-      </w:r>
-      <w:proofErr w:type="spellEnd"/>
-      <w:r>
-        <w:rPr>
-          <w:rFonts w:ascii="Times New Roman" w:hAnsi="Times New Roman" w:cs="Times New Roman"/>
-          <w:sz w:val="24"/>
-          <w:szCs w:val="24"/>
-        </w:rPr>
-        <w:t xml:space="preserve"> rendeltünk, amelyek egy-egy komponenst fognak aktiválni.</w:t>
+        <w:t>Minden menüponthoz saját routingot rendeltünk, amelyek egy-egy komponenst fognak aktiválni.</w:t>
       </w:r>
     </w:p>
     <w:p>
@@ -10764,61 +9713,7 @@
           <w:sz w:val="24"/>
           <w:szCs w:val="24"/>
         </w:rPr>
-        <w:t xml:space="preserve">Az egyes komponensekhez létrehoztuk a szükséges </w:t>
-      </w:r>
-      <w:proofErr w:type="spellStart"/>
-      <w:r>
-        <w:rPr>
-          <w:rFonts w:ascii="Times New Roman" w:hAnsi="Times New Roman" w:cs="Times New Roman"/>
-          <w:sz w:val="24"/>
-          <w:szCs w:val="24"/>
-        </w:rPr>
-        <w:t>html</w:t>
-      </w:r>
-      <w:proofErr w:type="spellEnd"/>
-      <w:r>
-        <w:rPr>
-          <w:rFonts w:ascii="Times New Roman" w:hAnsi="Times New Roman" w:cs="Times New Roman"/>
-          <w:sz w:val="24"/>
-          <w:szCs w:val="24"/>
-        </w:rPr>
-        <w:t xml:space="preserve">, illetve </w:t>
-      </w:r>
-      <w:proofErr w:type="spellStart"/>
-      <w:r>
-        <w:rPr>
-          <w:rFonts w:ascii="Times New Roman" w:hAnsi="Times New Roman" w:cs="Times New Roman"/>
-          <w:sz w:val="24"/>
-          <w:szCs w:val="24"/>
-        </w:rPr>
-        <w:t>css</w:t>
-      </w:r>
-      <w:proofErr w:type="spellEnd"/>
-      <w:r>
-        <w:rPr>
-          <w:rFonts w:ascii="Times New Roman" w:hAnsi="Times New Roman" w:cs="Times New Roman"/>
-          <w:sz w:val="24"/>
-          <w:szCs w:val="24"/>
-        </w:rPr>
-        <w:t xml:space="preserve"> fájlokat, melyekben az adott komponens dizájnját szabtuk testre. Ehhez nagymértékben támaszkodtunk a </w:t>
-      </w:r>
-      <w:proofErr w:type="spellStart"/>
-      <w:r>
-        <w:rPr>
-          <w:rFonts w:ascii="Times New Roman" w:hAnsi="Times New Roman" w:cs="Times New Roman"/>
-          <w:sz w:val="24"/>
-          <w:szCs w:val="24"/>
-        </w:rPr>
-        <w:t>bootstrap</w:t>
-      </w:r>
-      <w:proofErr w:type="spellEnd"/>
-      <w:r>
-        <w:rPr>
-          <w:rFonts w:ascii="Times New Roman" w:hAnsi="Times New Roman" w:cs="Times New Roman"/>
-          <w:sz w:val="24"/>
-          <w:szCs w:val="24"/>
-        </w:rPr>
-        <w:t xml:space="preserve"> keretrendszer adta lehetőségekre. </w:t>
+        <w:t xml:space="preserve">Az egyes komponensekhez létrehoztuk a szükséges html, illetve css fájlokat, melyekben az adott komponens dizájnját szabtuk testre. Ehhez nagymértékben támaszkodtunk a bootstrap keretrendszer adta lehetőségekre. </w:t>
       </w:r>
     </w:p>
     <w:p>
@@ -10941,15 +9836,7 @@
         <w:fldChar w:fldCharType="end"/>
       </w:r>
       <w:r>
-        <w:t xml:space="preserve">. ábra: </w:t>
-      </w:r>
-      <w:proofErr w:type="spellStart"/>
-      <w:r>
-        <w:t>Navbar</w:t>
-      </w:r>
-      <w:proofErr w:type="spellEnd"/>
-      <w:r>
-        <w:t xml:space="preserve"> HTML kód</w:t>
+        <w:t>. ábra: Navbar HTML kód</w:t>
       </w:r>
     </w:p>
     <w:p>
@@ -11168,25 +10055,7 @@
           <w:sz w:val="24"/>
           <w:szCs w:val="24"/>
         </w:rPr>
-        <w:t xml:space="preserve">Ezen menüpontok megjelenítésénél a könnyebb érthetőséget különböző ikonok segítségével is kiemeltük, mely ikonokat a </w:t>
-      </w:r>
-      <w:proofErr w:type="spellStart"/>
-      <w:r>
-        <w:rPr>
-          <w:rFonts w:ascii="Times New Roman" w:hAnsi="Times New Roman" w:cs="Times New Roman"/>
-          <w:sz w:val="24"/>
-          <w:szCs w:val="24"/>
-        </w:rPr>
-        <w:t>bootstrap-icons</w:t>
-      </w:r>
-      <w:proofErr w:type="spellEnd"/>
-      <w:r>
-        <w:rPr>
-          <w:rFonts w:ascii="Times New Roman" w:hAnsi="Times New Roman" w:cs="Times New Roman"/>
-          <w:sz w:val="24"/>
-          <w:szCs w:val="24"/>
-        </w:rPr>
-        <w:t xml:space="preserve"> alkalmazásával tudtuk kényelmesen beépíteni. A csomagot a következő paranc</w:t>
+        <w:t>Ezen menüpontok megjelenítésénél a könnyebb érthetőséget különböző ikonok segítségével is kiemeltük, mely ikonokat a bootstrap-icons alkalmazásával tudtuk kényelmesen beépíteni. A csomagot a következő paranc</w:t>
       </w:r>
       <w:r>
         <w:rPr>
@@ -11202,25 +10071,7 @@
           <w:sz w:val="24"/>
           <w:szCs w:val="24"/>
         </w:rPr>
-        <w:t xml:space="preserve">sal lehet beépíteni az </w:t>
-      </w:r>
-      <w:proofErr w:type="spellStart"/>
-      <w:r>
-        <w:rPr>
-          <w:rFonts w:ascii="Times New Roman" w:hAnsi="Times New Roman" w:cs="Times New Roman"/>
-          <w:sz w:val="24"/>
-          <w:szCs w:val="24"/>
-        </w:rPr>
-        <w:t>Angular</w:t>
-      </w:r>
-      <w:proofErr w:type="spellEnd"/>
-      <w:r>
-        <w:rPr>
-          <w:rFonts w:ascii="Times New Roman" w:hAnsi="Times New Roman" w:cs="Times New Roman"/>
-          <w:sz w:val="24"/>
-          <w:szCs w:val="24"/>
-        </w:rPr>
-        <w:t xml:space="preserve"> keretrendszerbe: </w:t>
+        <w:t xml:space="preserve">sal lehet beépíteni az Angular keretrendszerbe: </w:t>
       </w:r>
     </w:p>
     <w:p>
@@ -11237,34 +10088,14 @@
           <w:szCs w:val="24"/>
         </w:rPr>
       </w:pPr>
-      <w:proofErr w:type="spellStart"/>
-      <w:r>
-        <w:rPr>
-          <w:rFonts w:ascii="Times New Roman" w:hAnsi="Times New Roman" w:cs="Times New Roman"/>
-          <w:sz w:val="24"/>
-          <w:szCs w:val="24"/>
-        </w:rPr>
-        <w:t>npm</w:t>
-      </w:r>
-      <w:proofErr w:type="spellEnd"/>
-      <w:r>
-        <w:rPr>
-          <w:rFonts w:ascii="Times New Roman" w:hAnsi="Times New Roman" w:cs="Times New Roman"/>
-          <w:sz w:val="24"/>
-          <w:szCs w:val="24"/>
-        </w:rPr>
-        <w:t xml:space="preserve"> i </w:t>
-      </w:r>
-      <w:proofErr w:type="spellStart"/>
-      <w:r>
-        <w:rPr>
-          <w:rFonts w:ascii="Times New Roman" w:hAnsi="Times New Roman" w:cs="Times New Roman"/>
-          <w:sz w:val="24"/>
-          <w:szCs w:val="24"/>
-        </w:rPr>
-        <w:t>bootstrap-icons</w:t>
-      </w:r>
-      <w:proofErr w:type="spellEnd"/>
+      <w:r>
+        <w:rPr>
+          <w:rFonts w:ascii="Times New Roman" w:hAnsi="Times New Roman" w:cs="Times New Roman"/>
+          <w:sz w:val="24"/>
+          <w:szCs w:val="24"/>
+        </w:rPr>
+        <w:t>npm i bootstrap-icons</w:t>
+      </w:r>
     </w:p>
     <w:p>
       <w:pPr>
@@ -11282,51 +10113,15 @@
           <w:sz w:val="24"/>
           <w:szCs w:val="24"/>
         </w:rPr>
-        <w:t xml:space="preserve">A csomag telepítése után az </w:t>
-      </w:r>
-      <w:proofErr w:type="spellStart"/>
-      <w:r>
-        <w:rPr>
-          <w:rFonts w:ascii="Times New Roman" w:hAnsi="Times New Roman" w:cs="Times New Roman"/>
-          <w:sz w:val="24"/>
-          <w:szCs w:val="24"/>
-        </w:rPr>
-        <w:t>angular.json</w:t>
-      </w:r>
-      <w:proofErr w:type="spellEnd"/>
-      <w:r>
-        <w:rPr>
-          <w:rFonts w:ascii="Times New Roman" w:hAnsi="Times New Roman" w:cs="Times New Roman"/>
-          <w:sz w:val="24"/>
-          <w:szCs w:val="24"/>
-        </w:rPr>
-        <w:t xml:space="preserve"> fájlba a </w:t>
-      </w:r>
-      <w:r>
-        <w:rPr>
-          <w:rFonts w:ascii="Times New Roman" w:hAnsi="Times New Roman" w:cs="Times New Roman"/>
-          <w:sz w:val="24"/>
-          <w:szCs w:val="24"/>
-        </w:rPr>
-        <w:t xml:space="preserve">következő hivatkozást kell elhelyezni a </w:t>
-      </w:r>
-      <w:proofErr w:type="spellStart"/>
-      <w:r>
-        <w:rPr>
-          <w:rFonts w:ascii="Times New Roman" w:hAnsi="Times New Roman" w:cs="Times New Roman"/>
-          <w:sz w:val="24"/>
-          <w:szCs w:val="24"/>
-        </w:rPr>
-        <w:t>style</w:t>
-      </w:r>
-      <w:proofErr w:type="spellEnd"/>
-      <w:r>
-        <w:rPr>
-          <w:rFonts w:ascii="Times New Roman" w:hAnsi="Times New Roman" w:cs="Times New Roman"/>
-          <w:sz w:val="24"/>
-          <w:szCs w:val="24"/>
-        </w:rPr>
-        <w:t xml:space="preserve"> szekcióba:</w:t>
+        <w:t xml:space="preserve">A csomag telepítése után az angular.json fájlba a </w:t>
+      </w:r>
+      <w:r>
+        <w:rPr>
+          <w:rFonts w:ascii="Times New Roman" w:hAnsi="Times New Roman" w:cs="Times New Roman"/>
+          <w:sz w:val="24"/>
+          <w:szCs w:val="24"/>
+        </w:rPr>
+        <w:t>következő hivatkozást kell elhelyezni a style szekcióba:</w:t>
       </w:r>
     </w:p>
     <w:p>
@@ -11346,19 +10141,19 @@
           <w:sz w:val="24"/>
           <w:szCs w:val="24"/>
         </w:rPr>
-        <w:t>"</w:t>
-      </w:r>
-      <w:proofErr w:type="spellStart"/>
-      <w:r>
+        <w:t>"styles": [</w:t>
+      </w:r>
+    </w:p>
+    <w:p>
+      <w:pPr>
+        <w:jc w:val="both"/>
         <w:rPr>
           <w:rFonts w:ascii="Times New Roman" w:hAnsi="Times New Roman" w:cs="Times New Roman"/>
           <w:color w:val="FF0000"/>
           <w:sz w:val="24"/>
           <w:szCs w:val="24"/>
         </w:rPr>
-        <w:t>styles</w:t>
-      </w:r>
-      <w:proofErr w:type="spellEnd"/>
+      </w:pPr>
       <w:r>
         <w:rPr>
           <w:rFonts w:ascii="Times New Roman" w:hAnsi="Times New Roman" w:cs="Times New Roman"/>
@@ -11366,67 +10161,7 @@
           <w:sz w:val="24"/>
           <w:szCs w:val="24"/>
         </w:rPr>
-        <w:t>": [</w:t>
-      </w:r>
-    </w:p>
-    <w:p>
-      <w:pPr>
-        <w:jc w:val="both"/>
-        <w:rPr>
-          <w:rFonts w:ascii="Times New Roman" w:hAnsi="Times New Roman" w:cs="Times New Roman"/>
-          <w:color w:val="FF0000"/>
-          <w:sz w:val="24"/>
-          <w:szCs w:val="24"/>
-        </w:rPr>
-      </w:pPr>
-      <w:r>
-        <w:rPr>
-          <w:rFonts w:ascii="Times New Roman" w:hAnsi="Times New Roman" w:cs="Times New Roman"/>
-          <w:color w:val="FF0000"/>
-          <w:sz w:val="24"/>
-          <w:szCs w:val="24"/>
-        </w:rPr>
-        <w:t xml:space="preserve">              "./</w:t>
-      </w:r>
-      <w:proofErr w:type="spellStart"/>
-      <w:r>
-        <w:rPr>
-          <w:rFonts w:ascii="Times New Roman" w:hAnsi="Times New Roman" w:cs="Times New Roman"/>
-          <w:color w:val="FF0000"/>
-          <w:sz w:val="24"/>
-          <w:szCs w:val="24"/>
-        </w:rPr>
-        <w:t>node_modules</w:t>
-      </w:r>
-      <w:proofErr w:type="spellEnd"/>
-      <w:r>
-        <w:rPr>
-          <w:rFonts w:ascii="Times New Roman" w:hAnsi="Times New Roman" w:cs="Times New Roman"/>
-          <w:color w:val="FF0000"/>
-          <w:sz w:val="24"/>
-          <w:szCs w:val="24"/>
-        </w:rPr>
-        <w:t>/</w:t>
-      </w:r>
-      <w:proofErr w:type="spellStart"/>
-      <w:r>
-        <w:rPr>
-          <w:rFonts w:ascii="Times New Roman" w:hAnsi="Times New Roman" w:cs="Times New Roman"/>
-          <w:color w:val="FF0000"/>
-          <w:sz w:val="24"/>
-          <w:szCs w:val="24"/>
-        </w:rPr>
-        <w:t>bootstrap-icons</w:t>
-      </w:r>
-      <w:proofErr w:type="spellEnd"/>
-      <w:r>
-        <w:rPr>
-          <w:rFonts w:ascii="Times New Roman" w:hAnsi="Times New Roman" w:cs="Times New Roman"/>
-          <w:color w:val="FF0000"/>
-          <w:sz w:val="24"/>
-          <w:szCs w:val="24"/>
-        </w:rPr>
-        <w:t>/font/bootstrap-icons.css",</w:t>
+        <w:t xml:space="preserve">              "./node_modules/bootstrap-icons/font/bootstrap-icons.css",</w:t>
       </w:r>
     </w:p>
     <w:p>
@@ -11750,18 +10485,8 @@
           <w:sz w:val="24"/>
           <w:szCs w:val="24"/>
         </w:rPr>
-        <w:t>GET /</w:t>
-      </w:r>
-      <w:proofErr w:type="spellStart"/>
-      <w:r>
-        <w:rPr>
-          <w:rFonts w:ascii="Times New Roman" w:hAnsi="Times New Roman" w:cs="Times New Roman"/>
-          <w:sz w:val="24"/>
-          <w:szCs w:val="24"/>
-        </w:rPr>
-        <w:t>users</w:t>
-      </w:r>
-      <w:proofErr w:type="spellEnd"/>
+        <w:t>GET /users</w:t>
+      </w:r>
       <w:r>
         <w:rPr>
           <w:rFonts w:ascii="Times New Roman" w:hAnsi="Times New Roman" w:cs="Times New Roman"/>
@@ -11804,36 +10529,8 @@
           <w:sz w:val="24"/>
           <w:szCs w:val="24"/>
         </w:rPr>
-        <w:t>GET /</w:t>
-      </w:r>
-      <w:proofErr w:type="spellStart"/>
-      <w:r>
-        <w:rPr>
-          <w:rFonts w:ascii="Times New Roman" w:hAnsi="Times New Roman" w:cs="Times New Roman"/>
-          <w:sz w:val="24"/>
-          <w:szCs w:val="24"/>
-        </w:rPr>
-        <w:t>users</w:t>
-      </w:r>
-      <w:proofErr w:type="spellEnd"/>
-      <w:r>
-        <w:rPr>
-          <w:rFonts w:ascii="Times New Roman" w:hAnsi="Times New Roman" w:cs="Times New Roman"/>
-          <w:sz w:val="24"/>
-          <w:szCs w:val="24"/>
-        </w:rPr>
-        <w:t>/:</w:t>
-      </w:r>
-      <w:proofErr w:type="spellStart"/>
-      <w:r>
-        <w:rPr>
-          <w:rFonts w:ascii="Times New Roman" w:hAnsi="Times New Roman" w:cs="Times New Roman"/>
-          <w:sz w:val="24"/>
-          <w:szCs w:val="24"/>
-        </w:rPr>
-        <w:t>user_id</w:t>
-      </w:r>
-      <w:proofErr w:type="spellEnd"/>
+        <w:t>GET /users/:user_id</w:t>
+      </w:r>
       <w:r>
         <w:rPr>
           <w:rFonts w:ascii="Times New Roman" w:hAnsi="Times New Roman" w:cs="Times New Roman"/>
@@ -11876,18 +10573,8 @@
           <w:sz w:val="24"/>
           <w:szCs w:val="24"/>
         </w:rPr>
-        <w:t>POST /</w:t>
-      </w:r>
-      <w:proofErr w:type="spellStart"/>
-      <w:r>
-        <w:rPr>
-          <w:rFonts w:ascii="Times New Roman" w:hAnsi="Times New Roman" w:cs="Times New Roman"/>
-          <w:sz w:val="24"/>
-          <w:szCs w:val="24"/>
-        </w:rPr>
-        <w:t>users</w:t>
-      </w:r>
-      <w:proofErr w:type="spellEnd"/>
+        <w:t>POST /users</w:t>
+      </w:r>
       <w:r>
         <w:rPr>
           <w:rFonts w:ascii="Times New Roman" w:hAnsi="Times New Roman" w:cs="Times New Roman"/>
@@ -11921,43 +10608,7 @@
           <w:sz w:val="24"/>
           <w:szCs w:val="24"/>
         </w:rPr>
-        <w:t>PUT /</w:t>
-      </w:r>
-      <w:proofErr w:type="spellStart"/>
-      <w:r>
-        <w:rPr>
-          <w:rFonts w:ascii="Times New Roman" w:hAnsi="Times New Roman" w:cs="Times New Roman"/>
-          <w:sz w:val="24"/>
-          <w:szCs w:val="24"/>
-        </w:rPr>
-        <w:t>users</w:t>
-      </w:r>
-      <w:proofErr w:type="spellEnd"/>
-      <w:r>
-        <w:rPr>
-          <w:rFonts w:ascii="Times New Roman" w:hAnsi="Times New Roman" w:cs="Times New Roman"/>
-          <w:sz w:val="24"/>
-          <w:szCs w:val="24"/>
-        </w:rPr>
-        <w:t>/:</w:t>
-      </w:r>
-      <w:proofErr w:type="spellStart"/>
-      <w:r>
-        <w:rPr>
-          <w:rFonts w:ascii="Times New Roman" w:hAnsi="Times New Roman" w:cs="Times New Roman"/>
-          <w:sz w:val="24"/>
-          <w:szCs w:val="24"/>
-        </w:rPr>
-        <w:t>user_id</w:t>
-      </w:r>
-      <w:proofErr w:type="spellEnd"/>
-      <w:r>
-        <w:rPr>
-          <w:rFonts w:ascii="Times New Roman" w:hAnsi="Times New Roman" w:cs="Times New Roman"/>
-          <w:sz w:val="24"/>
-          <w:szCs w:val="24"/>
-        </w:rPr>
-        <w:t xml:space="preserve"> </w:t>
+        <w:t xml:space="preserve">PUT /users/:user_id </w:t>
       </w:r>
       <w:r>
         <w:rPr>
@@ -11992,36 +10643,8 @@
           <w:sz w:val="24"/>
           <w:szCs w:val="24"/>
         </w:rPr>
-        <w:t>DELETE /</w:t>
-      </w:r>
-      <w:proofErr w:type="spellStart"/>
-      <w:r>
-        <w:rPr>
-          <w:rFonts w:ascii="Times New Roman" w:hAnsi="Times New Roman" w:cs="Times New Roman"/>
-          <w:sz w:val="24"/>
-          <w:szCs w:val="24"/>
-        </w:rPr>
-        <w:t>users</w:t>
-      </w:r>
-      <w:proofErr w:type="spellEnd"/>
-      <w:r>
-        <w:rPr>
-          <w:rFonts w:ascii="Times New Roman" w:hAnsi="Times New Roman" w:cs="Times New Roman"/>
-          <w:sz w:val="24"/>
-          <w:szCs w:val="24"/>
-        </w:rPr>
-        <w:t>/:</w:t>
-      </w:r>
-      <w:proofErr w:type="spellStart"/>
-      <w:r>
-        <w:rPr>
-          <w:rFonts w:ascii="Times New Roman" w:hAnsi="Times New Roman" w:cs="Times New Roman"/>
-          <w:sz w:val="24"/>
-          <w:szCs w:val="24"/>
-        </w:rPr>
-        <w:t>user_id</w:t>
-      </w:r>
-      <w:proofErr w:type="spellEnd"/>
+        <w:t>DELETE /users/:user_id</w:t>
+      </w:r>
       <w:r>
         <w:rPr>
           <w:rFonts w:ascii="Times New Roman" w:hAnsi="Times New Roman" w:cs="Times New Roman"/>
@@ -12071,25 +10694,7 @@
           <w:sz w:val="24"/>
           <w:szCs w:val="24"/>
         </w:rPr>
-        <w:t xml:space="preserve">megvalósításához szükséges </w:t>
-      </w:r>
-      <w:proofErr w:type="spellStart"/>
-      <w:r>
-        <w:rPr>
-          <w:rFonts w:ascii="Times New Roman" w:hAnsi="Times New Roman" w:cs="Times New Roman"/>
-          <w:sz w:val="24"/>
-          <w:szCs w:val="24"/>
-        </w:rPr>
-        <w:t>modelek</w:t>
-      </w:r>
-      <w:proofErr w:type="spellEnd"/>
-      <w:r>
-        <w:rPr>
-          <w:rFonts w:ascii="Times New Roman" w:hAnsi="Times New Roman" w:cs="Times New Roman"/>
-          <w:sz w:val="24"/>
-          <w:szCs w:val="24"/>
-        </w:rPr>
-        <w:t xml:space="preserve"> megtervezése és megvalósítása</w:t>
+        <w:t>megvalósításához szükséges modelek megtervezése és megvalósítása</w:t>
       </w:r>
     </w:p>
     <w:p>
@@ -12123,61 +10728,7 @@
           <w:sz w:val="24"/>
           <w:szCs w:val="24"/>
         </w:rPr>
-        <w:t xml:space="preserve">REST API végpontok </w:t>
-      </w:r>
-      <w:proofErr w:type="spellStart"/>
-      <w:r>
-        <w:rPr>
-          <w:rFonts w:ascii="Times New Roman" w:hAnsi="Times New Roman" w:cs="Times New Roman"/>
-          <w:sz w:val="24"/>
-          <w:szCs w:val="24"/>
-        </w:rPr>
-        <w:t>routingok</w:t>
-      </w:r>
-      <w:proofErr w:type="spellEnd"/>
-      <w:r>
-        <w:rPr>
-          <w:rFonts w:ascii="Times New Roman" w:hAnsi="Times New Roman" w:cs="Times New Roman"/>
-          <w:sz w:val="24"/>
-          <w:szCs w:val="24"/>
-        </w:rPr>
-        <w:t xml:space="preserve"> és vezérlők megvalósítása (</w:t>
-      </w:r>
-      <w:proofErr w:type="spellStart"/>
-      <w:r>
-        <w:rPr>
-          <w:rFonts w:ascii="Times New Roman" w:hAnsi="Times New Roman" w:cs="Times New Roman"/>
-          <w:sz w:val="24"/>
-          <w:szCs w:val="24"/>
-        </w:rPr>
-        <w:t>routes</w:t>
-      </w:r>
-      <w:proofErr w:type="spellEnd"/>
-      <w:r>
-        <w:rPr>
-          <w:rFonts w:ascii="Times New Roman" w:hAnsi="Times New Roman" w:cs="Times New Roman"/>
-          <w:sz w:val="24"/>
-          <w:szCs w:val="24"/>
-        </w:rPr>
-        <w:t xml:space="preserve">, </w:t>
-      </w:r>
-      <w:proofErr w:type="spellStart"/>
-      <w:r>
-        <w:rPr>
-          <w:rFonts w:ascii="Times New Roman" w:hAnsi="Times New Roman" w:cs="Times New Roman"/>
-          <w:sz w:val="24"/>
-          <w:szCs w:val="24"/>
-        </w:rPr>
-        <w:t>controllers</w:t>
-      </w:r>
-      <w:proofErr w:type="spellEnd"/>
-      <w:r>
-        <w:rPr>
-          <w:rFonts w:ascii="Times New Roman" w:hAnsi="Times New Roman" w:cs="Times New Roman"/>
-          <w:sz w:val="24"/>
-          <w:szCs w:val="24"/>
-        </w:rPr>
-        <w:t>)</w:t>
+        <w:t>REST API végpontok routingok és vezérlők megvalósítása (routes, controllers)</w:t>
       </w:r>
     </w:p>
     <w:p>
@@ -12242,7 +10793,7 @@
           <w:szCs w:val="24"/>
         </w:rPr>
       </w:pPr>
-      <w:bookmarkStart w:id="16" w:name="_Toc98871844"/>
+      <w:bookmarkStart w:id="16" w:name="_Toc98874026"/>
       <w:r>
         <w:rPr>
           <w:rFonts w:ascii="Times New Roman" w:hAnsi="Times New Roman" w:cs="Times New Roman"/>
@@ -12274,7 +10825,7 @@
           <w:szCs w:val="24"/>
         </w:rPr>
       </w:pPr>
-      <w:bookmarkStart w:id="17" w:name="_Toc98871845"/>
+      <w:bookmarkStart w:id="17" w:name="_Toc98874027"/>
       <w:r>
         <w:rPr>
           <w:rFonts w:ascii="Times New Roman" w:hAnsi="Times New Roman" w:cs="Times New Roman"/>
@@ -12334,25 +10885,7 @@
           <w:sz w:val="24"/>
           <w:szCs w:val="24"/>
         </w:rPr>
-        <w:t xml:space="preserve"> (Internet Explorer 10+, </w:t>
-      </w:r>
-      <w:proofErr w:type="spellStart"/>
-      <w:r>
-        <w:rPr>
-          <w:rFonts w:ascii="Times New Roman" w:hAnsi="Times New Roman" w:cs="Times New Roman"/>
-          <w:sz w:val="24"/>
-          <w:szCs w:val="24"/>
-        </w:rPr>
-        <w:t>Safari</w:t>
-      </w:r>
-      <w:proofErr w:type="spellEnd"/>
-      <w:r>
-        <w:rPr>
-          <w:rFonts w:ascii="Times New Roman" w:hAnsi="Times New Roman" w:cs="Times New Roman"/>
-          <w:sz w:val="24"/>
-          <w:szCs w:val="24"/>
-        </w:rPr>
-        <w:t xml:space="preserve"> v8.0, </w:t>
+        <w:t xml:space="preserve"> (Internet Explorer 10+, Safari v8.0, </w:t>
       </w:r>
       <w:r>
         <w:rPr>
@@ -12415,7 +10948,7 @@
           <w:szCs w:val="24"/>
         </w:rPr>
       </w:pPr>
-      <w:bookmarkStart w:id="18" w:name="_Toc98871846"/>
+      <w:bookmarkStart w:id="18" w:name="_Toc98874028"/>
       <w:r>
         <w:rPr>
           <w:rFonts w:ascii="Times New Roman" w:hAnsi="Times New Roman" w:cs="Times New Roman"/>
@@ -12467,25 +11000,7 @@
           <w:sz w:val="24"/>
           <w:szCs w:val="24"/>
         </w:rPr>
-        <w:t xml:space="preserve">használata. (képernyőképek </w:t>
-      </w:r>
-      <w:proofErr w:type="spellStart"/>
-      <w:r>
-        <w:rPr>
-          <w:rFonts w:ascii="Times New Roman" w:hAnsi="Times New Roman" w:cs="Times New Roman"/>
-          <w:sz w:val="24"/>
-          <w:szCs w:val="24"/>
-        </w:rPr>
-        <w:t>stb</w:t>
-      </w:r>
-      <w:proofErr w:type="spellEnd"/>
-      <w:r>
-        <w:rPr>
-          <w:rFonts w:ascii="Times New Roman" w:hAnsi="Times New Roman" w:cs="Times New Roman"/>
-          <w:sz w:val="24"/>
-          <w:szCs w:val="24"/>
-        </w:rPr>
-        <w:t>….)</w:t>
+        <w:t>használata. (képernyőképek stb….)</w:t>
       </w:r>
     </w:p>
     <w:p>
@@ -12861,7 +11376,7 @@
           <w:szCs w:val="24"/>
         </w:rPr>
       </w:pPr>
-      <w:bookmarkStart w:id="19" w:name="_Toc98871847"/>
+      <w:bookmarkStart w:id="19" w:name="_Toc98874029"/>
       <w:r>
         <w:rPr>
           <w:rFonts w:ascii="Times New Roman" w:hAnsi="Times New Roman" w:cs="Times New Roman"/>
@@ -12900,7 +11415,7 @@
           <w:szCs w:val="24"/>
         </w:rPr>
       </w:pPr>
-      <w:bookmarkStart w:id="20" w:name="_Toc98871848"/>
+      <w:bookmarkStart w:id="20" w:name="_Toc98874030"/>
       <w:r>
         <w:rPr>
           <w:rFonts w:ascii="Times New Roman" w:hAnsi="Times New Roman" w:cs="Times New Roman"/>
@@ -13014,7 +11529,7 @@
           <w:szCs w:val="24"/>
         </w:rPr>
       </w:pPr>
-      <w:bookmarkStart w:id="21" w:name="_Toc98871849"/>
+      <w:bookmarkStart w:id="21" w:name="_Toc98874031"/>
       <w:r>
         <w:rPr>
           <w:rFonts w:ascii="Times New Roman" w:hAnsi="Times New Roman" w:cs="Times New Roman"/>
@@ -13058,7 +11573,7 @@
           <w:szCs w:val="24"/>
         </w:rPr>
       </w:pPr>
-      <w:bookmarkStart w:id="22" w:name="_Toc98871850"/>
+      <w:bookmarkStart w:id="22" w:name="_Toc98874032"/>
       <w:r>
         <w:rPr>
           <w:rFonts w:ascii="Times New Roman" w:hAnsi="Times New Roman" w:cs="Times New Roman"/>
@@ -13080,45 +11595,19 @@
         <w:jc w:val="both"/>
       </w:pPr>
       <w:r>
-        <w:t xml:space="preserve">Számunkra egyrészt egy hatalmas kihívás, másrészt rengeteg új tapasztalat forrása volt a szakdolgozat elkészítése. Rengetek új technológiával és programozási trükkel ismerkedtünk meg a tanulmányaink folyamán, melynek nagy részét tudtuk kamatoztatni az elkészült munkánkban. Természetesen még hosszú időnek el kell telnie ahhoz, hogy a frissen megismert eszközöket </w:t>
-      </w:r>
-      <w:proofErr w:type="spellStart"/>
-      <w:r>
-        <w:t>rutinszerűen</w:t>
-      </w:r>
-      <w:proofErr w:type="spellEnd"/>
-      <w:r>
-        <w:t xml:space="preserve"> tudjuk alkalmazni és teljességében átlátni. Ennek ellenére úgy érezzük, hogy az elkészült alkalmazás minden elemében megfelel a modern kor webes programozási technológia követelményeinek. Ami számunkra különösen érdekesnek bizonyult az a szerver oldalon a PHP programnyelv és a </w:t>
-      </w:r>
-      <w:proofErr w:type="spellStart"/>
+        <w:t xml:space="preserve">Számunkra egyrészt egy hatalmas kihívás, másrészt rengeteg új tapasztalat forrása volt a szakdolgozat elkészítése. Rengetek új technológiával és programozási trükkel ismerkedtünk meg a tanulmányaink folyamán, melynek nagy részét tudtuk kamatoztatni az elkészült munkánkban. Természetesen még hosszú időnek el kell telnie ahhoz, hogy a frissen megismert eszközöket rutinszerűen tudjuk alkalmazni és teljességében átlátni. Ennek ellenére úgy érezzük, hogy az elkészült alkalmazás minden elemében megfelel a modern kor webes programozási technológia követelményeinek. Ami számunkra különösen érdekesnek bizonyult az a szerver oldalon a PHP programnyelv és a </w:t>
+      </w:r>
       <w:r>
         <w:t>L</w:t>
       </w:r>
       <w:r>
-        <w:t>aravel</w:t>
-      </w:r>
-      <w:proofErr w:type="spellEnd"/>
-      <w:r>
-        <w:t xml:space="preserve"> keretrendszer alkalmazása. Frontend oldalon az </w:t>
-      </w:r>
-      <w:proofErr w:type="spellStart"/>
-      <w:r>
-        <w:t>Typescript</w:t>
-      </w:r>
-      <w:proofErr w:type="spellEnd"/>
+        <w:t>aravel keretrendszer alkalmazása. Frontend oldalon az Typescript</w:t>
+      </w:r>
       <w:r>
         <w:t>/JavaScript</w:t>
       </w:r>
       <w:r>
-        <w:t xml:space="preserve"> programnyelv és az </w:t>
-      </w:r>
-      <w:proofErr w:type="spellStart"/>
-      <w:r>
-        <w:t>Angular</w:t>
-      </w:r>
-      <w:proofErr w:type="spellEnd"/>
-      <w:r>
-        <w:t xml:space="preserve"> keretrendszer</w:t>
+        <w:t xml:space="preserve"> programnyelv és az Angular keretrendszer</w:t>
       </w:r>
       <w:r>
         <w:t xml:space="preserve"> megismerése.</w:t>
@@ -13129,34 +11618,10 @@
         <w:jc w:val="both"/>
       </w:pPr>
       <w:r>
-        <w:t xml:space="preserve">A csapatmunkában való részvétel nehezen indult és később is elég nehezen tudtunk közösen munkamegosztásban dolgozni. Ez egyrészt annak tudható be, hogy mindannyian munka mellett vettünk részt a képzésen és emiatt elég nehezen tudtunk a szabadidőnkből kiszakítani elegendő időt. Többnyire a tanórákon találkoztunk egymással, ilyenkor igyekeztünk megosztani egymással a tapasztalatainkat és megbeszéltük a kódrészleteink funkcionalitását. Ezen felül a </w:t>
-      </w:r>
-      <w:proofErr w:type="spellStart"/>
-      <w:r>
-        <w:t>githubon</w:t>
-      </w:r>
-      <w:proofErr w:type="spellEnd"/>
-      <w:r>
-        <w:t xml:space="preserve"> végeztük a csapatmunka nagy részét és egyéb online felületeken is kommunikáltunk egymással. </w:t>
-      </w:r>
-      <w:r>
-        <w:t xml:space="preserve">Értékes tapasztalat volt számunkra a </w:t>
-      </w:r>
-      <w:proofErr w:type="spellStart"/>
-      <w:r>
-        <w:t>github</w:t>
-      </w:r>
-      <w:proofErr w:type="spellEnd"/>
-      <w:r>
-        <w:t xml:space="preserve"> megismerése és a verziókezelés fontosságának felismerése. Többször kerültünk olyan helyzetbe a munka során, hogy régebbi verziókhoz kellett visszanyúlnunk a program megfelelő működésének érdekében. A munkamegosztás során az egyes részfeladatokat </w:t>
-      </w:r>
-      <w:proofErr w:type="spellStart"/>
-      <w:r>
-        <w:t>issue-kba</w:t>
-      </w:r>
-      <w:proofErr w:type="spellEnd"/>
-      <w:r>
-        <w:t xml:space="preserve"> szerveztük és kiosztottuk egymás között. </w:t>
+        <w:t xml:space="preserve">A csapatmunkában való részvétel nehezen indult és később is elég nehezen tudtunk közösen munkamegosztásban dolgozni. Ez egyrészt annak tudható be, hogy mindannyian munka mellett vettünk részt a képzésen és emiatt elég nehezen tudtunk a szabadidőnkből kiszakítani elegendő időt. Többnyire a tanórákon találkoztunk egymással, ilyenkor igyekeztünk megosztani egymással a tapasztalatainkat és megbeszéltük a kódrészleteink funkcionalitását. Ezen felül a githubon végeztük a csapatmunka nagy részét és egyéb online felületeken is kommunikáltunk egymással. </w:t>
+      </w:r>
+      <w:r>
+        <w:t xml:space="preserve">Értékes tapasztalat volt számunkra a github megismerése és a verziókezelés fontosságának felismerése. Többször kerültünk olyan helyzetbe a munka során, hogy régebbi verziókhoz kellett visszanyúlnunk a program megfelelő működésének érdekében. A munkamegosztás során az egyes részfeladatokat issue-kba szerveztük és kiosztottuk egymás között. </w:t>
       </w:r>
     </w:p>
     <w:p>
@@ -13171,16 +11636,8 @@
         <w:rPr>
           <w:color w:val="FF0000"/>
         </w:rPr>
-        <w:t xml:space="preserve">Fél oldal a </w:t>
-      </w:r>
-      <w:proofErr w:type="spellStart"/>
-      <w:r>
-        <w:rPr>
-          <w:color w:val="FF0000"/>
-        </w:rPr>
-        <w:t>Githubról</w:t>
-      </w:r>
-      <w:proofErr w:type="spellEnd"/>
+        <w:t>Fél oldal a Githubról</w:t>
+      </w:r>
     </w:p>
     <w:p>
       <w:pPr>
@@ -13198,105 +11655,15 @@
           <w:sz w:val="24"/>
           <w:szCs w:val="24"/>
         </w:rPr>
-        <w:t xml:space="preserve">A Google </w:t>
-      </w:r>
-      <w:proofErr w:type="spellStart"/>
-      <w:r>
-        <w:rPr>
-          <w:rFonts w:ascii="Times New Roman" w:hAnsi="Times New Roman" w:cs="Times New Roman"/>
-          <w:sz w:val="24"/>
-          <w:szCs w:val="24"/>
-        </w:rPr>
-        <w:t>Meet</w:t>
-      </w:r>
-      <w:proofErr w:type="spellEnd"/>
-      <w:r>
-        <w:rPr>
-          <w:rFonts w:ascii="Times New Roman" w:hAnsi="Times New Roman" w:cs="Times New Roman"/>
-          <w:sz w:val="24"/>
-          <w:szCs w:val="24"/>
-        </w:rPr>
-        <w:t xml:space="preserve"> felületét használtuk az online csoportmunkához. A kódsorainkat nem csak a </w:t>
-      </w:r>
-      <w:proofErr w:type="spellStart"/>
-      <w:r>
-        <w:rPr>
-          <w:rFonts w:ascii="Times New Roman" w:hAnsi="Times New Roman" w:cs="Times New Roman"/>
-          <w:sz w:val="24"/>
-          <w:szCs w:val="24"/>
-        </w:rPr>
-        <w:t>githubon</w:t>
-      </w:r>
-      <w:proofErr w:type="spellEnd"/>
-      <w:r>
-        <w:rPr>
-          <w:rFonts w:ascii="Times New Roman" w:hAnsi="Times New Roman" w:cs="Times New Roman"/>
-          <w:sz w:val="24"/>
-          <w:szCs w:val="24"/>
-        </w:rPr>
-        <w:t xml:space="preserve">, hanem a </w:t>
-      </w:r>
-      <w:proofErr w:type="spellStart"/>
-      <w:r>
-        <w:rPr>
-          <w:rFonts w:ascii="Times New Roman" w:hAnsi="Times New Roman" w:cs="Times New Roman"/>
-          <w:sz w:val="24"/>
-          <w:szCs w:val="24"/>
-        </w:rPr>
-        <w:t>Meet</w:t>
-      </w:r>
-      <w:proofErr w:type="spellEnd"/>
-      <w:r>
-        <w:rPr>
-          <w:rFonts w:ascii="Times New Roman" w:hAnsi="Times New Roman" w:cs="Times New Roman"/>
-          <w:sz w:val="24"/>
-          <w:szCs w:val="24"/>
-        </w:rPr>
-        <w:t xml:space="preserve"> segítségével </w:t>
-      </w:r>
-      <w:r>
-        <w:rPr>
-          <w:rFonts w:ascii="Times New Roman" w:hAnsi="Times New Roman" w:cs="Times New Roman"/>
-          <w:sz w:val="24"/>
-          <w:szCs w:val="24"/>
-        </w:rPr>
-        <w:t xml:space="preserve">is prezentáltuk egymásnak a laptopunk képernyőjének megosztásával. Közvetlen élő kapcsolat segítségével távolról is megtudtuk beszélni egymással a fejlesztés közben felmerülő problémákat. Ez a tapasztalat a későbbiekben is nagyon jó lesz, ha </w:t>
-      </w:r>
-      <w:proofErr w:type="spellStart"/>
-      <w:r>
-        <w:rPr>
-          <w:rFonts w:ascii="Times New Roman" w:hAnsi="Times New Roman" w:cs="Times New Roman"/>
-          <w:sz w:val="24"/>
-          <w:szCs w:val="24"/>
-        </w:rPr>
-        <w:t>home</w:t>
-      </w:r>
-      <w:proofErr w:type="spellEnd"/>
-      <w:r>
-        <w:rPr>
-          <w:rFonts w:ascii="Times New Roman" w:hAnsi="Times New Roman" w:cs="Times New Roman"/>
-          <w:sz w:val="24"/>
-          <w:szCs w:val="24"/>
-        </w:rPr>
-        <w:t xml:space="preserve"> </w:t>
-      </w:r>
-      <w:proofErr w:type="spellStart"/>
-      <w:r>
-        <w:rPr>
-          <w:rFonts w:ascii="Times New Roman" w:hAnsi="Times New Roman" w:cs="Times New Roman"/>
-          <w:sz w:val="24"/>
-          <w:szCs w:val="24"/>
-        </w:rPr>
-        <w:t>office</w:t>
-      </w:r>
-      <w:proofErr w:type="spellEnd"/>
-      <w:r>
-        <w:rPr>
-          <w:rFonts w:ascii="Times New Roman" w:hAnsi="Times New Roman" w:cs="Times New Roman"/>
-          <w:sz w:val="24"/>
-          <w:szCs w:val="24"/>
-        </w:rPr>
-        <w:t xml:space="preserve">-ban kell munkát vállalni. Mivel célunk, hogy szoftverfejlesztőként helyezkedjünk el a munkaerőpiacon, fel kell készülnünk arra is, hogy a cégünknél számos meetingen kell részt vennünk, sőt nekünk is kell majd tartanunk ilyet. </w:t>
+        <w:t xml:space="preserve">A Google Meet felületét használtuk az online csoportmunkához. A kódsorainkat nem csak a githubon, hanem a Meet segítségével </w:t>
+      </w:r>
+      <w:r>
+        <w:rPr>
+          <w:rFonts w:ascii="Times New Roman" w:hAnsi="Times New Roman" w:cs="Times New Roman"/>
+          <w:sz w:val="24"/>
+          <w:szCs w:val="24"/>
+        </w:rPr>
+        <w:t xml:space="preserve">is prezentáltuk egymásnak a laptopunk képernyőjének megosztásával. Közvetlen élő kapcsolat segítségével távolról is megtudtuk beszélni egymással a fejlesztés közben felmerülő problémákat. Ez a tapasztalat a későbbiekben is nagyon jó lesz, ha home office-ban kell munkát vállalni. Mivel célunk, hogy szoftverfejlesztőként helyezkedjünk el a munkaerőpiacon, fel kell készülnünk arra is, hogy a cégünknél számos meetingen kell részt vennünk, sőt nekünk is kell majd tartanunk ilyet. </w:t>
       </w:r>
       <w:r>
         <w:rPr>
@@ -13321,7 +11688,7 @@
           <w:szCs w:val="24"/>
         </w:rPr>
       </w:pPr>
-      <w:bookmarkStart w:id="23" w:name="_Toc98871851"/>
+      <w:bookmarkStart w:id="23" w:name="_Toc98874033"/>
       <w:r>
         <w:rPr>
           <w:rFonts w:ascii="Times New Roman" w:hAnsi="Times New Roman" w:cs="Times New Roman"/>
@@ -13348,25 +11715,7 @@
           <w:sz w:val="24"/>
           <w:szCs w:val="24"/>
         </w:rPr>
-        <w:t xml:space="preserve">(akik tanítottak </w:t>
-      </w:r>
-      <w:proofErr w:type="spellStart"/>
-      <w:r>
-        <w:rPr>
-          <w:rFonts w:ascii="Times New Roman" w:hAnsi="Times New Roman" w:cs="Times New Roman"/>
-          <w:sz w:val="24"/>
-          <w:szCs w:val="24"/>
-        </w:rPr>
-        <w:t>stb</w:t>
-      </w:r>
-      <w:proofErr w:type="spellEnd"/>
-      <w:r>
-        <w:rPr>
-          <w:rFonts w:ascii="Times New Roman" w:hAnsi="Times New Roman" w:cs="Times New Roman"/>
-          <w:sz w:val="24"/>
-          <w:szCs w:val="24"/>
-        </w:rPr>
-        <w:t>…)</w:t>
+        <w:t>(akik tanítottak stb…)</w:t>
       </w:r>
     </w:p>
     <w:p>
@@ -13402,7 +11751,7 @@
           <w:szCs w:val="24"/>
         </w:rPr>
       </w:pPr>
-      <w:bookmarkStart w:id="24" w:name="_Toc98871852"/>
+      <w:bookmarkStart w:id="24" w:name="_Toc98874034"/>
       <w:r>
         <w:rPr>
           <w:rFonts w:ascii="Times New Roman" w:hAnsi="Times New Roman" w:cs="Times New Roman"/>

</xml_diff>

<commit_message>
Git hubról történt kiegészítés.
</commit_message>
<xml_diff>
--- a/Dokumentumok/Szakdolgozat_dokumentáció.docx
+++ b/Dokumentumok/Szakdolgozat_dokumentáció.docx
@@ -65,7 +65,7 @@
                     <a:blip r:embed="rId8" cstate="print">
                       <a:extLst>
                         <a:ext uri="{28A0092B-C50C-407E-A947-70E740481C1C}">
-                          <a14:useLocalDpi xmlns:a14="http://schemas.microsoft.com/office/drawing/2010/main" xmlns:wps="http://schemas.microsoft.com/office/word/2010/wordprocessingShape" xmlns:wpi="http://schemas.microsoft.com/office/word/2010/wordprocessingInk" xmlns:wpg="http://schemas.microsoft.com/office/word/2010/wordprocessingGroup" xmlns:w16se="http://schemas.microsoft.com/office/word/2015/wordml/symex" xmlns:w16sdtdh="http://schemas.microsoft.com/office/word/2020/wordml/sdtdatahash" xmlns:w16="http://schemas.microsoft.com/office/word/2018/wordml" xmlns:w16cid="http://schemas.microsoft.com/office/word/2016/wordml/cid" xmlns:w16cex="http://schemas.microsoft.com/office/word/2018/wordml/cex" xmlns:w15="http://schemas.microsoft.com/office/word/2012/wordml" xmlns:w14="http://schemas.microsoft.com/office/word/2010/wordml" xmlns:w="http://schemas.openxmlformats.org/wordprocessingml/2006/main" xmlns:w10="urn:schemas-microsoft-com:office:word" xmlns:wp14="http://schemas.microsoft.com/office/word/2010/wordprocessingDrawing" xmlns:v="urn:schemas-microsoft-com:vml" xmlns:o="urn:schemas-microsoft-com:office:office" xmlns:am3d="http://schemas.microsoft.com/office/drawing/2017/model3d" xmlns:aink="http://schemas.microsoft.com/office/drawing/2016/ink" xmlns:mc="http://schemas.openxmlformats.org/markup-compatibility/2006" xmlns:cx8="http://schemas.microsoft.com/office/drawing/2016/5/14/chartex" xmlns:cx7="http://schemas.microsoft.com/office/drawing/2016/5/13/chartex" xmlns:cx6="http://schemas.microsoft.com/office/drawing/2016/5/12/chartex" xmlns:cx5="http://schemas.microsoft.com/office/drawing/2016/5/11/chartex" xmlns:cx4="http://schemas.microsoft.com/office/drawing/2016/5/10/chartex" xmlns:cx3="http://schemas.microsoft.com/office/drawing/2016/5/9/chartex" xmlns:cx2="http://schemas.microsoft.com/office/drawing/2015/10/21/chartex" xmlns:cx1="http://schemas.microsoft.com/office/drawing/2015/9/8/chartex" xmlns:cx="http://schemas.microsoft.com/office/drawing/2014/chartex" xmlns:wpc="http://schemas.microsoft.com/office/word/2010/wordprocessingCanvas" xmlns="" val="0"/>
+                          <a14:useLocalDpi xmlns="" xmlns:wpc="http://schemas.microsoft.com/office/word/2010/wordprocessingCanvas" xmlns:cx="http://schemas.microsoft.com/office/drawing/2014/chartex" xmlns:cx1="http://schemas.microsoft.com/office/drawing/2015/9/8/chartex" xmlns:cx2="http://schemas.microsoft.com/office/drawing/2015/10/21/chartex" xmlns:cx3="http://schemas.microsoft.com/office/drawing/2016/5/9/chartex" xmlns:cx4="http://schemas.microsoft.com/office/drawing/2016/5/10/chartex" xmlns:cx5="http://schemas.microsoft.com/office/drawing/2016/5/11/chartex" xmlns:cx6="http://schemas.microsoft.com/office/drawing/2016/5/12/chartex" xmlns:cx7="http://schemas.microsoft.com/office/drawing/2016/5/13/chartex" xmlns:cx8="http://schemas.microsoft.com/office/drawing/2016/5/14/chartex" xmlns:mc="http://schemas.openxmlformats.org/markup-compatibility/2006" xmlns:aink="http://schemas.microsoft.com/office/drawing/2016/ink" xmlns:am3d="http://schemas.microsoft.com/office/drawing/2017/model3d" xmlns:o="urn:schemas-microsoft-com:office:office" xmlns:v="urn:schemas-microsoft-com:vml" xmlns:wp14="http://schemas.microsoft.com/office/word/2010/wordprocessingDrawing" xmlns:w10="urn:schemas-microsoft-com:office:word" xmlns:w="http://schemas.openxmlformats.org/wordprocessingml/2006/main" xmlns:w14="http://schemas.microsoft.com/office/word/2010/wordml" xmlns:w15="http://schemas.microsoft.com/office/word/2012/wordml" xmlns:w16cex="http://schemas.microsoft.com/office/word/2018/wordml/cex" xmlns:w16cid="http://schemas.microsoft.com/office/word/2016/wordml/cid" xmlns:w16="http://schemas.microsoft.com/office/word/2018/wordml" xmlns:w16sdtdh="http://schemas.microsoft.com/office/word/2020/wordml/sdtdatahash" xmlns:w16se="http://schemas.microsoft.com/office/word/2015/wordml/symex" xmlns:wpg="http://schemas.microsoft.com/office/word/2010/wordprocessingGroup" xmlns:wpi="http://schemas.microsoft.com/office/word/2010/wordprocessingInk" xmlns:wps="http://schemas.microsoft.com/office/word/2010/wordprocessingShape" xmlns:a14="http://schemas.microsoft.com/office/drawing/2010/main" val="0"/>
                         </a:ext>
                       </a:extLst>
                     </a:blip>
@@ -4198,23 +4198,7 @@
                 <w:rFonts w:ascii="Times New Roman" w:hAnsi="Times New Roman" w:cs="Times New Roman"/>
                 <w:noProof/>
               </w:rPr>
-              <w:t>Jövőb</w:t>
-            </w:r>
-            <w:r>
-              <w:rPr>
-                <w:rStyle w:val="Hiperhivatkozs"/>
-                <w:rFonts w:ascii="Times New Roman" w:hAnsi="Times New Roman" w:cs="Times New Roman"/>
-                <w:noProof/>
-              </w:rPr>
-              <w:t>e</w:t>
-            </w:r>
-            <w:r>
-              <w:rPr>
-                <w:rStyle w:val="Hiperhivatkozs"/>
-                <w:rFonts w:ascii="Times New Roman" w:hAnsi="Times New Roman" w:cs="Times New Roman"/>
-                <w:noProof/>
-              </w:rPr>
-              <w:t>ni tervek az adminisztrációs felülettel kapcsolatban</w:t>
+              <w:t>Jövőbeni tervek az adminisztrációs felülettel kapcsolatban</w:t>
             </w:r>
             <w:r>
               <w:rPr>
@@ -4285,23 +4269,7 @@
                 <w:rFonts w:ascii="Times New Roman" w:hAnsi="Times New Roman" w:cs="Times New Roman"/>
                 <w:noProof/>
               </w:rPr>
-              <w:t>7. Csapatm</w:t>
-            </w:r>
-            <w:r>
-              <w:rPr>
-                <w:rStyle w:val="Hiperhivatkozs"/>
-                <w:rFonts w:ascii="Times New Roman" w:hAnsi="Times New Roman" w:cs="Times New Roman"/>
-                <w:noProof/>
-              </w:rPr>
-              <w:t>u</w:t>
-            </w:r>
-            <w:r>
-              <w:rPr>
-                <w:rStyle w:val="Hiperhivatkozs"/>
-                <w:rFonts w:ascii="Times New Roman" w:hAnsi="Times New Roman" w:cs="Times New Roman"/>
-                <w:noProof/>
-              </w:rPr>
-              <w:t>nka</w:t>
+              <w:t>7. Csapatmunka</w:t>
             </w:r>
             <w:r>
               <w:rPr>
@@ -4372,23 +4340,7 @@
                 <w:rFonts w:ascii="Times New Roman" w:hAnsi="Times New Roman" w:cs="Times New Roman"/>
                 <w:noProof/>
               </w:rPr>
-              <w:t>8. Öss</w:t>
-            </w:r>
-            <w:r>
-              <w:rPr>
-                <w:rStyle w:val="Hiperhivatkozs"/>
-                <w:rFonts w:ascii="Times New Roman" w:hAnsi="Times New Roman" w:cs="Times New Roman"/>
-                <w:noProof/>
-              </w:rPr>
-              <w:t>z</w:t>
-            </w:r>
-            <w:r>
-              <w:rPr>
-                <w:rStyle w:val="Hiperhivatkozs"/>
-                <w:rFonts w:ascii="Times New Roman" w:hAnsi="Times New Roman" w:cs="Times New Roman"/>
-                <w:noProof/>
-              </w:rPr>
-              <w:t>egzés</w:t>
+              <w:t>8. Összegzés</w:t>
             </w:r>
             <w:r>
               <w:rPr>
@@ -7795,6 +7747,12 @@
           <w:rFonts w:ascii="Times New Roman" w:hAnsi="Times New Roman" w:cs="Times New Roman"/>
         </w:rPr>
         <w:t>Tipikus</w:t>
+      </w:r>
+      <w:r>
+        <w:rPr>
+          <w:rFonts w:ascii="Times New Roman" w:hAnsi="Times New Roman" w:cs="Times New Roman"/>
+        </w:rPr>
+        <w:t xml:space="preserve"> </w:t>
       </w:r>
       <w:r>
         <w:rPr>
@@ -8228,7 +8186,7 @@
                     <a:blip r:embed="rId11">
                       <a:extLst>
                         <a:ext uri="{28A0092B-C50C-407E-A947-70E740481C1C}">
-                          <a14:useLocalDpi xmlns:a14="http://schemas.microsoft.com/office/drawing/2010/main" xmlns:wps="http://schemas.microsoft.com/office/word/2010/wordprocessingShape" xmlns:wpi="http://schemas.microsoft.com/office/word/2010/wordprocessingInk" xmlns:wpg="http://schemas.microsoft.com/office/word/2010/wordprocessingGroup" xmlns:w16se="http://schemas.microsoft.com/office/word/2015/wordml/symex" xmlns:w16sdtdh="http://schemas.microsoft.com/office/word/2020/wordml/sdtdatahash" xmlns:w16="http://schemas.microsoft.com/office/word/2018/wordml" xmlns:w16cid="http://schemas.microsoft.com/office/word/2016/wordml/cid" xmlns:w16cex="http://schemas.microsoft.com/office/word/2018/wordml/cex" xmlns:w15="http://schemas.microsoft.com/office/word/2012/wordml" xmlns:w14="http://schemas.microsoft.com/office/word/2010/wordml" xmlns:w="http://schemas.openxmlformats.org/wordprocessingml/2006/main" xmlns:w10="urn:schemas-microsoft-com:office:word" xmlns:wp14="http://schemas.microsoft.com/office/word/2010/wordprocessingDrawing" xmlns:v="urn:schemas-microsoft-com:vml" xmlns:o="urn:schemas-microsoft-com:office:office" xmlns:am3d="http://schemas.microsoft.com/office/drawing/2017/model3d" xmlns:aink="http://schemas.microsoft.com/office/drawing/2016/ink" xmlns:mc="http://schemas.openxmlformats.org/markup-compatibility/2006" xmlns:cx8="http://schemas.microsoft.com/office/drawing/2016/5/14/chartex" xmlns:cx7="http://schemas.microsoft.com/office/drawing/2016/5/13/chartex" xmlns:cx6="http://schemas.microsoft.com/office/drawing/2016/5/12/chartex" xmlns:cx5="http://schemas.microsoft.com/office/drawing/2016/5/11/chartex" xmlns:cx4="http://schemas.microsoft.com/office/drawing/2016/5/10/chartex" xmlns:cx3="http://schemas.microsoft.com/office/drawing/2016/5/9/chartex" xmlns:cx2="http://schemas.microsoft.com/office/drawing/2015/10/21/chartex" xmlns:cx1="http://schemas.microsoft.com/office/drawing/2015/9/8/chartex" xmlns:cx="http://schemas.microsoft.com/office/drawing/2014/chartex" xmlns:wpc="http://schemas.microsoft.com/office/word/2010/wordprocessingCanvas" xmlns="" val="0"/>
+                          <a14:useLocalDpi xmlns="" xmlns:wpc="http://schemas.microsoft.com/office/word/2010/wordprocessingCanvas" xmlns:cx="http://schemas.microsoft.com/office/drawing/2014/chartex" xmlns:cx1="http://schemas.microsoft.com/office/drawing/2015/9/8/chartex" xmlns:cx2="http://schemas.microsoft.com/office/drawing/2015/10/21/chartex" xmlns:cx3="http://schemas.microsoft.com/office/drawing/2016/5/9/chartex" xmlns:cx4="http://schemas.microsoft.com/office/drawing/2016/5/10/chartex" xmlns:cx5="http://schemas.microsoft.com/office/drawing/2016/5/11/chartex" xmlns:cx6="http://schemas.microsoft.com/office/drawing/2016/5/12/chartex" xmlns:cx7="http://schemas.microsoft.com/office/drawing/2016/5/13/chartex" xmlns:cx8="http://schemas.microsoft.com/office/drawing/2016/5/14/chartex" xmlns:mc="http://schemas.openxmlformats.org/markup-compatibility/2006" xmlns:aink="http://schemas.microsoft.com/office/drawing/2016/ink" xmlns:am3d="http://schemas.microsoft.com/office/drawing/2017/model3d" xmlns:o="urn:schemas-microsoft-com:office:office" xmlns:v="urn:schemas-microsoft-com:vml" xmlns:wp14="http://schemas.microsoft.com/office/word/2010/wordprocessingDrawing" xmlns:w10="urn:schemas-microsoft-com:office:word" xmlns:w="http://schemas.openxmlformats.org/wordprocessingml/2006/main" xmlns:w14="http://schemas.microsoft.com/office/word/2010/wordml" xmlns:w15="http://schemas.microsoft.com/office/word/2012/wordml" xmlns:w16cex="http://schemas.microsoft.com/office/word/2018/wordml/cex" xmlns:w16cid="http://schemas.microsoft.com/office/word/2016/wordml/cid" xmlns:w16="http://schemas.microsoft.com/office/word/2018/wordml" xmlns:w16sdtdh="http://schemas.microsoft.com/office/word/2020/wordml/sdtdatahash" xmlns:w16se="http://schemas.microsoft.com/office/word/2015/wordml/symex" xmlns:wpg="http://schemas.microsoft.com/office/word/2010/wordprocessingGroup" xmlns:wpi="http://schemas.microsoft.com/office/word/2010/wordprocessingInk" xmlns:wps="http://schemas.microsoft.com/office/word/2010/wordprocessingShape" xmlns:a14="http://schemas.microsoft.com/office/drawing/2010/main" val="0"/>
                         </a:ext>
                       </a:extLst>
                     </a:blip>
@@ -8351,7 +8309,7 @@
                     <a:blip r:embed="rId12">
                       <a:extLst>
                         <a:ext uri="{28A0092B-C50C-407E-A947-70E740481C1C}">
-                          <a14:useLocalDpi xmlns:a14="http://schemas.microsoft.com/office/drawing/2010/main" xmlns:wps="http://schemas.microsoft.com/office/word/2010/wordprocessingShape" xmlns:wpi="http://schemas.microsoft.com/office/word/2010/wordprocessingInk" xmlns:wpg="http://schemas.microsoft.com/office/word/2010/wordprocessingGroup" xmlns:w16se="http://schemas.microsoft.com/office/word/2015/wordml/symex" xmlns:w16sdtdh="http://schemas.microsoft.com/office/word/2020/wordml/sdtdatahash" xmlns:w16="http://schemas.microsoft.com/office/word/2018/wordml" xmlns:w16cid="http://schemas.microsoft.com/office/word/2016/wordml/cid" xmlns:w16cex="http://schemas.microsoft.com/office/word/2018/wordml/cex" xmlns:w15="http://schemas.microsoft.com/office/word/2012/wordml" xmlns:w14="http://schemas.microsoft.com/office/word/2010/wordml" xmlns:w="http://schemas.openxmlformats.org/wordprocessingml/2006/main" xmlns:w10="urn:schemas-microsoft-com:office:word" xmlns:wp14="http://schemas.microsoft.com/office/word/2010/wordprocessingDrawing" xmlns:v="urn:schemas-microsoft-com:vml" xmlns:o="urn:schemas-microsoft-com:office:office" xmlns:am3d="http://schemas.microsoft.com/office/drawing/2017/model3d" xmlns:aink="http://schemas.microsoft.com/office/drawing/2016/ink" xmlns:mc="http://schemas.openxmlformats.org/markup-compatibility/2006" xmlns:cx8="http://schemas.microsoft.com/office/drawing/2016/5/14/chartex" xmlns:cx7="http://schemas.microsoft.com/office/drawing/2016/5/13/chartex" xmlns:cx6="http://schemas.microsoft.com/office/drawing/2016/5/12/chartex" xmlns:cx5="http://schemas.microsoft.com/office/drawing/2016/5/11/chartex" xmlns:cx4="http://schemas.microsoft.com/office/drawing/2016/5/10/chartex" xmlns:cx3="http://schemas.microsoft.com/office/drawing/2016/5/9/chartex" xmlns:cx2="http://schemas.microsoft.com/office/drawing/2015/10/21/chartex" xmlns:cx1="http://schemas.microsoft.com/office/drawing/2015/9/8/chartex" xmlns:cx="http://schemas.microsoft.com/office/drawing/2014/chartex" xmlns:wpc="http://schemas.microsoft.com/office/word/2010/wordprocessingCanvas" xmlns="" val="0"/>
+                          <a14:useLocalDpi xmlns="" xmlns:wpc="http://schemas.microsoft.com/office/word/2010/wordprocessingCanvas" xmlns:cx="http://schemas.microsoft.com/office/drawing/2014/chartex" xmlns:cx1="http://schemas.microsoft.com/office/drawing/2015/9/8/chartex" xmlns:cx2="http://schemas.microsoft.com/office/drawing/2015/10/21/chartex" xmlns:cx3="http://schemas.microsoft.com/office/drawing/2016/5/9/chartex" xmlns:cx4="http://schemas.microsoft.com/office/drawing/2016/5/10/chartex" xmlns:cx5="http://schemas.microsoft.com/office/drawing/2016/5/11/chartex" xmlns:cx6="http://schemas.microsoft.com/office/drawing/2016/5/12/chartex" xmlns:cx7="http://schemas.microsoft.com/office/drawing/2016/5/13/chartex" xmlns:cx8="http://schemas.microsoft.com/office/drawing/2016/5/14/chartex" xmlns:mc="http://schemas.openxmlformats.org/markup-compatibility/2006" xmlns:aink="http://schemas.microsoft.com/office/drawing/2016/ink" xmlns:am3d="http://schemas.microsoft.com/office/drawing/2017/model3d" xmlns:o="urn:schemas-microsoft-com:office:office" xmlns:v="urn:schemas-microsoft-com:vml" xmlns:wp14="http://schemas.microsoft.com/office/word/2010/wordprocessingDrawing" xmlns:w10="urn:schemas-microsoft-com:office:word" xmlns:w="http://schemas.openxmlformats.org/wordprocessingml/2006/main" xmlns:w14="http://schemas.microsoft.com/office/word/2010/wordml" xmlns:w15="http://schemas.microsoft.com/office/word/2012/wordml" xmlns:w16cex="http://schemas.microsoft.com/office/word/2018/wordml/cex" xmlns:w16cid="http://schemas.microsoft.com/office/word/2016/wordml/cid" xmlns:w16="http://schemas.microsoft.com/office/word/2018/wordml" xmlns:w16sdtdh="http://schemas.microsoft.com/office/word/2020/wordml/sdtdatahash" xmlns:w16se="http://schemas.microsoft.com/office/word/2015/wordml/symex" xmlns:wpg="http://schemas.microsoft.com/office/word/2010/wordprocessingGroup" xmlns:wpi="http://schemas.microsoft.com/office/word/2010/wordprocessingInk" xmlns:wps="http://schemas.microsoft.com/office/word/2010/wordprocessingShape" xmlns:a14="http://schemas.microsoft.com/office/drawing/2010/main" val="0"/>
                         </a:ext>
                       </a:extLst>
                     </a:blip>
@@ -8469,7 +8427,7 @@
                     <a:blip r:embed="rId13">
                       <a:extLst>
                         <a:ext uri="{28A0092B-C50C-407E-A947-70E740481C1C}">
-                          <a14:useLocalDpi xmlns:a14="http://schemas.microsoft.com/office/drawing/2010/main" xmlns:wps="http://schemas.microsoft.com/office/word/2010/wordprocessingShape" xmlns:wpi="http://schemas.microsoft.com/office/word/2010/wordprocessingInk" xmlns:wpg="http://schemas.microsoft.com/office/word/2010/wordprocessingGroup" xmlns:w16se="http://schemas.microsoft.com/office/word/2015/wordml/symex" xmlns:w16sdtdh="http://schemas.microsoft.com/office/word/2020/wordml/sdtdatahash" xmlns:w16="http://schemas.microsoft.com/office/word/2018/wordml" xmlns:w16cid="http://schemas.microsoft.com/office/word/2016/wordml/cid" xmlns:w16cex="http://schemas.microsoft.com/office/word/2018/wordml/cex" xmlns:w15="http://schemas.microsoft.com/office/word/2012/wordml" xmlns:w14="http://schemas.microsoft.com/office/word/2010/wordml" xmlns:w="http://schemas.openxmlformats.org/wordprocessingml/2006/main" xmlns:w10="urn:schemas-microsoft-com:office:word" xmlns:wp14="http://schemas.microsoft.com/office/word/2010/wordprocessingDrawing" xmlns:v="urn:schemas-microsoft-com:vml" xmlns:o="urn:schemas-microsoft-com:office:office" xmlns:am3d="http://schemas.microsoft.com/office/drawing/2017/model3d" xmlns:aink="http://schemas.microsoft.com/office/drawing/2016/ink" xmlns:mc="http://schemas.openxmlformats.org/markup-compatibility/2006" xmlns:cx8="http://schemas.microsoft.com/office/drawing/2016/5/14/chartex" xmlns:cx7="http://schemas.microsoft.com/office/drawing/2016/5/13/chartex" xmlns:cx6="http://schemas.microsoft.com/office/drawing/2016/5/12/chartex" xmlns:cx5="http://schemas.microsoft.com/office/drawing/2016/5/11/chartex" xmlns:cx4="http://schemas.microsoft.com/office/drawing/2016/5/10/chartex" xmlns:cx3="http://schemas.microsoft.com/office/drawing/2016/5/9/chartex" xmlns:cx2="http://schemas.microsoft.com/office/drawing/2015/10/21/chartex" xmlns:cx1="http://schemas.microsoft.com/office/drawing/2015/9/8/chartex" xmlns:cx="http://schemas.microsoft.com/office/drawing/2014/chartex" xmlns:wpc="http://schemas.microsoft.com/office/word/2010/wordprocessingCanvas" xmlns="" val="0"/>
+                          <a14:useLocalDpi xmlns="" xmlns:wpc="http://schemas.microsoft.com/office/word/2010/wordprocessingCanvas" xmlns:cx="http://schemas.microsoft.com/office/drawing/2014/chartex" xmlns:cx1="http://schemas.microsoft.com/office/drawing/2015/9/8/chartex" xmlns:cx2="http://schemas.microsoft.com/office/drawing/2015/10/21/chartex" xmlns:cx3="http://schemas.microsoft.com/office/drawing/2016/5/9/chartex" xmlns:cx4="http://schemas.microsoft.com/office/drawing/2016/5/10/chartex" xmlns:cx5="http://schemas.microsoft.com/office/drawing/2016/5/11/chartex" xmlns:cx6="http://schemas.microsoft.com/office/drawing/2016/5/12/chartex" xmlns:cx7="http://schemas.microsoft.com/office/drawing/2016/5/13/chartex" xmlns:cx8="http://schemas.microsoft.com/office/drawing/2016/5/14/chartex" xmlns:mc="http://schemas.openxmlformats.org/markup-compatibility/2006" xmlns:aink="http://schemas.microsoft.com/office/drawing/2016/ink" xmlns:am3d="http://schemas.microsoft.com/office/drawing/2017/model3d" xmlns:o="urn:schemas-microsoft-com:office:office" xmlns:v="urn:schemas-microsoft-com:vml" xmlns:wp14="http://schemas.microsoft.com/office/word/2010/wordprocessingDrawing" xmlns:w10="urn:schemas-microsoft-com:office:word" xmlns:w="http://schemas.openxmlformats.org/wordprocessingml/2006/main" xmlns:w14="http://schemas.microsoft.com/office/word/2010/wordml" xmlns:w15="http://schemas.microsoft.com/office/word/2012/wordml" xmlns:w16cex="http://schemas.microsoft.com/office/word/2018/wordml/cex" xmlns:w16cid="http://schemas.microsoft.com/office/word/2016/wordml/cid" xmlns:w16="http://schemas.microsoft.com/office/word/2018/wordml" xmlns:w16sdtdh="http://schemas.microsoft.com/office/word/2020/wordml/sdtdatahash" xmlns:w16se="http://schemas.microsoft.com/office/word/2015/wordml/symex" xmlns:wpg="http://schemas.microsoft.com/office/word/2010/wordprocessingGroup" xmlns:wpi="http://schemas.microsoft.com/office/word/2010/wordprocessingInk" xmlns:wps="http://schemas.microsoft.com/office/word/2010/wordprocessingShape" xmlns:a14="http://schemas.microsoft.com/office/drawing/2010/main" val="0"/>
                         </a:ext>
                       </a:extLst>
                     </a:blip>
@@ -8576,7 +8534,7 @@
                     <a:blip r:embed="rId14">
                       <a:extLst>
                         <a:ext uri="{28A0092B-C50C-407E-A947-70E740481C1C}">
-                          <a14:useLocalDpi xmlns:a14="http://schemas.microsoft.com/office/drawing/2010/main" xmlns:wps="http://schemas.microsoft.com/office/word/2010/wordprocessingShape" xmlns:wpi="http://schemas.microsoft.com/office/word/2010/wordprocessingInk" xmlns:wpg="http://schemas.microsoft.com/office/word/2010/wordprocessingGroup" xmlns:w16se="http://schemas.microsoft.com/office/word/2015/wordml/symex" xmlns:w16sdtdh="http://schemas.microsoft.com/office/word/2020/wordml/sdtdatahash" xmlns:w16="http://schemas.microsoft.com/office/word/2018/wordml" xmlns:w16cid="http://schemas.microsoft.com/office/word/2016/wordml/cid" xmlns:w16cex="http://schemas.microsoft.com/office/word/2018/wordml/cex" xmlns:w15="http://schemas.microsoft.com/office/word/2012/wordml" xmlns:w14="http://schemas.microsoft.com/office/word/2010/wordml" xmlns:w="http://schemas.openxmlformats.org/wordprocessingml/2006/main" xmlns:w10="urn:schemas-microsoft-com:office:word" xmlns:wp14="http://schemas.microsoft.com/office/word/2010/wordprocessingDrawing" xmlns:v="urn:schemas-microsoft-com:vml" xmlns:o="urn:schemas-microsoft-com:office:office" xmlns:am3d="http://schemas.microsoft.com/office/drawing/2017/model3d" xmlns:aink="http://schemas.microsoft.com/office/drawing/2016/ink" xmlns:mc="http://schemas.openxmlformats.org/markup-compatibility/2006" xmlns:cx8="http://schemas.microsoft.com/office/drawing/2016/5/14/chartex" xmlns:cx7="http://schemas.microsoft.com/office/drawing/2016/5/13/chartex" xmlns:cx6="http://schemas.microsoft.com/office/drawing/2016/5/12/chartex" xmlns:cx5="http://schemas.microsoft.com/office/drawing/2016/5/11/chartex" xmlns:cx4="http://schemas.microsoft.com/office/drawing/2016/5/10/chartex" xmlns:cx3="http://schemas.microsoft.com/office/drawing/2016/5/9/chartex" xmlns:cx2="http://schemas.microsoft.com/office/drawing/2015/10/21/chartex" xmlns:cx1="http://schemas.microsoft.com/office/drawing/2015/9/8/chartex" xmlns:cx="http://schemas.microsoft.com/office/drawing/2014/chartex" xmlns:wpc="http://schemas.microsoft.com/office/word/2010/wordprocessingCanvas" xmlns="" val="0"/>
+                          <a14:useLocalDpi xmlns="" xmlns:wpc="http://schemas.microsoft.com/office/word/2010/wordprocessingCanvas" xmlns:cx="http://schemas.microsoft.com/office/drawing/2014/chartex" xmlns:cx1="http://schemas.microsoft.com/office/drawing/2015/9/8/chartex" xmlns:cx2="http://schemas.microsoft.com/office/drawing/2015/10/21/chartex" xmlns:cx3="http://schemas.microsoft.com/office/drawing/2016/5/9/chartex" xmlns:cx4="http://schemas.microsoft.com/office/drawing/2016/5/10/chartex" xmlns:cx5="http://schemas.microsoft.com/office/drawing/2016/5/11/chartex" xmlns:cx6="http://schemas.microsoft.com/office/drawing/2016/5/12/chartex" xmlns:cx7="http://schemas.microsoft.com/office/drawing/2016/5/13/chartex" xmlns:cx8="http://schemas.microsoft.com/office/drawing/2016/5/14/chartex" xmlns:mc="http://schemas.openxmlformats.org/markup-compatibility/2006" xmlns:aink="http://schemas.microsoft.com/office/drawing/2016/ink" xmlns:am3d="http://schemas.microsoft.com/office/drawing/2017/model3d" xmlns:o="urn:schemas-microsoft-com:office:office" xmlns:v="urn:schemas-microsoft-com:vml" xmlns:wp14="http://schemas.microsoft.com/office/word/2010/wordprocessingDrawing" xmlns:w10="urn:schemas-microsoft-com:office:word" xmlns:w="http://schemas.openxmlformats.org/wordprocessingml/2006/main" xmlns:w14="http://schemas.microsoft.com/office/word/2010/wordml" xmlns:w15="http://schemas.microsoft.com/office/word/2012/wordml" xmlns:w16cex="http://schemas.microsoft.com/office/word/2018/wordml/cex" xmlns:w16cid="http://schemas.microsoft.com/office/word/2016/wordml/cid" xmlns:w16="http://schemas.microsoft.com/office/word/2018/wordml" xmlns:w16sdtdh="http://schemas.microsoft.com/office/word/2020/wordml/sdtdatahash" xmlns:w16se="http://schemas.microsoft.com/office/word/2015/wordml/symex" xmlns:wpg="http://schemas.microsoft.com/office/word/2010/wordprocessingGroup" xmlns:wpi="http://schemas.microsoft.com/office/word/2010/wordprocessingInk" xmlns:wps="http://schemas.microsoft.com/office/word/2010/wordprocessingShape" xmlns:a14="http://schemas.microsoft.com/office/drawing/2010/main" val="0"/>
                         </a:ext>
                       </a:extLst>
                     </a:blip>
@@ -8682,7 +8640,7 @@
                     <a:blip r:embed="rId15" cstate="print">
                       <a:extLst>
                         <a:ext uri="{28A0092B-C50C-407E-A947-70E740481C1C}">
-                          <a14:useLocalDpi xmlns:a14="http://schemas.microsoft.com/office/drawing/2010/main" xmlns:wps="http://schemas.microsoft.com/office/word/2010/wordprocessingShape" xmlns:wpi="http://schemas.microsoft.com/office/word/2010/wordprocessingInk" xmlns:wpg="http://schemas.microsoft.com/office/word/2010/wordprocessingGroup" xmlns:w16se="http://schemas.microsoft.com/office/word/2015/wordml/symex" xmlns:w16sdtdh="http://schemas.microsoft.com/office/word/2020/wordml/sdtdatahash" xmlns:w16="http://schemas.microsoft.com/office/word/2018/wordml" xmlns:w16cid="http://schemas.microsoft.com/office/word/2016/wordml/cid" xmlns:w16cex="http://schemas.microsoft.com/office/word/2018/wordml/cex" xmlns:w15="http://schemas.microsoft.com/office/word/2012/wordml" xmlns:w14="http://schemas.microsoft.com/office/word/2010/wordml" xmlns:w="http://schemas.openxmlformats.org/wordprocessingml/2006/main" xmlns:w10="urn:schemas-microsoft-com:office:word" xmlns:wp14="http://schemas.microsoft.com/office/word/2010/wordprocessingDrawing" xmlns:v="urn:schemas-microsoft-com:vml" xmlns:o="urn:schemas-microsoft-com:office:office" xmlns:am3d="http://schemas.microsoft.com/office/drawing/2017/model3d" xmlns:aink="http://schemas.microsoft.com/office/drawing/2016/ink" xmlns:mc="http://schemas.openxmlformats.org/markup-compatibility/2006" xmlns:cx8="http://schemas.microsoft.com/office/drawing/2016/5/14/chartex" xmlns:cx7="http://schemas.microsoft.com/office/drawing/2016/5/13/chartex" xmlns:cx6="http://schemas.microsoft.com/office/drawing/2016/5/12/chartex" xmlns:cx5="http://schemas.microsoft.com/office/drawing/2016/5/11/chartex" xmlns:cx4="http://schemas.microsoft.com/office/drawing/2016/5/10/chartex" xmlns:cx3="http://schemas.microsoft.com/office/drawing/2016/5/9/chartex" xmlns:cx2="http://schemas.microsoft.com/office/drawing/2015/10/21/chartex" xmlns:cx1="http://schemas.microsoft.com/office/drawing/2015/9/8/chartex" xmlns:cx="http://schemas.microsoft.com/office/drawing/2014/chartex" xmlns:wpc="http://schemas.microsoft.com/office/word/2010/wordprocessingCanvas" xmlns="" val="0"/>
+                          <a14:useLocalDpi xmlns="" xmlns:wpc="http://schemas.microsoft.com/office/word/2010/wordprocessingCanvas" xmlns:cx="http://schemas.microsoft.com/office/drawing/2014/chartex" xmlns:cx1="http://schemas.microsoft.com/office/drawing/2015/9/8/chartex" xmlns:cx2="http://schemas.microsoft.com/office/drawing/2015/10/21/chartex" xmlns:cx3="http://schemas.microsoft.com/office/drawing/2016/5/9/chartex" xmlns:cx4="http://schemas.microsoft.com/office/drawing/2016/5/10/chartex" xmlns:cx5="http://schemas.microsoft.com/office/drawing/2016/5/11/chartex" xmlns:cx6="http://schemas.microsoft.com/office/drawing/2016/5/12/chartex" xmlns:cx7="http://schemas.microsoft.com/office/drawing/2016/5/13/chartex" xmlns:cx8="http://schemas.microsoft.com/office/drawing/2016/5/14/chartex" xmlns:mc="http://schemas.openxmlformats.org/markup-compatibility/2006" xmlns:aink="http://schemas.microsoft.com/office/drawing/2016/ink" xmlns:am3d="http://schemas.microsoft.com/office/drawing/2017/model3d" xmlns:o="urn:schemas-microsoft-com:office:office" xmlns:v="urn:schemas-microsoft-com:vml" xmlns:wp14="http://schemas.microsoft.com/office/word/2010/wordprocessingDrawing" xmlns:w10="urn:schemas-microsoft-com:office:word" xmlns:w="http://schemas.openxmlformats.org/wordprocessingml/2006/main" xmlns:w14="http://schemas.microsoft.com/office/word/2010/wordml" xmlns:w15="http://schemas.microsoft.com/office/word/2012/wordml" xmlns:w16cex="http://schemas.microsoft.com/office/word/2018/wordml/cex" xmlns:w16cid="http://schemas.microsoft.com/office/word/2016/wordml/cid" xmlns:w16="http://schemas.microsoft.com/office/word/2018/wordml" xmlns:w16sdtdh="http://schemas.microsoft.com/office/word/2020/wordml/sdtdatahash" xmlns:w16se="http://schemas.microsoft.com/office/word/2015/wordml/symex" xmlns:wpg="http://schemas.microsoft.com/office/word/2010/wordprocessingGroup" xmlns:wpi="http://schemas.microsoft.com/office/word/2010/wordprocessingInk" xmlns:wps="http://schemas.microsoft.com/office/word/2010/wordprocessingShape" xmlns:a14="http://schemas.microsoft.com/office/drawing/2010/main" val="0"/>
                         </a:ext>
                       </a:extLst>
                     </a:blip>
@@ -8753,7 +8711,7 @@
                     <a:blip r:embed="rId16" cstate="print">
                       <a:extLst>
                         <a:ext uri="{28A0092B-C50C-407E-A947-70E740481C1C}">
-                          <a14:useLocalDpi xmlns:a14="http://schemas.microsoft.com/office/drawing/2010/main" xmlns:wps="http://schemas.microsoft.com/office/word/2010/wordprocessingShape" xmlns:wpi="http://schemas.microsoft.com/office/word/2010/wordprocessingInk" xmlns:wpg="http://schemas.microsoft.com/office/word/2010/wordprocessingGroup" xmlns:w16se="http://schemas.microsoft.com/office/word/2015/wordml/symex" xmlns:w16sdtdh="http://schemas.microsoft.com/office/word/2020/wordml/sdtdatahash" xmlns:w16="http://schemas.microsoft.com/office/word/2018/wordml" xmlns:w16cid="http://schemas.microsoft.com/office/word/2016/wordml/cid" xmlns:w16cex="http://schemas.microsoft.com/office/word/2018/wordml/cex" xmlns:w15="http://schemas.microsoft.com/office/word/2012/wordml" xmlns:w14="http://schemas.microsoft.com/office/word/2010/wordml" xmlns:w="http://schemas.openxmlformats.org/wordprocessingml/2006/main" xmlns:w10="urn:schemas-microsoft-com:office:word" xmlns:wp14="http://schemas.microsoft.com/office/word/2010/wordprocessingDrawing" xmlns:v="urn:schemas-microsoft-com:vml" xmlns:o="urn:schemas-microsoft-com:office:office" xmlns:am3d="http://schemas.microsoft.com/office/drawing/2017/model3d" xmlns:aink="http://schemas.microsoft.com/office/drawing/2016/ink" xmlns:mc="http://schemas.openxmlformats.org/markup-compatibility/2006" xmlns:cx8="http://schemas.microsoft.com/office/drawing/2016/5/14/chartex" xmlns:cx7="http://schemas.microsoft.com/office/drawing/2016/5/13/chartex" xmlns:cx6="http://schemas.microsoft.com/office/drawing/2016/5/12/chartex" xmlns:cx5="http://schemas.microsoft.com/office/drawing/2016/5/11/chartex" xmlns:cx4="http://schemas.microsoft.com/office/drawing/2016/5/10/chartex" xmlns:cx3="http://schemas.microsoft.com/office/drawing/2016/5/9/chartex" xmlns:cx2="http://schemas.microsoft.com/office/drawing/2015/10/21/chartex" xmlns:cx1="http://schemas.microsoft.com/office/drawing/2015/9/8/chartex" xmlns:cx="http://schemas.microsoft.com/office/drawing/2014/chartex" xmlns:wpc="http://schemas.microsoft.com/office/word/2010/wordprocessingCanvas" xmlns="" val="0"/>
+                          <a14:useLocalDpi xmlns="" xmlns:wpc="http://schemas.microsoft.com/office/word/2010/wordprocessingCanvas" xmlns:cx="http://schemas.microsoft.com/office/drawing/2014/chartex" xmlns:cx1="http://schemas.microsoft.com/office/drawing/2015/9/8/chartex" xmlns:cx2="http://schemas.microsoft.com/office/drawing/2015/10/21/chartex" xmlns:cx3="http://schemas.microsoft.com/office/drawing/2016/5/9/chartex" xmlns:cx4="http://schemas.microsoft.com/office/drawing/2016/5/10/chartex" xmlns:cx5="http://schemas.microsoft.com/office/drawing/2016/5/11/chartex" xmlns:cx6="http://schemas.microsoft.com/office/drawing/2016/5/12/chartex" xmlns:cx7="http://schemas.microsoft.com/office/drawing/2016/5/13/chartex" xmlns:cx8="http://schemas.microsoft.com/office/drawing/2016/5/14/chartex" xmlns:mc="http://schemas.openxmlformats.org/markup-compatibility/2006" xmlns:aink="http://schemas.microsoft.com/office/drawing/2016/ink" xmlns:am3d="http://schemas.microsoft.com/office/drawing/2017/model3d" xmlns:o="urn:schemas-microsoft-com:office:office" xmlns:v="urn:schemas-microsoft-com:vml" xmlns:wp14="http://schemas.microsoft.com/office/word/2010/wordprocessingDrawing" xmlns:w10="urn:schemas-microsoft-com:office:word" xmlns:w="http://schemas.openxmlformats.org/wordprocessingml/2006/main" xmlns:w14="http://schemas.microsoft.com/office/word/2010/wordml" xmlns:w15="http://schemas.microsoft.com/office/word/2012/wordml" xmlns:w16cex="http://schemas.microsoft.com/office/word/2018/wordml/cex" xmlns:w16cid="http://schemas.microsoft.com/office/word/2016/wordml/cid" xmlns:w16="http://schemas.microsoft.com/office/word/2018/wordml" xmlns:w16sdtdh="http://schemas.microsoft.com/office/word/2020/wordml/sdtdatahash" xmlns:w16se="http://schemas.microsoft.com/office/word/2015/wordml/symex" xmlns:wpg="http://schemas.microsoft.com/office/word/2010/wordprocessingGroup" xmlns:wpi="http://schemas.microsoft.com/office/word/2010/wordprocessingInk" xmlns:wps="http://schemas.microsoft.com/office/word/2010/wordprocessingShape" xmlns:a14="http://schemas.microsoft.com/office/drawing/2010/main" val="0"/>
                         </a:ext>
                       </a:extLst>
                     </a:blip>
@@ -8882,7 +8840,7 @@
                     <a:blip r:embed="rId17" cstate="print">
                       <a:extLst>
                         <a:ext uri="{28A0092B-C50C-407E-A947-70E740481C1C}">
-                          <a14:useLocalDpi xmlns:a14="http://schemas.microsoft.com/office/drawing/2010/main" xmlns:wps="http://schemas.microsoft.com/office/word/2010/wordprocessingShape" xmlns:wpi="http://schemas.microsoft.com/office/word/2010/wordprocessingInk" xmlns:wpg="http://schemas.microsoft.com/office/word/2010/wordprocessingGroup" xmlns:w16se="http://schemas.microsoft.com/office/word/2015/wordml/symex" xmlns:w16sdtdh="http://schemas.microsoft.com/office/word/2020/wordml/sdtdatahash" xmlns:w16="http://schemas.microsoft.com/office/word/2018/wordml" xmlns:w16cid="http://schemas.microsoft.com/office/word/2016/wordml/cid" xmlns:w16cex="http://schemas.microsoft.com/office/word/2018/wordml/cex" xmlns:w15="http://schemas.microsoft.com/office/word/2012/wordml" xmlns:w14="http://schemas.microsoft.com/office/word/2010/wordml" xmlns:w="http://schemas.openxmlformats.org/wordprocessingml/2006/main" xmlns:w10="urn:schemas-microsoft-com:office:word" xmlns:wp14="http://schemas.microsoft.com/office/word/2010/wordprocessingDrawing" xmlns:v="urn:schemas-microsoft-com:vml" xmlns:o="urn:schemas-microsoft-com:office:office" xmlns:am3d="http://schemas.microsoft.com/office/drawing/2017/model3d" xmlns:aink="http://schemas.microsoft.com/office/drawing/2016/ink" xmlns:mc="http://schemas.openxmlformats.org/markup-compatibility/2006" xmlns:cx8="http://schemas.microsoft.com/office/drawing/2016/5/14/chartex" xmlns:cx7="http://schemas.microsoft.com/office/drawing/2016/5/13/chartex" xmlns:cx6="http://schemas.microsoft.com/office/drawing/2016/5/12/chartex" xmlns:cx5="http://schemas.microsoft.com/office/drawing/2016/5/11/chartex" xmlns:cx4="http://schemas.microsoft.com/office/drawing/2016/5/10/chartex" xmlns:cx3="http://schemas.microsoft.com/office/drawing/2016/5/9/chartex" xmlns:cx2="http://schemas.microsoft.com/office/drawing/2015/10/21/chartex" xmlns:cx1="http://schemas.microsoft.com/office/drawing/2015/9/8/chartex" xmlns:cx="http://schemas.microsoft.com/office/drawing/2014/chartex" xmlns:wpc="http://schemas.microsoft.com/office/word/2010/wordprocessingCanvas" xmlns="" val="0"/>
+                          <a14:useLocalDpi xmlns="" xmlns:wpc="http://schemas.microsoft.com/office/word/2010/wordprocessingCanvas" xmlns:cx="http://schemas.microsoft.com/office/drawing/2014/chartex" xmlns:cx1="http://schemas.microsoft.com/office/drawing/2015/9/8/chartex" xmlns:cx2="http://schemas.microsoft.com/office/drawing/2015/10/21/chartex" xmlns:cx3="http://schemas.microsoft.com/office/drawing/2016/5/9/chartex" xmlns:cx4="http://schemas.microsoft.com/office/drawing/2016/5/10/chartex" xmlns:cx5="http://schemas.microsoft.com/office/drawing/2016/5/11/chartex" xmlns:cx6="http://schemas.microsoft.com/office/drawing/2016/5/12/chartex" xmlns:cx7="http://schemas.microsoft.com/office/drawing/2016/5/13/chartex" xmlns:cx8="http://schemas.microsoft.com/office/drawing/2016/5/14/chartex" xmlns:mc="http://schemas.openxmlformats.org/markup-compatibility/2006" xmlns:aink="http://schemas.microsoft.com/office/drawing/2016/ink" xmlns:am3d="http://schemas.microsoft.com/office/drawing/2017/model3d" xmlns:o="urn:schemas-microsoft-com:office:office" xmlns:v="urn:schemas-microsoft-com:vml" xmlns:wp14="http://schemas.microsoft.com/office/word/2010/wordprocessingDrawing" xmlns:w10="urn:schemas-microsoft-com:office:word" xmlns:w="http://schemas.openxmlformats.org/wordprocessingml/2006/main" xmlns:w14="http://schemas.microsoft.com/office/word/2010/wordml" xmlns:w15="http://schemas.microsoft.com/office/word/2012/wordml" xmlns:w16cex="http://schemas.microsoft.com/office/word/2018/wordml/cex" xmlns:w16cid="http://schemas.microsoft.com/office/word/2016/wordml/cid" xmlns:w16="http://schemas.microsoft.com/office/word/2018/wordml" xmlns:w16sdtdh="http://schemas.microsoft.com/office/word/2020/wordml/sdtdatahash" xmlns:w16se="http://schemas.microsoft.com/office/word/2015/wordml/symex" xmlns:wpg="http://schemas.microsoft.com/office/word/2010/wordprocessingGroup" xmlns:wpi="http://schemas.microsoft.com/office/word/2010/wordprocessingInk" xmlns:wps="http://schemas.microsoft.com/office/word/2010/wordprocessingShape" xmlns:a14="http://schemas.microsoft.com/office/drawing/2010/main" val="0"/>
                         </a:ext>
                       </a:extLst>
                     </a:blip>
@@ -8932,7 +8890,7 @@
                     <a:blip r:embed="rId18" cstate="print">
                       <a:extLst>
                         <a:ext uri="{28A0092B-C50C-407E-A947-70E740481C1C}">
-                          <a14:useLocalDpi xmlns:a14="http://schemas.microsoft.com/office/drawing/2010/main" xmlns:wps="http://schemas.microsoft.com/office/word/2010/wordprocessingShape" xmlns:wpi="http://schemas.microsoft.com/office/word/2010/wordprocessingInk" xmlns:wpg="http://schemas.microsoft.com/office/word/2010/wordprocessingGroup" xmlns:w16se="http://schemas.microsoft.com/office/word/2015/wordml/symex" xmlns:w16sdtdh="http://schemas.microsoft.com/office/word/2020/wordml/sdtdatahash" xmlns:w16="http://schemas.microsoft.com/office/word/2018/wordml" xmlns:w16cid="http://schemas.microsoft.com/office/word/2016/wordml/cid" xmlns:w16cex="http://schemas.microsoft.com/office/word/2018/wordml/cex" xmlns:w15="http://schemas.microsoft.com/office/word/2012/wordml" xmlns:w14="http://schemas.microsoft.com/office/word/2010/wordml" xmlns:w="http://schemas.openxmlformats.org/wordprocessingml/2006/main" xmlns:w10="urn:schemas-microsoft-com:office:word" xmlns:wp14="http://schemas.microsoft.com/office/word/2010/wordprocessingDrawing" xmlns:v="urn:schemas-microsoft-com:vml" xmlns:o="urn:schemas-microsoft-com:office:office" xmlns:am3d="http://schemas.microsoft.com/office/drawing/2017/model3d" xmlns:aink="http://schemas.microsoft.com/office/drawing/2016/ink" xmlns:mc="http://schemas.openxmlformats.org/markup-compatibility/2006" xmlns:cx8="http://schemas.microsoft.com/office/drawing/2016/5/14/chartex" xmlns:cx7="http://schemas.microsoft.com/office/drawing/2016/5/13/chartex" xmlns:cx6="http://schemas.microsoft.com/office/drawing/2016/5/12/chartex" xmlns:cx5="http://schemas.microsoft.com/office/drawing/2016/5/11/chartex" xmlns:cx4="http://schemas.microsoft.com/office/drawing/2016/5/10/chartex" xmlns:cx3="http://schemas.microsoft.com/office/drawing/2016/5/9/chartex" xmlns:cx2="http://schemas.microsoft.com/office/drawing/2015/10/21/chartex" xmlns:cx1="http://schemas.microsoft.com/office/drawing/2015/9/8/chartex" xmlns:cx="http://schemas.microsoft.com/office/drawing/2014/chartex" xmlns:wpc="http://schemas.microsoft.com/office/word/2010/wordprocessingCanvas" xmlns="" val="0"/>
+                          <a14:useLocalDpi xmlns="" xmlns:wpc="http://schemas.microsoft.com/office/word/2010/wordprocessingCanvas" xmlns:cx="http://schemas.microsoft.com/office/drawing/2014/chartex" xmlns:cx1="http://schemas.microsoft.com/office/drawing/2015/9/8/chartex" xmlns:cx2="http://schemas.microsoft.com/office/drawing/2015/10/21/chartex" xmlns:cx3="http://schemas.microsoft.com/office/drawing/2016/5/9/chartex" xmlns:cx4="http://schemas.microsoft.com/office/drawing/2016/5/10/chartex" xmlns:cx5="http://schemas.microsoft.com/office/drawing/2016/5/11/chartex" xmlns:cx6="http://schemas.microsoft.com/office/drawing/2016/5/12/chartex" xmlns:cx7="http://schemas.microsoft.com/office/drawing/2016/5/13/chartex" xmlns:cx8="http://schemas.microsoft.com/office/drawing/2016/5/14/chartex" xmlns:mc="http://schemas.openxmlformats.org/markup-compatibility/2006" xmlns:aink="http://schemas.microsoft.com/office/drawing/2016/ink" xmlns:am3d="http://schemas.microsoft.com/office/drawing/2017/model3d" xmlns:o="urn:schemas-microsoft-com:office:office" xmlns:v="urn:schemas-microsoft-com:vml" xmlns:wp14="http://schemas.microsoft.com/office/word/2010/wordprocessingDrawing" xmlns:w10="urn:schemas-microsoft-com:office:word" xmlns:w="http://schemas.openxmlformats.org/wordprocessingml/2006/main" xmlns:w14="http://schemas.microsoft.com/office/word/2010/wordml" xmlns:w15="http://schemas.microsoft.com/office/word/2012/wordml" xmlns:w16cex="http://schemas.microsoft.com/office/word/2018/wordml/cex" xmlns:w16cid="http://schemas.microsoft.com/office/word/2016/wordml/cid" xmlns:w16="http://schemas.microsoft.com/office/word/2018/wordml" xmlns:w16sdtdh="http://schemas.microsoft.com/office/word/2020/wordml/sdtdatahash" xmlns:w16se="http://schemas.microsoft.com/office/word/2015/wordml/symex" xmlns:wpg="http://schemas.microsoft.com/office/word/2010/wordprocessingGroup" xmlns:wpi="http://schemas.microsoft.com/office/word/2010/wordprocessingInk" xmlns:wps="http://schemas.microsoft.com/office/word/2010/wordprocessingShape" xmlns:a14="http://schemas.microsoft.com/office/drawing/2010/main" val="0"/>
                         </a:ext>
                       </a:extLst>
                     </a:blip>
@@ -9072,7 +9030,7 @@
                     <a:blip r:embed="rId20" cstate="print">
                       <a:extLst>
                         <a:ext uri="{28A0092B-C50C-407E-A947-70E740481C1C}">
-                          <a14:useLocalDpi xmlns:a14="http://schemas.microsoft.com/office/drawing/2010/main" xmlns:wps="http://schemas.microsoft.com/office/word/2010/wordprocessingShape" xmlns:wpi="http://schemas.microsoft.com/office/word/2010/wordprocessingInk" xmlns:wpg="http://schemas.microsoft.com/office/word/2010/wordprocessingGroup" xmlns:w16se="http://schemas.microsoft.com/office/word/2015/wordml/symex" xmlns:w16sdtdh="http://schemas.microsoft.com/office/word/2020/wordml/sdtdatahash" xmlns:w16="http://schemas.microsoft.com/office/word/2018/wordml" xmlns:w16cid="http://schemas.microsoft.com/office/word/2016/wordml/cid" xmlns:w16cex="http://schemas.microsoft.com/office/word/2018/wordml/cex" xmlns:w15="http://schemas.microsoft.com/office/word/2012/wordml" xmlns:w14="http://schemas.microsoft.com/office/word/2010/wordml" xmlns:w="http://schemas.openxmlformats.org/wordprocessingml/2006/main" xmlns:w10="urn:schemas-microsoft-com:office:word" xmlns:wp14="http://schemas.microsoft.com/office/word/2010/wordprocessingDrawing" xmlns:v="urn:schemas-microsoft-com:vml" xmlns:o="urn:schemas-microsoft-com:office:office" xmlns:am3d="http://schemas.microsoft.com/office/drawing/2017/model3d" xmlns:aink="http://schemas.microsoft.com/office/drawing/2016/ink" xmlns:mc="http://schemas.openxmlformats.org/markup-compatibility/2006" xmlns:cx8="http://schemas.microsoft.com/office/drawing/2016/5/14/chartex" xmlns:cx7="http://schemas.microsoft.com/office/drawing/2016/5/13/chartex" xmlns:cx6="http://schemas.microsoft.com/office/drawing/2016/5/12/chartex" xmlns:cx5="http://schemas.microsoft.com/office/drawing/2016/5/11/chartex" xmlns:cx4="http://schemas.microsoft.com/office/drawing/2016/5/10/chartex" xmlns:cx3="http://schemas.microsoft.com/office/drawing/2016/5/9/chartex" xmlns:cx2="http://schemas.microsoft.com/office/drawing/2015/10/21/chartex" xmlns:cx1="http://schemas.microsoft.com/office/drawing/2015/9/8/chartex" xmlns:cx="http://schemas.microsoft.com/office/drawing/2014/chartex" xmlns:wpc="http://schemas.microsoft.com/office/word/2010/wordprocessingCanvas" xmlns="" val="0"/>
+                          <a14:useLocalDpi xmlns="" xmlns:wpc="http://schemas.microsoft.com/office/word/2010/wordprocessingCanvas" xmlns:cx="http://schemas.microsoft.com/office/drawing/2014/chartex" xmlns:cx1="http://schemas.microsoft.com/office/drawing/2015/9/8/chartex" xmlns:cx2="http://schemas.microsoft.com/office/drawing/2015/10/21/chartex" xmlns:cx3="http://schemas.microsoft.com/office/drawing/2016/5/9/chartex" xmlns:cx4="http://schemas.microsoft.com/office/drawing/2016/5/10/chartex" xmlns:cx5="http://schemas.microsoft.com/office/drawing/2016/5/11/chartex" xmlns:cx6="http://schemas.microsoft.com/office/drawing/2016/5/12/chartex" xmlns:cx7="http://schemas.microsoft.com/office/drawing/2016/5/13/chartex" xmlns:cx8="http://schemas.microsoft.com/office/drawing/2016/5/14/chartex" xmlns:mc="http://schemas.openxmlformats.org/markup-compatibility/2006" xmlns:aink="http://schemas.microsoft.com/office/drawing/2016/ink" xmlns:am3d="http://schemas.microsoft.com/office/drawing/2017/model3d" xmlns:o="urn:schemas-microsoft-com:office:office" xmlns:v="urn:schemas-microsoft-com:vml" xmlns:wp14="http://schemas.microsoft.com/office/word/2010/wordprocessingDrawing" xmlns:w10="urn:schemas-microsoft-com:office:word" xmlns:w="http://schemas.openxmlformats.org/wordprocessingml/2006/main" xmlns:w14="http://schemas.microsoft.com/office/word/2010/wordml" xmlns:w15="http://schemas.microsoft.com/office/word/2012/wordml" xmlns:w16cex="http://schemas.microsoft.com/office/word/2018/wordml/cex" xmlns:w16cid="http://schemas.microsoft.com/office/word/2016/wordml/cid" xmlns:w16="http://schemas.microsoft.com/office/word/2018/wordml" xmlns:w16sdtdh="http://schemas.microsoft.com/office/word/2020/wordml/sdtdatahash" xmlns:w16se="http://schemas.microsoft.com/office/word/2015/wordml/symex" xmlns:wpg="http://schemas.microsoft.com/office/word/2010/wordprocessingGroup" xmlns:wpi="http://schemas.microsoft.com/office/word/2010/wordprocessingInk" xmlns:wps="http://schemas.microsoft.com/office/word/2010/wordprocessingShape" xmlns:a14="http://schemas.microsoft.com/office/drawing/2010/main" val="0"/>
                         </a:ext>
                       </a:extLst>
                     </a:blip>
@@ -9166,7 +9124,7 @@
                     <a:blip r:embed="rId21">
                       <a:extLst>
                         <a:ext uri="{28A0092B-C50C-407E-A947-70E740481C1C}">
-                          <a14:useLocalDpi xmlns:a14="http://schemas.microsoft.com/office/drawing/2010/main" xmlns:wps="http://schemas.microsoft.com/office/word/2010/wordprocessingShape" xmlns:wpi="http://schemas.microsoft.com/office/word/2010/wordprocessingInk" xmlns:wpg="http://schemas.microsoft.com/office/word/2010/wordprocessingGroup" xmlns:w16se="http://schemas.microsoft.com/office/word/2015/wordml/symex" xmlns:w16sdtdh="http://schemas.microsoft.com/office/word/2020/wordml/sdtdatahash" xmlns:w16="http://schemas.microsoft.com/office/word/2018/wordml" xmlns:w16cid="http://schemas.microsoft.com/office/word/2016/wordml/cid" xmlns:w16cex="http://schemas.microsoft.com/office/word/2018/wordml/cex" xmlns:w15="http://schemas.microsoft.com/office/word/2012/wordml" xmlns:w14="http://schemas.microsoft.com/office/word/2010/wordml" xmlns:w="http://schemas.openxmlformats.org/wordprocessingml/2006/main" xmlns:w10="urn:schemas-microsoft-com:office:word" xmlns:wp14="http://schemas.microsoft.com/office/word/2010/wordprocessingDrawing" xmlns:v="urn:schemas-microsoft-com:vml" xmlns:o="urn:schemas-microsoft-com:office:office" xmlns:am3d="http://schemas.microsoft.com/office/drawing/2017/model3d" xmlns:aink="http://schemas.microsoft.com/office/drawing/2016/ink" xmlns:mc="http://schemas.openxmlformats.org/markup-compatibility/2006" xmlns:cx8="http://schemas.microsoft.com/office/drawing/2016/5/14/chartex" xmlns:cx7="http://schemas.microsoft.com/office/drawing/2016/5/13/chartex" xmlns:cx6="http://schemas.microsoft.com/office/drawing/2016/5/12/chartex" xmlns:cx5="http://schemas.microsoft.com/office/drawing/2016/5/11/chartex" xmlns:cx4="http://schemas.microsoft.com/office/drawing/2016/5/10/chartex" xmlns:cx3="http://schemas.microsoft.com/office/drawing/2016/5/9/chartex" xmlns:cx2="http://schemas.microsoft.com/office/drawing/2015/10/21/chartex" xmlns:cx1="http://schemas.microsoft.com/office/drawing/2015/9/8/chartex" xmlns:cx="http://schemas.microsoft.com/office/drawing/2014/chartex" xmlns:wpc="http://schemas.microsoft.com/office/word/2010/wordprocessingCanvas" xmlns="" val="0"/>
+                          <a14:useLocalDpi xmlns="" xmlns:wpc="http://schemas.microsoft.com/office/word/2010/wordprocessingCanvas" xmlns:cx="http://schemas.microsoft.com/office/drawing/2014/chartex" xmlns:cx1="http://schemas.microsoft.com/office/drawing/2015/9/8/chartex" xmlns:cx2="http://schemas.microsoft.com/office/drawing/2015/10/21/chartex" xmlns:cx3="http://schemas.microsoft.com/office/drawing/2016/5/9/chartex" xmlns:cx4="http://schemas.microsoft.com/office/drawing/2016/5/10/chartex" xmlns:cx5="http://schemas.microsoft.com/office/drawing/2016/5/11/chartex" xmlns:cx6="http://schemas.microsoft.com/office/drawing/2016/5/12/chartex" xmlns:cx7="http://schemas.microsoft.com/office/drawing/2016/5/13/chartex" xmlns:cx8="http://schemas.microsoft.com/office/drawing/2016/5/14/chartex" xmlns:mc="http://schemas.openxmlformats.org/markup-compatibility/2006" xmlns:aink="http://schemas.microsoft.com/office/drawing/2016/ink" xmlns:am3d="http://schemas.microsoft.com/office/drawing/2017/model3d" xmlns:o="urn:schemas-microsoft-com:office:office" xmlns:v="urn:schemas-microsoft-com:vml" xmlns:wp14="http://schemas.microsoft.com/office/word/2010/wordprocessingDrawing" xmlns:w10="urn:schemas-microsoft-com:office:word" xmlns:w="http://schemas.openxmlformats.org/wordprocessingml/2006/main" xmlns:w14="http://schemas.microsoft.com/office/word/2010/wordml" xmlns:w15="http://schemas.microsoft.com/office/word/2012/wordml" xmlns:w16cex="http://schemas.microsoft.com/office/word/2018/wordml/cex" xmlns:w16cid="http://schemas.microsoft.com/office/word/2016/wordml/cid" xmlns:w16="http://schemas.microsoft.com/office/word/2018/wordml" xmlns:w16sdtdh="http://schemas.microsoft.com/office/word/2020/wordml/sdtdatahash" xmlns:w16se="http://schemas.microsoft.com/office/word/2015/wordml/symex" xmlns:wpg="http://schemas.microsoft.com/office/word/2010/wordprocessingGroup" xmlns:wpi="http://schemas.microsoft.com/office/word/2010/wordprocessingInk" xmlns:wps="http://schemas.microsoft.com/office/word/2010/wordprocessingShape" xmlns:a14="http://schemas.microsoft.com/office/drawing/2010/main" val="0"/>
                         </a:ext>
                       </a:extLst>
                     </a:blip>
@@ -20430,15 +20388,42 @@
     </w:p>
     <w:p/>
     <w:p>
-      <w:r>
-        <w:t xml:space="preserve">A projekt – ahogy az fentebb megfogalmazásra került- eredetileg háromfős volt. Amely 2022 februárjában újra tervezésre került. Az eredeti konstellációban frontend, beckend és adatbázis három irányba, háromfelé osztottuk volna, de ezen sajnos változtatni kellett. A bemutatott program egy gyakorló feladatként indult Milán részéről, amely ekkorra már frontend részről előrehaladott állapotban volt jelen. Így ennek megfelelően a dolog, jelentős részét ő készítette el. </w:t>
-      </w:r>
-    </w:p>
-    <w:p>
-      <w:r>
+      <w:pPr>
+        <w:spacing w:line="360" w:lineRule="auto"/>
+        <w:rPr>
+          <w:rFonts w:ascii="Times New Roman" w:hAnsi="Times New Roman" w:cs="Times New Roman"/>
+          <w:sz w:val="24"/>
+          <w:szCs w:val="24"/>
+        </w:rPr>
+      </w:pPr>
+      <w:r>
+        <w:rPr>
+          <w:rFonts w:ascii="Times New Roman" w:hAnsi="Times New Roman" w:cs="Times New Roman"/>
+          <w:sz w:val="24"/>
+          <w:szCs w:val="24"/>
+        </w:rPr>
+        <w:t xml:space="preserve">A projekt – ahogy az fentebb megfogalmazásra került- eredetileg háromfős volt. Amely 2022 februárjában újra tervezésre került. Az eredeti konstellációban frontend, beckend és adatbázis háromfelé osztottuk volna, de ezen sajnos változtatni kellett. A bemutatott program egy gyakorló feladatként indult Milán részéről, amely ekkorra már frontend részről előrehaladott állapotban volt jelen. Így ennek megfelelően a dolog, jelentős részét ő készítette el. </w:t>
+      </w:r>
+    </w:p>
+    <w:p>
+      <w:pPr>
+        <w:spacing w:line="360" w:lineRule="auto"/>
+        <w:rPr>
+          <w:rFonts w:ascii="Times New Roman" w:hAnsi="Times New Roman" w:cs="Times New Roman"/>
+          <w:sz w:val="24"/>
+          <w:szCs w:val="24"/>
+        </w:rPr>
+      </w:pPr>
+      <w:r>
+        <w:rPr>
+          <w:rFonts w:ascii="Times New Roman" w:hAnsi="Times New Roman" w:cs="Times New Roman"/>
+          <w:sz w:val="24"/>
+          <w:szCs w:val="24"/>
+        </w:rPr>
         <w:t xml:space="preserve">A dokumentációk elkészítésében aktívan együtt működött a két fél. Milán részéről nagyobb kapacitás és gyakorlat volt a kódok rendezésében. </w:t>
       </w:r>
     </w:p>
+    <w:p/>
     <w:p>
       <w:pPr>
         <w:spacing w:line="360" w:lineRule="auto"/>
@@ -20549,31 +20534,236 @@
       <w:pPr>
         <w:spacing w:line="360" w:lineRule="auto"/>
         <w:jc w:val="both"/>
+      </w:pPr>
+      <w:r>
+        <w:t>A feladatokat,</w:t>
+      </w:r>
+      <w:r>
+        <w:t xml:space="preserve"> a github-on keresztül adtuk tovább egymásnak. A projektet Milán vezette, az ő ö</w:t>
+      </w:r>
+      <w:r>
+        <w:t>tlete alapján készült az oldal, í</w:t>
+      </w:r>
+      <w:r>
+        <w:t>gy a feladatokat is Ő koordinálta. Csaba a tőle telhető lehető legnagyobb igyekezettel vett részt a folyamatban.</w:t>
+      </w:r>
+      <w:r>
+        <w:t xml:space="preserve"> Számos részletet beszéltünk meg személyesen az órákon, így a kérdésekre a tanároktól is kaptunk iránymutató segítséget.</w:t>
+      </w:r>
+    </w:p>
+    <w:p>
+      <w:pPr>
+        <w:spacing w:line="360" w:lineRule="auto"/>
+        <w:jc w:val="both"/>
+      </w:pPr>
+      <w:r>
+        <w:t>A projekt megvalósításhoz</w:t>
+      </w:r>
+      <w:r>
+        <w:t xml:space="preserve"> 13db issue készült a github-on:</w:t>
+      </w:r>
+    </w:p>
+    <w:p>
+      <w:pPr>
+        <w:pStyle w:val="Listaszerbekezds"/>
+        <w:numPr>
+          <w:ilvl w:val="0"/>
+          <w:numId w:val="12"/>
+        </w:numPr>
+        <w:spacing w:line="360" w:lineRule="auto"/>
+        <w:jc w:val="both"/>
+      </w:pPr>
+      <w:r>
+        <w:t>Konzultációs lap elkészítése.</w:t>
+      </w:r>
+    </w:p>
+    <w:p>
+      <w:pPr>
+        <w:pStyle w:val="Listaszerbekezds"/>
+        <w:numPr>
+          <w:ilvl w:val="0"/>
+          <w:numId w:val="12"/>
+        </w:numPr>
+        <w:spacing w:line="360" w:lineRule="auto"/>
+        <w:jc w:val="both"/>
+      </w:pPr>
+      <w:r>
+        <w:t>Feladatkiírás fedőlap</w:t>
+      </w:r>
+    </w:p>
+    <w:p>
+      <w:pPr>
+        <w:pStyle w:val="Listaszerbekezds"/>
+        <w:numPr>
+          <w:ilvl w:val="0"/>
+          <w:numId w:val="12"/>
+        </w:numPr>
+        <w:spacing w:line="360" w:lineRule="auto"/>
+        <w:jc w:val="both"/>
+      </w:pPr>
+      <w:r>
+        <w:t>Bevezetés megírása</w:t>
+      </w:r>
+    </w:p>
+    <w:p>
+      <w:pPr>
+        <w:pStyle w:val="Listaszerbekezds"/>
+        <w:numPr>
+          <w:ilvl w:val="0"/>
+          <w:numId w:val="12"/>
+        </w:numPr>
+        <w:spacing w:line="360" w:lineRule="auto"/>
+        <w:jc w:val="both"/>
+      </w:pPr>
+      <w:r>
+        <w:t>Témaválasztás</w:t>
+      </w:r>
+    </w:p>
+    <w:p>
+      <w:pPr>
+        <w:pStyle w:val="Listaszerbekezds"/>
+        <w:numPr>
+          <w:ilvl w:val="0"/>
+          <w:numId w:val="12"/>
+        </w:numPr>
+        <w:spacing w:line="360" w:lineRule="auto"/>
+        <w:jc w:val="both"/>
+      </w:pPr>
+      <w:r>
+        <w:t>Tervezési dokumentáció elkészítése</w:t>
+      </w:r>
+    </w:p>
+    <w:p>
+      <w:pPr>
+        <w:pStyle w:val="Listaszerbekezds"/>
+        <w:numPr>
+          <w:ilvl w:val="0"/>
+          <w:numId w:val="12"/>
+        </w:numPr>
+        <w:spacing w:line="360" w:lineRule="auto"/>
+        <w:jc w:val="both"/>
+      </w:pPr>
+      <w:r>
+        <w:t>Fejlesztői dokumentáció</w:t>
+      </w:r>
+    </w:p>
+    <w:p>
+      <w:pPr>
+        <w:pStyle w:val="Listaszerbekezds"/>
+        <w:numPr>
+          <w:ilvl w:val="0"/>
+          <w:numId w:val="12"/>
+        </w:numPr>
+        <w:spacing w:line="360" w:lineRule="auto"/>
+        <w:jc w:val="both"/>
+      </w:pPr>
+      <w:r>
+        <w:t>Felhasználói dokumentáció</w:t>
+      </w:r>
+    </w:p>
+    <w:p>
+      <w:pPr>
+        <w:pStyle w:val="Listaszerbekezds"/>
+        <w:numPr>
+          <w:ilvl w:val="0"/>
+          <w:numId w:val="12"/>
+        </w:numPr>
+        <w:spacing w:line="360" w:lineRule="auto"/>
+        <w:jc w:val="both"/>
+      </w:pPr>
+      <w:r>
+        <w:t>Jövőbeni tervek</w:t>
+      </w:r>
+    </w:p>
+    <w:p>
+      <w:pPr>
+        <w:pStyle w:val="Listaszerbekezds"/>
+        <w:numPr>
+          <w:ilvl w:val="0"/>
+          <w:numId w:val="12"/>
+        </w:numPr>
+        <w:spacing w:line="360" w:lineRule="auto"/>
+        <w:jc w:val="both"/>
+      </w:pPr>
+      <w:r>
+        <w:t>Csapatmunka</w:t>
+      </w:r>
+    </w:p>
+    <w:p>
+      <w:pPr>
+        <w:pStyle w:val="Listaszerbekezds"/>
+        <w:numPr>
+          <w:ilvl w:val="0"/>
+          <w:numId w:val="12"/>
+        </w:numPr>
+        <w:spacing w:line="360" w:lineRule="auto"/>
+        <w:jc w:val="both"/>
+      </w:pPr>
+      <w:r>
+        <w:lastRenderedPageBreak/>
+        <w:t>Összegzés</w:t>
+      </w:r>
+    </w:p>
+    <w:p>
+      <w:pPr>
+        <w:pStyle w:val="Listaszerbekezds"/>
+        <w:numPr>
+          <w:ilvl w:val="0"/>
+          <w:numId w:val="12"/>
+        </w:numPr>
+        <w:spacing w:line="360" w:lineRule="auto"/>
+        <w:jc w:val="both"/>
+      </w:pPr>
+      <w:r>
+        <w:t>Köszönetnyilvánítás</w:t>
+      </w:r>
+    </w:p>
+    <w:p>
+      <w:pPr>
+        <w:pStyle w:val="Listaszerbekezds"/>
+        <w:numPr>
+          <w:ilvl w:val="0"/>
+          <w:numId w:val="12"/>
+        </w:numPr>
+        <w:spacing w:line="360" w:lineRule="auto"/>
+        <w:jc w:val="both"/>
+      </w:pPr>
+      <w:r>
+        <w:t>Irodalomjegyzék</w:t>
+      </w:r>
+    </w:p>
+    <w:p>
+      <w:pPr>
+        <w:pStyle w:val="Listaszerbekezds"/>
+        <w:numPr>
+          <w:ilvl w:val="0"/>
+          <w:numId w:val="12"/>
+        </w:numPr>
+        <w:spacing w:line="360" w:lineRule="auto"/>
+        <w:jc w:val="both"/>
+      </w:pPr>
+      <w:r>
+        <w:t>Dokumentáció tartalmi vázalt.</w:t>
+      </w:r>
+    </w:p>
+    <w:p>
+      <w:pPr>
+        <w:spacing w:line="360" w:lineRule="auto"/>
+        <w:ind w:left="360"/>
+        <w:jc w:val="both"/>
+      </w:pPr>
+      <w:r>
+        <w:t>A feladatokhoz tartozó github elérhetőség az irodalomjegyzékben olvasható.</w:t>
+      </w:r>
+    </w:p>
+    <w:p>
+      <w:pPr>
+        <w:spacing w:line="360" w:lineRule="auto"/>
+        <w:jc w:val="both"/>
         <w:rPr>
           <w:color w:val="FF0000"/>
         </w:rPr>
       </w:pPr>
-      <w:r>
-        <w:rPr>
-          <w:color w:val="FF0000"/>
-        </w:rPr>
-        <w:t>Az issuk-at a github-on keresztül adtuk tovább egymásnak. A projektet Milán vezette, az ő ötlete alapján készült az oldal. Így ő a feladatokat is Ő koordinálta. Csaba a tőle telhető lehető legnagyobb igyekezettel vett részt a folyamatban.</w:t>
-      </w:r>
-    </w:p>
-    <w:p>
-      <w:pPr>
-        <w:spacing w:line="360" w:lineRule="auto"/>
-        <w:jc w:val="both"/>
-        <w:rPr>
-          <w:color w:val="FF0000"/>
-        </w:rPr>
-      </w:pPr>
-      <w:r>
-        <w:rPr>
-          <w:color w:val="FF0000"/>
-        </w:rPr>
-        <w:t>A projekt megvalósításhoz 13db issue készült a github-on.</w:t>
-      </w:r>
     </w:p>
     <w:p>
       <w:pPr>
@@ -21345,6 +21535,28 @@
           <w:szCs w:val="24"/>
         </w:rPr>
       </w:pPr>
+      <w:hyperlink r:id="rId67" w:history="1">
+        <w:r>
+          <w:rPr>
+            <w:rStyle w:val="Hiperhivatkozs"/>
+            <w:rFonts w:ascii="Times New Roman" w:hAnsi="Times New Roman" w:cs="Times New Roman"/>
+            <w:sz w:val="24"/>
+            <w:szCs w:val="24"/>
+          </w:rPr>
+          <w:t>https://stackoverflow.com/</w:t>
+        </w:r>
+      </w:hyperlink>
+    </w:p>
+    <w:p>
+      <w:pPr>
+        <w:spacing w:line="360" w:lineRule="auto"/>
+        <w:jc w:val="both"/>
+        <w:rPr>
+          <w:rFonts w:ascii="Times New Roman" w:hAnsi="Times New Roman" w:cs="Times New Roman"/>
+          <w:sz w:val="24"/>
+          <w:szCs w:val="24"/>
+        </w:rPr>
+      </w:pPr>
       <w:r>
         <w:rPr>
           <w:rStyle w:val="Hiperhivatkozs"/>
@@ -21352,19 +21564,91 @@
           <w:sz w:val="24"/>
           <w:szCs w:val="24"/>
         </w:rPr>
-        <w:t>https://stackoverflow.com/</w:t>
-      </w:r>
-    </w:p>
-    <w:p>
-      <w:pPr>
-        <w:spacing w:line="360" w:lineRule="auto"/>
-        <w:jc w:val="both"/>
-        <w:rPr>
-          <w:rFonts w:ascii="Times New Roman" w:hAnsi="Times New Roman" w:cs="Times New Roman"/>
-          <w:sz w:val="24"/>
-          <w:szCs w:val="24"/>
-        </w:rPr>
-      </w:pPr>
+        <w:t>Github:</w:t>
+      </w:r>
+      <w:r>
+        <w:rPr>
+          <w:rStyle w:val="Hiperhivatkozs"/>
+          <w:rFonts w:ascii="Times New Roman" w:hAnsi="Times New Roman" w:cs="Times New Roman"/>
+          <w:sz w:val="24"/>
+          <w:szCs w:val="24"/>
+        </w:rPr>
+        <w:br/>
+      </w:r>
+      <w:hyperlink r:id="rId68" w:history="1">
+        <w:r>
+          <w:rPr>
+            <w:rStyle w:val="Hiperhivatkozs"/>
+            <w:rFonts w:ascii="Times New Roman" w:hAnsi="Times New Roman" w:cs="Times New Roman"/>
+            <w:sz w:val="24"/>
+            <w:szCs w:val="24"/>
+          </w:rPr>
+          <w:t>https://github.com/kissmilan91/autosiskola-data</w:t>
+        </w:r>
+      </w:hyperlink>
+    </w:p>
+    <w:p>
+      <w:pPr>
+        <w:spacing w:line="360" w:lineRule="auto"/>
+        <w:jc w:val="both"/>
+        <w:rPr>
+          <w:rFonts w:ascii="Times New Roman" w:hAnsi="Times New Roman" w:cs="Times New Roman"/>
+          <w:sz w:val="24"/>
+          <w:szCs w:val="24"/>
+        </w:rPr>
+      </w:pPr>
+      <w:hyperlink r:id="rId69" w:history="1">
+        <w:r>
+          <w:rPr>
+            <w:rStyle w:val="Hiperhivatkozs"/>
+            <w:rFonts w:ascii="Times New Roman" w:hAnsi="Times New Roman" w:cs="Times New Roman"/>
+            <w:sz w:val="24"/>
+            <w:szCs w:val="24"/>
+          </w:rPr>
+          <w:t>https://github.com/kissmilan91/autosiskola-backend</w:t>
+        </w:r>
+      </w:hyperlink>
+    </w:p>
+    <w:p>
+      <w:pPr>
+        <w:spacing w:line="360" w:lineRule="auto"/>
+        <w:jc w:val="both"/>
+        <w:rPr>
+          <w:rFonts w:ascii="Times New Roman" w:hAnsi="Times New Roman" w:cs="Times New Roman"/>
+          <w:sz w:val="24"/>
+          <w:szCs w:val="24"/>
+        </w:rPr>
+      </w:pPr>
+      <w:hyperlink r:id="rId70" w:history="1">
+        <w:r>
+          <w:rPr>
+            <w:rStyle w:val="Hiperhivatkozs"/>
+            <w:rFonts w:ascii="Times New Roman" w:hAnsi="Times New Roman" w:cs="Times New Roman"/>
+            <w:sz w:val="24"/>
+            <w:szCs w:val="24"/>
+          </w:rPr>
+          <w:t>https://github.com/kissmilan91/autosiskola-frontend</w:t>
+        </w:r>
+      </w:hyperlink>
+    </w:p>
+    <w:p>
+      <w:pPr>
+        <w:spacing w:line="360" w:lineRule="auto"/>
+        <w:jc w:val="both"/>
+        <w:rPr>
+          <w:rFonts w:ascii="Times New Roman" w:hAnsi="Times New Roman" w:cs="Times New Roman"/>
+          <w:sz w:val="24"/>
+          <w:szCs w:val="24"/>
+        </w:rPr>
+      </w:pPr>
+      <w:r>
+        <w:rPr>
+          <w:rFonts w:ascii="Times New Roman" w:hAnsi="Times New Roman" w:cs="Times New Roman"/>
+          <w:sz w:val="24"/>
+          <w:szCs w:val="24"/>
+        </w:rPr>
+        <w:t>https://github.com/kissmilan91/autosiskola-data/issues</w:t>
+      </w:r>
     </w:p>
     <w:p>
       <w:pPr>
@@ -21378,9 +21662,9 @@
       </w:pPr>
     </w:p>
     <w:sectPr>
-      <w:headerReference w:type="default" r:id="rId67"/>
-      <w:footerReference w:type="default" r:id="rId68"/>
-      <w:headerReference w:type="first" r:id="rId69"/>
+      <w:headerReference w:type="default" r:id="rId71"/>
+      <w:footerReference w:type="default" r:id="rId72"/>
+      <w:headerReference w:type="first" r:id="rId73"/>
       <w:pgSz w:w="11906" w:h="16838"/>
       <w:pgMar w:top="1417" w:right="1417" w:bottom="1417" w:left="1417" w:header="708" w:footer="708" w:gutter="0"/>
       <w:pgNumType w:start="0"/>
@@ -21432,7 +21716,7 @@
             <w:rPr>
               <w:noProof/>
             </w:rPr>
-            <w:t>39</w:t>
+            <w:t>9</w:t>
           </w:r>
         </w:fldSimple>
       </w:p>
@@ -21945,6 +22229,92 @@
     </w:lvl>
   </w:abstractNum>
   <w:abstractNum w:abstractNumId="4">
+    <w:nsid w:val="37F74DF9"/>
+    <w:multiLevelType w:val="hybridMultilevel"/>
+    <w:tmpl w:val="37261B70"/>
+    <w:lvl w:ilvl="0" w:tplc="040E000F">
+      <w:start w:val="1"/>
+      <w:numFmt w:val="decimal"/>
+      <w:lvlText w:val="%1."/>
+      <w:lvlJc w:val="left"/>
+      <w:pPr>
+        <w:ind w:left="720" w:hanging="360"/>
+      </w:pPr>
+    </w:lvl>
+    <w:lvl w:ilvl="1" w:tplc="040E0019" w:tentative="1">
+      <w:start w:val="1"/>
+      <w:numFmt w:val="lowerLetter"/>
+      <w:lvlText w:val="%2."/>
+      <w:lvlJc w:val="left"/>
+      <w:pPr>
+        <w:ind w:left="1440" w:hanging="360"/>
+      </w:pPr>
+    </w:lvl>
+    <w:lvl w:ilvl="2" w:tplc="040E001B" w:tentative="1">
+      <w:start w:val="1"/>
+      <w:numFmt w:val="lowerRoman"/>
+      <w:lvlText w:val="%3."/>
+      <w:lvlJc w:val="right"/>
+      <w:pPr>
+        <w:ind w:left="2160" w:hanging="180"/>
+      </w:pPr>
+    </w:lvl>
+    <w:lvl w:ilvl="3" w:tplc="040E000F" w:tentative="1">
+      <w:start w:val="1"/>
+      <w:numFmt w:val="decimal"/>
+      <w:lvlText w:val="%4."/>
+      <w:lvlJc w:val="left"/>
+      <w:pPr>
+        <w:ind w:left="2880" w:hanging="360"/>
+      </w:pPr>
+    </w:lvl>
+    <w:lvl w:ilvl="4" w:tplc="040E0019" w:tentative="1">
+      <w:start w:val="1"/>
+      <w:numFmt w:val="lowerLetter"/>
+      <w:lvlText w:val="%5."/>
+      <w:lvlJc w:val="left"/>
+      <w:pPr>
+        <w:ind w:left="3600" w:hanging="360"/>
+      </w:pPr>
+    </w:lvl>
+    <w:lvl w:ilvl="5" w:tplc="040E001B" w:tentative="1">
+      <w:start w:val="1"/>
+      <w:numFmt w:val="lowerRoman"/>
+      <w:lvlText w:val="%6."/>
+      <w:lvlJc w:val="right"/>
+      <w:pPr>
+        <w:ind w:left="4320" w:hanging="180"/>
+      </w:pPr>
+    </w:lvl>
+    <w:lvl w:ilvl="6" w:tplc="040E000F" w:tentative="1">
+      <w:start w:val="1"/>
+      <w:numFmt w:val="decimal"/>
+      <w:lvlText w:val="%7."/>
+      <w:lvlJc w:val="left"/>
+      <w:pPr>
+        <w:ind w:left="5040" w:hanging="360"/>
+      </w:pPr>
+    </w:lvl>
+    <w:lvl w:ilvl="7" w:tplc="040E0019" w:tentative="1">
+      <w:start w:val="1"/>
+      <w:numFmt w:val="lowerLetter"/>
+      <w:lvlText w:val="%8."/>
+      <w:lvlJc w:val="left"/>
+      <w:pPr>
+        <w:ind w:left="5760" w:hanging="360"/>
+      </w:pPr>
+    </w:lvl>
+    <w:lvl w:ilvl="8" w:tplc="040E001B" w:tentative="1">
+      <w:start w:val="1"/>
+      <w:numFmt w:val="lowerRoman"/>
+      <w:lvlText w:val="%9."/>
+      <w:lvlJc w:val="right"/>
+      <w:pPr>
+        <w:ind w:left="6480" w:hanging="180"/>
+      </w:pPr>
+    </w:lvl>
+  </w:abstractNum>
+  <w:abstractNum w:abstractNumId="5">
     <w:nsid w:val="4AF60B3C"/>
     <w:multiLevelType w:val="multilevel"/>
     <w:tmpl w:val="5EC2D196"/>
@@ -22030,7 +22400,7 @@
       </w:pPr>
     </w:lvl>
   </w:abstractNum>
-  <w:abstractNum w:abstractNumId="5">
+  <w:abstractNum w:abstractNumId="6">
     <w:nsid w:val="5056374D"/>
     <w:multiLevelType w:val="multilevel"/>
     <w:tmpl w:val="428E97C0"/>
@@ -22143,7 +22513,7 @@
       </w:rPr>
     </w:lvl>
   </w:abstractNum>
-  <w:abstractNum w:abstractNumId="6">
+  <w:abstractNum w:abstractNumId="7">
     <w:nsid w:val="5A1D5DF5"/>
     <w:multiLevelType w:val="hybridMultilevel"/>
     <w:tmpl w:val="6EDA23DA"/>
@@ -22256,7 +22626,7 @@
       </w:rPr>
     </w:lvl>
   </w:abstractNum>
-  <w:abstractNum w:abstractNumId="7">
+  <w:abstractNum w:abstractNumId="8">
     <w:nsid w:val="62912719"/>
     <w:multiLevelType w:val="hybridMultilevel"/>
     <w:tmpl w:val="0FBE28BA"/>
@@ -22368,7 +22738,7 @@
       </w:rPr>
     </w:lvl>
   </w:abstractNum>
-  <w:abstractNum w:abstractNumId="8">
+  <w:abstractNum w:abstractNumId="9">
     <w:nsid w:val="6450271E"/>
     <w:multiLevelType w:val="hybridMultilevel"/>
     <w:tmpl w:val="D6A8801E"/>
@@ -22481,7 +22851,7 @@
       </w:rPr>
     </w:lvl>
   </w:abstractNum>
-  <w:abstractNum w:abstractNumId="9">
+  <w:abstractNum w:abstractNumId="10">
     <w:nsid w:val="659958FA"/>
     <w:multiLevelType w:val="hybridMultilevel"/>
     <w:tmpl w:val="3CE69708"/>
@@ -22593,7 +22963,7 @@
       </w:rPr>
     </w:lvl>
   </w:abstractNum>
-  <w:abstractNum w:abstractNumId="10">
+  <w:abstractNum w:abstractNumId="11">
     <w:nsid w:val="68A1355E"/>
     <w:multiLevelType w:val="hybridMultilevel"/>
     <w:tmpl w:val="3238D608"/>
@@ -22707,37 +23077,40 @@
     </w:lvl>
   </w:abstractNum>
   <w:num w:numId="1">
-    <w:abstractNumId w:val="5"/>
+    <w:abstractNumId w:val="6"/>
   </w:num>
   <w:num w:numId="2">
     <w:abstractNumId w:val="3"/>
   </w:num>
   <w:num w:numId="3">
-    <w:abstractNumId w:val="10"/>
+    <w:abstractNumId w:val="11"/>
   </w:num>
   <w:num w:numId="4">
     <w:abstractNumId w:val="0"/>
   </w:num>
   <w:num w:numId="5">
+    <w:abstractNumId w:val="9"/>
+  </w:num>
+  <w:num w:numId="6">
+    <w:abstractNumId w:val="5"/>
+  </w:num>
+  <w:num w:numId="7">
     <w:abstractNumId w:val="8"/>
   </w:num>
-  <w:num w:numId="6">
-    <w:abstractNumId w:val="4"/>
-  </w:num>
-  <w:num w:numId="7">
-    <w:abstractNumId w:val="7"/>
-  </w:num>
   <w:num w:numId="8">
-    <w:abstractNumId w:val="9"/>
+    <w:abstractNumId w:val="10"/>
   </w:num>
   <w:num w:numId="9">
     <w:abstractNumId w:val="1"/>
   </w:num>
   <w:num w:numId="10">
-    <w:abstractNumId w:val="6"/>
+    <w:abstractNumId w:val="7"/>
   </w:num>
   <w:num w:numId="11">
     <w:abstractNumId w:val="2"/>
+  </w:num>
+  <w:num w:numId="12">
+    <w:abstractNumId w:val="4"/>
   </w:num>
 </w:numbering>
 </file>
@@ -23530,7 +23903,7 @@
   <a:extraClrSchemeLst/>
   <a:extLst>
     <a:ext uri="{05A4C25C-085E-4340-85A3-A5531E510DB2}">
-      <thm15:themeFamily xmlns:thm15="http://schemas.microsoft.com/office/thememl/2012/main" xmlns="" name="Office Theme" id="{62F939B6-93AF-4DB8-9C6B-D6C7DFDC589F}" vid="{4A3C46E8-61CC-4603-A589-7422A47A8E4A}"/>
+      <thm15:themeFamily xmlns="" xmlns:thm15="http://schemas.microsoft.com/office/thememl/2012/main" name="Office Theme" id="{62F939B6-93AF-4DB8-9C6B-D6C7DFDC589F}" vid="{4A3C46E8-61CC-4603-A589-7422A47A8E4A}"/>
     </a:ext>
   </a:extLst>
 </a:theme>

</xml_diff>

<commit_message>
6.7.8. pontokhoz írtam még pár sort.
</commit_message>
<xml_diff>
--- a/Dokumentumok/Szakdolgozat_dokumentáció.docx
+++ b/Dokumentumok/Szakdolgozat_dokumentáció.docx
@@ -65,7 +65,7 @@
                     <a:blip r:embed="rId8" cstate="print">
                       <a:extLst>
                         <a:ext uri="{28A0092B-C50C-407E-A947-70E740481C1C}">
-                          <a14:useLocalDpi xmlns="" xmlns:wpc="http://schemas.microsoft.com/office/word/2010/wordprocessingCanvas" xmlns:cx="http://schemas.microsoft.com/office/drawing/2014/chartex" xmlns:cx1="http://schemas.microsoft.com/office/drawing/2015/9/8/chartex" xmlns:cx2="http://schemas.microsoft.com/office/drawing/2015/10/21/chartex" xmlns:cx3="http://schemas.microsoft.com/office/drawing/2016/5/9/chartex" xmlns:cx4="http://schemas.microsoft.com/office/drawing/2016/5/10/chartex" xmlns:cx5="http://schemas.microsoft.com/office/drawing/2016/5/11/chartex" xmlns:cx6="http://schemas.microsoft.com/office/drawing/2016/5/12/chartex" xmlns:cx7="http://schemas.microsoft.com/office/drawing/2016/5/13/chartex" xmlns:cx8="http://schemas.microsoft.com/office/drawing/2016/5/14/chartex" xmlns:mc="http://schemas.openxmlformats.org/markup-compatibility/2006" xmlns:aink="http://schemas.microsoft.com/office/drawing/2016/ink" xmlns:am3d="http://schemas.microsoft.com/office/drawing/2017/model3d" xmlns:o="urn:schemas-microsoft-com:office:office" xmlns:v="urn:schemas-microsoft-com:vml" xmlns:wp14="http://schemas.microsoft.com/office/word/2010/wordprocessingDrawing" xmlns:w10="urn:schemas-microsoft-com:office:word" xmlns:w="http://schemas.openxmlformats.org/wordprocessingml/2006/main" xmlns:w14="http://schemas.microsoft.com/office/word/2010/wordml" xmlns:w15="http://schemas.microsoft.com/office/word/2012/wordml" xmlns:w16cex="http://schemas.microsoft.com/office/word/2018/wordml/cex" xmlns:w16cid="http://schemas.microsoft.com/office/word/2016/wordml/cid" xmlns:w16="http://schemas.microsoft.com/office/word/2018/wordml" xmlns:w16sdtdh="http://schemas.microsoft.com/office/word/2020/wordml/sdtdatahash" xmlns:w16se="http://schemas.microsoft.com/office/word/2015/wordml/symex" xmlns:wpg="http://schemas.microsoft.com/office/word/2010/wordprocessingGroup" xmlns:wpi="http://schemas.microsoft.com/office/word/2010/wordprocessingInk" xmlns:wps="http://schemas.microsoft.com/office/word/2010/wordprocessingShape" xmlns:a14="http://schemas.microsoft.com/office/drawing/2010/main" val="0"/>
+                          <a14:useLocalDpi xmlns:a14="http://schemas.microsoft.com/office/drawing/2010/main" xmlns:wps="http://schemas.microsoft.com/office/word/2010/wordprocessingShape" xmlns:wpi="http://schemas.microsoft.com/office/word/2010/wordprocessingInk" xmlns:wpg="http://schemas.microsoft.com/office/word/2010/wordprocessingGroup" xmlns:w16se="http://schemas.microsoft.com/office/word/2015/wordml/symex" xmlns:w16sdtdh="http://schemas.microsoft.com/office/word/2020/wordml/sdtdatahash" xmlns:w16="http://schemas.microsoft.com/office/word/2018/wordml" xmlns:w16cid="http://schemas.microsoft.com/office/word/2016/wordml/cid" xmlns:w16cex="http://schemas.microsoft.com/office/word/2018/wordml/cex" xmlns:w15="http://schemas.microsoft.com/office/word/2012/wordml" xmlns:w14="http://schemas.microsoft.com/office/word/2010/wordml" xmlns:w="http://schemas.openxmlformats.org/wordprocessingml/2006/main" xmlns:w10="urn:schemas-microsoft-com:office:word" xmlns:wp14="http://schemas.microsoft.com/office/word/2010/wordprocessingDrawing" xmlns:v="urn:schemas-microsoft-com:vml" xmlns:o="urn:schemas-microsoft-com:office:office" xmlns:am3d="http://schemas.microsoft.com/office/drawing/2017/model3d" xmlns:aink="http://schemas.microsoft.com/office/drawing/2016/ink" xmlns:mc="http://schemas.openxmlformats.org/markup-compatibility/2006" xmlns:cx8="http://schemas.microsoft.com/office/drawing/2016/5/14/chartex" xmlns:cx7="http://schemas.microsoft.com/office/drawing/2016/5/13/chartex" xmlns:cx6="http://schemas.microsoft.com/office/drawing/2016/5/12/chartex" xmlns:cx5="http://schemas.microsoft.com/office/drawing/2016/5/11/chartex" xmlns:cx4="http://schemas.microsoft.com/office/drawing/2016/5/10/chartex" xmlns:cx3="http://schemas.microsoft.com/office/drawing/2016/5/9/chartex" xmlns:cx2="http://schemas.microsoft.com/office/drawing/2015/10/21/chartex" xmlns:cx1="http://schemas.microsoft.com/office/drawing/2015/9/8/chartex" xmlns:cx="http://schemas.microsoft.com/office/drawing/2014/chartex" xmlns:wpc="http://schemas.microsoft.com/office/word/2010/wordprocessingCanvas" xmlns="" val="0"/>
                         </a:ext>
                       </a:extLst>
                     </a:blip>
@@ -8186,7 +8186,7 @@
                     <a:blip r:embed="rId11">
                       <a:extLst>
                         <a:ext uri="{28A0092B-C50C-407E-A947-70E740481C1C}">
-                          <a14:useLocalDpi xmlns="" xmlns:wpc="http://schemas.microsoft.com/office/word/2010/wordprocessingCanvas" xmlns:cx="http://schemas.microsoft.com/office/drawing/2014/chartex" xmlns:cx1="http://schemas.microsoft.com/office/drawing/2015/9/8/chartex" xmlns:cx2="http://schemas.microsoft.com/office/drawing/2015/10/21/chartex" xmlns:cx3="http://schemas.microsoft.com/office/drawing/2016/5/9/chartex" xmlns:cx4="http://schemas.microsoft.com/office/drawing/2016/5/10/chartex" xmlns:cx5="http://schemas.microsoft.com/office/drawing/2016/5/11/chartex" xmlns:cx6="http://schemas.microsoft.com/office/drawing/2016/5/12/chartex" xmlns:cx7="http://schemas.microsoft.com/office/drawing/2016/5/13/chartex" xmlns:cx8="http://schemas.microsoft.com/office/drawing/2016/5/14/chartex" xmlns:mc="http://schemas.openxmlformats.org/markup-compatibility/2006" xmlns:aink="http://schemas.microsoft.com/office/drawing/2016/ink" xmlns:am3d="http://schemas.microsoft.com/office/drawing/2017/model3d" xmlns:o="urn:schemas-microsoft-com:office:office" xmlns:v="urn:schemas-microsoft-com:vml" xmlns:wp14="http://schemas.microsoft.com/office/word/2010/wordprocessingDrawing" xmlns:w10="urn:schemas-microsoft-com:office:word" xmlns:w="http://schemas.openxmlformats.org/wordprocessingml/2006/main" xmlns:w14="http://schemas.microsoft.com/office/word/2010/wordml" xmlns:w15="http://schemas.microsoft.com/office/word/2012/wordml" xmlns:w16cex="http://schemas.microsoft.com/office/word/2018/wordml/cex" xmlns:w16cid="http://schemas.microsoft.com/office/word/2016/wordml/cid" xmlns:w16="http://schemas.microsoft.com/office/word/2018/wordml" xmlns:w16sdtdh="http://schemas.microsoft.com/office/word/2020/wordml/sdtdatahash" xmlns:w16se="http://schemas.microsoft.com/office/word/2015/wordml/symex" xmlns:wpg="http://schemas.microsoft.com/office/word/2010/wordprocessingGroup" xmlns:wpi="http://schemas.microsoft.com/office/word/2010/wordprocessingInk" xmlns:wps="http://schemas.microsoft.com/office/word/2010/wordprocessingShape" xmlns:a14="http://schemas.microsoft.com/office/drawing/2010/main" val="0"/>
+                          <a14:useLocalDpi xmlns:a14="http://schemas.microsoft.com/office/drawing/2010/main" xmlns:wps="http://schemas.microsoft.com/office/word/2010/wordprocessingShape" xmlns:wpi="http://schemas.microsoft.com/office/word/2010/wordprocessingInk" xmlns:wpg="http://schemas.microsoft.com/office/word/2010/wordprocessingGroup" xmlns:w16se="http://schemas.microsoft.com/office/word/2015/wordml/symex" xmlns:w16sdtdh="http://schemas.microsoft.com/office/word/2020/wordml/sdtdatahash" xmlns:w16="http://schemas.microsoft.com/office/word/2018/wordml" xmlns:w16cid="http://schemas.microsoft.com/office/word/2016/wordml/cid" xmlns:w16cex="http://schemas.microsoft.com/office/word/2018/wordml/cex" xmlns:w15="http://schemas.microsoft.com/office/word/2012/wordml" xmlns:w14="http://schemas.microsoft.com/office/word/2010/wordml" xmlns:w="http://schemas.openxmlformats.org/wordprocessingml/2006/main" xmlns:w10="urn:schemas-microsoft-com:office:word" xmlns:wp14="http://schemas.microsoft.com/office/word/2010/wordprocessingDrawing" xmlns:v="urn:schemas-microsoft-com:vml" xmlns:o="urn:schemas-microsoft-com:office:office" xmlns:am3d="http://schemas.microsoft.com/office/drawing/2017/model3d" xmlns:aink="http://schemas.microsoft.com/office/drawing/2016/ink" xmlns:mc="http://schemas.openxmlformats.org/markup-compatibility/2006" xmlns:cx8="http://schemas.microsoft.com/office/drawing/2016/5/14/chartex" xmlns:cx7="http://schemas.microsoft.com/office/drawing/2016/5/13/chartex" xmlns:cx6="http://schemas.microsoft.com/office/drawing/2016/5/12/chartex" xmlns:cx5="http://schemas.microsoft.com/office/drawing/2016/5/11/chartex" xmlns:cx4="http://schemas.microsoft.com/office/drawing/2016/5/10/chartex" xmlns:cx3="http://schemas.microsoft.com/office/drawing/2016/5/9/chartex" xmlns:cx2="http://schemas.microsoft.com/office/drawing/2015/10/21/chartex" xmlns:cx1="http://schemas.microsoft.com/office/drawing/2015/9/8/chartex" xmlns:cx="http://schemas.microsoft.com/office/drawing/2014/chartex" xmlns:wpc="http://schemas.microsoft.com/office/word/2010/wordprocessingCanvas" xmlns="" val="0"/>
                         </a:ext>
                       </a:extLst>
                     </a:blip>
@@ -8309,7 +8309,7 @@
                     <a:blip r:embed="rId12">
                       <a:extLst>
                         <a:ext uri="{28A0092B-C50C-407E-A947-70E740481C1C}">
-                          <a14:useLocalDpi xmlns="" xmlns:wpc="http://schemas.microsoft.com/office/word/2010/wordprocessingCanvas" xmlns:cx="http://schemas.microsoft.com/office/drawing/2014/chartex" xmlns:cx1="http://schemas.microsoft.com/office/drawing/2015/9/8/chartex" xmlns:cx2="http://schemas.microsoft.com/office/drawing/2015/10/21/chartex" xmlns:cx3="http://schemas.microsoft.com/office/drawing/2016/5/9/chartex" xmlns:cx4="http://schemas.microsoft.com/office/drawing/2016/5/10/chartex" xmlns:cx5="http://schemas.microsoft.com/office/drawing/2016/5/11/chartex" xmlns:cx6="http://schemas.microsoft.com/office/drawing/2016/5/12/chartex" xmlns:cx7="http://schemas.microsoft.com/office/drawing/2016/5/13/chartex" xmlns:cx8="http://schemas.microsoft.com/office/drawing/2016/5/14/chartex" xmlns:mc="http://schemas.openxmlformats.org/markup-compatibility/2006" xmlns:aink="http://schemas.microsoft.com/office/drawing/2016/ink" xmlns:am3d="http://schemas.microsoft.com/office/drawing/2017/model3d" xmlns:o="urn:schemas-microsoft-com:office:office" xmlns:v="urn:schemas-microsoft-com:vml" xmlns:wp14="http://schemas.microsoft.com/office/word/2010/wordprocessingDrawing" xmlns:w10="urn:schemas-microsoft-com:office:word" xmlns:w="http://schemas.openxmlformats.org/wordprocessingml/2006/main" xmlns:w14="http://schemas.microsoft.com/office/word/2010/wordml" xmlns:w15="http://schemas.microsoft.com/office/word/2012/wordml" xmlns:w16cex="http://schemas.microsoft.com/office/word/2018/wordml/cex" xmlns:w16cid="http://schemas.microsoft.com/office/word/2016/wordml/cid" xmlns:w16="http://schemas.microsoft.com/office/word/2018/wordml" xmlns:w16sdtdh="http://schemas.microsoft.com/office/word/2020/wordml/sdtdatahash" xmlns:w16se="http://schemas.microsoft.com/office/word/2015/wordml/symex" xmlns:wpg="http://schemas.microsoft.com/office/word/2010/wordprocessingGroup" xmlns:wpi="http://schemas.microsoft.com/office/word/2010/wordprocessingInk" xmlns:wps="http://schemas.microsoft.com/office/word/2010/wordprocessingShape" xmlns:a14="http://schemas.microsoft.com/office/drawing/2010/main" val="0"/>
+                          <a14:useLocalDpi xmlns:a14="http://schemas.microsoft.com/office/drawing/2010/main" xmlns:wps="http://schemas.microsoft.com/office/word/2010/wordprocessingShape" xmlns:wpi="http://schemas.microsoft.com/office/word/2010/wordprocessingInk" xmlns:wpg="http://schemas.microsoft.com/office/word/2010/wordprocessingGroup" xmlns:w16se="http://schemas.microsoft.com/office/word/2015/wordml/symex" xmlns:w16sdtdh="http://schemas.microsoft.com/office/word/2020/wordml/sdtdatahash" xmlns:w16="http://schemas.microsoft.com/office/word/2018/wordml" xmlns:w16cid="http://schemas.microsoft.com/office/word/2016/wordml/cid" xmlns:w16cex="http://schemas.microsoft.com/office/word/2018/wordml/cex" xmlns:w15="http://schemas.microsoft.com/office/word/2012/wordml" xmlns:w14="http://schemas.microsoft.com/office/word/2010/wordml" xmlns:w="http://schemas.openxmlformats.org/wordprocessingml/2006/main" xmlns:w10="urn:schemas-microsoft-com:office:word" xmlns:wp14="http://schemas.microsoft.com/office/word/2010/wordprocessingDrawing" xmlns:v="urn:schemas-microsoft-com:vml" xmlns:o="urn:schemas-microsoft-com:office:office" xmlns:am3d="http://schemas.microsoft.com/office/drawing/2017/model3d" xmlns:aink="http://schemas.microsoft.com/office/drawing/2016/ink" xmlns:mc="http://schemas.openxmlformats.org/markup-compatibility/2006" xmlns:cx8="http://schemas.microsoft.com/office/drawing/2016/5/14/chartex" xmlns:cx7="http://schemas.microsoft.com/office/drawing/2016/5/13/chartex" xmlns:cx6="http://schemas.microsoft.com/office/drawing/2016/5/12/chartex" xmlns:cx5="http://schemas.microsoft.com/office/drawing/2016/5/11/chartex" xmlns:cx4="http://schemas.microsoft.com/office/drawing/2016/5/10/chartex" xmlns:cx3="http://schemas.microsoft.com/office/drawing/2016/5/9/chartex" xmlns:cx2="http://schemas.microsoft.com/office/drawing/2015/10/21/chartex" xmlns:cx1="http://schemas.microsoft.com/office/drawing/2015/9/8/chartex" xmlns:cx="http://schemas.microsoft.com/office/drawing/2014/chartex" xmlns:wpc="http://schemas.microsoft.com/office/word/2010/wordprocessingCanvas" xmlns="" val="0"/>
                         </a:ext>
                       </a:extLst>
                     </a:blip>
@@ -8427,7 +8427,7 @@
                     <a:blip r:embed="rId13">
                       <a:extLst>
                         <a:ext uri="{28A0092B-C50C-407E-A947-70E740481C1C}">
-                          <a14:useLocalDpi xmlns="" xmlns:wpc="http://schemas.microsoft.com/office/word/2010/wordprocessingCanvas" xmlns:cx="http://schemas.microsoft.com/office/drawing/2014/chartex" xmlns:cx1="http://schemas.microsoft.com/office/drawing/2015/9/8/chartex" xmlns:cx2="http://schemas.microsoft.com/office/drawing/2015/10/21/chartex" xmlns:cx3="http://schemas.microsoft.com/office/drawing/2016/5/9/chartex" xmlns:cx4="http://schemas.microsoft.com/office/drawing/2016/5/10/chartex" xmlns:cx5="http://schemas.microsoft.com/office/drawing/2016/5/11/chartex" xmlns:cx6="http://schemas.microsoft.com/office/drawing/2016/5/12/chartex" xmlns:cx7="http://schemas.microsoft.com/office/drawing/2016/5/13/chartex" xmlns:cx8="http://schemas.microsoft.com/office/drawing/2016/5/14/chartex" xmlns:mc="http://schemas.openxmlformats.org/markup-compatibility/2006" xmlns:aink="http://schemas.microsoft.com/office/drawing/2016/ink" xmlns:am3d="http://schemas.microsoft.com/office/drawing/2017/model3d" xmlns:o="urn:schemas-microsoft-com:office:office" xmlns:v="urn:schemas-microsoft-com:vml" xmlns:wp14="http://schemas.microsoft.com/office/word/2010/wordprocessingDrawing" xmlns:w10="urn:schemas-microsoft-com:office:word" xmlns:w="http://schemas.openxmlformats.org/wordprocessingml/2006/main" xmlns:w14="http://schemas.microsoft.com/office/word/2010/wordml" xmlns:w15="http://schemas.microsoft.com/office/word/2012/wordml" xmlns:w16cex="http://schemas.microsoft.com/office/word/2018/wordml/cex" xmlns:w16cid="http://schemas.microsoft.com/office/word/2016/wordml/cid" xmlns:w16="http://schemas.microsoft.com/office/word/2018/wordml" xmlns:w16sdtdh="http://schemas.microsoft.com/office/word/2020/wordml/sdtdatahash" xmlns:w16se="http://schemas.microsoft.com/office/word/2015/wordml/symex" xmlns:wpg="http://schemas.microsoft.com/office/word/2010/wordprocessingGroup" xmlns:wpi="http://schemas.microsoft.com/office/word/2010/wordprocessingInk" xmlns:wps="http://schemas.microsoft.com/office/word/2010/wordprocessingShape" xmlns:a14="http://schemas.microsoft.com/office/drawing/2010/main" val="0"/>
+                          <a14:useLocalDpi xmlns:a14="http://schemas.microsoft.com/office/drawing/2010/main" xmlns:wps="http://schemas.microsoft.com/office/word/2010/wordprocessingShape" xmlns:wpi="http://schemas.microsoft.com/office/word/2010/wordprocessingInk" xmlns:wpg="http://schemas.microsoft.com/office/word/2010/wordprocessingGroup" xmlns:w16se="http://schemas.microsoft.com/office/word/2015/wordml/symex" xmlns:w16sdtdh="http://schemas.microsoft.com/office/word/2020/wordml/sdtdatahash" xmlns:w16="http://schemas.microsoft.com/office/word/2018/wordml" xmlns:w16cid="http://schemas.microsoft.com/office/word/2016/wordml/cid" xmlns:w16cex="http://schemas.microsoft.com/office/word/2018/wordml/cex" xmlns:w15="http://schemas.microsoft.com/office/word/2012/wordml" xmlns:w14="http://schemas.microsoft.com/office/word/2010/wordml" xmlns:w="http://schemas.openxmlformats.org/wordprocessingml/2006/main" xmlns:w10="urn:schemas-microsoft-com:office:word" xmlns:wp14="http://schemas.microsoft.com/office/word/2010/wordprocessingDrawing" xmlns:v="urn:schemas-microsoft-com:vml" xmlns:o="urn:schemas-microsoft-com:office:office" xmlns:am3d="http://schemas.microsoft.com/office/drawing/2017/model3d" xmlns:aink="http://schemas.microsoft.com/office/drawing/2016/ink" xmlns:mc="http://schemas.openxmlformats.org/markup-compatibility/2006" xmlns:cx8="http://schemas.microsoft.com/office/drawing/2016/5/14/chartex" xmlns:cx7="http://schemas.microsoft.com/office/drawing/2016/5/13/chartex" xmlns:cx6="http://schemas.microsoft.com/office/drawing/2016/5/12/chartex" xmlns:cx5="http://schemas.microsoft.com/office/drawing/2016/5/11/chartex" xmlns:cx4="http://schemas.microsoft.com/office/drawing/2016/5/10/chartex" xmlns:cx3="http://schemas.microsoft.com/office/drawing/2016/5/9/chartex" xmlns:cx2="http://schemas.microsoft.com/office/drawing/2015/10/21/chartex" xmlns:cx1="http://schemas.microsoft.com/office/drawing/2015/9/8/chartex" xmlns:cx="http://schemas.microsoft.com/office/drawing/2014/chartex" xmlns:wpc="http://schemas.microsoft.com/office/word/2010/wordprocessingCanvas" xmlns="" val="0"/>
                         </a:ext>
                       </a:extLst>
                     </a:blip>
@@ -8534,7 +8534,7 @@
                     <a:blip r:embed="rId14">
                       <a:extLst>
                         <a:ext uri="{28A0092B-C50C-407E-A947-70E740481C1C}">
-                          <a14:useLocalDpi xmlns="" xmlns:wpc="http://schemas.microsoft.com/office/word/2010/wordprocessingCanvas" xmlns:cx="http://schemas.microsoft.com/office/drawing/2014/chartex" xmlns:cx1="http://schemas.microsoft.com/office/drawing/2015/9/8/chartex" xmlns:cx2="http://schemas.microsoft.com/office/drawing/2015/10/21/chartex" xmlns:cx3="http://schemas.microsoft.com/office/drawing/2016/5/9/chartex" xmlns:cx4="http://schemas.microsoft.com/office/drawing/2016/5/10/chartex" xmlns:cx5="http://schemas.microsoft.com/office/drawing/2016/5/11/chartex" xmlns:cx6="http://schemas.microsoft.com/office/drawing/2016/5/12/chartex" xmlns:cx7="http://schemas.microsoft.com/office/drawing/2016/5/13/chartex" xmlns:cx8="http://schemas.microsoft.com/office/drawing/2016/5/14/chartex" xmlns:mc="http://schemas.openxmlformats.org/markup-compatibility/2006" xmlns:aink="http://schemas.microsoft.com/office/drawing/2016/ink" xmlns:am3d="http://schemas.microsoft.com/office/drawing/2017/model3d" xmlns:o="urn:schemas-microsoft-com:office:office" xmlns:v="urn:schemas-microsoft-com:vml" xmlns:wp14="http://schemas.microsoft.com/office/word/2010/wordprocessingDrawing" xmlns:w10="urn:schemas-microsoft-com:office:word" xmlns:w="http://schemas.openxmlformats.org/wordprocessingml/2006/main" xmlns:w14="http://schemas.microsoft.com/office/word/2010/wordml" xmlns:w15="http://schemas.microsoft.com/office/word/2012/wordml" xmlns:w16cex="http://schemas.microsoft.com/office/word/2018/wordml/cex" xmlns:w16cid="http://schemas.microsoft.com/office/word/2016/wordml/cid" xmlns:w16="http://schemas.microsoft.com/office/word/2018/wordml" xmlns:w16sdtdh="http://schemas.microsoft.com/office/word/2020/wordml/sdtdatahash" xmlns:w16se="http://schemas.microsoft.com/office/word/2015/wordml/symex" xmlns:wpg="http://schemas.microsoft.com/office/word/2010/wordprocessingGroup" xmlns:wpi="http://schemas.microsoft.com/office/word/2010/wordprocessingInk" xmlns:wps="http://schemas.microsoft.com/office/word/2010/wordprocessingShape" xmlns:a14="http://schemas.microsoft.com/office/drawing/2010/main" val="0"/>
+                          <a14:useLocalDpi xmlns:a14="http://schemas.microsoft.com/office/drawing/2010/main" xmlns:wps="http://schemas.microsoft.com/office/word/2010/wordprocessingShape" xmlns:wpi="http://schemas.microsoft.com/office/word/2010/wordprocessingInk" xmlns:wpg="http://schemas.microsoft.com/office/word/2010/wordprocessingGroup" xmlns:w16se="http://schemas.microsoft.com/office/word/2015/wordml/symex" xmlns:w16sdtdh="http://schemas.microsoft.com/office/word/2020/wordml/sdtdatahash" xmlns:w16="http://schemas.microsoft.com/office/word/2018/wordml" xmlns:w16cid="http://schemas.microsoft.com/office/word/2016/wordml/cid" xmlns:w16cex="http://schemas.microsoft.com/office/word/2018/wordml/cex" xmlns:w15="http://schemas.microsoft.com/office/word/2012/wordml" xmlns:w14="http://schemas.microsoft.com/office/word/2010/wordml" xmlns:w="http://schemas.openxmlformats.org/wordprocessingml/2006/main" xmlns:w10="urn:schemas-microsoft-com:office:word" xmlns:wp14="http://schemas.microsoft.com/office/word/2010/wordprocessingDrawing" xmlns:v="urn:schemas-microsoft-com:vml" xmlns:o="urn:schemas-microsoft-com:office:office" xmlns:am3d="http://schemas.microsoft.com/office/drawing/2017/model3d" xmlns:aink="http://schemas.microsoft.com/office/drawing/2016/ink" xmlns:mc="http://schemas.openxmlformats.org/markup-compatibility/2006" xmlns:cx8="http://schemas.microsoft.com/office/drawing/2016/5/14/chartex" xmlns:cx7="http://schemas.microsoft.com/office/drawing/2016/5/13/chartex" xmlns:cx6="http://schemas.microsoft.com/office/drawing/2016/5/12/chartex" xmlns:cx5="http://schemas.microsoft.com/office/drawing/2016/5/11/chartex" xmlns:cx4="http://schemas.microsoft.com/office/drawing/2016/5/10/chartex" xmlns:cx3="http://schemas.microsoft.com/office/drawing/2016/5/9/chartex" xmlns:cx2="http://schemas.microsoft.com/office/drawing/2015/10/21/chartex" xmlns:cx1="http://schemas.microsoft.com/office/drawing/2015/9/8/chartex" xmlns:cx="http://schemas.microsoft.com/office/drawing/2014/chartex" xmlns:wpc="http://schemas.microsoft.com/office/word/2010/wordprocessingCanvas" xmlns="" val="0"/>
                         </a:ext>
                       </a:extLst>
                     </a:blip>
@@ -8640,7 +8640,7 @@
                     <a:blip r:embed="rId15" cstate="print">
                       <a:extLst>
                         <a:ext uri="{28A0092B-C50C-407E-A947-70E740481C1C}">
-                          <a14:useLocalDpi xmlns="" xmlns:wpc="http://schemas.microsoft.com/office/word/2010/wordprocessingCanvas" xmlns:cx="http://schemas.microsoft.com/office/drawing/2014/chartex" xmlns:cx1="http://schemas.microsoft.com/office/drawing/2015/9/8/chartex" xmlns:cx2="http://schemas.microsoft.com/office/drawing/2015/10/21/chartex" xmlns:cx3="http://schemas.microsoft.com/office/drawing/2016/5/9/chartex" xmlns:cx4="http://schemas.microsoft.com/office/drawing/2016/5/10/chartex" xmlns:cx5="http://schemas.microsoft.com/office/drawing/2016/5/11/chartex" xmlns:cx6="http://schemas.microsoft.com/office/drawing/2016/5/12/chartex" xmlns:cx7="http://schemas.microsoft.com/office/drawing/2016/5/13/chartex" xmlns:cx8="http://schemas.microsoft.com/office/drawing/2016/5/14/chartex" xmlns:mc="http://schemas.openxmlformats.org/markup-compatibility/2006" xmlns:aink="http://schemas.microsoft.com/office/drawing/2016/ink" xmlns:am3d="http://schemas.microsoft.com/office/drawing/2017/model3d" xmlns:o="urn:schemas-microsoft-com:office:office" xmlns:v="urn:schemas-microsoft-com:vml" xmlns:wp14="http://schemas.microsoft.com/office/word/2010/wordprocessingDrawing" xmlns:w10="urn:schemas-microsoft-com:office:word" xmlns:w="http://schemas.openxmlformats.org/wordprocessingml/2006/main" xmlns:w14="http://schemas.microsoft.com/office/word/2010/wordml" xmlns:w15="http://schemas.microsoft.com/office/word/2012/wordml" xmlns:w16cex="http://schemas.microsoft.com/office/word/2018/wordml/cex" xmlns:w16cid="http://schemas.microsoft.com/office/word/2016/wordml/cid" xmlns:w16="http://schemas.microsoft.com/office/word/2018/wordml" xmlns:w16sdtdh="http://schemas.microsoft.com/office/word/2020/wordml/sdtdatahash" xmlns:w16se="http://schemas.microsoft.com/office/word/2015/wordml/symex" xmlns:wpg="http://schemas.microsoft.com/office/word/2010/wordprocessingGroup" xmlns:wpi="http://schemas.microsoft.com/office/word/2010/wordprocessingInk" xmlns:wps="http://schemas.microsoft.com/office/word/2010/wordprocessingShape" xmlns:a14="http://schemas.microsoft.com/office/drawing/2010/main" val="0"/>
+                          <a14:useLocalDpi xmlns:a14="http://schemas.microsoft.com/office/drawing/2010/main" xmlns:wps="http://schemas.microsoft.com/office/word/2010/wordprocessingShape" xmlns:wpi="http://schemas.microsoft.com/office/word/2010/wordprocessingInk" xmlns:wpg="http://schemas.microsoft.com/office/word/2010/wordprocessingGroup" xmlns:w16se="http://schemas.microsoft.com/office/word/2015/wordml/symex" xmlns:w16sdtdh="http://schemas.microsoft.com/office/word/2020/wordml/sdtdatahash" xmlns:w16="http://schemas.microsoft.com/office/word/2018/wordml" xmlns:w16cid="http://schemas.microsoft.com/office/word/2016/wordml/cid" xmlns:w16cex="http://schemas.microsoft.com/office/word/2018/wordml/cex" xmlns:w15="http://schemas.microsoft.com/office/word/2012/wordml" xmlns:w14="http://schemas.microsoft.com/office/word/2010/wordml" xmlns:w="http://schemas.openxmlformats.org/wordprocessingml/2006/main" xmlns:w10="urn:schemas-microsoft-com:office:word" xmlns:wp14="http://schemas.microsoft.com/office/word/2010/wordprocessingDrawing" xmlns:v="urn:schemas-microsoft-com:vml" xmlns:o="urn:schemas-microsoft-com:office:office" xmlns:am3d="http://schemas.microsoft.com/office/drawing/2017/model3d" xmlns:aink="http://schemas.microsoft.com/office/drawing/2016/ink" xmlns:mc="http://schemas.openxmlformats.org/markup-compatibility/2006" xmlns:cx8="http://schemas.microsoft.com/office/drawing/2016/5/14/chartex" xmlns:cx7="http://schemas.microsoft.com/office/drawing/2016/5/13/chartex" xmlns:cx6="http://schemas.microsoft.com/office/drawing/2016/5/12/chartex" xmlns:cx5="http://schemas.microsoft.com/office/drawing/2016/5/11/chartex" xmlns:cx4="http://schemas.microsoft.com/office/drawing/2016/5/10/chartex" xmlns:cx3="http://schemas.microsoft.com/office/drawing/2016/5/9/chartex" xmlns:cx2="http://schemas.microsoft.com/office/drawing/2015/10/21/chartex" xmlns:cx1="http://schemas.microsoft.com/office/drawing/2015/9/8/chartex" xmlns:cx="http://schemas.microsoft.com/office/drawing/2014/chartex" xmlns:wpc="http://schemas.microsoft.com/office/word/2010/wordprocessingCanvas" xmlns="" val="0"/>
                         </a:ext>
                       </a:extLst>
                     </a:blip>
@@ -8711,7 +8711,7 @@
                     <a:blip r:embed="rId16" cstate="print">
                       <a:extLst>
                         <a:ext uri="{28A0092B-C50C-407E-A947-70E740481C1C}">
-                          <a14:useLocalDpi xmlns="" xmlns:wpc="http://schemas.microsoft.com/office/word/2010/wordprocessingCanvas" xmlns:cx="http://schemas.microsoft.com/office/drawing/2014/chartex" xmlns:cx1="http://schemas.microsoft.com/office/drawing/2015/9/8/chartex" xmlns:cx2="http://schemas.microsoft.com/office/drawing/2015/10/21/chartex" xmlns:cx3="http://schemas.microsoft.com/office/drawing/2016/5/9/chartex" xmlns:cx4="http://schemas.microsoft.com/office/drawing/2016/5/10/chartex" xmlns:cx5="http://schemas.microsoft.com/office/drawing/2016/5/11/chartex" xmlns:cx6="http://schemas.microsoft.com/office/drawing/2016/5/12/chartex" xmlns:cx7="http://schemas.microsoft.com/office/drawing/2016/5/13/chartex" xmlns:cx8="http://schemas.microsoft.com/office/drawing/2016/5/14/chartex" xmlns:mc="http://schemas.openxmlformats.org/markup-compatibility/2006" xmlns:aink="http://schemas.microsoft.com/office/drawing/2016/ink" xmlns:am3d="http://schemas.microsoft.com/office/drawing/2017/model3d" xmlns:o="urn:schemas-microsoft-com:office:office" xmlns:v="urn:schemas-microsoft-com:vml" xmlns:wp14="http://schemas.microsoft.com/office/word/2010/wordprocessingDrawing" xmlns:w10="urn:schemas-microsoft-com:office:word" xmlns:w="http://schemas.openxmlformats.org/wordprocessingml/2006/main" xmlns:w14="http://schemas.microsoft.com/office/word/2010/wordml" xmlns:w15="http://schemas.microsoft.com/office/word/2012/wordml" xmlns:w16cex="http://schemas.microsoft.com/office/word/2018/wordml/cex" xmlns:w16cid="http://schemas.microsoft.com/office/word/2016/wordml/cid" xmlns:w16="http://schemas.microsoft.com/office/word/2018/wordml" xmlns:w16sdtdh="http://schemas.microsoft.com/office/word/2020/wordml/sdtdatahash" xmlns:w16se="http://schemas.microsoft.com/office/word/2015/wordml/symex" xmlns:wpg="http://schemas.microsoft.com/office/word/2010/wordprocessingGroup" xmlns:wpi="http://schemas.microsoft.com/office/word/2010/wordprocessingInk" xmlns:wps="http://schemas.microsoft.com/office/word/2010/wordprocessingShape" xmlns:a14="http://schemas.microsoft.com/office/drawing/2010/main" val="0"/>
+                          <a14:useLocalDpi xmlns:a14="http://schemas.microsoft.com/office/drawing/2010/main" xmlns:wps="http://schemas.microsoft.com/office/word/2010/wordprocessingShape" xmlns:wpi="http://schemas.microsoft.com/office/word/2010/wordprocessingInk" xmlns:wpg="http://schemas.microsoft.com/office/word/2010/wordprocessingGroup" xmlns:w16se="http://schemas.microsoft.com/office/word/2015/wordml/symex" xmlns:w16sdtdh="http://schemas.microsoft.com/office/word/2020/wordml/sdtdatahash" xmlns:w16="http://schemas.microsoft.com/office/word/2018/wordml" xmlns:w16cid="http://schemas.microsoft.com/office/word/2016/wordml/cid" xmlns:w16cex="http://schemas.microsoft.com/office/word/2018/wordml/cex" xmlns:w15="http://schemas.microsoft.com/office/word/2012/wordml" xmlns:w14="http://schemas.microsoft.com/office/word/2010/wordml" xmlns:w="http://schemas.openxmlformats.org/wordprocessingml/2006/main" xmlns:w10="urn:schemas-microsoft-com:office:word" xmlns:wp14="http://schemas.microsoft.com/office/word/2010/wordprocessingDrawing" xmlns:v="urn:schemas-microsoft-com:vml" xmlns:o="urn:schemas-microsoft-com:office:office" xmlns:am3d="http://schemas.microsoft.com/office/drawing/2017/model3d" xmlns:aink="http://schemas.microsoft.com/office/drawing/2016/ink" xmlns:mc="http://schemas.openxmlformats.org/markup-compatibility/2006" xmlns:cx8="http://schemas.microsoft.com/office/drawing/2016/5/14/chartex" xmlns:cx7="http://schemas.microsoft.com/office/drawing/2016/5/13/chartex" xmlns:cx6="http://schemas.microsoft.com/office/drawing/2016/5/12/chartex" xmlns:cx5="http://schemas.microsoft.com/office/drawing/2016/5/11/chartex" xmlns:cx4="http://schemas.microsoft.com/office/drawing/2016/5/10/chartex" xmlns:cx3="http://schemas.microsoft.com/office/drawing/2016/5/9/chartex" xmlns:cx2="http://schemas.microsoft.com/office/drawing/2015/10/21/chartex" xmlns:cx1="http://schemas.microsoft.com/office/drawing/2015/9/8/chartex" xmlns:cx="http://schemas.microsoft.com/office/drawing/2014/chartex" xmlns:wpc="http://schemas.microsoft.com/office/word/2010/wordprocessingCanvas" xmlns="" val="0"/>
                         </a:ext>
                       </a:extLst>
                     </a:blip>
@@ -8840,7 +8840,7 @@
                     <a:blip r:embed="rId17" cstate="print">
                       <a:extLst>
                         <a:ext uri="{28A0092B-C50C-407E-A947-70E740481C1C}">
-                          <a14:useLocalDpi xmlns="" xmlns:wpc="http://schemas.microsoft.com/office/word/2010/wordprocessingCanvas" xmlns:cx="http://schemas.microsoft.com/office/drawing/2014/chartex" xmlns:cx1="http://schemas.microsoft.com/office/drawing/2015/9/8/chartex" xmlns:cx2="http://schemas.microsoft.com/office/drawing/2015/10/21/chartex" xmlns:cx3="http://schemas.microsoft.com/office/drawing/2016/5/9/chartex" xmlns:cx4="http://schemas.microsoft.com/office/drawing/2016/5/10/chartex" xmlns:cx5="http://schemas.microsoft.com/office/drawing/2016/5/11/chartex" xmlns:cx6="http://schemas.microsoft.com/office/drawing/2016/5/12/chartex" xmlns:cx7="http://schemas.microsoft.com/office/drawing/2016/5/13/chartex" xmlns:cx8="http://schemas.microsoft.com/office/drawing/2016/5/14/chartex" xmlns:mc="http://schemas.openxmlformats.org/markup-compatibility/2006" xmlns:aink="http://schemas.microsoft.com/office/drawing/2016/ink" xmlns:am3d="http://schemas.microsoft.com/office/drawing/2017/model3d" xmlns:o="urn:schemas-microsoft-com:office:office" xmlns:v="urn:schemas-microsoft-com:vml" xmlns:wp14="http://schemas.microsoft.com/office/word/2010/wordprocessingDrawing" xmlns:w10="urn:schemas-microsoft-com:office:word" xmlns:w="http://schemas.openxmlformats.org/wordprocessingml/2006/main" xmlns:w14="http://schemas.microsoft.com/office/word/2010/wordml" xmlns:w15="http://schemas.microsoft.com/office/word/2012/wordml" xmlns:w16cex="http://schemas.microsoft.com/office/word/2018/wordml/cex" xmlns:w16cid="http://schemas.microsoft.com/office/word/2016/wordml/cid" xmlns:w16="http://schemas.microsoft.com/office/word/2018/wordml" xmlns:w16sdtdh="http://schemas.microsoft.com/office/word/2020/wordml/sdtdatahash" xmlns:w16se="http://schemas.microsoft.com/office/word/2015/wordml/symex" xmlns:wpg="http://schemas.microsoft.com/office/word/2010/wordprocessingGroup" xmlns:wpi="http://schemas.microsoft.com/office/word/2010/wordprocessingInk" xmlns:wps="http://schemas.microsoft.com/office/word/2010/wordprocessingShape" xmlns:a14="http://schemas.microsoft.com/office/drawing/2010/main" val="0"/>
+                          <a14:useLocalDpi xmlns:a14="http://schemas.microsoft.com/office/drawing/2010/main" xmlns:wps="http://schemas.microsoft.com/office/word/2010/wordprocessingShape" xmlns:wpi="http://schemas.microsoft.com/office/word/2010/wordprocessingInk" xmlns:wpg="http://schemas.microsoft.com/office/word/2010/wordprocessingGroup" xmlns:w16se="http://schemas.microsoft.com/office/word/2015/wordml/symex" xmlns:w16sdtdh="http://schemas.microsoft.com/office/word/2020/wordml/sdtdatahash" xmlns:w16="http://schemas.microsoft.com/office/word/2018/wordml" xmlns:w16cid="http://schemas.microsoft.com/office/word/2016/wordml/cid" xmlns:w16cex="http://schemas.microsoft.com/office/word/2018/wordml/cex" xmlns:w15="http://schemas.microsoft.com/office/word/2012/wordml" xmlns:w14="http://schemas.microsoft.com/office/word/2010/wordml" xmlns:w="http://schemas.openxmlformats.org/wordprocessingml/2006/main" xmlns:w10="urn:schemas-microsoft-com:office:word" xmlns:wp14="http://schemas.microsoft.com/office/word/2010/wordprocessingDrawing" xmlns:v="urn:schemas-microsoft-com:vml" xmlns:o="urn:schemas-microsoft-com:office:office" xmlns:am3d="http://schemas.microsoft.com/office/drawing/2017/model3d" xmlns:aink="http://schemas.microsoft.com/office/drawing/2016/ink" xmlns:mc="http://schemas.openxmlformats.org/markup-compatibility/2006" xmlns:cx8="http://schemas.microsoft.com/office/drawing/2016/5/14/chartex" xmlns:cx7="http://schemas.microsoft.com/office/drawing/2016/5/13/chartex" xmlns:cx6="http://schemas.microsoft.com/office/drawing/2016/5/12/chartex" xmlns:cx5="http://schemas.microsoft.com/office/drawing/2016/5/11/chartex" xmlns:cx4="http://schemas.microsoft.com/office/drawing/2016/5/10/chartex" xmlns:cx3="http://schemas.microsoft.com/office/drawing/2016/5/9/chartex" xmlns:cx2="http://schemas.microsoft.com/office/drawing/2015/10/21/chartex" xmlns:cx1="http://schemas.microsoft.com/office/drawing/2015/9/8/chartex" xmlns:cx="http://schemas.microsoft.com/office/drawing/2014/chartex" xmlns:wpc="http://schemas.microsoft.com/office/word/2010/wordprocessingCanvas" xmlns="" val="0"/>
                         </a:ext>
                       </a:extLst>
                     </a:blip>
@@ -8890,7 +8890,7 @@
                     <a:blip r:embed="rId18" cstate="print">
                       <a:extLst>
                         <a:ext uri="{28A0092B-C50C-407E-A947-70E740481C1C}">
-                          <a14:useLocalDpi xmlns="" xmlns:wpc="http://schemas.microsoft.com/office/word/2010/wordprocessingCanvas" xmlns:cx="http://schemas.microsoft.com/office/drawing/2014/chartex" xmlns:cx1="http://schemas.microsoft.com/office/drawing/2015/9/8/chartex" xmlns:cx2="http://schemas.microsoft.com/office/drawing/2015/10/21/chartex" xmlns:cx3="http://schemas.microsoft.com/office/drawing/2016/5/9/chartex" xmlns:cx4="http://schemas.microsoft.com/office/drawing/2016/5/10/chartex" xmlns:cx5="http://schemas.microsoft.com/office/drawing/2016/5/11/chartex" xmlns:cx6="http://schemas.microsoft.com/office/drawing/2016/5/12/chartex" xmlns:cx7="http://schemas.microsoft.com/office/drawing/2016/5/13/chartex" xmlns:cx8="http://schemas.microsoft.com/office/drawing/2016/5/14/chartex" xmlns:mc="http://schemas.openxmlformats.org/markup-compatibility/2006" xmlns:aink="http://schemas.microsoft.com/office/drawing/2016/ink" xmlns:am3d="http://schemas.microsoft.com/office/drawing/2017/model3d" xmlns:o="urn:schemas-microsoft-com:office:office" xmlns:v="urn:schemas-microsoft-com:vml" xmlns:wp14="http://schemas.microsoft.com/office/word/2010/wordprocessingDrawing" xmlns:w10="urn:schemas-microsoft-com:office:word" xmlns:w="http://schemas.openxmlformats.org/wordprocessingml/2006/main" xmlns:w14="http://schemas.microsoft.com/office/word/2010/wordml" xmlns:w15="http://schemas.microsoft.com/office/word/2012/wordml" xmlns:w16cex="http://schemas.microsoft.com/office/word/2018/wordml/cex" xmlns:w16cid="http://schemas.microsoft.com/office/word/2016/wordml/cid" xmlns:w16="http://schemas.microsoft.com/office/word/2018/wordml" xmlns:w16sdtdh="http://schemas.microsoft.com/office/word/2020/wordml/sdtdatahash" xmlns:w16se="http://schemas.microsoft.com/office/word/2015/wordml/symex" xmlns:wpg="http://schemas.microsoft.com/office/word/2010/wordprocessingGroup" xmlns:wpi="http://schemas.microsoft.com/office/word/2010/wordprocessingInk" xmlns:wps="http://schemas.microsoft.com/office/word/2010/wordprocessingShape" xmlns:a14="http://schemas.microsoft.com/office/drawing/2010/main" val="0"/>
+                          <a14:useLocalDpi xmlns:a14="http://schemas.microsoft.com/office/drawing/2010/main" xmlns:wps="http://schemas.microsoft.com/office/word/2010/wordprocessingShape" xmlns:wpi="http://schemas.microsoft.com/office/word/2010/wordprocessingInk" xmlns:wpg="http://schemas.microsoft.com/office/word/2010/wordprocessingGroup" xmlns:w16se="http://schemas.microsoft.com/office/word/2015/wordml/symex" xmlns:w16sdtdh="http://schemas.microsoft.com/office/word/2020/wordml/sdtdatahash" xmlns:w16="http://schemas.microsoft.com/office/word/2018/wordml" xmlns:w16cid="http://schemas.microsoft.com/office/word/2016/wordml/cid" xmlns:w16cex="http://schemas.microsoft.com/office/word/2018/wordml/cex" xmlns:w15="http://schemas.microsoft.com/office/word/2012/wordml" xmlns:w14="http://schemas.microsoft.com/office/word/2010/wordml" xmlns:w="http://schemas.openxmlformats.org/wordprocessingml/2006/main" xmlns:w10="urn:schemas-microsoft-com:office:word" xmlns:wp14="http://schemas.microsoft.com/office/word/2010/wordprocessingDrawing" xmlns:v="urn:schemas-microsoft-com:vml" xmlns:o="urn:schemas-microsoft-com:office:office" xmlns:am3d="http://schemas.microsoft.com/office/drawing/2017/model3d" xmlns:aink="http://schemas.microsoft.com/office/drawing/2016/ink" xmlns:mc="http://schemas.openxmlformats.org/markup-compatibility/2006" xmlns:cx8="http://schemas.microsoft.com/office/drawing/2016/5/14/chartex" xmlns:cx7="http://schemas.microsoft.com/office/drawing/2016/5/13/chartex" xmlns:cx6="http://schemas.microsoft.com/office/drawing/2016/5/12/chartex" xmlns:cx5="http://schemas.microsoft.com/office/drawing/2016/5/11/chartex" xmlns:cx4="http://schemas.microsoft.com/office/drawing/2016/5/10/chartex" xmlns:cx3="http://schemas.microsoft.com/office/drawing/2016/5/9/chartex" xmlns:cx2="http://schemas.microsoft.com/office/drawing/2015/10/21/chartex" xmlns:cx1="http://schemas.microsoft.com/office/drawing/2015/9/8/chartex" xmlns:cx="http://schemas.microsoft.com/office/drawing/2014/chartex" xmlns:wpc="http://schemas.microsoft.com/office/word/2010/wordprocessingCanvas" xmlns="" val="0"/>
                         </a:ext>
                       </a:extLst>
                     </a:blip>
@@ -9030,7 +9030,7 @@
                     <a:blip r:embed="rId20" cstate="print">
                       <a:extLst>
                         <a:ext uri="{28A0092B-C50C-407E-A947-70E740481C1C}">
-                          <a14:useLocalDpi xmlns="" xmlns:wpc="http://schemas.microsoft.com/office/word/2010/wordprocessingCanvas" xmlns:cx="http://schemas.microsoft.com/office/drawing/2014/chartex" xmlns:cx1="http://schemas.microsoft.com/office/drawing/2015/9/8/chartex" xmlns:cx2="http://schemas.microsoft.com/office/drawing/2015/10/21/chartex" xmlns:cx3="http://schemas.microsoft.com/office/drawing/2016/5/9/chartex" xmlns:cx4="http://schemas.microsoft.com/office/drawing/2016/5/10/chartex" xmlns:cx5="http://schemas.microsoft.com/office/drawing/2016/5/11/chartex" xmlns:cx6="http://schemas.microsoft.com/office/drawing/2016/5/12/chartex" xmlns:cx7="http://schemas.microsoft.com/office/drawing/2016/5/13/chartex" xmlns:cx8="http://schemas.microsoft.com/office/drawing/2016/5/14/chartex" xmlns:mc="http://schemas.openxmlformats.org/markup-compatibility/2006" xmlns:aink="http://schemas.microsoft.com/office/drawing/2016/ink" xmlns:am3d="http://schemas.microsoft.com/office/drawing/2017/model3d" xmlns:o="urn:schemas-microsoft-com:office:office" xmlns:v="urn:schemas-microsoft-com:vml" xmlns:wp14="http://schemas.microsoft.com/office/word/2010/wordprocessingDrawing" xmlns:w10="urn:schemas-microsoft-com:office:word" xmlns:w="http://schemas.openxmlformats.org/wordprocessingml/2006/main" xmlns:w14="http://schemas.microsoft.com/office/word/2010/wordml" xmlns:w15="http://schemas.microsoft.com/office/word/2012/wordml" xmlns:w16cex="http://schemas.microsoft.com/office/word/2018/wordml/cex" xmlns:w16cid="http://schemas.microsoft.com/office/word/2016/wordml/cid" xmlns:w16="http://schemas.microsoft.com/office/word/2018/wordml" xmlns:w16sdtdh="http://schemas.microsoft.com/office/word/2020/wordml/sdtdatahash" xmlns:w16se="http://schemas.microsoft.com/office/word/2015/wordml/symex" xmlns:wpg="http://schemas.microsoft.com/office/word/2010/wordprocessingGroup" xmlns:wpi="http://schemas.microsoft.com/office/word/2010/wordprocessingInk" xmlns:wps="http://schemas.microsoft.com/office/word/2010/wordprocessingShape" xmlns:a14="http://schemas.microsoft.com/office/drawing/2010/main" val="0"/>
+                          <a14:useLocalDpi xmlns:a14="http://schemas.microsoft.com/office/drawing/2010/main" xmlns:wps="http://schemas.microsoft.com/office/word/2010/wordprocessingShape" xmlns:wpi="http://schemas.microsoft.com/office/word/2010/wordprocessingInk" xmlns:wpg="http://schemas.microsoft.com/office/word/2010/wordprocessingGroup" xmlns:w16se="http://schemas.microsoft.com/office/word/2015/wordml/symex" xmlns:w16sdtdh="http://schemas.microsoft.com/office/word/2020/wordml/sdtdatahash" xmlns:w16="http://schemas.microsoft.com/office/word/2018/wordml" xmlns:w16cid="http://schemas.microsoft.com/office/word/2016/wordml/cid" xmlns:w16cex="http://schemas.microsoft.com/office/word/2018/wordml/cex" xmlns:w15="http://schemas.microsoft.com/office/word/2012/wordml" xmlns:w14="http://schemas.microsoft.com/office/word/2010/wordml" xmlns:w="http://schemas.openxmlformats.org/wordprocessingml/2006/main" xmlns:w10="urn:schemas-microsoft-com:office:word" xmlns:wp14="http://schemas.microsoft.com/office/word/2010/wordprocessingDrawing" xmlns:v="urn:schemas-microsoft-com:vml" xmlns:o="urn:schemas-microsoft-com:office:office" xmlns:am3d="http://schemas.microsoft.com/office/drawing/2017/model3d" xmlns:aink="http://schemas.microsoft.com/office/drawing/2016/ink" xmlns:mc="http://schemas.openxmlformats.org/markup-compatibility/2006" xmlns:cx8="http://schemas.microsoft.com/office/drawing/2016/5/14/chartex" xmlns:cx7="http://schemas.microsoft.com/office/drawing/2016/5/13/chartex" xmlns:cx6="http://schemas.microsoft.com/office/drawing/2016/5/12/chartex" xmlns:cx5="http://schemas.microsoft.com/office/drawing/2016/5/11/chartex" xmlns:cx4="http://schemas.microsoft.com/office/drawing/2016/5/10/chartex" xmlns:cx3="http://schemas.microsoft.com/office/drawing/2016/5/9/chartex" xmlns:cx2="http://schemas.microsoft.com/office/drawing/2015/10/21/chartex" xmlns:cx1="http://schemas.microsoft.com/office/drawing/2015/9/8/chartex" xmlns:cx="http://schemas.microsoft.com/office/drawing/2014/chartex" xmlns:wpc="http://schemas.microsoft.com/office/word/2010/wordprocessingCanvas" xmlns="" val="0"/>
                         </a:ext>
                       </a:extLst>
                     </a:blip>
@@ -9124,7 +9124,7 @@
                     <a:blip r:embed="rId21">
                       <a:extLst>
                         <a:ext uri="{28A0092B-C50C-407E-A947-70E740481C1C}">
-                          <a14:useLocalDpi xmlns="" xmlns:wpc="http://schemas.microsoft.com/office/word/2010/wordprocessingCanvas" xmlns:cx="http://schemas.microsoft.com/office/drawing/2014/chartex" xmlns:cx1="http://schemas.microsoft.com/office/drawing/2015/9/8/chartex" xmlns:cx2="http://schemas.microsoft.com/office/drawing/2015/10/21/chartex" xmlns:cx3="http://schemas.microsoft.com/office/drawing/2016/5/9/chartex" xmlns:cx4="http://schemas.microsoft.com/office/drawing/2016/5/10/chartex" xmlns:cx5="http://schemas.microsoft.com/office/drawing/2016/5/11/chartex" xmlns:cx6="http://schemas.microsoft.com/office/drawing/2016/5/12/chartex" xmlns:cx7="http://schemas.microsoft.com/office/drawing/2016/5/13/chartex" xmlns:cx8="http://schemas.microsoft.com/office/drawing/2016/5/14/chartex" xmlns:mc="http://schemas.openxmlformats.org/markup-compatibility/2006" xmlns:aink="http://schemas.microsoft.com/office/drawing/2016/ink" xmlns:am3d="http://schemas.microsoft.com/office/drawing/2017/model3d" xmlns:o="urn:schemas-microsoft-com:office:office" xmlns:v="urn:schemas-microsoft-com:vml" xmlns:wp14="http://schemas.microsoft.com/office/word/2010/wordprocessingDrawing" xmlns:w10="urn:schemas-microsoft-com:office:word" xmlns:w="http://schemas.openxmlformats.org/wordprocessingml/2006/main" xmlns:w14="http://schemas.microsoft.com/office/word/2010/wordml" xmlns:w15="http://schemas.microsoft.com/office/word/2012/wordml" xmlns:w16cex="http://schemas.microsoft.com/office/word/2018/wordml/cex" xmlns:w16cid="http://schemas.microsoft.com/office/word/2016/wordml/cid" xmlns:w16="http://schemas.microsoft.com/office/word/2018/wordml" xmlns:w16sdtdh="http://schemas.microsoft.com/office/word/2020/wordml/sdtdatahash" xmlns:w16se="http://schemas.microsoft.com/office/word/2015/wordml/symex" xmlns:wpg="http://schemas.microsoft.com/office/word/2010/wordprocessingGroup" xmlns:wpi="http://schemas.microsoft.com/office/word/2010/wordprocessingInk" xmlns:wps="http://schemas.microsoft.com/office/word/2010/wordprocessingShape" xmlns:a14="http://schemas.microsoft.com/office/drawing/2010/main" val="0"/>
+                          <a14:useLocalDpi xmlns:a14="http://schemas.microsoft.com/office/drawing/2010/main" xmlns:wps="http://schemas.microsoft.com/office/word/2010/wordprocessingShape" xmlns:wpi="http://schemas.microsoft.com/office/word/2010/wordprocessingInk" xmlns:wpg="http://schemas.microsoft.com/office/word/2010/wordprocessingGroup" xmlns:w16se="http://schemas.microsoft.com/office/word/2015/wordml/symex" xmlns:w16sdtdh="http://schemas.microsoft.com/office/word/2020/wordml/sdtdatahash" xmlns:w16="http://schemas.microsoft.com/office/word/2018/wordml" xmlns:w16cid="http://schemas.microsoft.com/office/word/2016/wordml/cid" xmlns:w16cex="http://schemas.microsoft.com/office/word/2018/wordml/cex" xmlns:w15="http://schemas.microsoft.com/office/word/2012/wordml" xmlns:w14="http://schemas.microsoft.com/office/word/2010/wordml" xmlns:w="http://schemas.openxmlformats.org/wordprocessingml/2006/main" xmlns:w10="urn:schemas-microsoft-com:office:word" xmlns:wp14="http://schemas.microsoft.com/office/word/2010/wordprocessingDrawing" xmlns:v="urn:schemas-microsoft-com:vml" xmlns:o="urn:schemas-microsoft-com:office:office" xmlns:am3d="http://schemas.microsoft.com/office/drawing/2017/model3d" xmlns:aink="http://schemas.microsoft.com/office/drawing/2016/ink" xmlns:mc="http://schemas.openxmlformats.org/markup-compatibility/2006" xmlns:cx8="http://schemas.microsoft.com/office/drawing/2016/5/14/chartex" xmlns:cx7="http://schemas.microsoft.com/office/drawing/2016/5/13/chartex" xmlns:cx6="http://schemas.microsoft.com/office/drawing/2016/5/12/chartex" xmlns:cx5="http://schemas.microsoft.com/office/drawing/2016/5/11/chartex" xmlns:cx4="http://schemas.microsoft.com/office/drawing/2016/5/10/chartex" xmlns:cx3="http://schemas.microsoft.com/office/drawing/2016/5/9/chartex" xmlns:cx2="http://schemas.microsoft.com/office/drawing/2015/10/21/chartex" xmlns:cx1="http://schemas.microsoft.com/office/drawing/2015/9/8/chartex" xmlns:cx="http://schemas.microsoft.com/office/drawing/2014/chartex" xmlns:wpc="http://schemas.microsoft.com/office/word/2010/wordprocessingCanvas" xmlns="" val="0"/>
                         </a:ext>
                       </a:extLst>
                     </a:blip>
@@ -20330,6 +20330,11 @@
     <w:p>
       <w:pPr>
         <w:spacing w:line="360" w:lineRule="auto"/>
+        <w:rPr>
+          <w:rFonts w:ascii="Times New Roman" w:hAnsi="Times New Roman" w:cs="Times New Roman"/>
+          <w:sz w:val="24"/>
+          <w:szCs w:val="24"/>
+        </w:rPr>
       </w:pPr>
       <w:r>
         <w:rPr>
@@ -20347,6 +20352,19 @@
         </w:rPr>
         <w:t xml:space="preserve"> Készpénzes befizetés lehetséges, a jövőben megoldandó feladat az elektronikus és online fizetés.</w:t>
       </w:r>
+    </w:p>
+    <w:p>
+      <w:pPr>
+        <w:spacing w:line="360" w:lineRule="auto"/>
+      </w:pPr>
+      <w:r>
+        <w:rPr>
+          <w:rFonts w:ascii="Times New Roman" w:hAnsi="Times New Roman" w:cs="Times New Roman"/>
+          <w:sz w:val="24"/>
+          <w:szCs w:val="24"/>
+        </w:rPr>
+        <w:t>Továbbá a weboldal felkészítése a különleges kategóriák oktatására úgy, mint nehézgép-, targonca-, daru-,  és emelőkosaras gépkezelő képzések.</w:t>
+      </w:r>
       <w:r>
         <w:rPr>
           <w:rFonts w:ascii="Times New Roman" w:hAnsi="Times New Roman" w:cs="Times New Roman"/>
@@ -20402,7 +20420,23 @@
           <w:sz w:val="24"/>
           <w:szCs w:val="24"/>
         </w:rPr>
-        <w:t xml:space="preserve">A projekt – ahogy az fentebb megfogalmazásra került- eredetileg háromfős volt. Amely 2022 februárjában újra tervezésre került. Az eredeti konstellációban frontend, beckend és adatbázis háromfelé osztottuk volna, de ezen sajnos változtatni kellett. A bemutatott program egy gyakorló feladatként indult Milán részéről, amely ekkorra már frontend részről előrehaladott állapotban volt jelen. Így ennek megfelelően a dolog, jelentős részét ő készítette el. </w:t>
+        <w:t xml:space="preserve">A projekt – ahogy az fentebb megfogalmazásra került- eredetileg háromfős volt. Amely 2022 februárjában újra tervezésre került. Az eredeti konstellációban frontend, beckend és adatbázis háromfelé osztottuk volna, de ezen sajnos változtatni kellett. A bemutatott program egy gyakorló feladatként indult Milán részéről, amely ekkorra már frontend részről előrehaladott állapotban volt jelen. Így ennek megfelelően </w:t>
+      </w:r>
+      <w:r>
+        <w:rPr>
+          <w:rFonts w:ascii="Times New Roman" w:hAnsi="Times New Roman" w:cs="Times New Roman"/>
+          <w:sz w:val="24"/>
+          <w:szCs w:val="24"/>
+        </w:rPr>
+        <w:t>e</w:t>
+      </w:r>
+      <w:r>
+        <w:rPr>
+          <w:rFonts w:ascii="Times New Roman" w:hAnsi="Times New Roman" w:cs="Times New Roman"/>
+          <w:sz w:val="24"/>
+          <w:szCs w:val="24"/>
+        </w:rPr>
+        <w:t xml:space="preserve"> dolog, jelentős részét ő készítette el. </w:t>
       </w:r>
     </w:p>
     <w:p>
@@ -20422,6 +20456,58 @@
         </w:rPr>
         <w:t xml:space="preserve">A dokumentációk elkészítésében aktívan együtt működött a két fél. Milán részéről nagyobb kapacitás és gyakorlat volt a kódok rendezésében. </w:t>
       </w:r>
+    </w:p>
+    <w:p>
+      <w:pPr>
+        <w:spacing w:line="360" w:lineRule="auto"/>
+        <w:rPr>
+          <w:rFonts w:ascii="Times New Roman" w:hAnsi="Times New Roman" w:cs="Times New Roman"/>
+          <w:sz w:val="24"/>
+          <w:szCs w:val="24"/>
+        </w:rPr>
+      </w:pPr>
+      <w:r>
+        <w:rPr>
+          <w:rFonts w:ascii="Times New Roman" w:hAnsi="Times New Roman" w:cs="Times New Roman"/>
+          <w:sz w:val="24"/>
+          <w:szCs w:val="24"/>
+        </w:rPr>
+        <w:t>Csabának az adatbázis</w:t>
+      </w:r>
+      <w:r>
+        <w:rPr>
+          <w:rFonts w:ascii="Times New Roman" w:hAnsi="Times New Roman" w:cs="Times New Roman"/>
+          <w:sz w:val="24"/>
+          <w:szCs w:val="24"/>
+        </w:rPr>
+        <w:t xml:space="preserve"> </w:t>
+      </w:r>
+      <w:r>
+        <w:rPr>
+          <w:rFonts w:ascii="Times New Roman" w:hAnsi="Times New Roman" w:cs="Times New Roman"/>
+          <w:sz w:val="24"/>
+          <w:szCs w:val="24"/>
+        </w:rPr>
+        <w:t>kezelés nem volt ismeretlen, korább</w:t>
+      </w:r>
+      <w:r>
+        <w:rPr>
+          <w:rFonts w:ascii="Times New Roman" w:hAnsi="Times New Roman" w:cs="Times New Roman"/>
+          <w:sz w:val="24"/>
+          <w:szCs w:val="24"/>
+        </w:rPr>
+        <w:t>i tanulmányai, és a napi munkájában is aktívan kell használja. Természetesen a tudáson volt mit frissíteni.</w:t>
+      </w:r>
+    </w:p>
+    <w:p>
+      <w:pPr>
+        <w:spacing w:line="360" w:lineRule="auto"/>
+        <w:rPr>
+          <w:rFonts w:ascii="Times New Roman" w:hAnsi="Times New Roman" w:cs="Times New Roman"/>
+          <w:sz w:val="24"/>
+          <w:szCs w:val="24"/>
+        </w:rPr>
+      </w:pPr>
     </w:p>
     <w:p/>
     <w:p>
@@ -20550,17 +20636,20 @@
       <w:r>
         <w:t xml:space="preserve"> Számos részletet beszéltünk meg személyesen az órákon, így a kérdésekre a tanároktól is kaptunk iránymutató segítséget.</w:t>
       </w:r>
-    </w:p>
-    <w:p>
-      <w:pPr>
-        <w:spacing w:line="360" w:lineRule="auto"/>
-        <w:jc w:val="both"/>
-      </w:pPr>
-      <w:r>
-        <w:t>A projekt megvalósításhoz</w:t>
-      </w:r>
-      <w:r>
-        <w:t xml:space="preserve"> 13db issue készült a github-on:</w:t>
+      <w:r>
+        <w:t xml:space="preserve"> E dokumentáció elkészültéig, több mint 43 commit készült, a projekthez, valamint a</w:t>
+      </w:r>
+      <w:r>
+        <w:t xml:space="preserve"> megvalósításhoz</w:t>
+      </w:r>
+      <w:r>
+        <w:t xml:space="preserve"> 13db issue </w:t>
+      </w:r>
+      <w:r>
+        <w:t>is létesült</w:t>
+      </w:r>
+      <w:r>
+        <w:t>:</w:t>
       </w:r>
     </w:p>
     <w:p>
@@ -21716,7 +21805,7 @@
             <w:rPr>
               <w:noProof/>
             </w:rPr>
-            <w:t>9</w:t>
+            <w:t>38</w:t>
           </w:r>
         </w:fldSimple>
       </w:p>
@@ -23903,7 +23992,7 @@
   <a:extraClrSchemeLst/>
   <a:extLst>
     <a:ext uri="{05A4C25C-085E-4340-85A3-A5531E510DB2}">
-      <thm15:themeFamily xmlns="" xmlns:thm15="http://schemas.microsoft.com/office/thememl/2012/main" name="Office Theme" id="{62F939B6-93AF-4DB8-9C6B-D6C7DFDC589F}" vid="{4A3C46E8-61CC-4603-A589-7422A47A8E4A}"/>
+      <thm15:themeFamily xmlns:thm15="http://schemas.microsoft.com/office/thememl/2012/main" xmlns="" name="Office Theme" id="{62F939B6-93AF-4DB8-9C6B-D6C7DFDC589F}" vid="{4A3C46E8-61CC-4603-A589-7422A47A8E4A}"/>
     </a:ext>
   </a:extLst>
 </a:theme>

</xml_diff>